<commit_message>
changed ppt and word
</commit_message>
<xml_diff>
--- a/Roberto Chiosa/Paper/matrix-profile-draft.docx
+++ b/Roberto Chiosa/Paper/matrix-profile-draft.docx
@@ -51,7 +51,10 @@
     <w:p/>
     <w:p>
       <w:r>
-        <w:t xml:space="preserve">a large amount of data is produced by the operation of buildings thanks to the increasingly widespread introduction of IOT devices, </w:t>
+        <w:t>A</w:t>
+      </w:r>
+      <w:r>
+        <w:t xml:space="preserve"> large amount of data is produced by the operation of buildings thanks to the increasingly widespread introduction of IOT devices, </w:t>
       </w:r>
       <w:r>
         <w:t>reaching zettabyte \</w:t>
@@ -82,13 +85,133 @@
       <w:r>
         <w:t xml:space="preserve"> energy </w:t>
       </w:r>
+      <w:r>
+        <w:t xml:space="preserve">intensive </w:t>
+      </w:r>
+      <w:r>
+        <w:t>but information intensive \cite{</w:t>
+      </w:r>
+      <w:r>
+        <w:rPr>
+          <w:rFonts w:ascii="Calibri" w:hAnsi="Calibri" w:cs="Calibri"/>
+        </w:rPr>
+        <w:t>﻿</w:t>
+      </w:r>
+      <w:r>
+        <w:t>Fan2021</w:t>
+      </w:r>
+      <w:r>
+        <w:t xml:space="preserve">}. </w:t>
+      </w:r>
+      <w:r>
+        <w:t>Smart cognitive building \cite{</w:t>
+      </w:r>
+      <w:r>
+        <w:rPr>
+          <w:rFonts w:ascii="Calibri" w:hAnsi="Calibri" w:cs="Calibri"/>
+        </w:rPr>
+        <w:t>﻿</w:t>
+      </w:r>
+      <w:r>
+        <w:t>Rinaldi2020</w:t>
+      </w:r>
+      <w:r>
+        <w:t>}</w:t>
+      </w:r>
+    </w:p>
+    <w:p/>
+    <w:p>
+      <w:r>
+        <w:t xml:space="preserve">Building data are heterogeneous </w:t>
+      </w:r>
+      <w:r>
+        <w:t xml:space="preserve">and </w:t>
+      </w:r>
+      <w:r>
+        <w:t xml:space="preserve">reflects </w:t>
+      </w:r>
+      <w:r>
+        <w:t>the</w:t>
+      </w:r>
+      <w:r>
+        <w:t xml:space="preserve"> complex interaction that occurs between occupants, energy systems, the building envelope, and external conditions</w:t>
+      </w:r>
+      <w:r>
+        <w:t xml:space="preserve">. </w:t>
+      </w:r>
+      <w:r>
+        <w:t>Managing those data is not trivial \</w:t>
+      </w:r>
+      <w:proofErr w:type="gramStart"/>
+      <w:r>
+        <w:t>cite{</w:t>
+      </w:r>
+      <w:r>
+        <w:t xml:space="preserve"> </w:t>
+      </w:r>
+      <w:r>
+        <w:rPr>
+          <w:rFonts w:ascii="Calibri" w:hAnsi="Calibri" w:cs="Calibri"/>
+        </w:rPr>
+        <w:t>﻿</w:t>
+      </w:r>
+      <w:proofErr w:type="gramEnd"/>
+      <w:r>
+        <w:t xml:space="preserve">Molina-Solana2017 </w:t>
+      </w:r>
+      <w:r>
+        <w:t>}</w:t>
+      </w:r>
+      <w:r>
+        <w:t xml:space="preserve">, however </w:t>
+      </w:r>
+      <w:r>
+        <w:t xml:space="preserve">if properly managed and </w:t>
+      </w:r>
+      <w:r>
+        <w:t>analysed</w:t>
+      </w:r>
+      <w:r>
+        <w:t xml:space="preserve">, provide the opportunity to gain insight on the building operational behaviour </w:t>
+      </w:r>
+      <w:r>
+        <w:t>discovering opportunities for savings</w:t>
+      </w:r>
+      <w:r>
+        <w:t>. Promoting sustainability behaviour.</w:t>
+      </w:r>
+    </w:p>
+    <w:p/>
+    <w:p>
+      <w:r>
+        <w:t xml:space="preserve">A way </w:t>
+      </w:r>
       <w:proofErr w:type="spellStart"/>
       <w:r>
-        <w:t>intesndive</w:t>
+        <w:t>thet</w:t>
       </w:r>
       <w:proofErr w:type="spellEnd"/>
       <w:r>
-        <w:t xml:space="preserve"> but information intensive \cite{</w:t>
+        <w:t xml:space="preserve"> has been proved to be effective are </w:t>
+      </w:r>
+      <w:r>
+        <w:t xml:space="preserve">Machine learning </w:t>
+      </w:r>
+      <w:r>
+        <w:t>Data driven approaches can be helpful to variety of tasks</w:t>
+      </w:r>
+      <w:r>
+        <w:t>: pattern recognition, analysis for performing essential tasks in building energy management such as energy consumption forecasting, anomaly detection and diagnosis, advanced benchmarking, load profiling, and schedule optimization of building energy systems.</w:t>
+      </w:r>
+      <w:r>
+        <w:t xml:space="preserve"> \</w:t>
+      </w:r>
+      <w:proofErr w:type="gramStart"/>
+      <w:r>
+        <w:t>cite{</w:t>
+      </w:r>
+      <w:r>
+        <w:t xml:space="preserve"> </w:t>
       </w:r>
       <w:r>
         <w:rPr>
@@ -96,14 +219,192 @@
         </w:rPr>
         <w:t>﻿</w:t>
       </w:r>
-      <w:r>
-        <w:t>Fan2021</w:t>
-      </w:r>
-      <w:r>
-        <w:t xml:space="preserve">}. </w:t>
-      </w:r>
-      <w:r>
-        <w:t>Smart cognitive building \cite{</w:t>
+      <w:proofErr w:type="gramEnd"/>
+      <w:r>
+        <w:t xml:space="preserve">Molina-Solana2017 </w:t>
+      </w:r>
+      <w:r>
+        <w:t>}</w:t>
+      </w:r>
+    </w:p>
+    <w:p/>
+    <w:p>
+      <w:r>
+        <w:t xml:space="preserve">In this </w:t>
+      </w:r>
+      <w:proofErr w:type="gramStart"/>
+      <w:r>
+        <w:t>paper  we</w:t>
+      </w:r>
+      <w:proofErr w:type="gramEnd"/>
+      <w:r>
+        <w:t xml:space="preserve"> focus on anomaly detection</w:t>
+      </w:r>
+      <w:r>
+        <w:t xml:space="preserve"> of electrical loads in buildings</w:t>
+      </w:r>
+      <w:r>
+        <w:t>, that consists</w:t>
+      </w:r>
+      <w:r>
+        <w:t xml:space="preserve"> in detecting </w:t>
+      </w:r>
+      <w:r>
+        <w:t xml:space="preserve">electrical load </w:t>
+      </w:r>
+      <w:r>
+        <w:t xml:space="preserve">patterns that </w:t>
+      </w:r>
+      <w:r>
+        <w:t>deviates</w:t>
+      </w:r>
+      <w:r>
+        <w:t xml:space="preserve"> from expected behaviour, </w:t>
+      </w:r>
+      <w:r>
+        <w:t xml:space="preserve"> </w:t>
+      </w:r>
+      <w:r>
+        <w:t>approach that could assists in reducing energy waste and promote energy efficient behaviour.</w:t>
+      </w:r>
+    </w:p>
+    <w:p/>
+    <w:p>
+      <w:pPr>
+        <w:pStyle w:val="Titolo2"/>
+      </w:pPr>
+      <w:r>
+        <w:t xml:space="preserve">1.1 </w:t>
+      </w:r>
+      <w:r>
+        <w:t>–</w:t>
+      </w:r>
+      <w:r>
+        <w:t xml:space="preserve"> </w:t>
+      </w:r>
+      <w:r>
+        <w:t>Anomaly detection: related work</w:t>
+      </w:r>
+      <w:r>
+        <w:t xml:space="preserve"> </w:t>
+      </w:r>
+    </w:p>
+    <w:p/>
+    <w:p>
+      <w:r>
+        <w:t>Ana anomaly is a point that deviates from normal expected behaviour:</w:t>
+      </w:r>
+    </w:p>
+    <w:p/>
+    <w:p>
+      <w:pPr>
+        <w:pStyle w:val="Paragrafoelenco"/>
+        <w:numPr>
+          <w:ilvl w:val="0"/>
+          <w:numId w:val="8"/>
+        </w:numPr>
+      </w:pPr>
+      <w:r>
+        <w:t>A point anomaly means that one individual event instance</w:t>
+      </w:r>
+      <w:r>
+        <w:t xml:space="preserve"> </w:t>
+      </w:r>
+      <w:r>
+        <w:t>can be considered anomalous when compared to the remaining</w:t>
+      </w:r>
+      <w:r>
+        <w:t xml:space="preserve"> </w:t>
+      </w:r>
+      <w:r>
+        <w:t>data.</w:t>
+      </w:r>
+    </w:p>
+    <w:p>
+      <w:pPr>
+        <w:pStyle w:val="Paragrafoelenco"/>
+        <w:numPr>
+          <w:ilvl w:val="0"/>
+          <w:numId w:val="8"/>
+        </w:numPr>
+      </w:pPr>
+      <w:r>
+        <w:t>Context anomalies start from the assumption of dividing</w:t>
+      </w:r>
+      <w:r>
+        <w:t xml:space="preserve"> </w:t>
+      </w:r>
+      <w:r>
+        <w:t>the behaviour from the context: the same behaviour might</w:t>
+      </w:r>
+      <w:r>
+        <w:t xml:space="preserve"> </w:t>
+      </w:r>
+      <w:r>
+        <w:t>not be considered an anomaly if it happens in a different</w:t>
+      </w:r>
+      <w:r>
+        <w:t xml:space="preserve"> </w:t>
+      </w:r>
+      <w:r>
+        <w:t>context.</w:t>
+      </w:r>
+    </w:p>
+    <w:p>
+      <w:pPr>
+        <w:pStyle w:val="Paragrafoelenco"/>
+        <w:numPr>
+          <w:ilvl w:val="0"/>
+          <w:numId w:val="8"/>
+        </w:numPr>
+      </w:pPr>
+      <w:r>
+        <w:t>collective anomaly. In this case, the event instance does</w:t>
+      </w:r>
+      <w:r>
+        <w:t xml:space="preserve"> </w:t>
+      </w:r>
+      <w:r>
+        <w:t>not represent an anomaly per se, but only if considered within</w:t>
+      </w:r>
+      <w:r>
+        <w:t xml:space="preserve"> </w:t>
+      </w:r>
+      <w:r>
+        <w:t>the collection of all the other events instances.</w:t>
+      </w:r>
+    </w:p>
+    <w:p/>
+    <w:p>
+      <w:r>
+        <w:t xml:space="preserve">Anomaly detection </w:t>
+      </w:r>
+      <w:r>
+        <w:t xml:space="preserve">can be employed in detecting abnormal behaviour of end users, detection of faulty appliance or </w:t>
+      </w:r>
+      <w:r>
+        <w:t xml:space="preserve">energy </w:t>
+      </w:r>
+      <w:r>
+        <w:t>subsystem</w:t>
+      </w:r>
+      <w:r>
+        <w:t xml:space="preserve"> and spotting technical and </w:t>
+      </w:r>
+      <w:proofErr w:type="spellStart"/>
+      <w:r>
+        <w:t>non non-</w:t>
+      </w:r>
+      <w:proofErr w:type="spellEnd"/>
+      <w:r>
+        <w:t>technical energy loss \</w:t>
+      </w:r>
+      <w:proofErr w:type="gramStart"/>
+      <w:r>
+        <w:t>cite{</w:t>
+      </w:r>
+      <w:r>
+        <w:t xml:space="preserve"> </w:t>
       </w:r>
       <w:r>
         <w:rPr>
@@ -111,298 +412,18 @@
         </w:rPr>
         <w:t>﻿</w:t>
       </w:r>
-      <w:r>
-        <w:t>Rinaldi2020</w:t>
-      </w:r>
-      <w:r>
-        <w:t>}</w:t>
+      <w:proofErr w:type="gramEnd"/>
+      <w:r>
+        <w:t>Himeur2020</w:t>
+      </w:r>
+      <w:r>
+        <w:t>}.</w:t>
       </w:r>
     </w:p>
     <w:p/>
     <w:p>
       <w:r>
-        <w:t xml:space="preserve">Building data are heterogeneous from occupancy patterns to ambient environmental conditions to appliance parameters and energy consumption. All these data </w:t>
-      </w:r>
-      <w:r>
-        <w:t>each of these data reflects a complex interaction that occurs between occupants, energy systems, the building envelope, and external conditions</w:t>
-      </w:r>
-      <w:r>
-        <w:t xml:space="preserve">. </w:t>
-      </w:r>
-      <w:r>
-        <w:t>Managing those data is not trivial \</w:t>
-      </w:r>
-      <w:proofErr w:type="gramStart"/>
-      <w:r>
-        <w:t>cite{</w:t>
-      </w:r>
-      <w:r>
-        <w:t xml:space="preserve"> </w:t>
-      </w:r>
-      <w:r>
-        <w:rPr>
-          <w:rFonts w:ascii="Calibri" w:hAnsi="Calibri" w:cs="Calibri"/>
-        </w:rPr>
-        <w:t>﻿</w:t>
-      </w:r>
-      <w:proofErr w:type="gramEnd"/>
-      <w:r>
-        <w:t xml:space="preserve">Molina-Solana2017 </w:t>
-      </w:r>
-      <w:r>
-        <w:t>}</w:t>
-      </w:r>
-    </w:p>
-    <w:p/>
-    <w:p>
-      <w:r>
-        <w:t>The availability of massive building operational data</w:t>
-      </w:r>
-      <w:r>
-        <w:t xml:space="preserve">, if properly managed and </w:t>
-      </w:r>
-      <w:proofErr w:type="spellStart"/>
-      <w:r>
-        <w:t>analyzed</w:t>
-      </w:r>
-      <w:proofErr w:type="spellEnd"/>
-      <w:r>
-        <w:t xml:space="preserve">, provide the opportunity to gain insight on the building operational behaviour </w:t>
-      </w:r>
-      <w:r>
-        <w:t>discovering opportunities for savings</w:t>
-      </w:r>
-      <w:r>
-        <w:t>. Promoting sustainability behaviour.</w:t>
-      </w:r>
-    </w:p>
-    <w:p/>
-    <w:p>
-      <w:r>
-        <w:t xml:space="preserve">Machine learning </w:t>
-      </w:r>
-      <w:r>
-        <w:t>Data driven approaches can be helpful to variety of tasks</w:t>
-      </w:r>
-      <w:r>
-        <w:t>: pattern recognition, analysis for performing essential tasks in building energy management such as energy consumption forecasting, anomaly detection and diagnosis, advanced benchmarking, load profiling, and schedule optimization of building energy systems.</w:t>
-      </w:r>
-      <w:r>
-        <w:t xml:space="preserve"> \</w:t>
-      </w:r>
-      <w:proofErr w:type="gramStart"/>
-      <w:r>
-        <w:t>cite{</w:t>
-      </w:r>
-      <w:r>
-        <w:t xml:space="preserve"> </w:t>
-      </w:r>
-      <w:r>
-        <w:rPr>
-          <w:rFonts w:ascii="Calibri" w:hAnsi="Calibri" w:cs="Calibri"/>
-        </w:rPr>
-        <w:t>﻿</w:t>
-      </w:r>
-      <w:proofErr w:type="gramEnd"/>
-      <w:r>
-        <w:t xml:space="preserve">Molina-Solana2017 </w:t>
-      </w:r>
-      <w:r>
-        <w:t>}</w:t>
-      </w:r>
-    </w:p>
-    <w:p/>
-    <w:p>
-      <w:r>
-        <w:t>Anomaly detection</w:t>
-      </w:r>
-      <w:r>
-        <w:t xml:space="preserve"> </w:t>
-      </w:r>
-      <w:proofErr w:type="spellStart"/>
-      <w:r>
-        <w:t>consistes</w:t>
-      </w:r>
-      <w:proofErr w:type="spellEnd"/>
-      <w:r>
-        <w:t xml:space="preserve"> in detecting patterns that </w:t>
-      </w:r>
-      <w:proofErr w:type="spellStart"/>
-      <w:r>
-        <w:t>eviates</w:t>
-      </w:r>
-      <w:proofErr w:type="spellEnd"/>
-      <w:r>
-        <w:t xml:space="preserve"> from expected </w:t>
-      </w:r>
-      <w:proofErr w:type="gramStart"/>
-      <w:r>
-        <w:t xml:space="preserve">behaviour, </w:t>
-      </w:r>
-      <w:r>
-        <w:t xml:space="preserve"> can</w:t>
-      </w:r>
-      <w:proofErr w:type="gramEnd"/>
-      <w:r>
-        <w:t xml:space="preserve"> be employed in detecting abnormal behaviour of end users, detection of faulty appliance or subsystem </w:t>
-      </w:r>
-    </w:p>
-    <w:p/>
-    <w:p/>
-    <w:p>
-      <w:r>
-        <w:t xml:space="preserve">Recent studies have been demonstrated </w:t>
-      </w:r>
-      <w:r>
-        <w:t>that</w:t>
-      </w:r>
-      <w:r>
-        <w:t xml:space="preserve"> the use of artificial intelligence and </w:t>
-      </w:r>
-      <w:r>
-        <w:t>effective</w:t>
-      </w:r>
-      <w:r>
-        <w:t xml:space="preserve"> data analytics </w:t>
-      </w:r>
-      <w:proofErr w:type="spellStart"/>
-      <w:r>
-        <w:t>techniquest</w:t>
-      </w:r>
-      <w:proofErr w:type="spellEnd"/>
-    </w:p>
-    <w:p/>
-    <w:p>
-      <w:pPr>
-        <w:pStyle w:val="Titolo2"/>
-      </w:pPr>
-      <w:r>
-        <w:t xml:space="preserve">1.1 - </w:t>
-      </w:r>
-      <w:r>
-        <w:t xml:space="preserve">General definition of anomaly </w:t>
-      </w:r>
-    </w:p>
-    <w:p/>
-    <w:p>
-      <w:r>
-        <w:t xml:space="preserve">Ana anomaly is a point that deviates from normal </w:t>
-      </w:r>
-      <w:r>
-        <w:t>expected</w:t>
-      </w:r>
-      <w:r>
-        <w:t xml:space="preserve"> behaviour:</w:t>
-      </w:r>
-    </w:p>
-    <w:p/>
-    <w:p>
-      <w:r>
-        <w:t>A point anomaly means that one individual event instance</w:t>
-      </w:r>
-      <w:r>
-        <w:t xml:space="preserve"> </w:t>
-      </w:r>
-      <w:r>
-        <w:t>can be considered anomalous when compared to the remaining</w:t>
-      </w:r>
-      <w:r>
-        <w:t xml:space="preserve"> </w:t>
-      </w:r>
-      <w:r>
-        <w:t>data.</w:t>
-      </w:r>
-    </w:p>
-    <w:p/>
-    <w:p>
-      <w:r>
-        <w:t>Context anomalies start from the assumption of dividing</w:t>
-      </w:r>
-      <w:r>
-        <w:t xml:space="preserve"> </w:t>
-      </w:r>
-      <w:r>
-        <w:t>the behaviour from the context: the same behaviour might</w:t>
-      </w:r>
-      <w:r>
-        <w:t xml:space="preserve"> </w:t>
-      </w:r>
-      <w:r>
-        <w:t>not be considered an anomaly if it happens in a different</w:t>
-      </w:r>
-      <w:r>
-        <w:t xml:space="preserve"> </w:t>
-      </w:r>
-      <w:r>
-        <w:t>context.</w:t>
-      </w:r>
-    </w:p>
-    <w:p>
-      <w:pPr>
-        <w:rPr>
-          <w:rFonts w:ascii="Calibri" w:hAnsi="Calibri" w:cs="Calibri"/>
-        </w:rPr>
-      </w:pPr>
-    </w:p>
-    <w:p>
-      <w:r>
-        <w:t>collective anomaly. In this case, the event instance does</w:t>
-      </w:r>
-      <w:r>
-        <w:t xml:space="preserve"> </w:t>
-      </w:r>
-      <w:r>
-        <w:t>not represent an anomaly per se, but only if considered within</w:t>
-      </w:r>
-      <w:r>
-        <w:t xml:space="preserve"> </w:t>
-      </w:r>
-      <w:r>
-        <w:t>the collection of all the other events instances.</w:t>
-      </w:r>
-    </w:p>
-    <w:p/>
-    <w:p>
-      <w:pPr>
-        <w:pStyle w:val="Titolo2"/>
-      </w:pPr>
-      <w:r>
-        <w:t xml:space="preserve">1.2 – </w:t>
-      </w:r>
-      <w:commentRangeStart w:id="1"/>
-      <w:r>
-        <w:t xml:space="preserve">Related work for anomaly detection </w:t>
-      </w:r>
-      <w:commentRangeEnd w:id="1"/>
-      <w:r>
-        <w:rPr>
-          <w:rStyle w:val="Rimandocommento"/>
-          <w:b w:val="0"/>
-          <w:bCs w:val="0"/>
-        </w:rPr>
-        <w:commentReference w:id="1"/>
-      </w:r>
-    </w:p>
-    <w:p/>
-    <w:p>
-      <w:r>
-        <w:t>\</w:t>
-      </w:r>
-      <w:proofErr w:type="gramStart"/>
-      <w:r>
-        <w:t>cite{</w:t>
-      </w:r>
-      <w:proofErr w:type="gramEnd"/>
-      <w:r>
-        <w:t>Himeur2020} performs a classification of anomaly detection techniques on algorithmic centric view</w:t>
-      </w:r>
-      <w:r>
-        <w:t xml:space="preserve"> in building energy systems</w:t>
-      </w:r>
-    </w:p>
-    <w:p>
-      <w:r>
-        <w:t>Detection level</w:t>
+        <w:t>Depending on the detail of electrical load monitored the detection level can be performed at different levels:</w:t>
       </w:r>
     </w:p>
     <w:p>
@@ -414,7 +435,19 @@
         </w:numPr>
       </w:pPr>
       <w:r>
+        <w:lastRenderedPageBreak/>
         <w:t>Aggregated level</w:t>
+      </w:r>
+      <w:r>
+        <w:t xml:space="preserve"> (meter level): consists in analysing the whole building electrical load measured at meter level, without having any information on the disaggregation of that load among the different </w:t>
+      </w:r>
+      <w:proofErr w:type="spellStart"/>
+      <w:r>
+        <w:t>subloads</w:t>
+      </w:r>
+      <w:proofErr w:type="spellEnd"/>
+      <w:r>
+        <w:t xml:space="preserve"> or appliances</w:t>
       </w:r>
     </w:p>
     <w:p>
@@ -428,23 +461,206 @@
       <w:r>
         <w:t>Appliance level</w:t>
       </w:r>
+      <w:r>
+        <w:t xml:space="preserve"> (sub meter level): consists in identifying anomalies referring to a given appliance, it is performed thanks to sub metering infrastructure that measures </w:t>
+      </w:r>
+      <w:proofErr w:type="spellStart"/>
+      <w:r>
+        <w:t>avery</w:t>
+      </w:r>
+      <w:proofErr w:type="spellEnd"/>
+      <w:r>
+        <w:t xml:space="preserve"> single sub system</w:t>
+      </w:r>
+    </w:p>
+    <w:p/>
+    <w:p>
+      <w:r>
+        <w:t>\</w:t>
+      </w:r>
+      <w:proofErr w:type="gramStart"/>
+      <w:r>
+        <w:t>cite{</w:t>
+      </w:r>
+      <w:proofErr w:type="gramEnd"/>
+      <w:r>
+        <w:t>Himeur2020} performs a classification of anomaly detection techniques on algorithmic centric view</w:t>
+      </w:r>
+      <w:r>
+        <w:t xml:space="preserve"> in building energy systems</w:t>
+      </w:r>
+      <w:r>
+        <w:t>:</w:t>
+      </w:r>
     </w:p>
     <w:p>
       <w:pPr>
         <w:pStyle w:val="Paragrafoelenco"/>
         <w:numPr>
           <w:ilvl w:val="0"/>
-          <w:numId w:val="7"/>
+          <w:numId w:val="11"/>
         </w:numPr>
       </w:pPr>
       <w:r>
-        <w:t>Spatiotemporal level</w:t>
-      </w:r>
-    </w:p>
-    <w:p/>
-    <w:p>
-      <w:r>
-        <w:t>Algorithm</w:t>
+        <w:t>Supervised</w:t>
+      </w:r>
+      <w:r>
+        <w:t xml:space="preserve"> </w:t>
+      </w:r>
+      <w:proofErr w:type="spellStart"/>
+      <w:r>
+        <w:t>anaomaly</w:t>
+      </w:r>
+      <w:proofErr w:type="spellEnd"/>
+      <w:r>
+        <w:t xml:space="preserve"> detection requires to train a machine learning algorithm using labelled dataset in order to classify anomalous consumption or not. </w:t>
+      </w:r>
+      <w:r>
+        <w:t>Although supervised anomaly detection can achieve high-accuracy identification results as demonstrated in academic frameworks, its adoption in real-world is still limited compared to unsupervised methods, due to the absence of power consumption</w:t>
+      </w:r>
+      <w:r>
+        <w:t xml:space="preserve"> </w:t>
+      </w:r>
+      <w:r>
+        <w:t>annotated datasets.</w:t>
+      </w:r>
+      <w:r>
+        <w:t xml:space="preserve"> </w:t>
+      </w:r>
+      <w:r>
+        <w:t>\</w:t>
+      </w:r>
+      <w:proofErr w:type="gramStart"/>
+      <w:r>
+        <w:t>cite{</w:t>
+      </w:r>
+      <w:proofErr w:type="gramEnd"/>
+      <w:r>
+        <w:t>Himeur2020}</w:t>
+      </w:r>
+      <w:r>
+        <w:t>.</w:t>
+      </w:r>
+    </w:p>
+    <w:p>
+      <w:pPr>
+        <w:pStyle w:val="Paragrafoelenco"/>
+        <w:numPr>
+          <w:ilvl w:val="1"/>
+          <w:numId w:val="11"/>
+        </w:numPr>
+      </w:pPr>
+      <w:r>
+        <w:t>Deep learning,</w:t>
+      </w:r>
+    </w:p>
+    <w:p>
+      <w:pPr>
+        <w:pStyle w:val="Paragrafoelenco"/>
+        <w:numPr>
+          <w:ilvl w:val="1"/>
+          <w:numId w:val="11"/>
+        </w:numPr>
+      </w:pPr>
+      <w:r>
+        <w:t>ANN</w:t>
+      </w:r>
+    </w:p>
+    <w:p>
+      <w:pPr>
+        <w:pStyle w:val="Paragrafoelenco"/>
+        <w:numPr>
+          <w:ilvl w:val="1"/>
+          <w:numId w:val="11"/>
+        </w:numPr>
+      </w:pPr>
+      <w:r>
+        <w:t>Regression</w:t>
+      </w:r>
+    </w:p>
+    <w:p>
+      <w:pPr>
+        <w:pStyle w:val="Paragrafoelenco"/>
+        <w:numPr>
+          <w:ilvl w:val="1"/>
+          <w:numId w:val="11"/>
+        </w:numPr>
+      </w:pPr>
+      <w:r>
+        <w:t>Probabilistic models</w:t>
+      </w:r>
+    </w:p>
+    <w:p>
+      <w:pPr>
+        <w:pStyle w:val="Paragrafoelenco"/>
+        <w:numPr>
+          <w:ilvl w:val="1"/>
+          <w:numId w:val="11"/>
+        </w:numPr>
+      </w:pPr>
+      <w:r>
+        <w:t>Traditional classification</w:t>
+      </w:r>
+    </w:p>
+    <w:p>
+      <w:pPr>
+        <w:pStyle w:val="Paragrafoelenco"/>
+        <w:numPr>
+          <w:ilvl w:val="0"/>
+          <w:numId w:val="11"/>
+        </w:numPr>
+      </w:pPr>
+      <w:r>
+        <w:t>U</w:t>
+      </w:r>
+      <w:r>
+        <w:t>nsupervised</w:t>
+      </w:r>
+      <w:r>
+        <w:t xml:space="preserve"> </w:t>
+      </w:r>
+      <w:r>
+        <w:t xml:space="preserve">anomaly detection consists in detecting rare and unknown anomalous energy patterns without any a priori knowledge. It usually consists in modelling the normal behaviour and then identify patterns that </w:t>
+      </w:r>
+      <w:proofErr w:type="spellStart"/>
+      <w:r>
+        <w:t>dviates</w:t>
+      </w:r>
+      <w:proofErr w:type="spellEnd"/>
+      <w:r>
+        <w:t xml:space="preserve">, under the assumption that the number of anomalies is low compared to the </w:t>
+      </w:r>
+      <w:proofErr w:type="spellStart"/>
+      <w:r>
+        <w:t>opservations</w:t>
+      </w:r>
+      <w:proofErr w:type="spellEnd"/>
+      <w:r>
+        <w:t xml:space="preserve">. </w:t>
+      </w:r>
+    </w:p>
+    <w:p>
+      <w:pPr>
+        <w:pStyle w:val="Paragrafoelenco"/>
+        <w:numPr>
+          <w:ilvl w:val="1"/>
+          <w:numId w:val="6"/>
+        </w:numPr>
+      </w:pPr>
+      <w:r>
+        <w:t>Clustering</w:t>
+      </w:r>
+    </w:p>
+    <w:p>
+      <w:pPr>
+        <w:pStyle w:val="Paragrafoelenco"/>
+        <w:numPr>
+          <w:ilvl w:val="1"/>
+          <w:numId w:val="6"/>
+        </w:numPr>
+      </w:pPr>
+      <w:r>
+        <w:t>Dimensionality reduction and classification</w:t>
       </w:r>
     </w:p>
     <w:p>
@@ -456,43 +672,9 @@
         </w:numPr>
       </w:pPr>
       <w:r>
-        <w:t>Supervised</w:t>
-      </w:r>
-    </w:p>
-    <w:p>
-      <w:r>
-        <w:t>U</w:t>
-      </w:r>
-      <w:r>
-        <w:t>nsupervised</w:t>
-      </w:r>
-      <w:r>
-        <w:t xml:space="preserve"> </w:t>
-      </w:r>
-    </w:p>
-    <w:p>
-      <w:r>
-        <w:t>\</w:t>
-      </w:r>
-      <w:proofErr w:type="gramStart"/>
-      <w:r>
-        <w:t>cite</w:t>
-      </w:r>
-      <w:proofErr w:type="gramEnd"/>
-      <w:r>
-        <w:t>{</w:t>
-      </w:r>
-      <w:r>
-        <w:rPr>
-          <w:rFonts w:ascii="Calibri" w:hAnsi="Calibri" w:cs="Calibri"/>
-        </w:rPr>
-        <w:t>﻿</w:t>
-      </w:r>
-      <w:r>
-        <w:t>Voltage2016} performs anomaly detection on smart grid though the use of clustering</w:t>
-      </w:r>
-    </w:p>
-    <w:p/>
+        <w:t>Feature extraction</w:t>
+      </w:r>
+    </w:p>
     <w:p>
       <w:pPr>
         <w:pStyle w:val="Paragrafoelenco"/>
@@ -502,7 +684,7 @@
         </w:numPr>
       </w:pPr>
       <w:r>
-        <w:t xml:space="preserve">Feature extraction </w:t>
+        <w:t>Distance based</w:t>
       </w:r>
     </w:p>
     <w:p>
@@ -514,183 +696,435 @@
         </w:numPr>
       </w:pPr>
       <w:r>
-        <w:t xml:space="preserve">This is the case of </w:t>
-      </w:r>
-      <w:proofErr w:type="gramStart"/>
-      <w:r>
-        <w:t>distance based</w:t>
-      </w:r>
-      <w:proofErr w:type="gramEnd"/>
-      <w:r>
-        <w:t xml:space="preserve"> techniques of MP</w:t>
+        <w:t>Time series analysis</w:t>
+      </w:r>
+    </w:p>
+    <w:p>
+      <w:pPr>
+        <w:pStyle w:val="Paragrafoelenco"/>
+        <w:numPr>
+          <w:ilvl w:val="0"/>
+          <w:numId w:val="6"/>
+        </w:numPr>
+      </w:pPr>
+      <w:r>
+        <w:t>Density-based</w:t>
+      </w:r>
+    </w:p>
+    <w:p>
+      <w:pPr>
+        <w:pStyle w:val="Paragrafoelenco"/>
+        <w:numPr>
+          <w:ilvl w:val="0"/>
+          <w:numId w:val="6"/>
+        </w:numPr>
+      </w:pPr>
+      <w:r>
+        <w:t>Graph-based</w:t>
       </w:r>
     </w:p>
     <w:p/>
     <w:p/>
     <w:p>
+      <w:r>
+        <w:t>\</w:t>
+      </w:r>
+      <w:proofErr w:type="gramStart"/>
+      <w:r>
+        <w:t>cite</w:t>
+      </w:r>
+      <w:proofErr w:type="gramEnd"/>
+      <w:r>
+        <w:t>{</w:t>
+      </w:r>
+      <w:r>
+        <w:rPr>
+          <w:rFonts w:ascii="Calibri" w:hAnsi="Calibri" w:cs="Calibri"/>
+        </w:rPr>
+        <w:t>﻿</w:t>
+      </w:r>
+      <w:r>
+        <w:t>Voltage2016} performs anomaly detection on smart grid though the use of clustering</w:t>
+      </w:r>
+    </w:p>
+    <w:p/>
+    <w:p>
+      <w:pPr>
+        <w:pStyle w:val="Paragrafoelenco"/>
+        <w:numPr>
+          <w:ilvl w:val="0"/>
+          <w:numId w:val="6"/>
+        </w:numPr>
+      </w:pPr>
+      <w:r>
+        <w:t xml:space="preserve">Feature extraction </w:t>
+      </w:r>
+    </w:p>
+    <w:p>
+      <w:pPr>
+        <w:pStyle w:val="Paragrafoelenco"/>
+        <w:numPr>
+          <w:ilvl w:val="0"/>
+          <w:numId w:val="6"/>
+        </w:numPr>
+      </w:pPr>
+      <w:r>
+        <w:t xml:space="preserve">This is the case of </w:t>
+      </w:r>
+      <w:proofErr w:type="gramStart"/>
+      <w:r>
+        <w:t>distance based</w:t>
+      </w:r>
+      <w:proofErr w:type="gramEnd"/>
+      <w:r>
+        <w:t xml:space="preserve"> techniques of MP</w:t>
+      </w:r>
+    </w:p>
+    <w:p/>
+    <w:p/>
+    <w:p>
       <w:pPr>
         <w:pStyle w:val="Titolo2"/>
       </w:pPr>
       <w:r>
         <w:t xml:space="preserve">1.3 - </w:t>
       </w:r>
-      <w:commentRangeStart w:id="2"/>
+      <w:commentRangeStart w:id="1"/>
       <w:r>
         <w:t>Anomaly detection using Matrix Profile</w:t>
       </w:r>
-      <w:commentRangeEnd w:id="2"/>
+      <w:commentRangeEnd w:id="1"/>
       <w:r>
         <w:rPr>
           <w:rStyle w:val="Rimandocommento"/>
           <w:b w:val="0"/>
           <w:bCs w:val="0"/>
         </w:rPr>
+        <w:commentReference w:id="1"/>
+      </w:r>
+    </w:p>
+    <w:p/>
+    <w:p>
+      <w:r>
+        <w:t>is at aggregated level unsupervised feature extraction</w:t>
+      </w:r>
+    </w:p>
+    <w:p/>
+    <w:p>
+      <w:r>
+        <w:t xml:space="preserve">One of the most promising technique is </w:t>
+      </w:r>
+      <w:commentRangeStart w:id="2"/>
+      <w:r>
+        <w:t xml:space="preserve">Matrix profile </w:t>
+      </w:r>
+      <w:commentRangeEnd w:id="2"/>
+      <w:r>
+        <w:rPr>
+          <w:rStyle w:val="Rimandocommento"/>
+        </w:rPr>
         <w:commentReference w:id="2"/>
       </w:r>
+      <w:r>
+        <w:t xml:space="preserve">. </w:t>
+      </w:r>
+      <w:proofErr w:type="gramStart"/>
+      <w:r>
+        <w:t>Firstly</w:t>
+      </w:r>
+      <w:proofErr w:type="gramEnd"/>
+      <w:r>
+        <w:t xml:space="preserve"> introduced by \cite{</w:t>
+      </w:r>
+      <w:r>
+        <w:rPr>
+          <w:rFonts w:ascii="Calibri" w:hAnsi="Calibri" w:cs="Calibri"/>
+        </w:rPr>
+        <w:t>﻿</w:t>
+      </w:r>
+      <w:r>
+        <w:t>Yeh2017d</w:t>
+      </w:r>
+      <w:r>
+        <w:t xml:space="preserve">} it </w:t>
+      </w:r>
+      <w:r>
+        <w:t xml:space="preserve">is </w:t>
+      </w:r>
+      <w:r>
+        <w:t xml:space="preserve">a novel algorithm that </w:t>
+      </w:r>
+      <w:r>
+        <w:t>performs the all-</w:t>
+      </w:r>
+      <w:proofErr w:type="spellStart"/>
+      <w:r>
+        <w:t>sililarity</w:t>
+      </w:r>
+      <w:proofErr w:type="spellEnd"/>
+      <w:r>
+        <w:t>-join-search among two time series</w:t>
+      </w:r>
+      <w:r>
+        <w:t xml:space="preserve">, i.e. </w:t>
+      </w:r>
+      <w:r>
+        <w:t>finds</w:t>
+      </w:r>
+      <w:r>
+        <w:t xml:space="preserve"> for the nearest </w:t>
+      </w:r>
+      <w:proofErr w:type="spellStart"/>
+      <w:r>
+        <w:t>neighbor</w:t>
+      </w:r>
+      <w:proofErr w:type="spellEnd"/>
+      <w:r>
+        <w:t xml:space="preserve"> for each object of a data collection. </w:t>
+      </w:r>
     </w:p>
     <w:p/>
     <w:p>
       <w:r>
-        <w:t>is at aggregated level unsupervised feature extraction</w:t>
+        <w:t xml:space="preserve">This problem has been always been tackled by a computation al time issue resulting, even for modest datasets, </w:t>
+      </w:r>
+      <w:proofErr w:type="gramStart"/>
+      <w:r>
+        <w:t>in  not</w:t>
+      </w:r>
+      <w:proofErr w:type="gramEnd"/>
+      <w:r>
+        <w:t xml:space="preserve"> reasonable computational time. In literature this issue was addressed by reducing the dimensionality of dataset through PAA in order to speed up computation. </w:t>
+      </w:r>
+      <w:proofErr w:type="spellStart"/>
+      <w:r>
+        <w:t>Howevert</w:t>
+      </w:r>
+      <w:proofErr w:type="spellEnd"/>
+      <w:r>
+        <w:t xml:space="preserve"> his method causes loss of valuable information. MP proposes </w:t>
+      </w:r>
+      <w:proofErr w:type="gramStart"/>
+      <w:r>
+        <w:t>a</w:t>
+      </w:r>
+      <w:proofErr w:type="gramEnd"/>
+      <w:r>
+        <w:t xml:space="preserve"> ultra-fast similarity search under the z-</w:t>
+      </w:r>
+      <w:proofErr w:type="spellStart"/>
+      <w:r>
+        <w:t>Eucildean</w:t>
+      </w:r>
+      <w:proofErr w:type="spellEnd"/>
+      <w:r>
+        <w:t xml:space="preserve"> </w:t>
+      </w:r>
+      <w:r>
+        <w:lastRenderedPageBreak/>
+        <w:t>distance that does not reduce dimensionality</w:t>
+      </w:r>
+      <w:r>
+        <w:t xml:space="preserve">, </w:t>
+      </w:r>
+      <w:commentRangeStart w:id="3"/>
+      <w:r>
+        <w:t xml:space="preserve">MP </w:t>
+      </w:r>
+      <w:commentRangeEnd w:id="3"/>
+      <w:r>
+        <w:rPr>
+          <w:rStyle w:val="Rimandocommento"/>
+        </w:rPr>
+        <w:commentReference w:id="3"/>
+      </w:r>
+      <w:r>
+        <w:t xml:space="preserve">in fact calculates the full join, eliminating the need of setting a threshold, making the method almost parameter free. The </w:t>
+      </w:r>
+      <w:r>
+        <w:t>exact</w:t>
+      </w:r>
+      <w:r>
+        <w:t xml:space="preserve"> and scalable algorithm allows the method to be </w:t>
+      </w:r>
+      <w:r>
+        <w:t>incrementally maintainable</w:t>
+      </w:r>
+      <w:r>
+        <w:t xml:space="preserve">, </w:t>
+      </w:r>
+      <w:r>
+        <w:t xml:space="preserve">deterministic </w:t>
+      </w:r>
+      <w:r>
+        <w:t xml:space="preserve">in </w:t>
+      </w:r>
+      <w:r>
+        <w:t>time</w:t>
+      </w:r>
+      <w:r>
+        <w:t xml:space="preserve"> and so parallelizable on multicore processor to speed up even </w:t>
+      </w:r>
+      <w:proofErr w:type="spellStart"/>
+      <w:r>
+        <w:t>futhrer</w:t>
+      </w:r>
+      <w:proofErr w:type="spellEnd"/>
+      <w:r>
+        <w:t xml:space="preserve"> the computations.</w:t>
       </w:r>
     </w:p>
     <w:p/>
     <w:p>
       <w:r>
-        <w:t xml:space="preserve">One of the most promising technique is </w:t>
-      </w:r>
-      <w:commentRangeStart w:id="3"/>
-      <w:r>
-        <w:t xml:space="preserve">Matrix profile </w:t>
-      </w:r>
-      <w:commentRangeEnd w:id="3"/>
-      <w:r>
-        <w:rPr>
-          <w:rStyle w:val="Rimandocommento"/>
-        </w:rPr>
-        <w:commentReference w:id="3"/>
-      </w:r>
-      <w:r>
-        <w:t>. Firstly introduced by \</w:t>
+        <w:t xml:space="preserve">Given two time series and a given subsequence length, </w:t>
+      </w:r>
+      <w:r>
+        <w:t>the matrix profile algorithm produces two new series: the matrix profile and matrix profile index.</w:t>
+      </w:r>
+    </w:p>
+    <w:p/>
+    <w:p>
+      <w:r>
+        <w:t xml:space="preserve">matrix profile is a </w:t>
+      </w:r>
+      <w:r>
+        <w:t>one-dimensional</w:t>
+      </w:r>
+      <w:r>
+        <w:t xml:space="preserve"> timeseries</w:t>
+      </w:r>
+      <w:r>
+        <w:t xml:space="preserve"> that stores the z-normalized Euclidean distance between each subsequence of the first series and the closest matching subsequence (</w:t>
       </w:r>
       <w:proofErr w:type="gramStart"/>
       <w:r>
-        <w:t>cite{</w:t>
+        <w:t>i.e.</w:t>
       </w:r>
       <w:proofErr w:type="gramEnd"/>
       <w:r>
-        <w:t>} it is …</w:t>
-      </w:r>
-    </w:p>
-    <w:p>
-      <w:r>
-        <w:t>The main properties of this methods are…</w:t>
+        <w:t xml:space="preserve"> </w:t>
+      </w:r>
+      <w:proofErr w:type="spellStart"/>
+      <w:r>
+        <w:t>neares</w:t>
+      </w:r>
+      <w:proofErr w:type="spellEnd"/>
+      <w:r>
+        <w:t xml:space="preserve">t </w:t>
+      </w:r>
+      <w:proofErr w:type="spellStart"/>
+      <w:r>
+        <w:t>neighbor</w:t>
+      </w:r>
+      <w:proofErr w:type="spellEnd"/>
+      <w:r>
+        <w:t>) of the second time series.</w:t>
+      </w:r>
+      <w:r>
+        <w:t xml:space="preserve"> </w:t>
       </w:r>
     </w:p>
     <w:p/>
     <w:p>
-      <w:pPr>
-        <w:pStyle w:val="Paragrafoelenco"/>
-        <w:numPr>
-          <w:ilvl w:val="0"/>
-          <w:numId w:val="3"/>
-        </w:numPr>
-      </w:pPr>
-      <w:r>
-        <w:t xml:space="preserve">It is exact: the Matrix Profile based methods provide no false positives or false dismissals. It can handle missing data: Even in the presence of missing data, we can provide answers which are guaranteed to have no false negatives. </w:t>
-      </w:r>
-    </w:p>
-    <w:p>
-      <w:pPr>
-        <w:pStyle w:val="Paragrafoelenco"/>
-        <w:numPr>
-          <w:ilvl w:val="0"/>
-          <w:numId w:val="3"/>
-        </w:numPr>
-      </w:pPr>
-      <w:r>
-        <w:t xml:space="preserve">It is simple and parameter-free: In contrast, the more general algorithms in this space that typically require building and tuning spatial access methods and/or hash functions. </w:t>
-      </w:r>
-    </w:p>
-    <w:p>
-      <w:pPr>
-        <w:pStyle w:val="Paragrafoelenco"/>
-        <w:numPr>
-          <w:ilvl w:val="0"/>
-          <w:numId w:val="3"/>
-        </w:numPr>
-      </w:pPr>
-      <w:r>
-        <w:t xml:space="preserve">It is space efficient: Matrix Profile construction algorithms requires an inconsequential space overhead, just linear in the time series length with a small constant factor, allowing massive datasets to be processed in main memory (for most data mining, disk is death). </w:t>
-      </w:r>
-    </w:p>
-    <w:p>
-      <w:pPr>
-        <w:pStyle w:val="Paragrafoelenco"/>
-        <w:numPr>
-          <w:ilvl w:val="0"/>
-          <w:numId w:val="3"/>
-        </w:numPr>
-      </w:pPr>
-      <w:r>
-        <w:t xml:space="preserve">It is incrementally maintainable: Having computed the Matrix Profile for a dataset, we can incrementally update it very efficiently. In many domains this means we can effectively maintain exact joins/motifs/discords on streaming data forever. MP is extremely scalable, for extremely large datasets we can compute the Matrix Profile in an anytime fashion, allowing ultra-fast approximate solutions and real-time data interaction. </w:t>
-      </w:r>
-    </w:p>
-    <w:p>
-      <w:pPr>
-        <w:pStyle w:val="Paragrafoelenco"/>
-        <w:numPr>
-          <w:ilvl w:val="0"/>
-          <w:numId w:val="3"/>
-        </w:numPr>
-      </w:pPr>
-      <w:r>
-        <w:t>Simplicity and Intuitiveness: Seeing the world through the MP lens often invites/suggests simple and elegant solutions.</w:t>
-      </w:r>
-    </w:p>
-    <w:p>
-      <w:pPr>
-        <w:pStyle w:val="Paragrafoelenco"/>
-        <w:numPr>
-          <w:ilvl w:val="0"/>
-          <w:numId w:val="3"/>
-        </w:numPr>
-      </w:pPr>
-      <w:r>
-        <w:t xml:space="preserve">It can be constructed in deterministic </w:t>
+      <w:r>
+        <w:t xml:space="preserve">Matrix profile index is </w:t>
+      </w:r>
+      <w:proofErr w:type="spellStart"/>
+      <w:r>
+        <w:t>is</w:t>
+      </w:r>
+      <w:proofErr w:type="spellEnd"/>
+      <w:r>
+        <w:t xml:space="preserve"> a one-dimensional timeseries that contains the index of where the nearest </w:t>
+      </w:r>
+      <w:proofErr w:type="spellStart"/>
+      <w:r>
+        <w:t>neighbor</w:t>
+      </w:r>
+      <w:proofErr w:type="spellEnd"/>
+      <w:r>
+        <w:t xml:space="preserve"> </w:t>
       </w:r>
       <w:proofErr w:type="gramStart"/>
       <w:r>
-        <w:t>time:</w:t>
+        <w:t>is located in</w:t>
       </w:r>
       <w:proofErr w:type="gramEnd"/>
       <w:r>
-        <w:t xml:space="preserve"> given only the length of the time series, we can precisely predict in advance how long it will take to compute the Matrix Profile. (</w:t>
-      </w:r>
-      <w:proofErr w:type="gramStart"/>
-      <w:r>
-        <w:t>this</w:t>
-      </w:r>
-      <w:proofErr w:type="gramEnd"/>
-      <w:r>
-        <w:t xml:space="preserve"> allows resource planning) </w:t>
-      </w:r>
-    </w:p>
-    <w:p>
-      <w:pPr>
-        <w:pStyle w:val="Paragrafoelenco"/>
-        <w:numPr>
-          <w:ilvl w:val="0"/>
-          <w:numId w:val="3"/>
-        </w:numPr>
-      </w:pPr>
-      <w:r>
-        <w:t>It can leverage hardware: Matrix Profile construction is embarrassingly parallelizable, both on multicore processors, GPUs, distributed systems etc.</w:t>
+        <w:t xml:space="preserve"> the </w:t>
+      </w:r>
+      <w:proofErr w:type="spellStart"/>
+      <w:r>
+        <w:t>the</w:t>
+      </w:r>
+      <w:proofErr w:type="spellEnd"/>
+      <w:r>
+        <w:t xml:space="preserve"> second timeseries</w:t>
       </w:r>
     </w:p>
     <w:p/>
     <w:p/>
     <w:p>
+      <w:pPr>
+        <w:jc w:val="center"/>
+      </w:pPr>
+      <w:r>
+        <w:rPr>
+          <w:noProof/>
+        </w:rPr>
+        <w:drawing>
+          <wp:inline distT="0" distB="0" distL="0" distR="0" wp14:anchorId="530A4AA9" wp14:editId="1BF74D20">
+            <wp:extent cx="5571197" cy="2583157"/>
+            <wp:effectExtent l="0" t="0" r="0" b="0"/>
+            <wp:docPr id="3" name="Immagine 3" descr="Immagine che contiene testo, elettronico&#10;&#10;Descrizione generata automaticamente"/>
+            <wp:cNvGraphicFramePr>
+              <a:graphicFrameLocks xmlns:a="http://schemas.openxmlformats.org/drawingml/2006/main" noChangeAspect="1"/>
+            </wp:cNvGraphicFramePr>
+            <a:graphic xmlns:a="http://schemas.openxmlformats.org/drawingml/2006/main">
+              <a:graphicData uri="http://schemas.openxmlformats.org/drawingml/2006/picture">
+                <pic:pic xmlns:pic="http://schemas.openxmlformats.org/drawingml/2006/picture">
+                  <pic:nvPicPr>
+                    <pic:cNvPr id="3" name="Immagine 3" descr="Immagine che contiene testo, elettronico&#10;&#10;Descrizione generata automaticamente"/>
+                    <pic:cNvPicPr/>
+                  </pic:nvPicPr>
+                  <pic:blipFill>
+                    <a:blip r:embed="rId9" cstate="print">
+                      <a:extLst>
+                        <a:ext uri="{28A0092B-C50C-407E-A947-70E740481C1C}">
+                          <a14:useLocalDpi xmlns:a14="http://schemas.microsoft.com/office/drawing/2010/main" val="0"/>
+                        </a:ext>
+                      </a:extLst>
+                    </a:blip>
+                    <a:stretch>
+                      <a:fillRect/>
+                    </a:stretch>
+                  </pic:blipFill>
+                  <pic:spPr>
+                    <a:xfrm>
+                      <a:off x="0" y="0"/>
+                      <a:ext cx="5576663" cy="2585692"/>
+                    </a:xfrm>
+                    <a:prstGeom prst="rect">
+                      <a:avLst/>
+                    </a:prstGeom>
+                  </pic:spPr>
+                </pic:pic>
+              </a:graphicData>
+            </a:graphic>
+          </wp:inline>
+        </w:drawing>
+      </w:r>
+      <w:r>
+        <w:br w:type="textWrapping" w:clear="all"/>
+      </w:r>
+    </w:p>
+    <w:p>
+      <w:pPr>
+        <w:jc w:val="center"/>
+      </w:pPr>
+    </w:p>
+    <w:p>
       <w:r>
         <w:t>Matrix profile has been used for anomaly detection I different fields</w:t>
       </w:r>
@@ -701,158 +1135,158 @@
         <w:pStyle w:val="Sottotitolo"/>
       </w:pPr>
       <w:r>
+        <w:t>informatics</w:t>
+      </w:r>
+    </w:p>
+    <w:p>
+      <w:r>
+        <w:t>\</w:t>
+      </w:r>
+      <w:proofErr w:type="gramStart"/>
+      <w:r>
+        <w:t>cite{</w:t>
+      </w:r>
+      <w:proofErr w:type="gramEnd"/>
+      <w:r>
+        <w:t xml:space="preserve">DinalHerath2019} introduces </w:t>
+      </w:r>
+      <w:r>
+        <w:rPr>
+          <w:rFonts w:ascii="Calibri" w:hAnsi="Calibri" w:cs="Calibri"/>
+        </w:rPr>
+        <w:t>﻿</w:t>
+      </w:r>
+      <w:r>
+        <w:t>a real time anomaly detection framework based on matrix profile called RAMP (Real-Time Aggregated Matrix Profile), that is able to identify anomalies in scientific workflows.  (</w:t>
+      </w:r>
+      <w:proofErr w:type="gramStart"/>
+      <w:r>
+        <w:t>building</w:t>
+      </w:r>
+      <w:proofErr w:type="gramEnd"/>
+      <w:r>
+        <w:t xml:space="preserve"> block).</w:t>
+      </w:r>
+    </w:p>
+    <w:p/>
+    <w:p>
+      <w:r>
+        <w:t>An industrial application of anomaly detection is presented in</w:t>
+      </w:r>
+      <w:r>
+        <w:t>\cite{</w:t>
+      </w:r>
+      <w:r>
+        <w:rPr>
+          <w:rFonts w:ascii="Calibri" w:hAnsi="Calibri" w:cs="Calibri"/>
+        </w:rPr>
+        <w:t>﻿</w:t>
+      </w:r>
+      <w:r>
+        <w:t xml:space="preserve">Anton2020} </w:t>
+      </w:r>
+      <w:r>
+        <w:t xml:space="preserve">which </w:t>
+      </w:r>
+      <w:r>
+        <w:t xml:space="preserve">combines the classical approach of Matrix profile with the hamming distance to automatically detect </w:t>
+      </w:r>
+      <w:r>
+        <w:t>intrusions</w:t>
+      </w:r>
+      <w:r>
+        <w:t xml:space="preserve"> in </w:t>
+      </w:r>
+      <w:r>
+        <w:t xml:space="preserve">the network of a water processing </w:t>
+      </w:r>
+      <w:r>
+        <w:t>facility</w:t>
+      </w:r>
+      <w:r>
+        <w:t>.</w:t>
+      </w:r>
+    </w:p>
+    <w:p/>
+    <w:p>
+      <w:r>
+        <w:t>\</w:t>
+      </w:r>
+      <w:proofErr w:type="gramStart"/>
+      <w:r>
+        <w:t>cite{</w:t>
+      </w:r>
+      <w:r>
+        <w:t xml:space="preserve"> </w:t>
+      </w:r>
+      <w:r>
+        <w:rPr>
+          <w:rFonts w:ascii="Calibri" w:hAnsi="Calibri" w:cs="Calibri"/>
+        </w:rPr>
+        <w:t>﻿</w:t>
+      </w:r>
+      <w:proofErr w:type="gramEnd"/>
+      <w:r>
+        <w:t>DePaepe2020a</w:t>
+      </w:r>
+      <w:r>
+        <w:t xml:space="preserve">} </w:t>
+      </w:r>
+      <w:r>
+        <w:t xml:space="preserve">Applies a noise elimination technique </w:t>
+      </w:r>
+      <w:r>
+        <w:t>based on</w:t>
+      </w:r>
+      <w:r>
+        <w:t xml:space="preserve"> Matri</w:t>
+      </w:r>
+      <w:r>
+        <w:t>x</w:t>
+      </w:r>
+      <w:r>
+        <w:t xml:space="preserve"> </w:t>
+      </w:r>
+      <w:r>
+        <w:t>P</w:t>
+      </w:r>
+      <w:r>
+        <w:t>rofile</w:t>
+      </w:r>
+      <w:r>
+        <w:t xml:space="preserve"> on real </w:t>
+      </w:r>
+      <w:r>
+        <w:t xml:space="preserve"> </w:t>
+      </w:r>
+      <w:r>
+        <w:t>Yahoo!  internet traffic metrics to detect anomalous behaviours</w:t>
+      </w:r>
+    </w:p>
+    <w:p/>
+    <w:p>
+      <w:r>
+        <w:t>\</w:t>
+      </w:r>
+      <w:proofErr w:type="gramStart"/>
+      <w:r>
+        <w:t xml:space="preserve">cite{ </w:t>
+      </w:r>
+      <w:r>
+        <w:rPr>
+          <w:rFonts w:ascii="Calibri" w:hAnsi="Calibri" w:cs="Calibri"/>
+        </w:rPr>
+        <w:t>﻿</w:t>
+      </w:r>
+      <w:proofErr w:type="gramEnd"/>
+      <w:r>
+        <w:t>DePaepe2019 } demonstrate how the elimination of noise can help in anomaly detection of noisy date by testing the algorithm on numenta benchmark</w:t>
+      </w:r>
+    </w:p>
+    <w:p/>
+    <w:p>
+      <w:r>
         <w:lastRenderedPageBreak/>
-        <w:t>informatics</w:t>
-      </w:r>
-    </w:p>
-    <w:p>
-      <w:r>
-        <w:t>\</w:t>
-      </w:r>
-      <w:proofErr w:type="gramStart"/>
-      <w:r>
-        <w:t>cite{</w:t>
-      </w:r>
-      <w:proofErr w:type="gramEnd"/>
-      <w:r>
-        <w:t xml:space="preserve">DinalHerath2019} introduces </w:t>
-      </w:r>
-      <w:r>
-        <w:rPr>
-          <w:rFonts w:ascii="Calibri" w:hAnsi="Calibri" w:cs="Calibri"/>
-        </w:rPr>
-        <w:t>﻿</w:t>
-      </w:r>
-      <w:r>
-        <w:t>a real time anomaly detection framework based on matrix profile called RAMP (Real-Time Aggregated Matrix Profile), that is able to identify anomalies in scientific workflows.  (</w:t>
-      </w:r>
-      <w:proofErr w:type="gramStart"/>
-      <w:r>
-        <w:t>building</w:t>
-      </w:r>
-      <w:proofErr w:type="gramEnd"/>
-      <w:r>
-        <w:t xml:space="preserve"> block).</w:t>
-      </w:r>
-    </w:p>
-    <w:p/>
-    <w:p>
-      <w:r>
-        <w:t>An industrial application of anomaly detection is presented in</w:t>
-      </w:r>
-      <w:r>
-        <w:t>\cite{</w:t>
-      </w:r>
-      <w:r>
-        <w:rPr>
-          <w:rFonts w:ascii="Calibri" w:hAnsi="Calibri" w:cs="Calibri"/>
-        </w:rPr>
-        <w:t>﻿</w:t>
-      </w:r>
-      <w:r>
-        <w:t xml:space="preserve">Anton2020} </w:t>
-      </w:r>
-      <w:r>
-        <w:t xml:space="preserve">which </w:t>
-      </w:r>
-      <w:r>
-        <w:t xml:space="preserve">combines the classical approach of Matrix profile with the hamming distance to automatically detect </w:t>
-      </w:r>
-      <w:r>
-        <w:t>intrusions</w:t>
-      </w:r>
-      <w:r>
-        <w:t xml:space="preserve"> in </w:t>
-      </w:r>
-      <w:r>
-        <w:t xml:space="preserve">the network of a water processing </w:t>
-      </w:r>
-      <w:r>
-        <w:t>facility</w:t>
-      </w:r>
-      <w:r>
-        <w:t>.</w:t>
-      </w:r>
-    </w:p>
-    <w:p/>
-    <w:p>
-      <w:r>
-        <w:t>\</w:t>
-      </w:r>
-      <w:proofErr w:type="gramStart"/>
-      <w:r>
-        <w:t>cite{</w:t>
-      </w:r>
-      <w:r>
-        <w:t xml:space="preserve"> </w:t>
-      </w:r>
-      <w:r>
-        <w:rPr>
-          <w:rFonts w:ascii="Calibri" w:hAnsi="Calibri" w:cs="Calibri"/>
-        </w:rPr>
-        <w:t>﻿</w:t>
-      </w:r>
-      <w:proofErr w:type="gramEnd"/>
-      <w:r>
-        <w:t>DePaepe2020a</w:t>
-      </w:r>
-      <w:r>
-        <w:t xml:space="preserve">} </w:t>
-      </w:r>
-      <w:r>
-        <w:t xml:space="preserve">Applies a noise elimination technique </w:t>
-      </w:r>
-      <w:r>
-        <w:t>based on</w:t>
-      </w:r>
-      <w:r>
-        <w:t xml:space="preserve"> Matri</w:t>
-      </w:r>
-      <w:r>
-        <w:t>x</w:t>
-      </w:r>
-      <w:r>
-        <w:t xml:space="preserve"> </w:t>
-      </w:r>
-      <w:r>
-        <w:t>P</w:t>
-      </w:r>
-      <w:r>
-        <w:t>rofile</w:t>
-      </w:r>
-      <w:r>
-        <w:t xml:space="preserve"> on real </w:t>
-      </w:r>
-      <w:r>
-        <w:t xml:space="preserve"> </w:t>
-      </w:r>
-      <w:r>
-        <w:t>Yahoo!  internet traffic metrics to detect anomalous behaviours</w:t>
-      </w:r>
-    </w:p>
-    <w:p/>
-    <w:p>
-      <w:r>
-        <w:t>\</w:t>
-      </w:r>
-      <w:proofErr w:type="gramStart"/>
-      <w:r>
-        <w:t xml:space="preserve">cite{ </w:t>
-      </w:r>
-      <w:r>
-        <w:rPr>
-          <w:rFonts w:ascii="Calibri" w:hAnsi="Calibri" w:cs="Calibri"/>
-        </w:rPr>
-        <w:t>﻿</w:t>
-      </w:r>
-      <w:proofErr w:type="gramEnd"/>
-      <w:r>
-        <w:t>DePaepe2019 } demonstrate how the elimination of noise can help in anomaly detection of noisy date by testing the algorithm on numenta benchmark</w:t>
-      </w:r>
-    </w:p>
-    <w:p/>
-    <w:p>
-      <w:r>
         <w:t>\</w:t>
       </w:r>
       <w:proofErr w:type="gramStart"/>
@@ -1120,7 +1554,6 @@
         <w:rPr>
           <w:rFonts w:ascii="Calibri" w:hAnsi="Calibri" w:cs="Calibri"/>
         </w:rPr>
-        <w:lastRenderedPageBreak/>
         <w:t>﻿</w:t>
       </w:r>
       <w:r>
@@ -1262,6 +1695,7 @@
         <w:pStyle w:val="Titolo1"/>
       </w:pPr>
       <w:r>
+        <w:lastRenderedPageBreak/>
         <w:t>2.</w:t>
       </w:r>
       <w:r>
@@ -1350,7 +1784,7 @@
                     <pic:cNvPicPr/>
                   </pic:nvPicPr>
                   <pic:blipFill>
-                    <a:blip r:embed="rId9" cstate="print">
+                    <a:blip r:embed="rId10" cstate="print">
                       <a:extLst>
                         <a:ext uri="{28A0092B-C50C-407E-A947-70E740481C1C}">
                           <a14:useLocalDpi xmlns:a14="http://schemas.microsoft.com/office/drawing/2010/main" val="0"/>
@@ -1413,7 +1847,6 @@
     </w:p>
     <w:p>
       <w:r>
-        <w:lastRenderedPageBreak/>
         <w:t xml:space="preserve">The case study </w:t>
       </w:r>
       <w:r>
@@ -1547,53 +1980,7 @@
       </w:pPr>
     </w:p>
   </w:comment>
-  <w:comment w:id="1" w:author="CHIOSA  ROBERTO" w:date="2021-09-02T16:32:00Z" w:initials="CR">
-    <w:p>
-      <w:pPr>
-        <w:pStyle w:val="Testocommento"/>
-        <w:rPr>
-          <w:lang w:val="it-IT"/>
-        </w:rPr>
-      </w:pPr>
-      <w:r>
-        <w:rPr>
-          <w:rStyle w:val="Rimandocommento"/>
-          <w:sz w:val="20"/>
-          <w:szCs w:val="20"/>
-        </w:rPr>
-        <w:annotationRef/>
-      </w:r>
-      <w:r>
-        <w:rPr>
-          <w:lang w:val="it-IT"/>
-        </w:rPr>
-        <w:t xml:space="preserve">Lavori e algoritmi usati per </w:t>
-      </w:r>
-      <w:proofErr w:type="spellStart"/>
-      <w:r>
-        <w:rPr>
-          <w:lang w:val="it-IT"/>
-        </w:rPr>
-        <w:t>anomaly</w:t>
-      </w:r>
-      <w:proofErr w:type="spellEnd"/>
-      <w:r>
-        <w:rPr>
-          <w:lang w:val="it-IT"/>
-        </w:rPr>
-        <w:t xml:space="preserve"> </w:t>
-      </w:r>
-      <w:proofErr w:type="spellStart"/>
-      <w:r>
-        <w:rPr>
-          <w:lang w:val="it-IT"/>
-        </w:rPr>
-        <w:t>detection</w:t>
-      </w:r>
-      <w:proofErr w:type="spellEnd"/>
-    </w:p>
-  </w:comment>
-  <w:comment w:id="2" w:author="CHIOSA  ROBERTO" w:date="2021-09-02T16:15:00Z" w:initials="CR">
+  <w:comment w:id="1" w:author="CHIOSA  ROBERTO" w:date="2021-09-02T16:15:00Z" w:initials="CR">
     <w:p>
       <w:pPr>
         <w:rPr>
@@ -2042,7 +2429,7 @@
       </w:pPr>
     </w:p>
   </w:comment>
-  <w:comment w:id="3" w:author="CHIOSA  ROBERTO" w:date="2021-09-02T16:33:00Z" w:initials="CR">
+  <w:comment w:id="2" w:author="CHIOSA  ROBERTO" w:date="2021-09-02T16:33:00Z" w:initials="CR">
     <w:p>
       <w:pPr>
         <w:pStyle w:val="Testocommento"/>
@@ -2102,6 +2489,119 @@
         </w:rPr>
         <w:t>? metodo grezzo: descrizione del metodo classico</w:t>
       </w:r>
+    </w:p>
+  </w:comment>
+  <w:comment w:id="3" w:author="CHIOSA  ROBERTO" w:date="2021-09-09T10:39:00Z" w:initials="CR">
+    <w:p>
+      <w:pPr>
+        <w:pStyle w:val="Paragrafoelenco"/>
+        <w:numPr>
+          <w:ilvl w:val="0"/>
+          <w:numId w:val="3"/>
+        </w:numPr>
+      </w:pPr>
+      <w:r>
+        <w:rPr>
+          <w:rStyle w:val="Rimandocommento"/>
+        </w:rPr>
+        <w:annotationRef/>
+      </w:r>
+      <w:r>
+        <w:t xml:space="preserve">It is exact: the Matrix Profile based methods provide no false positives or false dismissals. It can handle missing data: Even in the presence of missing data, we can provide answers which are guaranteed to have no false negatives. </w:t>
+      </w:r>
+    </w:p>
+    <w:p>
+      <w:pPr>
+        <w:pStyle w:val="Paragrafoelenco"/>
+        <w:numPr>
+          <w:ilvl w:val="0"/>
+          <w:numId w:val="3"/>
+        </w:numPr>
+      </w:pPr>
+      <w:r>
+        <w:t xml:space="preserve">It is simple and parameter-free: In contrast, the more general algorithms in this space that typically require building and tuning spatial access methods and/or hash functions. </w:t>
+      </w:r>
+    </w:p>
+    <w:p>
+      <w:pPr>
+        <w:pStyle w:val="Paragrafoelenco"/>
+        <w:numPr>
+          <w:ilvl w:val="0"/>
+          <w:numId w:val="3"/>
+        </w:numPr>
+      </w:pPr>
+      <w:r>
+        <w:t xml:space="preserve">It is space efficient: Matrix Profile construction algorithms requires an inconsequential space overhead, just linear in the time series length with a small constant factor, allowing massive datasets to be processed in main memory (for most data mining, disk is death). </w:t>
+      </w:r>
+    </w:p>
+    <w:p>
+      <w:pPr>
+        <w:pStyle w:val="Paragrafoelenco"/>
+        <w:numPr>
+          <w:ilvl w:val="0"/>
+          <w:numId w:val="3"/>
+        </w:numPr>
+      </w:pPr>
+      <w:r>
+        <w:t xml:space="preserve">It is incrementally maintainable: Having computed the Matrix Profile for a dataset, we can incrementally update it very efficiently. In many domains this means we can effectively maintain exact joins/motifs/discords on streaming data forever. MP is extremely scalable, for extremely large datasets we can compute the Matrix Profile in an anytime fashion, allowing ultra-fast approximate solutions and real-time data interaction. </w:t>
+      </w:r>
+    </w:p>
+    <w:p>
+      <w:pPr>
+        <w:pStyle w:val="Paragrafoelenco"/>
+        <w:numPr>
+          <w:ilvl w:val="0"/>
+          <w:numId w:val="3"/>
+        </w:numPr>
+      </w:pPr>
+      <w:r>
+        <w:t>Simplicity and Intuitiveness: Seeing the world through the MP lens often invites/suggests simple and elegant solutions.</w:t>
+      </w:r>
+    </w:p>
+    <w:p>
+      <w:pPr>
+        <w:pStyle w:val="Paragrafoelenco"/>
+        <w:numPr>
+          <w:ilvl w:val="0"/>
+          <w:numId w:val="3"/>
+        </w:numPr>
+      </w:pPr>
+      <w:r>
+        <w:t xml:space="preserve">It can be constructed in deterministic </w:t>
+      </w:r>
+      <w:proofErr w:type="gramStart"/>
+      <w:r>
+        <w:t>time:</w:t>
+      </w:r>
+      <w:proofErr w:type="gramEnd"/>
+      <w:r>
+        <w:t xml:space="preserve"> given only the length of the time series, we can precisely predict in advance how long it will take to compute the Matrix Profile. (</w:t>
+      </w:r>
+      <w:proofErr w:type="gramStart"/>
+      <w:r>
+        <w:t>this</w:t>
+      </w:r>
+      <w:proofErr w:type="gramEnd"/>
+      <w:r>
+        <w:t xml:space="preserve"> allows resource planning) </w:t>
+      </w:r>
+    </w:p>
+    <w:p>
+      <w:pPr>
+        <w:pStyle w:val="Paragrafoelenco"/>
+        <w:numPr>
+          <w:ilvl w:val="0"/>
+          <w:numId w:val="3"/>
+        </w:numPr>
+      </w:pPr>
+      <w:r>
+        <w:t>It can leverage hardware: Matrix Profile construction is embarrassingly parallelizable, both on multicore processors, GPUs, distributed systems etc.</w:t>
+      </w:r>
+    </w:p>
+    <w:p>
+      <w:pPr>
+        <w:pStyle w:val="Testocommento"/>
+      </w:pPr>
     </w:p>
   </w:comment>
   <w:comment w:id="4" w:author="CHIOSA  ROBERTO" w:date="2021-09-02T16:26:00Z" w:initials="CR">
@@ -2518,9 +3018,9 @@
 <file path=word/commentsExtended.xml><?xml version="1.0" encoding="utf-8"?>
 <w15:commentsEx xmlns:wpc="http://schemas.microsoft.com/office/word/2010/wordprocessingCanvas" xmlns:cx="http://schemas.microsoft.com/office/drawing/2014/chartex" xmlns:cx1="http://schemas.microsoft.com/office/drawing/2015/9/8/chartex" xmlns:cx2="http://schemas.microsoft.com/office/drawing/2015/10/21/chartex" xmlns:cx3="http://schemas.microsoft.com/office/drawing/2016/5/9/chartex" xmlns:cx4="http://schemas.microsoft.com/office/drawing/2016/5/10/chartex" xmlns:cx5="http://schemas.microsoft.com/office/drawing/2016/5/11/chartex" xmlns:cx6="http://schemas.microsoft.com/office/drawing/2016/5/12/chartex" xmlns:cx7="http://schemas.microsoft.com/office/drawing/2016/5/13/chartex" xmlns:cx8="http://schemas.microsoft.com/office/drawing/2016/5/14/chartex" xmlns:mc="http://schemas.openxmlformats.org/markup-compatibility/2006" xmlns:aink="http://schemas.microsoft.com/office/drawing/2016/ink" xmlns:am3d="http://schemas.microsoft.com/office/drawing/2017/model3d" xmlns:o="urn:schemas-microsoft-com:office:office" xmlns:r="http://schemas.openxmlformats.org/officeDocument/2006/relationships" xmlns:m="http://schemas.openxmlformats.org/officeDocument/2006/math" xmlns:v="urn:schemas-microsoft-com:vml" xmlns:wp14="http://schemas.microsoft.com/office/word/2010/wordprocessingDrawing" xmlns:wp="http://schemas.openxmlformats.org/drawingml/2006/wordprocessingDrawing" xmlns:w10="urn:schemas-microsoft-com:office:word" xmlns:w="http://schemas.openxmlformats.org/wordprocessingml/2006/main" xmlns:w14="http://schemas.microsoft.com/office/word/2010/wordml" xmlns:w15="http://schemas.microsoft.com/office/word/2012/wordml" xmlns:w16cex="http://schemas.microsoft.com/office/word/2018/wordml/cex" xmlns:w16cid="http://schemas.microsoft.com/office/word/2016/wordml/cid" xmlns:w16="http://schemas.microsoft.com/office/word/2018/wordml" xmlns:w16sdtdh="http://schemas.microsoft.com/office/word/2020/wordml/sdtdatahash" xmlns:w16se="http://schemas.microsoft.com/office/word/2015/wordml/symex" xmlns:wpg="http://schemas.microsoft.com/office/word/2010/wordprocessingGroup" xmlns:wpi="http://schemas.microsoft.com/office/word/2010/wordprocessingInk" xmlns:wne="http://schemas.microsoft.com/office/word/2006/wordml" xmlns:wps="http://schemas.microsoft.com/office/word/2010/wordprocessingShape" mc:Ignorable="w14 w15 w16se w16cid w16 w16cex w16sdtdh wp14">
   <w15:commentEx w15:paraId="606DDC09" w15:done="0"/>
-  <w15:commentEx w15:paraId="25BA37B7" w15:done="0"/>
   <w15:commentEx w15:paraId="3DF5E195" w15:done="0"/>
   <w15:commentEx w15:paraId="2BEAE5DA" w15:done="0"/>
+  <w15:commentEx w15:paraId="6414B12B" w15:done="0"/>
   <w15:commentEx w15:paraId="7979901A" w15:done="0"/>
   <w15:commentEx w15:paraId="79F28CB1" w15:done="0"/>
   <w15:commentEx w15:paraId="7D7A4E81" w15:done="0"/>
@@ -2530,9 +3030,9 @@
 <file path=word/commentsExtensible.xml><?xml version="1.0" encoding="utf-8"?>
 <w16cex:commentsExtensible xmlns:wpc="http://schemas.microsoft.com/office/word/2010/wordprocessingCanvas" xmlns:cx="http://schemas.microsoft.com/office/drawing/2014/chartex" xmlns:cx1="http://schemas.microsoft.com/office/drawing/2015/9/8/chartex" xmlns:cx2="http://schemas.microsoft.com/office/drawing/2015/10/21/chartex" xmlns:cx3="http://schemas.microsoft.com/office/drawing/2016/5/9/chartex" xmlns:cx4="http://schemas.microsoft.com/office/drawing/2016/5/10/chartex" xmlns:cx5="http://schemas.microsoft.com/office/drawing/2016/5/11/chartex" xmlns:cx6="http://schemas.microsoft.com/office/drawing/2016/5/12/chartex" xmlns:cx7="http://schemas.microsoft.com/office/drawing/2016/5/13/chartex" xmlns:cx8="http://schemas.microsoft.com/office/drawing/2016/5/14/chartex" xmlns:mc="http://schemas.openxmlformats.org/markup-compatibility/2006" xmlns:aink="http://schemas.microsoft.com/office/drawing/2016/ink" xmlns:am3d="http://schemas.microsoft.com/office/drawing/2017/model3d" xmlns:o="urn:schemas-microsoft-com:office:office" xmlns:r="http://schemas.openxmlformats.org/officeDocument/2006/relationships" xmlns:m="http://schemas.openxmlformats.org/officeDocument/2006/math" xmlns:v="urn:schemas-microsoft-com:vml" xmlns:wp14="http://schemas.microsoft.com/office/word/2010/wordprocessingDrawing" xmlns:wp="http://schemas.openxmlformats.org/drawingml/2006/wordprocessingDrawing" xmlns:w10="urn:schemas-microsoft-com:office:word" xmlns:w="http://schemas.openxmlformats.org/wordprocessingml/2006/main" xmlns:w14="http://schemas.microsoft.com/office/word/2010/wordml" xmlns:w15="http://schemas.microsoft.com/office/word/2012/wordml" xmlns:w16cex="http://schemas.microsoft.com/office/word/2018/wordml/cex" xmlns:w16cid="http://schemas.microsoft.com/office/word/2016/wordml/cid" xmlns:w16="http://schemas.microsoft.com/office/word/2018/wordml" xmlns:w16sdtdh="http://schemas.microsoft.com/office/word/2020/wordml/sdtdatahash" xmlns:w16se="http://schemas.microsoft.com/office/word/2015/wordml/symex" xmlns:wpg="http://schemas.microsoft.com/office/word/2010/wordprocessingGroup" xmlns:wpi="http://schemas.microsoft.com/office/word/2010/wordprocessingInk" xmlns:wne="http://schemas.microsoft.com/office/word/2006/wordml" xmlns:wps="http://schemas.microsoft.com/office/word/2010/wordprocessingShape" mc:Ignorable="w14 w15 w16se w16cid w16 w16cex w16sdtdh wp14">
   <w16cex:commentExtensible w16cex:durableId="24DB8FD3" w16cex:dateUtc="2021-09-02T16:00:00Z"/>
-  <w16cex:commentExtensible w16cex:durableId="24DB7B1E" w16cex:dateUtc="2021-09-02T14:32:00Z"/>
   <w16cex:commentExtensible w16cex:durableId="24DB7708" w16cex:dateUtc="2021-09-02T14:15:00Z"/>
   <w16cex:commentExtensible w16cex:durableId="24DB7B4F" w16cex:dateUtc="2021-09-02T14:33:00Z"/>
+  <w16cex:commentExtensible w16cex:durableId="24E462CE" w16cex:dateUtc="2021-09-09T08:39:00Z"/>
   <w16cex:commentExtensible w16cex:durableId="24DB7999" w16cex:dateUtc="2021-09-02T14:26:00Z"/>
   <w16cex:commentExtensible w16cex:durableId="24DB7A03" w16cex:dateUtc="2021-09-02T14:27:00Z"/>
   <w16cex:commentExtensible w16cex:durableId="24DB7A20" w16cex:dateUtc="2021-09-02T14:28:00Z"/>
@@ -2542,9 +3042,9 @@
 <file path=word/commentsIds.xml><?xml version="1.0" encoding="utf-8"?>
 <w16cid:commentsIds xmlns:wpc="http://schemas.microsoft.com/office/word/2010/wordprocessingCanvas" xmlns:cx="http://schemas.microsoft.com/office/drawing/2014/chartex" xmlns:cx1="http://schemas.microsoft.com/office/drawing/2015/9/8/chartex" xmlns:cx2="http://schemas.microsoft.com/office/drawing/2015/10/21/chartex" xmlns:cx3="http://schemas.microsoft.com/office/drawing/2016/5/9/chartex" xmlns:cx4="http://schemas.microsoft.com/office/drawing/2016/5/10/chartex" xmlns:cx5="http://schemas.microsoft.com/office/drawing/2016/5/11/chartex" xmlns:cx6="http://schemas.microsoft.com/office/drawing/2016/5/12/chartex" xmlns:cx7="http://schemas.microsoft.com/office/drawing/2016/5/13/chartex" xmlns:cx8="http://schemas.microsoft.com/office/drawing/2016/5/14/chartex" xmlns:mc="http://schemas.openxmlformats.org/markup-compatibility/2006" xmlns:aink="http://schemas.microsoft.com/office/drawing/2016/ink" xmlns:am3d="http://schemas.microsoft.com/office/drawing/2017/model3d" xmlns:o="urn:schemas-microsoft-com:office:office" xmlns:r="http://schemas.openxmlformats.org/officeDocument/2006/relationships" xmlns:m="http://schemas.openxmlformats.org/officeDocument/2006/math" xmlns:v="urn:schemas-microsoft-com:vml" xmlns:wp14="http://schemas.microsoft.com/office/word/2010/wordprocessingDrawing" xmlns:wp="http://schemas.openxmlformats.org/drawingml/2006/wordprocessingDrawing" xmlns:w10="urn:schemas-microsoft-com:office:word" xmlns:w="http://schemas.openxmlformats.org/wordprocessingml/2006/main" xmlns:w14="http://schemas.microsoft.com/office/word/2010/wordml" xmlns:w15="http://schemas.microsoft.com/office/word/2012/wordml" xmlns:w16cex="http://schemas.microsoft.com/office/word/2018/wordml/cex" xmlns:w16cid="http://schemas.microsoft.com/office/word/2016/wordml/cid" xmlns:w16="http://schemas.microsoft.com/office/word/2018/wordml" xmlns:w16sdtdh="http://schemas.microsoft.com/office/word/2020/wordml/sdtdatahash" xmlns:w16se="http://schemas.microsoft.com/office/word/2015/wordml/symex" xmlns:wpg="http://schemas.microsoft.com/office/word/2010/wordprocessingGroup" xmlns:wpi="http://schemas.microsoft.com/office/word/2010/wordprocessingInk" xmlns:wne="http://schemas.microsoft.com/office/word/2006/wordml" xmlns:wps="http://schemas.microsoft.com/office/word/2010/wordprocessingShape" mc:Ignorable="w14 w15 w16se w16cid w16 w16cex w16sdtdh wp14">
   <w16cid:commentId w16cid:paraId="606DDC09" w16cid:durableId="24DB8FD3"/>
-  <w16cid:commentId w16cid:paraId="25BA37B7" w16cid:durableId="24DB7B1E"/>
   <w16cid:commentId w16cid:paraId="3DF5E195" w16cid:durableId="24DB7708"/>
   <w16cid:commentId w16cid:paraId="2BEAE5DA" w16cid:durableId="24DB7B4F"/>
+  <w16cid:commentId w16cid:paraId="6414B12B" w16cid:durableId="24E462CE"/>
   <w16cid:commentId w16cid:paraId="7979901A" w16cid:durableId="24DB7999"/>
   <w16cid:commentId w16cid:paraId="79F28CB1" w16cid:durableId="24DB7A03"/>
   <w16cid:commentId w16cid:paraId="7D7A4E81" w16cid:durableId="24DB7A20"/>
@@ -2782,7 +3282,7 @@
   <w:abstractNum w:abstractNumId="2" w15:restartNumberingAfterBreak="0">
     <w:nsid w:val="35DA3613"/>
     <w:multiLevelType w:val="hybridMultilevel"/>
-    <w:tmpl w:val="63005084"/>
+    <w:tmpl w:val="62B29BCE"/>
     <w:lvl w:ilvl="0" w:tplc="04100001">
       <w:start w:val="1"/>
       <w:numFmt w:val="bullet"/>
@@ -2795,7 +3295,7 @@
         <w:rFonts w:ascii="Symbol" w:hAnsi="Symbol" w:hint="default"/>
       </w:rPr>
     </w:lvl>
-    <w:lvl w:ilvl="1" w:tplc="04100003" w:tentative="1">
+    <w:lvl w:ilvl="1" w:tplc="04100003">
       <w:start w:val="1"/>
       <w:numFmt w:val="bullet"/>
       <w:lvlText w:val="o"/>
@@ -2982,6 +3482,119 @@
     </w:lvl>
   </w:abstractNum>
   <w:abstractNum w:abstractNumId="4" w15:restartNumberingAfterBreak="0">
+    <w:nsid w:val="39AA651F"/>
+    <w:multiLevelType w:val="hybridMultilevel"/>
+    <w:tmpl w:val="5E066316"/>
+    <w:lvl w:ilvl="0" w:tplc="04100003">
+      <w:start w:val="1"/>
+      <w:numFmt w:val="bullet"/>
+      <w:lvlText w:val="o"/>
+      <w:lvlJc w:val="left"/>
+      <w:pPr>
+        <w:ind w:left="720" w:hanging="360"/>
+      </w:pPr>
+      <w:rPr>
+        <w:rFonts w:ascii="Courier New" w:hAnsi="Courier New" w:cs="Courier New" w:hint="default"/>
+      </w:rPr>
+    </w:lvl>
+    <w:lvl w:ilvl="1" w:tplc="04100003" w:tentative="1">
+      <w:start w:val="1"/>
+      <w:numFmt w:val="bullet"/>
+      <w:lvlText w:val="o"/>
+      <w:lvlJc w:val="left"/>
+      <w:pPr>
+        <w:ind w:left="1440" w:hanging="360"/>
+      </w:pPr>
+      <w:rPr>
+        <w:rFonts w:ascii="Courier New" w:hAnsi="Courier New" w:cs="Courier New" w:hint="default"/>
+      </w:rPr>
+    </w:lvl>
+    <w:lvl w:ilvl="2" w:tplc="04100005" w:tentative="1">
+      <w:start w:val="1"/>
+      <w:numFmt w:val="bullet"/>
+      <w:lvlText w:val=""/>
+      <w:lvlJc w:val="left"/>
+      <w:pPr>
+        <w:ind w:left="2160" w:hanging="360"/>
+      </w:pPr>
+      <w:rPr>
+        <w:rFonts w:ascii="Wingdings" w:hAnsi="Wingdings" w:hint="default"/>
+      </w:rPr>
+    </w:lvl>
+    <w:lvl w:ilvl="3" w:tplc="04100001" w:tentative="1">
+      <w:start w:val="1"/>
+      <w:numFmt w:val="bullet"/>
+      <w:lvlText w:val=""/>
+      <w:lvlJc w:val="left"/>
+      <w:pPr>
+        <w:ind w:left="2880" w:hanging="360"/>
+      </w:pPr>
+      <w:rPr>
+        <w:rFonts w:ascii="Symbol" w:hAnsi="Symbol" w:hint="default"/>
+      </w:rPr>
+    </w:lvl>
+    <w:lvl w:ilvl="4" w:tplc="04100003" w:tentative="1">
+      <w:start w:val="1"/>
+      <w:numFmt w:val="bullet"/>
+      <w:lvlText w:val="o"/>
+      <w:lvlJc w:val="left"/>
+      <w:pPr>
+        <w:ind w:left="3600" w:hanging="360"/>
+      </w:pPr>
+      <w:rPr>
+        <w:rFonts w:ascii="Courier New" w:hAnsi="Courier New" w:cs="Courier New" w:hint="default"/>
+      </w:rPr>
+    </w:lvl>
+    <w:lvl w:ilvl="5" w:tplc="04100005" w:tentative="1">
+      <w:start w:val="1"/>
+      <w:numFmt w:val="bullet"/>
+      <w:lvlText w:val=""/>
+      <w:lvlJc w:val="left"/>
+      <w:pPr>
+        <w:ind w:left="4320" w:hanging="360"/>
+      </w:pPr>
+      <w:rPr>
+        <w:rFonts w:ascii="Wingdings" w:hAnsi="Wingdings" w:hint="default"/>
+      </w:rPr>
+    </w:lvl>
+    <w:lvl w:ilvl="6" w:tplc="04100001" w:tentative="1">
+      <w:start w:val="1"/>
+      <w:numFmt w:val="bullet"/>
+      <w:lvlText w:val=""/>
+      <w:lvlJc w:val="left"/>
+      <w:pPr>
+        <w:ind w:left="5040" w:hanging="360"/>
+      </w:pPr>
+      <w:rPr>
+        <w:rFonts w:ascii="Symbol" w:hAnsi="Symbol" w:hint="default"/>
+      </w:rPr>
+    </w:lvl>
+    <w:lvl w:ilvl="7" w:tplc="04100003" w:tentative="1">
+      <w:start w:val="1"/>
+      <w:numFmt w:val="bullet"/>
+      <w:lvlText w:val="o"/>
+      <w:lvlJc w:val="left"/>
+      <w:pPr>
+        <w:ind w:left="5760" w:hanging="360"/>
+      </w:pPr>
+      <w:rPr>
+        <w:rFonts w:ascii="Courier New" w:hAnsi="Courier New" w:cs="Courier New" w:hint="default"/>
+      </w:rPr>
+    </w:lvl>
+    <w:lvl w:ilvl="8" w:tplc="04100005" w:tentative="1">
+      <w:start w:val="1"/>
+      <w:numFmt w:val="bullet"/>
+      <w:lvlText w:val=""/>
+      <w:lvlJc w:val="left"/>
+      <w:pPr>
+        <w:ind w:left="6480" w:hanging="360"/>
+      </w:pPr>
+      <w:rPr>
+        <w:rFonts w:ascii="Wingdings" w:hAnsi="Wingdings" w:hint="default"/>
+      </w:rPr>
+    </w:lvl>
+  </w:abstractNum>
+  <w:abstractNum w:abstractNumId="5" w15:restartNumberingAfterBreak="0">
     <w:nsid w:val="4667123D"/>
     <w:multiLevelType w:val="hybridMultilevel"/>
     <w:tmpl w:val="BA4CA482"/>
@@ -3093,7 +3706,7 @@
       </w:rPr>
     </w:lvl>
   </w:abstractNum>
-  <w:abstractNum w:abstractNumId="5" w15:restartNumberingAfterBreak="0">
+  <w:abstractNum w:abstractNumId="6" w15:restartNumberingAfterBreak="0">
     <w:nsid w:val="569F630D"/>
     <w:multiLevelType w:val="hybridMultilevel"/>
     <w:tmpl w:val="FC143B4A"/>
@@ -3205,7 +3818,7 @@
       </w:rPr>
     </w:lvl>
   </w:abstractNum>
-  <w:abstractNum w:abstractNumId="6" w15:restartNumberingAfterBreak="0">
+  <w:abstractNum w:abstractNumId="7" w15:restartNumberingAfterBreak="0">
     <w:nsid w:val="5F0344B8"/>
     <w:multiLevelType w:val="hybridMultilevel"/>
     <w:tmpl w:val="2D988B4A"/>
@@ -3318,14 +3931,353 @@
       </w:rPr>
     </w:lvl>
   </w:abstractNum>
+  <w:abstractNum w:abstractNumId="8" w15:restartNumberingAfterBreak="0">
+    <w:nsid w:val="6F381691"/>
+    <w:multiLevelType w:val="hybridMultilevel"/>
+    <w:tmpl w:val="A8A8BAC4"/>
+    <w:lvl w:ilvl="0" w:tplc="04100003">
+      <w:start w:val="1"/>
+      <w:numFmt w:val="bullet"/>
+      <w:lvlText w:val="o"/>
+      <w:lvlJc w:val="left"/>
+      <w:pPr>
+        <w:ind w:left="720" w:hanging="360"/>
+      </w:pPr>
+      <w:rPr>
+        <w:rFonts w:ascii="Courier New" w:hAnsi="Courier New" w:cs="Courier New" w:hint="default"/>
+      </w:rPr>
+    </w:lvl>
+    <w:lvl w:ilvl="1" w:tplc="04100003">
+      <w:start w:val="1"/>
+      <w:numFmt w:val="bullet"/>
+      <w:lvlText w:val="o"/>
+      <w:lvlJc w:val="left"/>
+      <w:pPr>
+        <w:ind w:left="1440" w:hanging="360"/>
+      </w:pPr>
+      <w:rPr>
+        <w:rFonts w:ascii="Courier New" w:hAnsi="Courier New" w:cs="Courier New" w:hint="default"/>
+      </w:rPr>
+    </w:lvl>
+    <w:lvl w:ilvl="2" w:tplc="04100005" w:tentative="1">
+      <w:start w:val="1"/>
+      <w:numFmt w:val="bullet"/>
+      <w:lvlText w:val=""/>
+      <w:lvlJc w:val="left"/>
+      <w:pPr>
+        <w:ind w:left="2160" w:hanging="360"/>
+      </w:pPr>
+      <w:rPr>
+        <w:rFonts w:ascii="Wingdings" w:hAnsi="Wingdings" w:hint="default"/>
+      </w:rPr>
+    </w:lvl>
+    <w:lvl w:ilvl="3" w:tplc="04100001" w:tentative="1">
+      <w:start w:val="1"/>
+      <w:numFmt w:val="bullet"/>
+      <w:lvlText w:val=""/>
+      <w:lvlJc w:val="left"/>
+      <w:pPr>
+        <w:ind w:left="2880" w:hanging="360"/>
+      </w:pPr>
+      <w:rPr>
+        <w:rFonts w:ascii="Symbol" w:hAnsi="Symbol" w:hint="default"/>
+      </w:rPr>
+    </w:lvl>
+    <w:lvl w:ilvl="4" w:tplc="04100003" w:tentative="1">
+      <w:start w:val="1"/>
+      <w:numFmt w:val="bullet"/>
+      <w:lvlText w:val="o"/>
+      <w:lvlJc w:val="left"/>
+      <w:pPr>
+        <w:ind w:left="3600" w:hanging="360"/>
+      </w:pPr>
+      <w:rPr>
+        <w:rFonts w:ascii="Courier New" w:hAnsi="Courier New" w:cs="Courier New" w:hint="default"/>
+      </w:rPr>
+    </w:lvl>
+    <w:lvl w:ilvl="5" w:tplc="04100005" w:tentative="1">
+      <w:start w:val="1"/>
+      <w:numFmt w:val="bullet"/>
+      <w:lvlText w:val=""/>
+      <w:lvlJc w:val="left"/>
+      <w:pPr>
+        <w:ind w:left="4320" w:hanging="360"/>
+      </w:pPr>
+      <w:rPr>
+        <w:rFonts w:ascii="Wingdings" w:hAnsi="Wingdings" w:hint="default"/>
+      </w:rPr>
+    </w:lvl>
+    <w:lvl w:ilvl="6" w:tplc="04100001" w:tentative="1">
+      <w:start w:val="1"/>
+      <w:numFmt w:val="bullet"/>
+      <w:lvlText w:val=""/>
+      <w:lvlJc w:val="left"/>
+      <w:pPr>
+        <w:ind w:left="5040" w:hanging="360"/>
+      </w:pPr>
+      <w:rPr>
+        <w:rFonts w:ascii="Symbol" w:hAnsi="Symbol" w:hint="default"/>
+      </w:rPr>
+    </w:lvl>
+    <w:lvl w:ilvl="7" w:tplc="04100003" w:tentative="1">
+      <w:start w:val="1"/>
+      <w:numFmt w:val="bullet"/>
+      <w:lvlText w:val="o"/>
+      <w:lvlJc w:val="left"/>
+      <w:pPr>
+        <w:ind w:left="5760" w:hanging="360"/>
+      </w:pPr>
+      <w:rPr>
+        <w:rFonts w:ascii="Courier New" w:hAnsi="Courier New" w:cs="Courier New" w:hint="default"/>
+      </w:rPr>
+    </w:lvl>
+    <w:lvl w:ilvl="8" w:tplc="04100005" w:tentative="1">
+      <w:start w:val="1"/>
+      <w:numFmt w:val="bullet"/>
+      <w:lvlText w:val=""/>
+      <w:lvlJc w:val="left"/>
+      <w:pPr>
+        <w:ind w:left="6480" w:hanging="360"/>
+      </w:pPr>
+      <w:rPr>
+        <w:rFonts w:ascii="Wingdings" w:hAnsi="Wingdings" w:hint="default"/>
+      </w:rPr>
+    </w:lvl>
+  </w:abstractNum>
+  <w:abstractNum w:abstractNumId="9" w15:restartNumberingAfterBreak="0">
+    <w:nsid w:val="72D93013"/>
+    <w:multiLevelType w:val="hybridMultilevel"/>
+    <w:tmpl w:val="185E2A5E"/>
+    <w:lvl w:ilvl="0" w:tplc="04100003">
+      <w:start w:val="1"/>
+      <w:numFmt w:val="bullet"/>
+      <w:lvlText w:val="o"/>
+      <w:lvlJc w:val="left"/>
+      <w:pPr>
+        <w:ind w:left="720" w:hanging="360"/>
+      </w:pPr>
+      <w:rPr>
+        <w:rFonts w:ascii="Courier New" w:hAnsi="Courier New" w:cs="Courier New" w:hint="default"/>
+      </w:rPr>
+    </w:lvl>
+    <w:lvl w:ilvl="1" w:tplc="04100003" w:tentative="1">
+      <w:start w:val="1"/>
+      <w:numFmt w:val="bullet"/>
+      <w:lvlText w:val="o"/>
+      <w:lvlJc w:val="left"/>
+      <w:pPr>
+        <w:ind w:left="1440" w:hanging="360"/>
+      </w:pPr>
+      <w:rPr>
+        <w:rFonts w:ascii="Courier New" w:hAnsi="Courier New" w:cs="Courier New" w:hint="default"/>
+      </w:rPr>
+    </w:lvl>
+    <w:lvl w:ilvl="2" w:tplc="04100005" w:tentative="1">
+      <w:start w:val="1"/>
+      <w:numFmt w:val="bullet"/>
+      <w:lvlText w:val=""/>
+      <w:lvlJc w:val="left"/>
+      <w:pPr>
+        <w:ind w:left="2160" w:hanging="360"/>
+      </w:pPr>
+      <w:rPr>
+        <w:rFonts w:ascii="Wingdings" w:hAnsi="Wingdings" w:hint="default"/>
+      </w:rPr>
+    </w:lvl>
+    <w:lvl w:ilvl="3" w:tplc="04100001" w:tentative="1">
+      <w:start w:val="1"/>
+      <w:numFmt w:val="bullet"/>
+      <w:lvlText w:val=""/>
+      <w:lvlJc w:val="left"/>
+      <w:pPr>
+        <w:ind w:left="2880" w:hanging="360"/>
+      </w:pPr>
+      <w:rPr>
+        <w:rFonts w:ascii="Symbol" w:hAnsi="Symbol" w:hint="default"/>
+      </w:rPr>
+    </w:lvl>
+    <w:lvl w:ilvl="4" w:tplc="04100003" w:tentative="1">
+      <w:start w:val="1"/>
+      <w:numFmt w:val="bullet"/>
+      <w:lvlText w:val="o"/>
+      <w:lvlJc w:val="left"/>
+      <w:pPr>
+        <w:ind w:left="3600" w:hanging="360"/>
+      </w:pPr>
+      <w:rPr>
+        <w:rFonts w:ascii="Courier New" w:hAnsi="Courier New" w:cs="Courier New" w:hint="default"/>
+      </w:rPr>
+    </w:lvl>
+    <w:lvl w:ilvl="5" w:tplc="04100005" w:tentative="1">
+      <w:start w:val="1"/>
+      <w:numFmt w:val="bullet"/>
+      <w:lvlText w:val=""/>
+      <w:lvlJc w:val="left"/>
+      <w:pPr>
+        <w:ind w:left="4320" w:hanging="360"/>
+      </w:pPr>
+      <w:rPr>
+        <w:rFonts w:ascii="Wingdings" w:hAnsi="Wingdings" w:hint="default"/>
+      </w:rPr>
+    </w:lvl>
+    <w:lvl w:ilvl="6" w:tplc="04100001" w:tentative="1">
+      <w:start w:val="1"/>
+      <w:numFmt w:val="bullet"/>
+      <w:lvlText w:val=""/>
+      <w:lvlJc w:val="left"/>
+      <w:pPr>
+        <w:ind w:left="5040" w:hanging="360"/>
+      </w:pPr>
+      <w:rPr>
+        <w:rFonts w:ascii="Symbol" w:hAnsi="Symbol" w:hint="default"/>
+      </w:rPr>
+    </w:lvl>
+    <w:lvl w:ilvl="7" w:tplc="04100003" w:tentative="1">
+      <w:start w:val="1"/>
+      <w:numFmt w:val="bullet"/>
+      <w:lvlText w:val="o"/>
+      <w:lvlJc w:val="left"/>
+      <w:pPr>
+        <w:ind w:left="5760" w:hanging="360"/>
+      </w:pPr>
+      <w:rPr>
+        <w:rFonts w:ascii="Courier New" w:hAnsi="Courier New" w:cs="Courier New" w:hint="default"/>
+      </w:rPr>
+    </w:lvl>
+    <w:lvl w:ilvl="8" w:tplc="04100005" w:tentative="1">
+      <w:start w:val="1"/>
+      <w:numFmt w:val="bullet"/>
+      <w:lvlText w:val=""/>
+      <w:lvlJc w:val="left"/>
+      <w:pPr>
+        <w:ind w:left="6480" w:hanging="360"/>
+      </w:pPr>
+      <w:rPr>
+        <w:rFonts w:ascii="Wingdings" w:hAnsi="Wingdings" w:hint="default"/>
+      </w:rPr>
+    </w:lvl>
+  </w:abstractNum>
+  <w:abstractNum w:abstractNumId="10" w15:restartNumberingAfterBreak="0">
+    <w:nsid w:val="7EC0533F"/>
+    <w:multiLevelType w:val="hybridMultilevel"/>
+    <w:tmpl w:val="B8AADB8A"/>
+    <w:lvl w:ilvl="0" w:tplc="04100001">
+      <w:start w:val="1"/>
+      <w:numFmt w:val="bullet"/>
+      <w:lvlText w:val=""/>
+      <w:lvlJc w:val="left"/>
+      <w:pPr>
+        <w:ind w:left="720" w:hanging="360"/>
+      </w:pPr>
+      <w:rPr>
+        <w:rFonts w:ascii="Symbol" w:hAnsi="Symbol" w:hint="default"/>
+      </w:rPr>
+    </w:lvl>
+    <w:lvl w:ilvl="1" w:tplc="04100003" w:tentative="1">
+      <w:start w:val="1"/>
+      <w:numFmt w:val="bullet"/>
+      <w:lvlText w:val="o"/>
+      <w:lvlJc w:val="left"/>
+      <w:pPr>
+        <w:ind w:left="1440" w:hanging="360"/>
+      </w:pPr>
+      <w:rPr>
+        <w:rFonts w:ascii="Courier New" w:hAnsi="Courier New" w:cs="Courier New" w:hint="default"/>
+      </w:rPr>
+    </w:lvl>
+    <w:lvl w:ilvl="2" w:tplc="04100005" w:tentative="1">
+      <w:start w:val="1"/>
+      <w:numFmt w:val="bullet"/>
+      <w:lvlText w:val=""/>
+      <w:lvlJc w:val="left"/>
+      <w:pPr>
+        <w:ind w:left="2160" w:hanging="360"/>
+      </w:pPr>
+      <w:rPr>
+        <w:rFonts w:ascii="Wingdings" w:hAnsi="Wingdings" w:hint="default"/>
+      </w:rPr>
+    </w:lvl>
+    <w:lvl w:ilvl="3" w:tplc="04100001" w:tentative="1">
+      <w:start w:val="1"/>
+      <w:numFmt w:val="bullet"/>
+      <w:lvlText w:val=""/>
+      <w:lvlJc w:val="left"/>
+      <w:pPr>
+        <w:ind w:left="2880" w:hanging="360"/>
+      </w:pPr>
+      <w:rPr>
+        <w:rFonts w:ascii="Symbol" w:hAnsi="Symbol" w:hint="default"/>
+      </w:rPr>
+    </w:lvl>
+    <w:lvl w:ilvl="4" w:tplc="04100003" w:tentative="1">
+      <w:start w:val="1"/>
+      <w:numFmt w:val="bullet"/>
+      <w:lvlText w:val="o"/>
+      <w:lvlJc w:val="left"/>
+      <w:pPr>
+        <w:ind w:left="3600" w:hanging="360"/>
+      </w:pPr>
+      <w:rPr>
+        <w:rFonts w:ascii="Courier New" w:hAnsi="Courier New" w:cs="Courier New" w:hint="default"/>
+      </w:rPr>
+    </w:lvl>
+    <w:lvl w:ilvl="5" w:tplc="04100005" w:tentative="1">
+      <w:start w:val="1"/>
+      <w:numFmt w:val="bullet"/>
+      <w:lvlText w:val=""/>
+      <w:lvlJc w:val="left"/>
+      <w:pPr>
+        <w:ind w:left="4320" w:hanging="360"/>
+      </w:pPr>
+      <w:rPr>
+        <w:rFonts w:ascii="Wingdings" w:hAnsi="Wingdings" w:hint="default"/>
+      </w:rPr>
+    </w:lvl>
+    <w:lvl w:ilvl="6" w:tplc="04100001" w:tentative="1">
+      <w:start w:val="1"/>
+      <w:numFmt w:val="bullet"/>
+      <w:lvlText w:val=""/>
+      <w:lvlJc w:val="left"/>
+      <w:pPr>
+        <w:ind w:left="5040" w:hanging="360"/>
+      </w:pPr>
+      <w:rPr>
+        <w:rFonts w:ascii="Symbol" w:hAnsi="Symbol" w:hint="default"/>
+      </w:rPr>
+    </w:lvl>
+    <w:lvl w:ilvl="7" w:tplc="04100003" w:tentative="1">
+      <w:start w:val="1"/>
+      <w:numFmt w:val="bullet"/>
+      <w:lvlText w:val="o"/>
+      <w:lvlJc w:val="left"/>
+      <w:pPr>
+        <w:ind w:left="5760" w:hanging="360"/>
+      </w:pPr>
+      <w:rPr>
+        <w:rFonts w:ascii="Courier New" w:hAnsi="Courier New" w:cs="Courier New" w:hint="default"/>
+      </w:rPr>
+    </w:lvl>
+    <w:lvl w:ilvl="8" w:tplc="04100005" w:tentative="1">
+      <w:start w:val="1"/>
+      <w:numFmt w:val="bullet"/>
+      <w:lvlText w:val=""/>
+      <w:lvlJc w:val="left"/>
+      <w:pPr>
+        <w:ind w:left="6480" w:hanging="360"/>
+      </w:pPr>
+      <w:rPr>
+        <w:rFonts w:ascii="Wingdings" w:hAnsi="Wingdings" w:hint="default"/>
+      </w:rPr>
+    </w:lvl>
+  </w:abstractNum>
   <w:num w:numId="1">
-    <w:abstractNumId w:val="5"/>
+    <w:abstractNumId w:val="6"/>
   </w:num>
   <w:num w:numId="2">
     <w:abstractNumId w:val="0"/>
   </w:num>
   <w:num w:numId="3">
-    <w:abstractNumId w:val="4"/>
+    <w:abstractNumId w:val="5"/>
   </w:num>
   <w:num w:numId="4">
     <w:abstractNumId w:val="1"/>
@@ -3337,7 +4289,19 @@
     <w:abstractNumId w:val="2"/>
   </w:num>
   <w:num w:numId="7">
-    <w:abstractNumId w:val="6"/>
+    <w:abstractNumId w:val="7"/>
+  </w:num>
+  <w:num w:numId="8">
+    <w:abstractNumId w:val="10"/>
+  </w:num>
+  <w:num w:numId="9">
+    <w:abstractNumId w:val="9"/>
+  </w:num>
+  <w:num w:numId="10">
+    <w:abstractNumId w:val="4"/>
+  </w:num>
+  <w:num w:numId="11">
+    <w:abstractNumId w:val="8"/>
   </w:num>
 </w:numbering>
 </file>
@@ -3975,6 +4939,18 @@
       <w:lang w:val="en-GB"/>
     </w:rPr>
   </w:style>
+  <w:style w:type="paragraph" w:styleId="Nessunaspaziatura">
+    <w:name w:val="No Spacing"/>
+    <w:uiPriority w:val="1"/>
+    <w:qFormat/>
+    <w:rsid w:val="005C338A"/>
+    <w:rPr>
+      <w:rFonts w:ascii="Palatino Linotype" w:hAnsi="Palatino Linotype"/>
+      <w:sz w:val="21"/>
+      <w:szCs w:val="21"/>
+      <w:lang w:val="en-GB"/>
+    </w:rPr>
+  </w:style>
 </w:styles>
 </file>
 

</xml_diff>

<commit_message>
images and demo added, draft
</commit_message>
<xml_diff>
--- a/Roberto Chiosa/Paper/matrix-profile-draft.docx
+++ b/Roberto Chiosa/Paper/matrix-profile-draft.docx
@@ -163,16 +163,7 @@
         <w:t>}</w:t>
       </w:r>
       <w:r>
-        <w:t xml:space="preserve">, however </w:t>
-      </w:r>
-      <w:r>
-        <w:t xml:space="preserve">if properly managed and </w:t>
-      </w:r>
-      <w:r>
-        <w:t>analysed</w:t>
-      </w:r>
-      <w:r>
-        <w:t xml:space="preserve">, provide the opportunity to gain insight on the building operational behaviour </w:t>
+        <w:t xml:space="preserve">, however if properly managed and analysed, provide the opportunity to gain insight on the building operational behaviour </w:t>
       </w:r>
       <w:r>
         <w:t>discovering opportunities for savings</w:t>
@@ -184,15 +175,13 @@
     <w:p/>
     <w:p>
       <w:r>
-        <w:t xml:space="preserve">A way </w:t>
-      </w:r>
-      <w:proofErr w:type="spellStart"/>
-      <w:r>
-        <w:t>thet</w:t>
-      </w:r>
-      <w:proofErr w:type="spellEnd"/>
-      <w:r>
-        <w:t xml:space="preserve"> has been proved to be effective are </w:t>
+        <w:t>A way th</w:t>
+      </w:r>
+      <w:r>
+        <w:t>a</w:t>
+      </w:r>
+      <w:r>
+        <w:t xml:space="preserve">t has been proved to be effective are </w:t>
       </w:r>
       <w:r>
         <w:t xml:space="preserve">Machine learning </w:t>
@@ -292,7 +281,7 @@
     <w:p/>
     <w:p>
       <w:r>
-        <w:t>Ana anomaly is a point that deviates from normal expected behaviour:</w:t>
+        <w:t>An anomaly is a point that deviates from normal expected behaviour:</w:t>
       </w:r>
     </w:p>
     <w:p/>
@@ -441,11 +430,9 @@
       <w:r>
         <w:t xml:space="preserve"> (meter level): consists in analysing the whole building electrical load measured at meter level, without having any information on the disaggregation of that load among the different </w:t>
       </w:r>
-      <w:proofErr w:type="spellStart"/>
-      <w:r>
-        <w:t>subloads</w:t>
-      </w:r>
-      <w:proofErr w:type="spellEnd"/>
+      <w:r>
+        <w:t>sub loads</w:t>
+      </w:r>
       <w:r>
         <w:t xml:space="preserve"> or appliances</w:t>
       </w:r>
@@ -464,11 +451,9 @@
       <w:r>
         <w:t xml:space="preserve"> (sub meter level): consists in identifying anomalies referring to a given appliance, it is performed thanks to sub metering infrastructure that measures </w:t>
       </w:r>
-      <w:proofErr w:type="spellStart"/>
-      <w:r>
-        <w:t>avery</w:t>
-      </w:r>
-      <w:proofErr w:type="spellEnd"/>
+      <w:r>
+        <w:t>every</w:t>
+      </w:r>
       <w:r>
         <w:t xml:space="preserve"> single sub system</w:t>
       </w:r>
@@ -498,7 +483,7 @@
         <w:pStyle w:val="Paragrafoelenco"/>
         <w:numPr>
           <w:ilvl w:val="0"/>
-          <w:numId w:val="11"/>
+          <w:numId w:val="12"/>
         </w:numPr>
       </w:pPr>
       <w:r>
@@ -507,28 +492,17 @@
       <w:r>
         <w:t xml:space="preserve"> </w:t>
       </w:r>
-      <w:proofErr w:type="spellStart"/>
-      <w:r>
-        <w:t>anaomaly</w:t>
-      </w:r>
-      <w:proofErr w:type="spellEnd"/>
-      <w:r>
-        <w:t xml:space="preserve"> detection requires to train a machine learning algorithm using labelled dataset in order to classify anomalous consumption or not. </w:t>
-      </w:r>
-      <w:r>
-        <w:t>Although supervised anomaly detection can achieve high-accuracy identification results as demonstrated in academic frameworks, its adoption in real-world is still limited compared to unsupervised methods, due to the absence of power consumption</w:t>
+      <w:r>
+        <w:t>anomaly</w:t>
+      </w:r>
+      <w:r>
+        <w:t xml:space="preserve"> detection requires to train a machine learning algorithm using labelled dataset in order to classify anomalous consumption or not. Although supervised anomaly detection can achieve high-accuracy identification results as demonstrated in academic frameworks, its adoption in real-world is still limited compared to unsupervised methods, due to the absence of power consumption</w:t>
       </w:r>
       <w:r>
         <w:t xml:space="preserve"> </w:t>
       </w:r>
       <w:r>
-        <w:t>annotated datasets.</w:t>
-      </w:r>
-      <w:r>
-        <w:t xml:space="preserve"> </w:t>
-      </w:r>
-      <w:r>
-        <w:t>\</w:t>
+        <w:t>annotated datasets. \</w:t>
       </w:r>
       <w:proofErr w:type="gramStart"/>
       <w:r>
@@ -536,10 +510,7 @@
       </w:r>
       <w:proofErr w:type="gramEnd"/>
       <w:r>
-        <w:t>Himeur2020}</w:t>
-      </w:r>
-      <w:r>
-        <w:t>.</w:t>
+        <w:t>Himeur2020}.</w:t>
       </w:r>
     </w:p>
     <w:p>
@@ -547,7 +518,7 @@
         <w:pStyle w:val="Paragrafoelenco"/>
         <w:numPr>
           <w:ilvl w:val="1"/>
-          <w:numId w:val="11"/>
+          <w:numId w:val="12"/>
         </w:numPr>
       </w:pPr>
       <w:r>
@@ -559,7 +530,7 @@
         <w:pStyle w:val="Paragrafoelenco"/>
         <w:numPr>
           <w:ilvl w:val="1"/>
-          <w:numId w:val="11"/>
+          <w:numId w:val="12"/>
         </w:numPr>
       </w:pPr>
       <w:r>
@@ -571,7 +542,7 @@
         <w:pStyle w:val="Paragrafoelenco"/>
         <w:numPr>
           <w:ilvl w:val="1"/>
-          <w:numId w:val="11"/>
+          <w:numId w:val="12"/>
         </w:numPr>
       </w:pPr>
       <w:r>
@@ -583,7 +554,7 @@
         <w:pStyle w:val="Paragrafoelenco"/>
         <w:numPr>
           <w:ilvl w:val="1"/>
-          <w:numId w:val="11"/>
+          <w:numId w:val="12"/>
         </w:numPr>
       </w:pPr>
       <w:r>
@@ -595,7 +566,7 @@
         <w:pStyle w:val="Paragrafoelenco"/>
         <w:numPr>
           <w:ilvl w:val="1"/>
-          <w:numId w:val="11"/>
+          <w:numId w:val="12"/>
         </w:numPr>
       </w:pPr>
       <w:r>
@@ -607,7 +578,7 @@
         <w:pStyle w:val="Paragrafoelenco"/>
         <w:numPr>
           <w:ilvl w:val="0"/>
-          <w:numId w:val="11"/>
+          <w:numId w:val="12"/>
         </w:numPr>
       </w:pPr>
       <w:r>
@@ -622,21 +593,68 @@
       <w:r>
         <w:t xml:space="preserve">anomaly detection consists in detecting rare and unknown anomalous energy patterns without any a priori knowledge. It usually consists in modelling the normal behaviour and then identify patterns that </w:t>
       </w:r>
-      <w:proofErr w:type="spellStart"/>
-      <w:r>
-        <w:t>dviates</w:t>
-      </w:r>
-      <w:proofErr w:type="spellEnd"/>
+      <w:r>
+        <w:t>deviates</w:t>
+      </w:r>
       <w:r>
         <w:t xml:space="preserve">, under the assumption that the number of anomalies is low compared to the </w:t>
       </w:r>
-      <w:proofErr w:type="spellStart"/>
-      <w:r>
-        <w:t>opservations</w:t>
-      </w:r>
-      <w:proofErr w:type="spellEnd"/>
+      <w:r>
+        <w:t>observations</w:t>
+      </w:r>
       <w:r>
         <w:t xml:space="preserve">. </w:t>
+      </w:r>
+    </w:p>
+    <w:p>
+      <w:pPr>
+        <w:pStyle w:val="Paragrafoelenco"/>
+        <w:numPr>
+          <w:ilvl w:val="1"/>
+          <w:numId w:val="12"/>
+        </w:numPr>
+      </w:pPr>
+      <w:r>
+        <w:t>Clustering</w:t>
+      </w:r>
+      <w:r>
+        <w:t xml:space="preserve">, </w:t>
+      </w:r>
+      <w:r>
+        <w:t>\cite{</w:t>
+      </w:r>
+      <w:r>
+        <w:rPr>
+          <w:rFonts w:ascii="Calibri" w:hAnsi="Calibri" w:cs="Calibri"/>
+        </w:rPr>
+        <w:t>﻿</w:t>
+      </w:r>
+      <w:r>
+        <w:t>Voltage2016} performs anomaly detection on smart grid though the use of clustering</w:t>
+      </w:r>
+    </w:p>
+    <w:p>
+      <w:pPr>
+        <w:pStyle w:val="Paragrafoelenco"/>
+        <w:numPr>
+          <w:ilvl w:val="1"/>
+          <w:numId w:val="12"/>
+        </w:numPr>
+      </w:pPr>
+      <w:r>
+        <w:t>Dimensionality reduction and classification</w:t>
+      </w:r>
+    </w:p>
+    <w:p>
+      <w:pPr>
+        <w:pStyle w:val="Paragrafoelenco"/>
+        <w:numPr>
+          <w:ilvl w:val="0"/>
+          <w:numId w:val="6"/>
+        </w:numPr>
+      </w:pPr>
+      <w:r>
+        <w:t>Feature extraction</w:t>
       </w:r>
     </w:p>
     <w:p>
@@ -648,7 +666,7 @@
         </w:numPr>
       </w:pPr>
       <w:r>
-        <w:t>Clustering</w:t>
+        <w:t>Distance based</w:t>
       </w:r>
     </w:p>
     <w:p>
@@ -660,7 +678,339 @@
         </w:numPr>
       </w:pPr>
       <w:r>
-        <w:t>Dimensionality reduction and classification</w:t>
+        <w:t>Time series analysis</w:t>
+      </w:r>
+    </w:p>
+    <w:p>
+      <w:pPr>
+        <w:pStyle w:val="Paragrafoelenco"/>
+        <w:numPr>
+          <w:ilvl w:val="1"/>
+          <w:numId w:val="6"/>
+        </w:numPr>
+      </w:pPr>
+      <w:r>
+        <w:t>Density-based</w:t>
+      </w:r>
+    </w:p>
+    <w:p>
+      <w:pPr>
+        <w:pStyle w:val="Paragrafoelenco"/>
+        <w:numPr>
+          <w:ilvl w:val="1"/>
+          <w:numId w:val="6"/>
+        </w:numPr>
+      </w:pPr>
+      <w:r>
+        <w:t>Graph-based</w:t>
+      </w:r>
+    </w:p>
+    <w:p/>
+    <w:p>
+      <w:pPr>
+        <w:pStyle w:val="Titolo2"/>
+      </w:pPr>
+      <w:r>
+        <w:t xml:space="preserve">1.3 - </w:t>
+      </w:r>
+      <w:commentRangeStart w:id="1"/>
+      <w:r>
+        <w:t>Anomaly detection using Matrix Profile</w:t>
+      </w:r>
+      <w:commentRangeEnd w:id="1"/>
+      <w:r>
+        <w:rPr>
+          <w:rStyle w:val="Rimandocommento"/>
+          <w:b w:val="0"/>
+          <w:bCs w:val="0"/>
+        </w:rPr>
+        <w:commentReference w:id="1"/>
+      </w:r>
+    </w:p>
+    <w:p/>
+    <w:p>
+      <w:r>
+        <w:t>is at aggregated level unsupervised feature extraction</w:t>
+      </w:r>
+    </w:p>
+    <w:p/>
+    <w:p>
+      <w:r>
+        <w:t xml:space="preserve">One of the most promising technique is </w:t>
+      </w:r>
+      <w:commentRangeStart w:id="2"/>
+      <w:r>
+        <w:t xml:space="preserve">Matrix profile </w:t>
+      </w:r>
+      <w:commentRangeEnd w:id="2"/>
+      <w:r>
+        <w:rPr>
+          <w:rStyle w:val="Rimandocommento"/>
+        </w:rPr>
+        <w:commentReference w:id="2"/>
+      </w:r>
+      <w:r>
+        <w:t xml:space="preserve">. </w:t>
+      </w:r>
+      <w:proofErr w:type="gramStart"/>
+      <w:r>
+        <w:t>Firstly</w:t>
+      </w:r>
+      <w:proofErr w:type="gramEnd"/>
+      <w:r>
+        <w:t xml:space="preserve"> </w:t>
+      </w:r>
+      <w:r>
+        <w:t>introduced by \cite{</w:t>
+      </w:r>
+      <w:r>
+        <w:rPr>
+          <w:rFonts w:ascii="Calibri" w:hAnsi="Calibri" w:cs="Calibri"/>
+        </w:rPr>
+        <w:t>﻿</w:t>
+      </w:r>
+      <w:r>
+        <w:t>Yeh2017d</w:t>
+      </w:r>
+      <w:r>
+        <w:t xml:space="preserve">} it </w:t>
+      </w:r>
+      <w:r>
+        <w:t xml:space="preserve">is </w:t>
+      </w:r>
+      <w:r>
+        <w:t xml:space="preserve">a novel algorithm that </w:t>
+      </w:r>
+      <w:r>
+        <w:t>performs the all-</w:t>
+      </w:r>
+      <w:r>
+        <w:t>similarity</w:t>
+      </w:r>
+      <w:r>
+        <w:t>-join-search among two time series</w:t>
+      </w:r>
+      <w:r>
+        <w:t xml:space="preserve">, i.e. </w:t>
+      </w:r>
+      <w:r>
+        <w:t>finds</w:t>
+      </w:r>
+      <w:r>
+        <w:t xml:space="preserve"> the nearest </w:t>
+      </w:r>
+      <w:r>
+        <w:t>neighbour</w:t>
+      </w:r>
+      <w:r>
+        <w:t xml:space="preserve"> for each object of a data collection. </w:t>
+      </w:r>
+    </w:p>
+    <w:p/>
+    <w:p>
+      <w:r>
+        <w:t xml:space="preserve">This problem </w:t>
+      </w:r>
+      <w:r>
+        <w:t>has always been</w:t>
+      </w:r>
+      <w:r>
+        <w:t xml:space="preserve"> tackled by a computation al time issue resulting, even for modest datasets, in</w:t>
+      </w:r>
+      <w:r>
+        <w:t>to</w:t>
+      </w:r>
+      <w:r>
+        <w:t xml:space="preserve"> not reasonable computational time. In literature this issue was addressed by reducing the dimensionality of dataset through PAA in order to speed up computation. </w:t>
+      </w:r>
+      <w:proofErr w:type="gramStart"/>
+      <w:r>
+        <w:t>However</w:t>
+      </w:r>
+      <w:proofErr w:type="gramEnd"/>
+      <w:r>
+        <w:t xml:space="preserve"> his method causes loss of valuable information. MP proposes </w:t>
+      </w:r>
+      <w:proofErr w:type="gramStart"/>
+      <w:r>
+        <w:t>a</w:t>
+      </w:r>
+      <w:proofErr w:type="gramEnd"/>
+      <w:r>
+        <w:t xml:space="preserve"> ultra-fast similarity search under the z-</w:t>
+      </w:r>
+      <w:r>
+        <w:t>Euclidean</w:t>
+      </w:r>
+      <w:r>
+        <w:t xml:space="preserve"> distance that does not reduce dimensionality</w:t>
+      </w:r>
+      <w:r>
+        <w:t xml:space="preserve">, </w:t>
+      </w:r>
+      <w:commentRangeStart w:id="3"/>
+      <w:r>
+        <w:t xml:space="preserve">MP </w:t>
+      </w:r>
+      <w:commentRangeEnd w:id="3"/>
+      <w:r>
+        <w:rPr>
+          <w:rStyle w:val="Rimandocommento"/>
+        </w:rPr>
+        <w:commentReference w:id="3"/>
+      </w:r>
+      <w:r>
+        <w:t xml:space="preserve">in fact calculates the full join, eliminating the need of setting a threshold, making the method almost parameter free. The exact and scalable algorithm allows the method to be incrementally maintainable, deterministic in time and so parallelizable on multicore processor to speed up even </w:t>
+      </w:r>
+      <w:r>
+        <w:t>further</w:t>
+      </w:r>
+      <w:r>
+        <w:t xml:space="preserve"> the computations.</w:t>
+      </w:r>
+    </w:p>
+    <w:p/>
+    <w:p>
+      <w:r>
+        <w:t xml:space="preserve">Given two time series and a given subsequence length, </w:t>
+      </w:r>
+      <w:r>
+        <w:t>the matrix profile algorithm produces two new series: the matrix profile and matrix profile index.</w:t>
+      </w:r>
+      <w:r>
+        <w:t xml:space="preserve"> M</w:t>
+      </w:r>
+      <w:r>
+        <w:t xml:space="preserve">atrix profile is a </w:t>
+      </w:r>
+      <w:r>
+        <w:t>one-dimensional</w:t>
+      </w:r>
+      <w:r>
+        <w:t xml:space="preserve"> timeseries</w:t>
+      </w:r>
+      <w:r>
+        <w:t xml:space="preserve"> </w:t>
+      </w:r>
+      <w:r>
+        <w:lastRenderedPageBreak/>
+        <w:t>that stores the z-normalized Euclidean distance between each subsequence of the first series and the closest matching subsequence (</w:t>
+      </w:r>
+      <w:proofErr w:type="gramStart"/>
+      <w:r>
+        <w:t>i.e.</w:t>
+      </w:r>
+      <w:proofErr w:type="gramEnd"/>
+      <w:r>
+        <w:t xml:space="preserve"> nearest </w:t>
+      </w:r>
+      <w:r>
+        <w:t>neighbour</w:t>
+      </w:r>
+      <w:r>
+        <w:t>) of the second time series.</w:t>
+      </w:r>
+      <w:r>
+        <w:t xml:space="preserve"> </w:t>
+      </w:r>
+      <w:r>
+        <w:t xml:space="preserve">Matrix profile index is a one-dimensional timeseries that contains the index of where the nearest </w:t>
+      </w:r>
+      <w:r>
+        <w:t>neighbour</w:t>
+      </w:r>
+      <w:r>
+        <w:t xml:space="preserve"> </w:t>
+      </w:r>
+      <w:proofErr w:type="gramStart"/>
+      <w:r>
+        <w:t>is located in</w:t>
+      </w:r>
+      <w:proofErr w:type="gramEnd"/>
+      <w:r>
+        <w:t xml:space="preserve"> the second timeseries</w:t>
+      </w:r>
+      <w:r>
+        <w:t>.</w:t>
+      </w:r>
+    </w:p>
+    <w:p>
+      <w:r>
+        <w:t xml:space="preserve">In the case the </w:t>
+      </w:r>
+      <w:proofErr w:type="gramStart"/>
+      <w:r>
+        <w:t>two time</w:t>
+      </w:r>
+      <w:proofErr w:type="gramEnd"/>
+      <w:r>
+        <w:t xml:space="preserve"> series are the same a </w:t>
+      </w:r>
+      <w:r>
+        <w:t>self-join</w:t>
+      </w:r>
+      <w:r>
+        <w:t xml:space="preserve"> is performed, additional constraints are added in order to avoid trivial matches where </w:t>
+      </w:r>
+      <w:r>
+        <w:t>sub sequences</w:t>
+      </w:r>
+      <w:r>
+        <w:t xml:space="preserve"> match themselves, in particular an </w:t>
+      </w:r>
+      <w:r>
+        <w:t>exclusion</w:t>
+      </w:r>
+      <w:r>
+        <w:t xml:space="preserve"> zone is set to avoid </w:t>
+      </w:r>
+      <w:r>
+        <w:t>neighbour</w:t>
+      </w:r>
+      <w:r>
+        <w:t xml:space="preserve"> search just before and after the reference subsequence.</w:t>
+      </w:r>
+    </w:p>
+    <w:p>
+      <w:r>
+        <w:t>Even if different robust distance metrics have been proposed \</w:t>
+      </w:r>
+      <w:proofErr w:type="gramStart"/>
+      <w:r>
+        <w:t>cite{</w:t>
+      </w:r>
+      <w:proofErr w:type="gramEnd"/>
+      <w:r>
+        <w:t>Gharghabi2020</w:t>
+      </w:r>
+      <w:r>
+        <w:t xml:space="preserve">, </w:t>
+      </w:r>
+      <w:r>
+        <w:rPr>
+          <w:rFonts w:ascii="Calibri" w:hAnsi="Calibri" w:cs="Calibri"/>
+        </w:rPr>
+        <w:t>﻿</w:t>
+      </w:r>
+      <w:r>
+        <w:t>Zhu2020</w:t>
+      </w:r>
+      <w:r>
+        <w:t xml:space="preserve">}, </w:t>
+      </w:r>
+      <w:r>
+        <w:t xml:space="preserve">the original method </w:t>
+      </w:r>
+      <w:r>
+        <w:t>uses the z-normalized Euclidean distance to calculate the MP, which provides a way to focus on shape instead of amplitude and permits to extract information without having domain knowledge.</w:t>
+      </w:r>
+    </w:p>
+    <w:p>
+      <w:r>
+        <w:t>Definitions</w:t>
+      </w:r>
+      <w:r>
+        <w:t>:</w:t>
       </w:r>
     </w:p>
     <w:p>
@@ -672,7 +1022,31 @@
         </w:numPr>
       </w:pPr>
       <w:r>
-        <w:t>Feature extraction</w:t>
+        <w:t xml:space="preserve">A time series $T \in R^n$ is a sequence of real-valued numbers $t_i \in </w:t>
+      </w:r>
+      <w:proofErr w:type="gramStart"/>
+      <w:r>
+        <w:t>R :</w:t>
+      </w:r>
+      <w:proofErr w:type="gramEnd"/>
+      <w:r>
+        <w:t xml:space="preserve"> T = \{t_1,t_2 \dots t_n \}$ with $1&lt;</w:t>
+      </w:r>
+      <w:proofErr w:type="spellStart"/>
+      <w:r>
+        <w:t>i</w:t>
+      </w:r>
+      <w:proofErr w:type="spellEnd"/>
+      <w:r>
+        <w:t>\</w:t>
+      </w:r>
+      <w:proofErr w:type="spellStart"/>
+      <w:r>
+        <w:t>leq</w:t>
+      </w:r>
+      <w:proofErr w:type="spellEnd"/>
+      <w:r>
+        <w:t xml:space="preserve"> n$ where $n$ is the length of $T$</w:t>
       </w:r>
     </w:p>
     <w:p>
@@ -684,7 +1058,65 @@
         </w:numPr>
       </w:pPr>
       <w:r>
-        <w:t>Distance based</w:t>
+        <w:t>A subsequence $T_{</w:t>
+      </w:r>
+      <w:proofErr w:type="spellStart"/>
+      <w:proofErr w:type="gramStart"/>
+      <w:r>
+        <w:t>i,m</w:t>
+      </w:r>
+      <w:proofErr w:type="spellEnd"/>
+      <w:proofErr w:type="gramEnd"/>
+      <w:r>
+        <w:t xml:space="preserve">} \in </w:t>
+      </w:r>
+      <w:proofErr w:type="spellStart"/>
+      <w:r>
+        <w:t>R^m</w:t>
+      </w:r>
+      <w:proofErr w:type="spellEnd"/>
+      <w:r>
+        <w:t>$ is a continuous subset of values from $T$ of length $m$ starting from position $</w:t>
+      </w:r>
+      <w:proofErr w:type="spellStart"/>
+      <w:r>
+        <w:t>i</w:t>
+      </w:r>
+      <w:proofErr w:type="spellEnd"/>
+      <w:r>
+        <w:t xml:space="preserve">$. Formally defined as $t_i \in </w:t>
+      </w:r>
+      <w:proofErr w:type="gramStart"/>
+      <w:r>
+        <w:t>R :</w:t>
+      </w:r>
+      <w:proofErr w:type="gramEnd"/>
+      <w:r>
+        <w:t xml:space="preserve"> T_{</w:t>
+      </w:r>
+      <w:proofErr w:type="spellStart"/>
+      <w:r>
+        <w:t>i,m</w:t>
+      </w:r>
+      <w:proofErr w:type="spellEnd"/>
+      <w:r>
+        <w:t>} = \{</w:t>
+      </w:r>
+      <w:proofErr w:type="spellStart"/>
+      <w:r>
+        <w:t>t_i,t</w:t>
+      </w:r>
+      <w:proofErr w:type="spellEnd"/>
+      <w:r>
+        <w:t>_{i+1} … t_{i+m-1} \}$ with $1&lt;</w:t>
+      </w:r>
+      <w:proofErr w:type="spellStart"/>
+      <w:r>
+        <w:t>i</w:t>
+      </w:r>
+      <w:proofErr w:type="spellEnd"/>
+      <w:r>
+        <w:t>&lt;n-m+1$</w:t>
       </w:r>
     </w:p>
     <w:p>
@@ -696,7 +1128,45 @@
         </w:numPr>
       </w:pPr>
       <w:r>
-        <w:t>Time series analysis</w:t>
+        <w:t>An all-</w:t>
+      </w:r>
+      <w:r>
+        <w:t>sub sequences</w:t>
+      </w:r>
+      <w:r>
+        <w:t xml:space="preserve"> set $A$ of a time series $T$ is an ordered set of all possible </w:t>
+      </w:r>
+      <w:r>
+        <w:t xml:space="preserve">sub sequences </w:t>
+      </w:r>
+      <w:r>
+        <w:t>of $T$ obtained by sliding a window of length $m$ across $T$. It is formally defined as follows: $A = \{T_{</w:t>
+      </w:r>
+      <w:proofErr w:type="gramStart"/>
+      <w:r>
+        <w:t>1,m</w:t>
+      </w:r>
+      <w:proofErr w:type="gramEnd"/>
+      <w:r>
+        <w:t>} , T_{2,m} \dots  T_{n-m+1,m} \}$ where $m$ is a user-defined subsequence length. We use $A[</w:t>
+      </w:r>
+      <w:proofErr w:type="spellStart"/>
+      <w:r>
+        <w:t>i</w:t>
+      </w:r>
+      <w:proofErr w:type="spellEnd"/>
+      <w:r>
+        <w:t>]$ to denote $T_{</w:t>
+      </w:r>
+      <w:proofErr w:type="spellStart"/>
+      <w:proofErr w:type="gramStart"/>
+      <w:r>
+        <w:t>i,m</w:t>
+      </w:r>
+      <w:proofErr w:type="spellEnd"/>
+      <w:proofErr w:type="gramEnd"/>
+      <w:r>
+        <w:t>}$</w:t>
       </w:r>
     </w:p>
     <w:p>
@@ -708,376 +1178,239 @@
         </w:numPr>
       </w:pPr>
       <w:r>
-        <w:t>Density-based</w:t>
-      </w:r>
-    </w:p>
-    <w:p>
-      <w:pPr>
-        <w:pStyle w:val="Paragrafoelenco"/>
-        <w:numPr>
-          <w:ilvl w:val="0"/>
-          <w:numId w:val="6"/>
-        </w:numPr>
-      </w:pPr>
-      <w:r>
-        <w:t>Graph-based</w:t>
+        <w:t>A distance profile $</w:t>
+      </w:r>
+      <w:proofErr w:type="spellStart"/>
+      <w:r>
+        <w:t>D_i</w:t>
+      </w:r>
+      <w:proofErr w:type="spellEnd"/>
+      <w:r>
+        <w:t>$ of a timeseries $T$ is a vector of distances between a given query (subsequence $T_{</w:t>
+      </w:r>
+      <w:proofErr w:type="spellStart"/>
+      <w:proofErr w:type="gramStart"/>
+      <w:r>
+        <w:t>i,m</w:t>
+      </w:r>
+      <w:proofErr w:type="spellEnd"/>
+      <w:proofErr w:type="gramEnd"/>
+      <w:r>
+        <w:t>}$) and each subsequence in an all-subsequence set $A$. Formally, $</w:t>
+      </w:r>
+      <w:proofErr w:type="spellStart"/>
+      <w:r>
+        <w:t>D_i</w:t>
+      </w:r>
+      <w:proofErr w:type="spellEnd"/>
+      <w:r>
+        <w:t xml:space="preserve"> = [d_{i,1}, d_{i,2},\dots, d_{i,n-m+1}]$, where $d_{</w:t>
+      </w:r>
+      <w:proofErr w:type="spellStart"/>
+      <w:r>
+        <w:t>i,j</w:t>
+      </w:r>
+      <w:proofErr w:type="spellEnd"/>
+      <w:r>
+        <w:t xml:space="preserve">} = </w:t>
+      </w:r>
+      <w:proofErr w:type="spellStart"/>
+      <w:r>
+        <w:t>dist</w:t>
+      </w:r>
+      <w:proofErr w:type="spellEnd"/>
+      <w:r>
+        <w:t>(T_{</w:t>
+      </w:r>
+      <w:proofErr w:type="spellStart"/>
+      <w:r>
+        <w:t>i,m</w:t>
+      </w:r>
+      <w:proofErr w:type="spellEnd"/>
+      <w:r>
+        <w:t>}, T_{</w:t>
+      </w:r>
+      <w:proofErr w:type="spellStart"/>
+      <w:r>
+        <w:t>j,m</w:t>
+      </w:r>
+      <w:proofErr w:type="spellEnd"/>
+      <w:r>
+        <w:t>})$ for all $j  \in [1,2,\dots, n-m+1]$ where $</w:t>
+      </w:r>
+      <w:proofErr w:type="spellStart"/>
+      <w:r>
+        <w:t>i</w:t>
+      </w:r>
+      <w:proofErr w:type="spellEnd"/>
+      <w:r>
+        <w:t>\</w:t>
+      </w:r>
+      <w:proofErr w:type="spellStart"/>
+      <w:r>
+        <w:t>neq</w:t>
+      </w:r>
+      <w:proofErr w:type="spellEnd"/>
+      <w:r>
+        <w:t xml:space="preserve"> j$ and $</w:t>
+      </w:r>
+      <w:proofErr w:type="spellStart"/>
+      <w:r>
+        <w:t>dist</w:t>
+      </w:r>
+      <w:proofErr w:type="spellEnd"/>
+      <w:r>
+        <w:t xml:space="preserve">$ is the distance metric applied. </w:t>
       </w:r>
     </w:p>
     <w:p/>
+    <w:p>
+      <w:r>
+        <w:t xml:space="preserve">The concept </w:t>
+      </w:r>
+      <w:r>
+        <w:t>behind</w:t>
+      </w:r>
+      <w:r>
+        <w:t xml:space="preserve"> MP calculation is presented in figure, where self-join MP calculation is performed. </w:t>
+      </w:r>
+      <w:r>
+        <w:t xml:space="preserve">Given a timeseries </w:t>
+      </w:r>
+      <w:r>
+        <w:t>T, by sliding the window of length m</w:t>
+      </w:r>
+      <w:r>
+        <w:t xml:space="preserve">, the Euclidean distance </w:t>
+      </w:r>
+      <w:proofErr w:type="spellStart"/>
+      <w:proofErr w:type="gramStart"/>
+      <w:r>
+        <w:t>d,I</w:t>
+      </w:r>
+      <w:proofErr w:type="gramEnd"/>
+      <w:r>
+        <w:t>,j</w:t>
+      </w:r>
+      <w:proofErr w:type="spellEnd"/>
+      <w:r>
+        <w:t xml:space="preserve">  between the z</w:t>
+      </w:r>
+      <w:r>
+        <w:t>-</w:t>
+      </w:r>
+      <w:r>
+        <w:t xml:space="preserve">normalized  sequence </w:t>
+      </w:r>
+      <w:proofErr w:type="spellStart"/>
+      <w:r>
+        <w:t>T_i,m</w:t>
+      </w:r>
+      <w:proofErr w:type="spellEnd"/>
+      <w:r>
+        <w:t xml:space="preserve"> in the first time series T and </w:t>
+      </w:r>
+      <w:r>
+        <w:t xml:space="preserve">z-normalized  </w:t>
+      </w:r>
+      <w:r>
+        <w:t xml:space="preserve">sequence </w:t>
+      </w:r>
+      <w:proofErr w:type="spellStart"/>
+      <w:r>
+        <w:t>T_i,m</w:t>
+      </w:r>
+      <w:proofErr w:type="spellEnd"/>
+      <w:r>
+        <w:t xml:space="preserve"> in the second time series is calculated</w:t>
+      </w:r>
+      <w:r>
+        <w:t xml:space="preserve"> and </w:t>
+      </w:r>
+      <w:r>
+        <w:t xml:space="preserve">then stored in a distance profile D. This process is performed for each subsequence of the </w:t>
+      </w:r>
+      <w:r>
+        <w:t>first</w:t>
+      </w:r>
+      <w:r>
+        <w:t xml:space="preserve"> time series and the generated distance profile create the </w:t>
+      </w:r>
+      <w:proofErr w:type="gramStart"/>
+      <w:r>
+        <w:t>so called</w:t>
+      </w:r>
+      <w:proofErr w:type="gramEnd"/>
+      <w:r>
+        <w:t xml:space="preserve"> full distance matrix. By extracting </w:t>
+      </w:r>
+      <w:r>
+        <w:t>the smallest value in each row</w:t>
+      </w:r>
+      <w:r>
+        <w:t>/column</w:t>
+      </w:r>
+      <w:r>
+        <w:t xml:space="preserve"> (the smallest non-diagonal value for the self-join case, A=B</w:t>
+      </w:r>
+      <w:r>
+        <w:t xml:space="preserve">) MP is finally generated. </w:t>
+      </w:r>
+    </w:p>
+    <w:p>
+      <w:r>
+        <w:t xml:space="preserve">The previously presented method is the naïve implementation of the MP calculation and is the most inefficient since the full distance matrix </w:t>
+      </w:r>
+      <w:proofErr w:type="gramStart"/>
+      <w:r>
+        <w:t>have to</w:t>
+      </w:r>
+      <w:proofErr w:type="gramEnd"/>
+      <w:r>
+        <w:t xml:space="preserve"> be calculated. </w:t>
+      </w:r>
+      <w:proofErr w:type="spellStart"/>
+      <w:r>
+        <w:t>Behing</w:t>
+      </w:r>
+      <w:proofErr w:type="spellEnd"/>
+      <w:r>
+        <w:t xml:space="preserve"> the MP </w:t>
+      </w:r>
+      <w:r>
+        <w:t>algorithm</w:t>
+      </w:r>
+      <w:r>
+        <w:t xml:space="preserve"> there are more efficient </w:t>
+      </w:r>
+      <w:r>
+        <w:t>algorithms</w:t>
+      </w:r>
+      <w:r>
+        <w:t xml:space="preserve"> such a</w:t>
+      </w:r>
+      <w:r>
+        <w:t>s</w:t>
+      </w:r>
+      <w:r>
+        <w:t xml:space="preserve"> stamp and stomp that provides the complete MP in a more efficient and time saving way</w:t>
+      </w:r>
+    </w:p>
     <w:p/>
     <w:p>
       <w:r>
-        <w:t>\</w:t>
-      </w:r>
-      <w:proofErr w:type="gramStart"/>
-      <w:r>
-        <w:t>cite</w:t>
-      </w:r>
-      <w:proofErr w:type="gramEnd"/>
-      <w:r>
-        <w:t>{</w:t>
-      </w:r>
-      <w:r>
-        <w:rPr>
-          <w:rFonts w:ascii="Calibri" w:hAnsi="Calibri" w:cs="Calibri"/>
-        </w:rPr>
-        <w:t>﻿</w:t>
-      </w:r>
-      <w:r>
-        <w:t>Voltage2016} performs anomaly detection on smart grid though the use of clustering</w:t>
-      </w:r>
-    </w:p>
-    <w:p/>
-    <w:p>
-      <w:pPr>
-        <w:pStyle w:val="Paragrafoelenco"/>
-        <w:numPr>
-          <w:ilvl w:val="0"/>
-          <w:numId w:val="6"/>
-        </w:numPr>
-      </w:pPr>
-      <w:r>
-        <w:t xml:space="preserve">Feature extraction </w:t>
-      </w:r>
-    </w:p>
-    <w:p>
-      <w:pPr>
-        <w:pStyle w:val="Paragrafoelenco"/>
-        <w:numPr>
-          <w:ilvl w:val="0"/>
-          <w:numId w:val="6"/>
-        </w:numPr>
-      </w:pPr>
-      <w:r>
-        <w:t xml:space="preserve">This is the case of </w:t>
-      </w:r>
-      <w:proofErr w:type="gramStart"/>
-      <w:r>
-        <w:t>distance based</w:t>
-      </w:r>
-      <w:proofErr w:type="gramEnd"/>
-      <w:r>
-        <w:t xml:space="preserve"> techniques of MP</w:t>
-      </w:r>
-    </w:p>
-    <w:p/>
-    <w:p/>
-    <w:p>
-      <w:pPr>
-        <w:pStyle w:val="Titolo2"/>
-      </w:pPr>
-      <w:r>
-        <w:t xml:space="preserve">1.3 - </w:t>
-      </w:r>
-      <w:commentRangeStart w:id="1"/>
-      <w:r>
-        <w:t>Anomaly detection using Matrix Profile</w:t>
-      </w:r>
-      <w:commentRangeEnd w:id="1"/>
-      <w:r>
-        <w:rPr>
-          <w:rStyle w:val="Rimandocommento"/>
-          <w:b w:val="0"/>
-          <w:bCs w:val="0"/>
-        </w:rPr>
-        <w:commentReference w:id="1"/>
-      </w:r>
-    </w:p>
-    <w:p/>
-    <w:p>
-      <w:r>
-        <w:t>is at aggregated level unsupervised feature extraction</w:t>
-      </w:r>
-    </w:p>
-    <w:p/>
-    <w:p>
-      <w:r>
-        <w:t xml:space="preserve">One of the most promising technique is </w:t>
-      </w:r>
-      <w:commentRangeStart w:id="2"/>
-      <w:r>
-        <w:t xml:space="preserve">Matrix profile </w:t>
-      </w:r>
-      <w:commentRangeEnd w:id="2"/>
-      <w:r>
-        <w:rPr>
-          <w:rStyle w:val="Rimandocommento"/>
-        </w:rPr>
-        <w:commentReference w:id="2"/>
-      </w:r>
-      <w:r>
-        <w:t xml:space="preserve">. </w:t>
-      </w:r>
-      <w:proofErr w:type="gramStart"/>
-      <w:r>
-        <w:t>Firstly</w:t>
-      </w:r>
-      <w:proofErr w:type="gramEnd"/>
-      <w:r>
-        <w:t xml:space="preserve"> introduced by \cite{</w:t>
-      </w:r>
-      <w:r>
-        <w:rPr>
-          <w:rFonts w:ascii="Calibri" w:hAnsi="Calibri" w:cs="Calibri"/>
-        </w:rPr>
-        <w:t>﻿</w:t>
-      </w:r>
-      <w:r>
-        <w:t>Yeh2017d</w:t>
-      </w:r>
-      <w:r>
-        <w:t xml:space="preserve">} it </w:t>
-      </w:r>
-      <w:r>
-        <w:t xml:space="preserve">is </w:t>
-      </w:r>
-      <w:r>
-        <w:t xml:space="preserve">a novel algorithm that </w:t>
-      </w:r>
-      <w:r>
-        <w:t>performs the all-</w:t>
-      </w:r>
-      <w:proofErr w:type="spellStart"/>
-      <w:r>
-        <w:t>sililarity</w:t>
-      </w:r>
-      <w:proofErr w:type="spellEnd"/>
-      <w:r>
-        <w:t>-join-search among two time series</w:t>
-      </w:r>
-      <w:r>
-        <w:t xml:space="preserve">, i.e. </w:t>
-      </w:r>
-      <w:r>
-        <w:t>finds</w:t>
-      </w:r>
-      <w:r>
-        <w:t xml:space="preserve"> for the nearest </w:t>
-      </w:r>
-      <w:proofErr w:type="spellStart"/>
-      <w:r>
-        <w:t>neighbor</w:t>
-      </w:r>
-      <w:proofErr w:type="spellEnd"/>
-      <w:r>
-        <w:t xml:space="preserve"> for each object of a data collection. </w:t>
-      </w:r>
-    </w:p>
-    <w:p/>
-    <w:p>
-      <w:r>
-        <w:t xml:space="preserve">This problem has been always been tackled by a computation al time issue resulting, even for modest datasets, </w:t>
-      </w:r>
-      <w:proofErr w:type="gramStart"/>
-      <w:r>
-        <w:t>in  not</w:t>
-      </w:r>
-      <w:proofErr w:type="gramEnd"/>
-      <w:r>
-        <w:t xml:space="preserve"> reasonable computational time. In literature this issue was addressed by reducing the dimensionality of dataset through PAA in order to speed up computation. </w:t>
-      </w:r>
-      <w:proofErr w:type="spellStart"/>
-      <w:r>
-        <w:t>Howevert</w:t>
-      </w:r>
-      <w:proofErr w:type="spellEnd"/>
-      <w:r>
-        <w:t xml:space="preserve"> his method causes loss of valuable information. MP proposes </w:t>
-      </w:r>
-      <w:proofErr w:type="gramStart"/>
-      <w:r>
-        <w:t>a</w:t>
-      </w:r>
-      <w:proofErr w:type="gramEnd"/>
-      <w:r>
-        <w:t xml:space="preserve"> ultra-fast similarity search under the z-</w:t>
-      </w:r>
-      <w:proofErr w:type="spellStart"/>
-      <w:r>
-        <w:t>Eucildean</w:t>
-      </w:r>
-      <w:proofErr w:type="spellEnd"/>
-      <w:r>
-        <w:t xml:space="preserve"> </w:t>
-      </w:r>
-      <w:r>
         <w:lastRenderedPageBreak/>
-        <w:t>distance that does not reduce dimensionality</w:t>
-      </w:r>
-      <w:r>
-        <w:t xml:space="preserve">, </w:t>
-      </w:r>
-      <w:commentRangeStart w:id="3"/>
-      <w:r>
-        <w:t xml:space="preserve">MP </w:t>
-      </w:r>
-      <w:commentRangeEnd w:id="3"/>
-      <w:r>
-        <w:rPr>
-          <w:rStyle w:val="Rimandocommento"/>
-        </w:rPr>
-        <w:commentReference w:id="3"/>
-      </w:r>
-      <w:r>
-        <w:t xml:space="preserve">in fact calculates the full join, eliminating the need of setting a threshold, making the method almost parameter free. The </w:t>
-      </w:r>
-      <w:r>
-        <w:t>exact</w:t>
-      </w:r>
-      <w:r>
-        <w:t xml:space="preserve"> and scalable algorithm allows the method to be </w:t>
-      </w:r>
-      <w:r>
-        <w:t>incrementally maintainable</w:t>
-      </w:r>
-      <w:r>
-        <w:t xml:space="preserve">, </w:t>
-      </w:r>
-      <w:r>
-        <w:t xml:space="preserve">deterministic </w:t>
-      </w:r>
-      <w:r>
-        <w:t xml:space="preserve">in </w:t>
-      </w:r>
-      <w:r>
-        <w:t>time</w:t>
-      </w:r>
-      <w:r>
-        <w:t xml:space="preserve"> and so parallelizable on multicore processor to speed up even </w:t>
-      </w:r>
-      <w:proofErr w:type="spellStart"/>
-      <w:r>
-        <w:t>futhrer</w:t>
-      </w:r>
-      <w:proofErr w:type="spellEnd"/>
-      <w:r>
-        <w:t xml:space="preserve"> the computations.</w:t>
-      </w:r>
-    </w:p>
-    <w:p/>
-    <w:p>
-      <w:r>
-        <w:t xml:space="preserve">Given two time series and a given subsequence length, </w:t>
-      </w:r>
-      <w:r>
-        <w:t>the matrix profile algorithm produces two new series: the matrix profile and matrix profile index.</w:t>
-      </w:r>
-    </w:p>
-    <w:p/>
-    <w:p>
-      <w:r>
-        <w:t xml:space="preserve">matrix profile is a </w:t>
-      </w:r>
-      <w:r>
-        <w:t>one-dimensional</w:t>
-      </w:r>
-      <w:r>
-        <w:t xml:space="preserve"> timeseries</w:t>
-      </w:r>
-      <w:r>
-        <w:t xml:space="preserve"> that stores the z-normalized Euclidean distance between each subsequence of the first series and the closest matching subsequence (</w:t>
-      </w:r>
-      <w:proofErr w:type="gramStart"/>
-      <w:r>
-        <w:t>i.e.</w:t>
-      </w:r>
-      <w:proofErr w:type="gramEnd"/>
-      <w:r>
-        <w:t xml:space="preserve"> </w:t>
-      </w:r>
-      <w:proofErr w:type="spellStart"/>
-      <w:r>
-        <w:t>neares</w:t>
-      </w:r>
-      <w:proofErr w:type="spellEnd"/>
-      <w:r>
-        <w:t xml:space="preserve">t </w:t>
-      </w:r>
-      <w:proofErr w:type="spellStart"/>
-      <w:r>
-        <w:t>neighbor</w:t>
-      </w:r>
-      <w:proofErr w:type="spellEnd"/>
-      <w:r>
-        <w:t>) of the second time series.</w:t>
-      </w:r>
-      <w:r>
-        <w:t xml:space="preserve"> </w:t>
-      </w:r>
-    </w:p>
-    <w:p/>
-    <w:p>
-      <w:r>
-        <w:t xml:space="preserve">Matrix profile index is </w:t>
-      </w:r>
-      <w:proofErr w:type="spellStart"/>
-      <w:r>
-        <w:t>is</w:t>
-      </w:r>
-      <w:proofErr w:type="spellEnd"/>
-      <w:r>
-        <w:t xml:space="preserve"> a one-dimensional timeseries that contains the index of where the nearest </w:t>
-      </w:r>
-      <w:proofErr w:type="spellStart"/>
-      <w:r>
-        <w:t>neighbor</w:t>
-      </w:r>
-      <w:proofErr w:type="spellEnd"/>
-      <w:r>
-        <w:t xml:space="preserve"> </w:t>
-      </w:r>
-      <w:proofErr w:type="gramStart"/>
-      <w:r>
-        <w:t>is located in</w:t>
-      </w:r>
-      <w:proofErr w:type="gramEnd"/>
-      <w:r>
-        <w:t xml:space="preserve"> the </w:t>
-      </w:r>
-      <w:proofErr w:type="spellStart"/>
-      <w:r>
-        <w:t>the</w:t>
-      </w:r>
-      <w:proofErr w:type="spellEnd"/>
-      <w:r>
-        <w:t xml:space="preserve"> second timeseries</w:t>
-      </w:r>
-    </w:p>
-    <w:p/>
-    <w:p/>
-    <w:p>
-      <w:pPr>
-        <w:jc w:val="center"/>
-      </w:pPr>
+        <w:br w:type="textWrapping" w:clear="all"/>
+      </w:r>
       <w:r>
         <w:rPr>
           <w:noProof/>
         </w:rPr>
         <w:drawing>
-          <wp:inline distT="0" distB="0" distL="0" distR="0" wp14:anchorId="530A4AA9" wp14:editId="1BF74D20">
-            <wp:extent cx="5571197" cy="2583157"/>
-            <wp:effectExtent l="0" t="0" r="0" b="0"/>
-            <wp:docPr id="3" name="Immagine 3" descr="Immagine che contiene testo, elettronico&#10;&#10;Descrizione generata automaticamente"/>
+          <wp:inline distT="0" distB="0" distL="0" distR="0" wp14:anchorId="6111431C" wp14:editId="0A1FF354">
+            <wp:extent cx="6116320" cy="2842895"/>
+            <wp:effectExtent l="0" t="0" r="5080" b="1905"/>
+            <wp:docPr id="5" name="Immagine 5" descr="Immagine che contiene testo, elettronico, calcolatrice&#10;&#10;Descrizione generata automaticamente"/>
             <wp:cNvGraphicFramePr>
               <a:graphicFrameLocks xmlns:a="http://schemas.openxmlformats.org/drawingml/2006/main" noChangeAspect="1"/>
             </wp:cNvGraphicFramePr>
@@ -1085,11 +1418,11 @@
               <a:graphicData uri="http://schemas.openxmlformats.org/drawingml/2006/picture">
                 <pic:pic xmlns:pic="http://schemas.openxmlformats.org/drawingml/2006/picture">
                   <pic:nvPicPr>
-                    <pic:cNvPr id="3" name="Immagine 3" descr="Immagine che contiene testo, elettronico&#10;&#10;Descrizione generata automaticamente"/>
+                    <pic:cNvPr id="5" name="Immagine 5" descr="Immagine che contiene testo, elettronico, calcolatrice&#10;&#10;Descrizione generata automaticamente"/>
                     <pic:cNvPicPr/>
                   </pic:nvPicPr>
                   <pic:blipFill>
-                    <a:blip r:embed="rId9" cstate="print">
+                    <a:blip r:embed="rId10" cstate="print">
                       <a:extLst>
                         <a:ext uri="{28A0092B-C50C-407E-A947-70E740481C1C}">
                           <a14:useLocalDpi xmlns:a14="http://schemas.microsoft.com/office/drawing/2010/main" val="0"/>
@@ -1103,7 +1436,7 @@
                   <pic:spPr>
                     <a:xfrm>
                       <a:off x="0" y="0"/>
-                      <a:ext cx="5576663" cy="2585692"/>
+                      <a:ext cx="6116320" cy="2842895"/>
                     </a:xfrm>
                     <a:prstGeom prst="rect">
                       <a:avLst/>
@@ -1115,18 +1448,29 @@
           </wp:inline>
         </w:drawing>
       </w:r>
-      <w:r>
-        <w:br w:type="textWrapping" w:clear="all"/>
-      </w:r>
-    </w:p>
-    <w:p>
-      <w:pPr>
-        <w:jc w:val="center"/>
-      </w:pPr>
-    </w:p>
-    <w:p>
-      <w:r>
-        <w:t>Matrix profile has been used for anomaly detection I different fields</w:t>
+    </w:p>
+    <w:p>
+      <w:r>
+        <w:t xml:space="preserve">By joining information of MP index and MP many insights could be extracted. The main application is the motif and discord discovery that consists in finding respectively the minimum and the maximum of the MP and locating the nearest neighbour of the subsequence starting in that </w:t>
+      </w:r>
+      <w:proofErr w:type="gramStart"/>
+      <w:r>
+        <w:t>particular index</w:t>
+      </w:r>
+      <w:proofErr w:type="gramEnd"/>
+      <w:r>
+        <w:t>.</w:t>
+      </w:r>
+    </w:p>
+    <w:p>
+      <w:r>
+        <w:t xml:space="preserve">Discord discovery may be interpreted as an anomaly detection method that discovers the most unique sub sequences in a dataset by comparing every sub </w:t>
+      </w:r>
+      <w:r>
+        <w:t>sequence</w:t>
+      </w:r>
+      <w:r>
+        <w:t xml:space="preserve"> with all the others. Discord discovery using MP as anomaly detection method has been employed with success in different fields:</w:t>
       </w:r>
     </w:p>
     <w:p/>
@@ -1286,7 +1630,6 @@
     <w:p/>
     <w:p>
       <w:r>
-        <w:lastRenderedPageBreak/>
         <w:t>\</w:t>
       </w:r>
       <w:proofErr w:type="gramStart"/>
@@ -1376,17 +1719,7 @@
     </w:p>
     <w:p/>
     <w:p>
-      <w:pPr>
-        <w:rPr>
-          <w:i/>
-          <w:iCs/>
-        </w:rPr>
-      </w:pPr>
-      <w:r>
-        <w:rPr>
-          <w:i/>
-          <w:iCs/>
-        </w:rPr>
+      <w:r>
         <w:t>energy</w:t>
       </w:r>
     </w:p>
@@ -1395,6 +1728,7 @@
         <w:rPr>
           <w:rFonts w:ascii="Calibri" w:hAnsi="Calibri" w:cs="Calibri"/>
         </w:rPr>
+        <w:lastRenderedPageBreak/>
         <w:t>﻿</w:t>
       </w:r>
       <w:r>
@@ -1465,25 +1799,368 @@
       </w:r>
       <w:r>
         <w:t xml:space="preserve">} applied an implementation of the classic Matrix Profile, called Contextual Matrix Profile, in detection of anomalous energy consumption on a ventilation units of three households. </w:t>
+      </w:r>
+    </w:p>
+    <w:p/>
+    <w:p>
+      <w:pPr>
+        <w:pStyle w:val="Titolo2"/>
+      </w:pPr>
+      <w:r>
+        <w:t xml:space="preserve">1.4 - </w:t>
+      </w:r>
+      <w:r>
+        <w:t>Problem of classic approach and improvements</w:t>
+      </w:r>
+    </w:p>
+    <w:p/>
+    <w:p>
+      <w:r>
+        <w:t>From the previous literature review it emerges that the MP method have been employed successfully</w:t>
+      </w:r>
+      <w:r>
+        <w:t xml:space="preserve"> in different fields for anomaly </w:t>
+      </w:r>
+      <w:r>
+        <w:t>detection</w:t>
+      </w:r>
+      <w:r>
+        <w:t xml:space="preserve"> and the authors have proposed different implementations according to the field of interest. In fact, even if MP is an </w:t>
+      </w:r>
+      <w:r>
+        <w:t>unsupervised</w:t>
+      </w:r>
+      <w:r>
+        <w:t xml:space="preserve"> method useful for discord discovery every field have different boundary conditions and different restrictions </w:t>
+      </w:r>
+      <w:r>
+        <w:t>that</w:t>
+      </w:r>
+      <w:r>
+        <w:t xml:space="preserve"> cannot be overlooked. In the field of building, the most interesting timeseries are those related to energy consumption. Those timeseries are strictly correlated to many different </w:t>
+      </w:r>
+      <w:r>
+        <w:t>variables</w:t>
+      </w:r>
+      <w:r>
+        <w:t xml:space="preserve"> </w:t>
+      </w:r>
+      <w:r>
+        <w:t>such</w:t>
+      </w:r>
+      <w:r>
+        <w:t xml:space="preserve"> as occupation, weather conditions, energy </w:t>
+      </w:r>
+      <w:r>
+        <w:t>systems</w:t>
+      </w:r>
+      <w:r>
+        <w:t xml:space="preserve"> and so on. A completely </w:t>
+      </w:r>
+      <w:r>
+        <w:t>unsupervised</w:t>
+      </w:r>
+      <w:r>
+        <w:t xml:space="preserve"> method may fi by its nature to consider the relation with those variables and extract ineffective or trivial results, not useful for anomaly detection. </w:t>
+      </w:r>
+    </w:p>
+    <w:p>
+      <w:commentRangeStart w:id="4"/>
+      <w:r>
+        <w:t>In</w:t>
+      </w:r>
+      <w:commentRangeEnd w:id="4"/>
+      <w:r>
+        <w:rPr>
+          <w:rStyle w:val="Rimandocommento"/>
+        </w:rPr>
+        <w:commentReference w:id="4"/>
+      </w:r>
+      <w:r>
+        <w:t xml:space="preserve"> building an anomaly is an unexpected </w:t>
+      </w:r>
+      <w:r>
+        <w:t>behaviour</w:t>
+      </w:r>
+      <w:r>
+        <w:t xml:space="preserve"> that consists in a </w:t>
+      </w:r>
+      <w:r>
+        <w:t>strongly different energy consumption.  T</w:t>
+      </w:r>
+      <w:r>
+        <w:t xml:space="preserve">he classic MP (with z-score normalization) may fail to identify </w:t>
+      </w:r>
+      <w:r>
+        <w:t>this kind of anomaly</w:t>
+      </w:r>
+      <w:r>
+        <w:t xml:space="preserve"> while is effective in identifying anomalous shapes. MP searches NN based on shape similarity</w:t>
+      </w:r>
+      <w:r>
+        <w:t>. However anomalous shapes</w:t>
+      </w:r>
+      <w:r>
+        <w:t xml:space="preserve"> not always correspond to anomalous energy consumption, as well as similar shapes in z score not always reflect similar</w:t>
+      </w:r>
+    </w:p>
+    <w:p>
+      <w:pPr>
+        <w:jc w:val="center"/>
+      </w:pPr>
+      <w:r>
+        <w:rPr>
+          <w:noProof/>
+        </w:rPr>
+        <w:drawing>
+          <wp:inline distT="0" distB="0" distL="0" distR="0" wp14:anchorId="330E4745" wp14:editId="527CB3FA">
+            <wp:extent cx="5599611" cy="2799806"/>
+            <wp:effectExtent l="0" t="0" r="1270" b="0"/>
+            <wp:docPr id="4" name="Immagine 4"/>
+            <wp:cNvGraphicFramePr>
+              <a:graphicFrameLocks xmlns:a="http://schemas.openxmlformats.org/drawingml/2006/main" noChangeAspect="1"/>
+            </wp:cNvGraphicFramePr>
+            <a:graphic xmlns:a="http://schemas.openxmlformats.org/drawingml/2006/main">
+              <a:graphicData uri="http://schemas.openxmlformats.org/drawingml/2006/picture">
+                <pic:pic xmlns:pic="http://schemas.openxmlformats.org/drawingml/2006/picture">
+                  <pic:nvPicPr>
+                    <pic:cNvPr id="4" name="Immagine 4"/>
+                    <pic:cNvPicPr/>
+                  </pic:nvPicPr>
+                  <pic:blipFill>
+                    <a:blip r:embed="rId11" cstate="print">
+                      <a:extLst>
+                        <a:ext uri="{28A0092B-C50C-407E-A947-70E740481C1C}">
+                          <a14:useLocalDpi xmlns:a14="http://schemas.microsoft.com/office/drawing/2010/main" val="0"/>
+                        </a:ext>
+                      </a:extLst>
+                    </a:blip>
+                    <a:stretch>
+                      <a:fillRect/>
+                    </a:stretch>
+                  </pic:blipFill>
+                  <pic:spPr>
+                    <a:xfrm>
+                      <a:off x="0" y="0"/>
+                      <a:ext cx="5615848" cy="2807924"/>
+                    </a:xfrm>
+                    <a:prstGeom prst="rect">
+                      <a:avLst/>
+                    </a:prstGeom>
+                  </pic:spPr>
+                </pic:pic>
+              </a:graphicData>
+            </a:graphic>
+          </wp:inline>
+        </w:drawing>
+      </w:r>
+    </w:p>
+    <w:p>
+      <w:r>
+        <w:t xml:space="preserve">The effect of </w:t>
+      </w:r>
+      <w:proofErr w:type="spellStart"/>
+      <w:r>
+        <w:t>zscore</w:t>
+      </w:r>
+      <w:proofErr w:type="spellEnd"/>
+      <w:r>
+        <w:t xml:space="preserve"> normalization not only avoid </w:t>
+      </w:r>
+      <w:proofErr w:type="gramStart"/>
+      <w:r>
+        <w:t>to take</w:t>
+      </w:r>
+      <w:proofErr w:type="gramEnd"/>
+      <w:r>
+        <w:t xml:space="preserve"> into account the magnitude of the time series but also tends to score different </w:t>
+      </w:r>
+      <w:proofErr w:type="spellStart"/>
+      <w:r>
+        <w:t>subsequences</w:t>
+      </w:r>
+      <w:proofErr w:type="spellEnd"/>
+      <w:r>
+        <w:t xml:space="preserve"> that are relatively flat. This issue have been largely </w:t>
+      </w:r>
+      <w:proofErr w:type="spellStart"/>
+      <w:r>
+        <w:t>analyzed</w:t>
+      </w:r>
+      <w:proofErr w:type="spellEnd"/>
+      <w:r>
+        <w:t xml:space="preserve"> in \</w:t>
+      </w:r>
+      <w:proofErr w:type="gramStart"/>
+      <w:r>
+        <w:t>cite{</w:t>
+      </w:r>
+      <w:proofErr w:type="gramEnd"/>
+      <w:r>
+        <w:t xml:space="preserve">} where it is proposed a to smooth … </w:t>
+      </w:r>
+    </w:p>
+    <w:p>
+      <w:r>
+        <w:rPr>
+          <w:noProof/>
+        </w:rPr>
+        <w:lastRenderedPageBreak/>
+        <w:drawing>
+          <wp:inline distT="0" distB="0" distL="0" distR="0" wp14:anchorId="750DA3DF" wp14:editId="1A66F4C3">
+            <wp:extent cx="5441245" cy="2720624"/>
+            <wp:effectExtent l="0" t="0" r="0" b="0"/>
+            <wp:docPr id="6" name="Immagine 6"/>
+            <wp:cNvGraphicFramePr>
+              <a:graphicFrameLocks xmlns:a="http://schemas.openxmlformats.org/drawingml/2006/main" noChangeAspect="1"/>
+            </wp:cNvGraphicFramePr>
+            <a:graphic xmlns:a="http://schemas.openxmlformats.org/drawingml/2006/main">
+              <a:graphicData uri="http://schemas.openxmlformats.org/drawingml/2006/picture">
+                <pic:pic xmlns:pic="http://schemas.openxmlformats.org/drawingml/2006/picture">
+                  <pic:nvPicPr>
+                    <pic:cNvPr id="6" name="Immagine 6"/>
+                    <pic:cNvPicPr/>
+                  </pic:nvPicPr>
+                  <pic:blipFill>
+                    <a:blip r:embed="rId12" cstate="print">
+                      <a:extLst>
+                        <a:ext uri="{28A0092B-C50C-407E-A947-70E740481C1C}">
+                          <a14:useLocalDpi xmlns:a14="http://schemas.microsoft.com/office/drawing/2010/main" val="0"/>
+                        </a:ext>
+                      </a:extLst>
+                    </a:blip>
+                    <a:stretch>
+                      <a:fillRect/>
+                    </a:stretch>
+                  </pic:blipFill>
+                  <pic:spPr>
+                    <a:xfrm>
+                      <a:off x="0" y="0"/>
+                      <a:ext cx="5512334" cy="2756169"/>
+                    </a:xfrm>
+                    <a:prstGeom prst="rect">
+                      <a:avLst/>
+                    </a:prstGeom>
+                  </pic:spPr>
+                </pic:pic>
+              </a:graphicData>
+            </a:graphic>
+          </wp:inline>
+        </w:drawing>
       </w:r>
     </w:p>
     <w:p/>
     <w:p/>
     <w:p>
-      <w:pPr>
-        <w:pStyle w:val="Titolo2"/>
-      </w:pPr>
-      <w:r>
-        <w:t xml:space="preserve">1.4 - </w:t>
-      </w:r>
-      <w:r>
-        <w:t>Problem of classic approach and improvements</w:t>
+      <w:commentRangeStart w:id="5"/>
+      <w:r>
+        <w:t>Moreover</w:t>
+      </w:r>
+      <w:commentRangeEnd w:id="5"/>
+      <w:r>
+        <w:rPr>
+          <w:rStyle w:val="Rimandocommento"/>
+        </w:rPr>
+        <w:commentReference w:id="5"/>
+      </w:r>
+      <w:r>
+        <w:t xml:space="preserve"> the energy consumption pattern changes between weekdays and weekends/holiday, so it would be unfair comparison to compare sub sequences pertaining to these groups, the same is to compare sub sequences of night hours and daily hours. Introducing domain knowledge to find discords only in sone </w:t>
+      </w:r>
+      <w:proofErr w:type="gramStart"/>
+      <w:r>
+        <w:t>sub groups</w:t>
+      </w:r>
+      <w:proofErr w:type="gramEnd"/>
+      <w:r>
+        <w:t xml:space="preserve"> of the timeseries became important. </w:t>
+      </w:r>
+    </w:p>
+    <w:p>
+      <w:r>
+        <w:rPr>
+          <w:rFonts w:ascii="Calibri" w:hAnsi="Calibri" w:cs="Calibri"/>
+        </w:rPr>
+        <w:t>﻿</w:t>
+      </w:r>
+      <w:r>
+        <w:rPr>
+          <w:rFonts w:ascii="Calibri" w:hAnsi="Calibri" w:cs="Calibri"/>
+        </w:rPr>
+        <w:t>\</w:t>
+      </w:r>
+      <w:proofErr w:type="gramStart"/>
+      <w:r>
+        <w:rPr>
+          <w:rFonts w:ascii="Calibri" w:hAnsi="Calibri" w:cs="Calibri"/>
+        </w:rPr>
+        <w:t>cite{</w:t>
+      </w:r>
+      <w:proofErr w:type="gramEnd"/>
+      <w:r>
+        <w:t>Dau2017</w:t>
+      </w:r>
+      <w:r>
+        <w:t>} introduces the concept of annotation vector used to introduce domain knowledge in the process of motif and discord discovery</w:t>
+      </w:r>
+      <w:r>
+        <w:t xml:space="preserve">, which allows to find results that follows users defined constraint and produce better results, closer to expectations of the analyst.  This method has been proved to be effective to solve different issues: simplicity bias, </w:t>
+      </w:r>
+      <w:r>
+        <w:t>actionability</w:t>
+      </w:r>
+      <w:r>
+        <w:t xml:space="preserve"> bias.</w:t>
+      </w:r>
+    </w:p>
+    <w:p>
+      <w:r>
+        <w:t>However,</w:t>
+      </w:r>
+      <w:r>
+        <w:t xml:space="preserve"> this method is a posteriori method that does not modify the way MP is calculated</w:t>
+      </w:r>
+      <w:r>
+        <w:t xml:space="preserve">, </w:t>
+      </w:r>
+      <w:proofErr w:type="gramStart"/>
+      <w:r>
+        <w:t>in particular all-pairs</w:t>
+      </w:r>
+      <w:proofErr w:type="gramEnd"/>
+      <w:r>
+        <w:t xml:space="preserve"> similarity search is always performed and then some regions are excluded form motif/discord search. </w:t>
+      </w:r>
+      <w:r>
+        <w:t>Sometimes</w:t>
+      </w:r>
+      <w:r>
+        <w:t xml:space="preserve"> it can be useful to exclude some region or to group </w:t>
+      </w:r>
+      <w:r>
+        <w:t>sub sequences</w:t>
+      </w:r>
+      <w:r>
+        <w:t xml:space="preserve"> into different groups and then perform the similarity search in order to discover anomalies by comparing only the interesting regions and excluding others. A solution to this problem have been proposed by \</w:t>
+      </w:r>
+      <w:proofErr w:type="gramStart"/>
+      <w:r>
+        <w:t>cite{</w:t>
+      </w:r>
+      <w:proofErr w:type="gramEnd"/>
+      <w:r>
+        <w:t>DePaepe2020b</w:t>
+      </w:r>
+      <w:r>
+        <w:t>}</w:t>
+      </w:r>
+      <w:r>
+        <w:t xml:space="preserve"> where CMP algorithm permits to define ranges along T1 and T2 and look for the best matching subsequence among these ranges. This permits different grouping before the MP calculation thus providing different insights.</w:t>
       </w:r>
     </w:p>
     <w:p/>
     <w:p>
       <w:r>
-        <w:t>Introduction of domain knowledge</w:t>
+        <w:t>Twin freak</w:t>
       </w:r>
     </w:p>
     <w:p/>
@@ -1495,246 +2172,176 @@
         <w:t>﻿</w:t>
       </w:r>
       <w:r>
+        <w:t xml:space="preserve">For a given sub-sequence, Matrix Profile computes the Euclidean distance with respect to all other sub- sequences and identifies the minimum distance. Therefore, a repeated anomaly instance would cause false negatives due to the previous anomaly instance being part of </w:t>
+      </w:r>
+      <w:proofErr w:type="gramStart"/>
+      <w:r>
+        <w:t>the all</w:t>
+      </w:r>
+      <w:proofErr w:type="gramEnd"/>
+      <w:r>
+        <w:t xml:space="preserve"> sub- sequence set.</w:t>
+      </w:r>
+    </w:p>
+    <w:p/>
+    <w:p>
+      <w:r>
+        <w:t xml:space="preserve">Specifically, frequent/rare </w:t>
+      </w:r>
+      <w:r>
+        <w:t>sub sequences</w:t>
+      </w:r>
+      <w:r>
+        <w:t xml:space="preserve"> are defined as the ones with the smallest/largest 1-nearest </w:t>
+      </w:r>
+      <w:r>
+        <w:t>neighbour</w:t>
+      </w:r>
+      <w:r>
+        <w:t xml:space="preserve"> distance, which are also known as motif/discord. However, discord fails</w:t>
+      </w:r>
+    </w:p>
+    <w:p>
+      <w:r>
+        <w:t xml:space="preserve">the ones with the smallest/largest 1-nearest </w:t>
+      </w:r>
+      <w:r>
+        <w:t>neighbour</w:t>
+      </w:r>
+      <w:r>
+        <w:t xml:space="preserve"> distance, which are also known as motif/discord. However, discord fails to identify rare </w:t>
+      </w:r>
+      <w:r>
+        <w:t>sub sequences</w:t>
+      </w:r>
+      <w:r>
+        <w:t xml:space="preserve"> when it occurs more than once in the time series, which is widely known as the twin freak problem. </w:t>
+      </w:r>
+    </w:p>
+    <w:p/>
+    <w:p>
+      <w:r>
+        <w:t>\</w:t>
+      </w:r>
+      <w:proofErr w:type="gramStart"/>
+      <w:r>
+        <w:t>cite{</w:t>
+      </w:r>
+      <w:proofErr w:type="gramEnd"/>
+      <w:r>
+        <w:t>DinalHerath2019} through a semi-</w:t>
+      </w:r>
+      <w:r>
+        <w:t>supervised</w:t>
+      </w:r>
+      <w:r>
+        <w:t xml:space="preserve"> model permits to limits the number of </w:t>
+      </w:r>
+      <w:r>
+        <w:t>sub sequences</w:t>
+      </w:r>
+      <w:r>
+        <w:t xml:space="preserve"> compared, </w:t>
+      </w:r>
+      <w:r>
+        <w:t xml:space="preserve">considering for comparison only </w:t>
+      </w:r>
+      <w:r>
+        <w:t>references</w:t>
+      </w:r>
+      <w:r>
+        <w:t xml:space="preserve"> with no anomalies.</w:t>
+      </w:r>
+    </w:p>
+    <w:p>
+      <w:r>
+        <w:t xml:space="preserve"> </w:t>
+      </w:r>
+    </w:p>
+    <w:p>
+      <w:r>
+        <w:lastRenderedPageBreak/>
+        <w:t>\</w:t>
+      </w:r>
+      <w:proofErr w:type="gramStart"/>
+      <w:r>
+        <w:t>cite</w:t>
+      </w:r>
+      <w:proofErr w:type="gramEnd"/>
+      <w:r>
+        <w:t>{</w:t>
+      </w:r>
+      <w:r>
         <w:rPr>
           <w:rFonts w:ascii="Calibri" w:hAnsi="Calibri" w:cs="Calibri"/>
         </w:rPr>
-        <w:t>\</w:t>
-      </w:r>
-      <w:proofErr w:type="gramStart"/>
-      <w:r>
-        <w:rPr>
-          <w:rFonts w:ascii="Calibri" w:hAnsi="Calibri" w:cs="Calibri"/>
-        </w:rPr>
-        <w:t>cite{</w:t>
-      </w:r>
-      <w:proofErr w:type="gramEnd"/>
-      <w:r>
-        <w:t>Dau2017</w:t>
-      </w:r>
-      <w:r>
-        <w:t>} introduces the concept of annotation vector used to introduce domain knowledge in the process of motif and discord discovery</w:t>
-      </w:r>
-      <w:r>
-        <w:t xml:space="preserve">, which allows to find results that follows users defined constraint and produce better results, closer to expectations of the analyst.  This method has been proved to be effective to solve different issues: simplicity bias, </w:t>
-      </w:r>
-      <w:r>
-        <w:t>actionability</w:t>
-      </w:r>
-      <w:r>
-        <w:t xml:space="preserve"> bias.</w:t>
-      </w:r>
-    </w:p>
-    <w:p>
-      <w:proofErr w:type="gramStart"/>
-      <w:r>
-        <w:t>However</w:t>
-      </w:r>
-      <w:proofErr w:type="gramEnd"/>
-      <w:r>
-        <w:t xml:space="preserve"> this method is a posteriori method that does not modify the way MP is calculated</w:t>
-      </w:r>
-    </w:p>
-    <w:p>
-      <w:r>
-        <w:t xml:space="preserve">… contextual matrix </w:t>
-      </w:r>
-      <w:r>
-        <w:t>prefile</w:t>
+        <w:t>﻿</w:t>
+      </w:r>
+      <w:r>
+        <w:t xml:space="preserve">He2020} proposes </w:t>
+      </w:r>
+      <w:r>
+        <w:t>a method called “</w:t>
+      </w:r>
+      <w:r>
+        <w:t>Neighbour</w:t>
+      </w:r>
+      <w:r>
+        <w:t xml:space="preserve"> Profile” based on </w:t>
+      </w:r>
+      <w:r>
+        <w:t>sampling</w:t>
+      </w:r>
+      <w:r>
+        <w:t xml:space="preserve"> and density estimation to perform anomaly detection and overcame the issue of twin freak.</w:t>
       </w:r>
     </w:p>
     <w:p/>
     <w:p>
-      <w:r>
-        <w:t>Twin freak</w:t>
+      <w:pPr>
+        <w:pStyle w:val="Titolo1"/>
+      </w:pPr>
+      <w:r>
+        <w:t>2.</w:t>
+      </w:r>
+      <w:r>
+        <w:t xml:space="preserve">- </w:t>
+      </w:r>
+      <w:commentRangeStart w:id="6"/>
+      <w:r>
+        <w:t>Contribution of the paper</w:t>
+      </w:r>
+      <w:commentRangeEnd w:id="6"/>
+      <w:r>
+        <w:rPr>
+          <w:rStyle w:val="Rimandocommento"/>
+        </w:rPr>
+        <w:commentReference w:id="6"/>
+      </w:r>
+    </w:p>
+    <w:p>
+      <w:pPr>
+        <w:pStyle w:val="Titolo1"/>
+      </w:pPr>
+    </w:p>
+    <w:p>
+      <w:pPr>
+        <w:pStyle w:val="Titolo1"/>
+      </w:pPr>
+      <w:r>
+        <w:t>3.-</w:t>
+      </w:r>
+      <w:r>
+        <w:t>Description of the Data Analysis Methods</w:t>
       </w:r>
     </w:p>
     <w:p/>
     <w:p>
       <w:r>
-        <w:rPr>
-          <w:rFonts w:ascii="Calibri" w:hAnsi="Calibri" w:cs="Calibri"/>
-        </w:rPr>
-        <w:t>﻿</w:t>
-      </w:r>
-      <w:r>
-        <w:t xml:space="preserve">For a given sub-sequence, Matrix Profile computes the Euclidean distance with respect to all other sub- sequences and identifies the minimum distance. Therefore, a repeated anomaly instance would cause false negatives due to the previous anomaly instance being part of </w:t>
-      </w:r>
-      <w:proofErr w:type="gramStart"/>
-      <w:r>
-        <w:t>the all</w:t>
-      </w:r>
-      <w:proofErr w:type="gramEnd"/>
-      <w:r>
-        <w:t xml:space="preserve"> sub- sequence set.</w:t>
+        <w:t>Contextual Matrix Profile</w:t>
       </w:r>
     </w:p>
     <w:p/>
-    <w:p>
-      <w:r>
-        <w:t xml:space="preserve">Specifically, frequent/rare </w:t>
-      </w:r>
-      <w:r>
-        <w:t>sub sequences</w:t>
-      </w:r>
-      <w:r>
-        <w:t xml:space="preserve"> are defined as the ones with the smallest/largest 1-nearest </w:t>
-      </w:r>
-      <w:r>
-        <w:t>neighbour</w:t>
-      </w:r>
-      <w:r>
-        <w:t xml:space="preserve"> distance, which are also known as motif/discord. However, discord fails</w:t>
-      </w:r>
-    </w:p>
-    <w:p>
-      <w:r>
-        <w:t xml:space="preserve">the ones with the smallest/largest 1-nearest </w:t>
-      </w:r>
-      <w:r>
-        <w:t>neighbour</w:t>
-      </w:r>
-      <w:r>
-        <w:t xml:space="preserve"> distance, which are also known as motif/discord. However, discord fails to identify rare </w:t>
-      </w:r>
-      <w:r>
-        <w:t>sub sequences</w:t>
-      </w:r>
-      <w:r>
-        <w:t xml:space="preserve"> when it occurs more than once in the time series, which is widely known as the twin freak problem. </w:t>
-      </w:r>
-    </w:p>
-    <w:p/>
-    <w:p>
-      <w:r>
-        <w:t>\</w:t>
-      </w:r>
-      <w:proofErr w:type="gramStart"/>
-      <w:r>
-        <w:t>cite{</w:t>
-      </w:r>
-      <w:proofErr w:type="gramEnd"/>
-      <w:r>
-        <w:t>DinalHerath2019} through a semi-</w:t>
-      </w:r>
-      <w:r>
-        <w:t>supervised</w:t>
-      </w:r>
-      <w:r>
-        <w:t xml:space="preserve"> model permits to limits the number of </w:t>
-      </w:r>
-      <w:r>
-        <w:t>sub sequences</w:t>
-      </w:r>
-      <w:r>
-        <w:t xml:space="preserve"> compared, </w:t>
-      </w:r>
-      <w:r>
-        <w:t xml:space="preserve">considering for comparison only </w:t>
-      </w:r>
-      <w:r>
-        <w:t>references</w:t>
-      </w:r>
-      <w:r>
-        <w:t xml:space="preserve"> with no anomalies.</w:t>
-      </w:r>
-    </w:p>
-    <w:p>
-      <w:r>
-        <w:t xml:space="preserve"> </w:t>
-      </w:r>
-    </w:p>
-    <w:p>
-      <w:r>
-        <w:t>\</w:t>
-      </w:r>
-      <w:proofErr w:type="gramStart"/>
-      <w:r>
-        <w:t>cite</w:t>
-      </w:r>
-      <w:proofErr w:type="gramEnd"/>
-      <w:r>
-        <w:t>{</w:t>
-      </w:r>
-      <w:r>
-        <w:rPr>
-          <w:rFonts w:ascii="Calibri" w:hAnsi="Calibri" w:cs="Calibri"/>
-        </w:rPr>
-        <w:t>﻿</w:t>
-      </w:r>
-      <w:r>
-        <w:t xml:space="preserve">He2020} proposes </w:t>
-      </w:r>
-      <w:r>
-        <w:t>a method called “</w:t>
-      </w:r>
-      <w:r>
-        <w:t>Neighbour</w:t>
-      </w:r>
-      <w:r>
-        <w:t xml:space="preserve"> Profile” based on </w:t>
-      </w:r>
-      <w:r>
-        <w:t>sampling</w:t>
-      </w:r>
-      <w:r>
-        <w:t xml:space="preserve"> and density estimation to perform anomaly detection and overcame the issue of twin freak.</w:t>
-      </w:r>
-    </w:p>
-    <w:p>
-      <w:pPr>
-        <w:rPr>
-          <w:b/>
-          <w:bCs/>
-          <w:sz w:val="24"/>
-          <w:szCs w:val="24"/>
-        </w:rPr>
-      </w:pPr>
-    </w:p>
-    <w:p>
-      <w:pPr>
-        <w:pStyle w:val="Titolo1"/>
-      </w:pPr>
-      <w:r>
-        <w:lastRenderedPageBreak/>
-        <w:t>2.</w:t>
-      </w:r>
-      <w:r>
-        <w:t xml:space="preserve">- </w:t>
-      </w:r>
-      <w:commentRangeStart w:id="4"/>
-      <w:r>
-        <w:t>Contribution of the paper</w:t>
-      </w:r>
-      <w:commentRangeEnd w:id="4"/>
-      <w:r>
-        <w:rPr>
-          <w:rStyle w:val="Rimandocommento"/>
-        </w:rPr>
-        <w:commentReference w:id="4"/>
-      </w:r>
-    </w:p>
-    <w:p>
-      <w:pPr>
-        <w:pStyle w:val="Titolo1"/>
-      </w:pPr>
-    </w:p>
-    <w:p>
-      <w:pPr>
-        <w:pStyle w:val="Titolo1"/>
-      </w:pPr>
-      <w:r>
-        <w:t>3.-</w:t>
-      </w:r>
-      <w:r>
-        <w:t>Description of the Data Analysis Methods</w:t>
-      </w:r>
-    </w:p>
-    <w:p/>
-    <w:p>
-      <w:r>
-        <w:t>Contextual Matrix Profile</w:t>
-      </w:r>
-    </w:p>
     <w:p>
       <w:r>
         <w:t>Anomaly score</w:t>
@@ -1784,7 +2391,7 @@
                     <pic:cNvPicPr/>
                   </pic:nvPicPr>
                   <pic:blipFill>
-                    <a:blip r:embed="rId10" cstate="print">
+                    <a:blip r:embed="rId13" cstate="print">
                       <a:extLst>
                         <a:ext uri="{28A0092B-C50C-407E-A947-70E740481C1C}">
                           <a14:useLocalDpi xmlns:a14="http://schemas.microsoft.com/office/drawing/2010/main" val="0"/>
@@ -1886,16 +2493,16 @@
       <w:r>
         <w:t xml:space="preserve">7. - </w:t>
       </w:r>
-      <w:commentRangeStart w:id="5"/>
+      <w:commentRangeStart w:id="7"/>
       <w:r>
         <w:t>Discussion</w:t>
       </w:r>
-      <w:commentRangeEnd w:id="5"/>
+      <w:commentRangeEnd w:id="7"/>
       <w:r>
         <w:rPr>
           <w:rStyle w:val="Rimandocommento"/>
         </w:rPr>
-        <w:commentReference w:id="5"/>
+        <w:commentReference w:id="7"/>
       </w:r>
     </w:p>
     <w:p>
@@ -1908,18 +2515,19 @@
         <w:pStyle w:val="Titolo1"/>
       </w:pPr>
       <w:r>
+        <w:lastRenderedPageBreak/>
         <w:t xml:space="preserve">8. - </w:t>
       </w:r>
-      <w:commentRangeStart w:id="6"/>
+      <w:commentRangeStart w:id="8"/>
       <w:r>
         <w:t>Conclusions and Future Work</w:t>
       </w:r>
-      <w:commentRangeEnd w:id="6"/>
+      <w:commentRangeEnd w:id="8"/>
       <w:r>
         <w:rPr>
           <w:rStyle w:val="Rimandocommento"/>
         </w:rPr>
-        <w:commentReference w:id="6"/>
+        <w:commentReference w:id="8"/>
       </w:r>
     </w:p>
     <w:sectPr>
@@ -1936,12 +2544,6 @@
 <w:comments xmlns:wpc="http://schemas.microsoft.com/office/word/2010/wordprocessingCanvas" xmlns:cx="http://schemas.microsoft.com/office/drawing/2014/chartex" xmlns:cx1="http://schemas.microsoft.com/office/drawing/2015/9/8/chartex" xmlns:cx2="http://schemas.microsoft.com/office/drawing/2015/10/21/chartex" xmlns:cx3="http://schemas.microsoft.com/office/drawing/2016/5/9/chartex" xmlns:cx4="http://schemas.microsoft.com/office/drawing/2016/5/10/chartex" xmlns:cx5="http://schemas.microsoft.com/office/drawing/2016/5/11/chartex" xmlns:cx6="http://schemas.microsoft.com/office/drawing/2016/5/12/chartex" xmlns:cx7="http://schemas.microsoft.com/office/drawing/2016/5/13/chartex" xmlns:cx8="http://schemas.microsoft.com/office/drawing/2016/5/14/chartex" xmlns:mc="http://schemas.openxmlformats.org/markup-compatibility/2006" xmlns:aink="http://schemas.microsoft.com/office/drawing/2016/ink" xmlns:am3d="http://schemas.microsoft.com/office/drawing/2017/model3d" xmlns:o="urn:schemas-microsoft-com:office:office" xmlns:r="http://schemas.openxmlformats.org/officeDocument/2006/relationships" xmlns:m="http://schemas.openxmlformats.org/officeDocument/2006/math" xmlns:v="urn:schemas-microsoft-com:vml" xmlns:wp14="http://schemas.microsoft.com/office/word/2010/wordprocessingDrawing" xmlns:wp="http://schemas.openxmlformats.org/drawingml/2006/wordprocessingDrawing" xmlns:w10="urn:schemas-microsoft-com:office:word" xmlns:w="http://schemas.openxmlformats.org/wordprocessingml/2006/main" xmlns:w14="http://schemas.microsoft.com/office/word/2010/wordml" xmlns:w15="http://schemas.microsoft.com/office/word/2012/wordml" xmlns:w16cex="http://schemas.microsoft.com/office/word/2018/wordml/cex" xmlns:w16cid="http://schemas.microsoft.com/office/word/2016/wordml/cid" xmlns:w16="http://schemas.microsoft.com/office/word/2018/wordml" xmlns:w16sdtdh="http://schemas.microsoft.com/office/word/2020/wordml/sdtdatahash" xmlns:w16se="http://schemas.microsoft.com/office/word/2015/wordml/symex" xmlns:wpg="http://schemas.microsoft.com/office/word/2010/wordprocessingGroup" xmlns:wpi="http://schemas.microsoft.com/office/word/2010/wordprocessingInk" xmlns:wne="http://schemas.microsoft.com/office/word/2006/wordml" xmlns:wps="http://schemas.microsoft.com/office/word/2010/wordprocessingShape" mc:Ignorable="w14 w15 w16se w16cid w16 w16cex w16sdtdh wp14">
   <w:comment w:id="0" w:author="CHIOSA  ROBERTO" w:date="2021-09-02T18:00:00Z" w:initials="CR">
     <w:p>
-      <w:pPr>
-        <w:rPr>
-          <w:sz w:val="20"/>
-          <w:szCs w:val="20"/>
-        </w:rPr>
-      </w:pPr>
       <w:r>
         <w:rPr>
           <w:rStyle w:val="Rimandocommento"/>
@@ -1951,26 +2553,14 @@
         <w:annotationRef/>
       </w:r>
       <w:r>
-        <w:rPr>
-          <w:sz w:val="20"/>
-          <w:szCs w:val="20"/>
-        </w:rPr>
         <w:t xml:space="preserve">pervasive monitoring has become a real...exploiting those stream of data is essential to reduce energy wastes in buildings....it has estimated that the </w:t>
       </w:r>
       <w:proofErr w:type="gramStart"/>
       <w:r>
-        <w:rPr>
-          <w:sz w:val="20"/>
-          <w:szCs w:val="20"/>
-        </w:rPr>
         <w:t>buildings..</w:t>
       </w:r>
       <w:proofErr w:type="gramEnd"/>
       <w:r>
-        <w:rPr>
-          <w:sz w:val="20"/>
-          <w:szCs w:val="20"/>
-        </w:rPr>
         <w:t xml:space="preserve"> data analytic...one of the most promising techniques are anomaly detection</w:t>
       </w:r>
     </w:p>
@@ -1984,9 +2574,7 @@
     <w:p>
       <w:pPr>
         <w:rPr>
-          <w:sz w:val="20"/>
-          <w:szCs w:val="20"/>
-          <w:lang w:val="it-IT"/>
+          <w:lang w:val="en-US"/>
         </w:rPr>
       </w:pPr>
       <w:r>
@@ -2005,41 +2593,21 @@
           <w:ilvl w:val="0"/>
           <w:numId w:val="4"/>
         </w:numPr>
-        <w:rPr>
-          <w:sz w:val="20"/>
-          <w:szCs w:val="20"/>
-        </w:rPr>
-      </w:pPr>
-      <w:proofErr w:type="spellStart"/>
-      <w:r>
-        <w:rPr>
-          <w:sz w:val="20"/>
-          <w:szCs w:val="20"/>
-        </w:rPr>
+      </w:pPr>
+      <w:proofErr w:type="spellStart"/>
+      <w:r>
         <w:t>definizione</w:t>
       </w:r>
       <w:proofErr w:type="spellEnd"/>
       <w:r>
-        <w:rPr>
-          <w:sz w:val="20"/>
-          <w:szCs w:val="20"/>
-        </w:rPr>
         <w:t xml:space="preserve"> </w:t>
       </w:r>
       <w:proofErr w:type="spellStart"/>
       <w:r>
-        <w:rPr>
-          <w:sz w:val="20"/>
-          <w:szCs w:val="20"/>
-        </w:rPr>
         <w:t>metodo</w:t>
       </w:r>
       <w:proofErr w:type="spellEnd"/>
       <w:r>
-        <w:rPr>
-          <w:sz w:val="20"/>
-          <w:szCs w:val="20"/>
-        </w:rPr>
         <w:t xml:space="preserve"> classico</w:t>
       </w:r>
     </w:p>
@@ -2050,17 +2618,9 @@
           <w:ilvl w:val="0"/>
           <w:numId w:val="4"/>
         </w:numPr>
-        <w:rPr>
-          <w:sz w:val="20"/>
-          <w:szCs w:val="20"/>
-        </w:rPr>
-      </w:pPr>
-      <w:proofErr w:type="spellStart"/>
-      <w:r>
-        <w:rPr>
-          <w:sz w:val="20"/>
-          <w:szCs w:val="20"/>
-        </w:rPr>
+      </w:pPr>
+      <w:proofErr w:type="spellStart"/>
+      <w:r>
         <w:t>proprietà</w:t>
       </w:r>
       <w:proofErr w:type="spellEnd"/>
@@ -2072,49 +2632,25 @@
           <w:ilvl w:val="0"/>
           <w:numId w:val="4"/>
         </w:numPr>
-        <w:rPr>
-          <w:sz w:val="20"/>
-          <w:szCs w:val="20"/>
-        </w:rPr>
-      </w:pPr>
-      <w:proofErr w:type="spellStart"/>
-      <w:r>
-        <w:rPr>
-          <w:sz w:val="20"/>
-          <w:szCs w:val="20"/>
-        </w:rPr>
+      </w:pPr>
+      <w:proofErr w:type="spellStart"/>
+      <w:r>
         <w:t>applicazione</w:t>
       </w:r>
       <w:proofErr w:type="spellEnd"/>
       <w:r>
-        <w:rPr>
-          <w:sz w:val="20"/>
-          <w:szCs w:val="20"/>
-        </w:rPr>
         <w:t xml:space="preserve"> in </w:t>
       </w:r>
       <w:proofErr w:type="spellStart"/>
       <w:r>
-        <w:rPr>
-          <w:sz w:val="20"/>
-          <w:szCs w:val="20"/>
-        </w:rPr>
         <w:t>diversi</w:t>
       </w:r>
       <w:proofErr w:type="spellEnd"/>
       <w:r>
-        <w:rPr>
-          <w:sz w:val="20"/>
-          <w:szCs w:val="20"/>
-        </w:rPr>
         <w:t xml:space="preserve"> </w:t>
       </w:r>
       <w:proofErr w:type="spellStart"/>
       <w:r>
-        <w:rPr>
-          <w:sz w:val="20"/>
-          <w:szCs w:val="20"/>
-        </w:rPr>
         <w:t>ambiti</w:t>
       </w:r>
       <w:proofErr w:type="spellEnd"/>
@@ -2127,15 +2663,11 @@
           <w:numId w:val="4"/>
         </w:numPr>
         <w:rPr>
-          <w:sz w:val="20"/>
-          <w:szCs w:val="20"/>
           <w:lang w:val="it-IT"/>
         </w:rPr>
       </w:pPr>
       <w:r>
         <w:rPr>
-          <w:sz w:val="20"/>
-          <w:szCs w:val="20"/>
           <w:lang w:val="it-IT"/>
         </w:rPr>
         <w:t xml:space="preserve">limiti e come I </w:t>
@@ -2143,8 +2675,6 @@
       <w:proofErr w:type="spellStart"/>
       <w:r>
         <w:rPr>
-          <w:sz w:val="20"/>
-          <w:szCs w:val="20"/>
           <w:lang w:val="it-IT"/>
         </w:rPr>
         <w:t>paeper</w:t>
@@ -2152,24 +2682,18 @@
       <w:proofErr w:type="spellEnd"/>
       <w:r>
         <w:rPr>
-          <w:sz w:val="20"/>
-          <w:szCs w:val="20"/>
           <w:lang w:val="it-IT"/>
         </w:rPr>
         <w:t xml:space="preserve"> hanno cercato di trovare soluzioni</w:t>
       </w:r>
       <w:r>
         <w:rPr>
-          <w:sz w:val="20"/>
-          <w:szCs w:val="20"/>
           <w:lang w:val="it-IT"/>
         </w:rPr>
         <w:t xml:space="preserve">, </w:t>
       </w:r>
       <w:r>
         <w:rPr>
-          <w:sz w:val="20"/>
-          <w:szCs w:val="20"/>
           <w:lang w:val="it-IT"/>
         </w:rPr>
         <w:t>problema e soluzione che hanno trovato gli altri</w:t>
@@ -2183,23 +2707,17 @@
           <w:numId w:val="4"/>
         </w:numPr>
         <w:rPr>
-          <w:sz w:val="20"/>
-          <w:szCs w:val="20"/>
           <w:lang w:val="it-IT"/>
         </w:rPr>
       </w:pPr>
       <w:r>
         <w:rPr>
-          <w:sz w:val="20"/>
-          <w:szCs w:val="20"/>
           <w:lang w:val="it-IT"/>
         </w:rPr>
         <w:t xml:space="preserve"> </w:t>
       </w:r>
       <w:r>
         <w:rPr>
-          <w:sz w:val="20"/>
-          <w:szCs w:val="20"/>
           <w:lang w:val="it-IT"/>
         </w:rPr>
         <w:t xml:space="preserve">critica: dove il metodo normale non va in ambito </w:t>
@@ -2207,8 +2725,6 @@
       <w:proofErr w:type="spellStart"/>
       <w:r>
         <w:rPr>
-          <w:sz w:val="20"/>
-          <w:szCs w:val="20"/>
           <w:lang w:val="it-IT"/>
         </w:rPr>
         <w:t>energy</w:t>
@@ -2216,8 +2732,6 @@
       <w:proofErr w:type="spellEnd"/>
       <w:r>
         <w:rPr>
-          <w:sz w:val="20"/>
-          <w:szCs w:val="20"/>
           <w:lang w:val="it-IT"/>
         </w:rPr>
         <w:t xml:space="preserve"> </w:t>
@@ -2231,16 +2745,12 @@
           <w:numId w:val="4"/>
         </w:numPr>
         <w:rPr>
-          <w:sz w:val="20"/>
-          <w:szCs w:val="20"/>
           <w:lang w:val="it-IT"/>
         </w:rPr>
       </w:pPr>
       <w:proofErr w:type="spellStart"/>
       <w:r>
         <w:rPr>
-          <w:sz w:val="20"/>
-          <w:szCs w:val="20"/>
           <w:lang w:val="it-IT"/>
         </w:rPr>
         <w:t>zscore</w:t>
@@ -2248,8 +2758,6 @@
       <w:proofErr w:type="spellEnd"/>
       <w:r>
         <w:rPr>
-          <w:sz w:val="20"/>
-          <w:szCs w:val="20"/>
           <w:lang w:val="it-IT"/>
         </w:rPr>
         <w:t xml:space="preserve"> disegno tipo </w:t>
@@ -2257,8 +2765,6 @@
       <w:proofErr w:type="spellStart"/>
       <w:r>
         <w:rPr>
-          <w:sz w:val="20"/>
-          <w:szCs w:val="20"/>
           <w:lang w:val="it-IT"/>
         </w:rPr>
         <w:t>paper</w:t>
@@ -2266,8 +2772,6 @@
       <w:proofErr w:type="spellEnd"/>
       <w:r>
         <w:rPr>
-          <w:sz w:val="20"/>
-          <w:szCs w:val="20"/>
           <w:lang w:val="it-IT"/>
         </w:rPr>
         <w:t xml:space="preserve"> </w:t>
@@ -2275,8 +2779,6 @@
       <w:proofErr w:type="spellStart"/>
       <w:r>
         <w:rPr>
-          <w:sz w:val="20"/>
-          <w:szCs w:val="20"/>
           <w:lang w:val="it-IT"/>
         </w:rPr>
         <w:t>impliction</w:t>
@@ -2284,8 +2786,6 @@
       <w:proofErr w:type="spellEnd"/>
       <w:r>
         <w:rPr>
-          <w:sz w:val="20"/>
-          <w:szCs w:val="20"/>
           <w:lang w:val="it-IT"/>
         </w:rPr>
         <w:t xml:space="preserve">, quando si fa z il confronto, non tralasciare la </w:t>
@@ -2293,8 +2793,6 @@
       <w:proofErr w:type="spellStart"/>
       <w:r>
         <w:rPr>
-          <w:sz w:val="20"/>
-          <w:szCs w:val="20"/>
           <w:lang w:val="it-IT"/>
         </w:rPr>
         <w:t>magnitude</w:t>
@@ -2309,16 +2807,12 @@
           <w:numId w:val="4"/>
         </w:numPr>
         <w:rPr>
-          <w:sz w:val="20"/>
-          <w:szCs w:val="20"/>
           <w:lang w:val="it-IT"/>
         </w:rPr>
       </w:pPr>
       <w:proofErr w:type="spellStart"/>
       <w:r>
         <w:rPr>
-          <w:sz w:val="20"/>
-          <w:szCs w:val="20"/>
           <w:lang w:val="it-IT"/>
         </w:rPr>
         <w:t>context</w:t>
@@ -2326,8 +2820,6 @@
       <w:proofErr w:type="spellEnd"/>
       <w:r>
         <w:rPr>
-          <w:sz w:val="20"/>
-          <w:szCs w:val="20"/>
           <w:lang w:val="it-IT"/>
         </w:rPr>
         <w:t xml:space="preserve"> </w:t>
@@ -2335,8 +2827,6 @@
       <w:proofErr w:type="spellStart"/>
       <w:r>
         <w:rPr>
-          <w:sz w:val="20"/>
-          <w:szCs w:val="20"/>
           <w:lang w:val="it-IT"/>
         </w:rPr>
         <w:t>perche</w:t>
@@ -2344,24 +2834,18 @@
       <w:proofErr w:type="spellEnd"/>
       <w:r>
         <w:rPr>
-          <w:sz w:val="20"/>
-          <w:szCs w:val="20"/>
           <w:lang w:val="it-IT"/>
         </w:rPr>
         <w:t xml:space="preserve"> dobbiamo confrontare tutto con tutto? confronta contesti con contesti,</w:t>
       </w:r>
       <w:r>
         <w:rPr>
-          <w:sz w:val="20"/>
-          <w:szCs w:val="20"/>
           <w:lang w:val="it-IT"/>
         </w:rPr>
         <w:t xml:space="preserve"> </w:t>
       </w:r>
       <w:r>
         <w:rPr>
-          <w:sz w:val="20"/>
-          <w:szCs w:val="20"/>
           <w:lang w:val="it-IT"/>
         </w:rPr>
         <w:t xml:space="preserve">se il contesto avesse lunghezza zero, </w:t>
@@ -2369,8 +2853,6 @@
       <w:proofErr w:type="spellStart"/>
       <w:r>
         <w:rPr>
-          <w:sz w:val="20"/>
-          <w:szCs w:val="20"/>
           <w:lang w:val="it-IT"/>
         </w:rPr>
         <w:t>annotatioon</w:t>
@@ -2378,8 +2860,6 @@
       <w:proofErr w:type="spellEnd"/>
       <w:r>
         <w:rPr>
-          <w:sz w:val="20"/>
-          <w:szCs w:val="20"/>
           <w:lang w:val="it-IT"/>
         </w:rPr>
         <w:t xml:space="preserve"> </w:t>
@@ -2387,8 +2867,6 @@
       <w:proofErr w:type="spellStart"/>
       <w:r>
         <w:rPr>
-          <w:sz w:val="20"/>
-          <w:szCs w:val="20"/>
           <w:lang w:val="it-IT"/>
         </w:rPr>
         <w:t>vector</w:t>
@@ -2396,8 +2874,6 @@
       <w:proofErr w:type="spellEnd"/>
       <w:r>
         <w:rPr>
-          <w:sz w:val="20"/>
-          <w:szCs w:val="20"/>
           <w:lang w:val="it-IT"/>
         </w:rPr>
         <w:t xml:space="preserve"> toppa sul metodo classico mentre contesto meglio</w:t>
@@ -2410,16 +2886,8 @@
           <w:ilvl w:val="0"/>
           <w:numId w:val="4"/>
         </w:numPr>
-        <w:rPr>
-          <w:sz w:val="20"/>
-          <w:szCs w:val="20"/>
-        </w:rPr>
-      </w:pPr>
-      <w:r>
-        <w:rPr>
-          <w:sz w:val="20"/>
-          <w:szCs w:val="20"/>
-        </w:rPr>
+      </w:pPr>
+      <w:r>
         <w:t>twin freak</w:t>
       </w:r>
     </w:p>
@@ -2604,11 +3072,77 @@
       </w:pPr>
     </w:p>
   </w:comment>
-  <w:comment w:id="4" w:author="CHIOSA  ROBERTO" w:date="2021-09-02T16:26:00Z" w:initials="CR">
-    <w:p>
-      <w:pPr>
-        <w:rPr>
-          <w:rFonts w:ascii="Palatino" w:eastAsia="Times New Roman" w:hAnsi="Palatino" w:cs="Times New Roman"/>
+  <w:comment w:id="4" w:author="CHIOSA  ROBERTO" w:date="2021-09-13T10:30:00Z" w:initials="CR">
+    <w:p>
+      <w:pPr>
+        <w:pStyle w:val="Testocommento"/>
+        <w:rPr>
+          <w:lang w:val="it-IT"/>
+        </w:rPr>
+      </w:pPr>
+      <w:r>
+        <w:rPr>
+          <w:rStyle w:val="Rimandocommento"/>
+        </w:rPr>
+        <w:annotationRef/>
+      </w:r>
+      <w:r>
+        <w:rPr>
+          <w:lang w:val="it-IT"/>
+        </w:rPr>
+        <w:t>zscore</w:t>
+      </w:r>
+    </w:p>
+  </w:comment>
+  <w:comment w:id="5" w:author="CHIOSA  ROBERTO" w:date="2021-09-13T10:30:00Z" w:initials="CR">
+    <w:p>
+      <w:pPr>
+        <w:rPr>
+          <w:lang w:val="it-IT"/>
+        </w:rPr>
+      </w:pPr>
+      <w:r>
+        <w:rPr>
+          <w:rStyle w:val="Rimandocommento"/>
+        </w:rPr>
+        <w:annotationRef/>
+      </w:r>
+    </w:p>
+    <w:p>
+      <w:pPr>
+        <w:rPr>
+          <w:lang w:val="it-IT"/>
+        </w:rPr>
+      </w:pPr>
+      <w:proofErr w:type="spellStart"/>
+      <w:r>
+        <w:rPr>
+          <w:lang w:val="it-IT"/>
+        </w:rPr>
+        <w:t>Introduction</w:t>
+      </w:r>
+      <w:proofErr w:type="spellEnd"/>
+      <w:r>
+        <w:rPr>
+          <w:lang w:val="it-IT"/>
+        </w:rPr>
+        <w:t xml:space="preserve"> of domain </w:t>
+      </w:r>
+      <w:proofErr w:type="spellStart"/>
+      <w:r>
+        <w:rPr>
+          <w:lang w:val="it-IT"/>
+        </w:rPr>
+        <w:t>knowledge</w:t>
+      </w:r>
+      <w:proofErr w:type="spellEnd"/>
+    </w:p>
+  </w:comment>
+  <w:comment w:id="6" w:author="CHIOSA  ROBERTO" w:date="2021-09-02T16:26:00Z" w:initials="CR">
+    <w:p>
+      <w:pPr>
+        <w:rPr>
+          <w:rFonts w:cs="Times New Roman"/>
           <w:sz w:val="24"/>
           <w:szCs w:val="24"/>
           <w:lang w:val="it-IT" w:eastAsia="it-IT"/>
@@ -2623,10 +3157,6 @@
       </w:r>
       <w:r>
         <w:rPr>
-          <w:rFonts w:ascii="Palatino" w:eastAsia="Times New Roman" w:hAnsi="Palatino" w:cs="Arial"/>
-          <w:color w:val="3F3F3F"/>
-          <w:sz w:val="18"/>
-          <w:szCs w:val="18"/>
           <w:shd w:val="clear" w:color="auto" w:fill="FFFFFF"/>
           <w:lang w:val="it-IT" w:eastAsia="it-IT"/>
         </w:rPr>
@@ -2635,10 +3165,6 @@
       <w:proofErr w:type="spellStart"/>
       <w:r>
         <w:rPr>
-          <w:rFonts w:ascii="Palatino" w:eastAsia="Times New Roman" w:hAnsi="Palatino" w:cs="Arial"/>
-          <w:color w:val="3F3F3F"/>
-          <w:sz w:val="18"/>
-          <w:szCs w:val="18"/>
           <w:shd w:val="clear" w:color="auto" w:fill="FFFFFF"/>
           <w:lang w:val="it-IT" w:eastAsia="it-IT"/>
         </w:rPr>
@@ -2647,10 +3173,6 @@
       <w:proofErr w:type="spellEnd"/>
       <w:r>
         <w:rPr>
-          <w:rFonts w:ascii="Palatino" w:eastAsia="Times New Roman" w:hAnsi="Palatino" w:cs="Arial"/>
-          <w:color w:val="3F3F3F"/>
-          <w:sz w:val="18"/>
-          <w:szCs w:val="18"/>
           <w:shd w:val="clear" w:color="auto" w:fill="FFFFFF"/>
           <w:lang w:val="it-IT" w:eastAsia="it-IT"/>
         </w:rPr>
@@ -2659,10 +3181,6 @@
       <w:proofErr w:type="spellStart"/>
       <w:r>
         <w:rPr>
-          <w:rFonts w:ascii="Palatino" w:eastAsia="Times New Roman" w:hAnsi="Palatino" w:cs="Arial"/>
-          <w:color w:val="3F3F3F"/>
-          <w:sz w:val="18"/>
-          <w:szCs w:val="18"/>
           <w:shd w:val="clear" w:color="auto" w:fill="FFFFFF"/>
           <w:lang w:val="it-IT" w:eastAsia="it-IT"/>
         </w:rPr>
@@ -2671,10 +3189,6 @@
       <w:proofErr w:type="spellEnd"/>
       <w:r>
         <w:rPr>
-          <w:rFonts w:ascii="Palatino" w:eastAsia="Times New Roman" w:hAnsi="Palatino" w:cs="Arial"/>
-          <w:color w:val="3F3F3F"/>
-          <w:sz w:val="18"/>
-          <w:szCs w:val="18"/>
           <w:shd w:val="clear" w:color="auto" w:fill="FFFFFF"/>
           <w:lang w:val="it-IT" w:eastAsia="it-IT"/>
         </w:rPr>
@@ -2683,10 +3197,6 @@
       <w:proofErr w:type="spellStart"/>
       <w:r>
         <w:rPr>
-          <w:rFonts w:ascii="Palatino" w:eastAsia="Times New Roman" w:hAnsi="Palatino" w:cs="Arial"/>
-          <w:color w:val="3F3F3F"/>
-          <w:sz w:val="18"/>
-          <w:szCs w:val="18"/>
           <w:shd w:val="clear" w:color="auto" w:fill="FFFFFF"/>
           <w:lang w:val="it-IT" w:eastAsia="it-IT"/>
         </w:rPr>
@@ -2695,10 +3205,6 @@
       <w:proofErr w:type="spellEnd"/>
       <w:r>
         <w:rPr>
-          <w:rFonts w:ascii="Palatino" w:eastAsia="Times New Roman" w:hAnsi="Palatino" w:cs="Arial"/>
-          <w:color w:val="3F3F3F"/>
-          <w:sz w:val="18"/>
-          <w:szCs w:val="18"/>
           <w:shd w:val="clear" w:color="auto" w:fill="FFFFFF"/>
           <w:lang w:val="it-IT" w:eastAsia="it-IT"/>
         </w:rPr>
@@ -2707,10 +3213,6 @@
       <w:proofErr w:type="spellStart"/>
       <w:r>
         <w:rPr>
-          <w:rFonts w:ascii="Palatino" w:eastAsia="Times New Roman" w:hAnsi="Palatino" w:cs="Arial"/>
-          <w:color w:val="3F3F3F"/>
-          <w:sz w:val="18"/>
-          <w:szCs w:val="18"/>
           <w:shd w:val="clear" w:color="auto" w:fill="FFFFFF"/>
           <w:lang w:val="it-IT" w:eastAsia="it-IT"/>
         </w:rPr>
@@ -2719,10 +3221,6 @@
       <w:proofErr w:type="spellEnd"/>
       <w:r>
         <w:rPr>
-          <w:rFonts w:ascii="Palatino" w:eastAsia="Times New Roman" w:hAnsi="Palatino" w:cs="Arial"/>
-          <w:color w:val="3F3F3F"/>
-          <w:sz w:val="18"/>
-          <w:szCs w:val="18"/>
           <w:shd w:val="clear" w:color="auto" w:fill="FFFFFF"/>
           <w:lang w:val="it-IT" w:eastAsia="it-IT"/>
         </w:rPr>
@@ -2731,10 +3229,6 @@
       <w:proofErr w:type="spellStart"/>
       <w:r>
         <w:rPr>
-          <w:rFonts w:ascii="Palatino" w:eastAsia="Times New Roman" w:hAnsi="Palatino" w:cs="Arial"/>
-          <w:color w:val="3F3F3F"/>
-          <w:sz w:val="18"/>
-          <w:szCs w:val="18"/>
           <w:shd w:val="clear" w:color="auto" w:fill="FFFFFF"/>
           <w:lang w:val="it-IT" w:eastAsia="it-IT"/>
         </w:rPr>
@@ -2743,10 +3237,6 @@
       <w:proofErr w:type="spellEnd"/>
       <w:r>
         <w:rPr>
-          <w:rFonts w:ascii="Palatino" w:eastAsia="Times New Roman" w:hAnsi="Palatino" w:cs="Arial"/>
-          <w:color w:val="3F3F3F"/>
-          <w:sz w:val="18"/>
-          <w:szCs w:val="18"/>
           <w:shd w:val="clear" w:color="auto" w:fill="FFFFFF"/>
           <w:lang w:val="it-IT" w:eastAsia="it-IT"/>
         </w:rPr>
@@ -2755,10 +3245,6 @@
       <w:proofErr w:type="spellStart"/>
       <w:r>
         <w:rPr>
-          <w:rFonts w:ascii="Palatino" w:eastAsia="Times New Roman" w:hAnsi="Palatino" w:cs="Arial"/>
-          <w:color w:val="3F3F3F"/>
-          <w:sz w:val="18"/>
-          <w:szCs w:val="18"/>
           <w:shd w:val="clear" w:color="auto" w:fill="FFFFFF"/>
           <w:lang w:val="it-IT" w:eastAsia="it-IT"/>
         </w:rPr>
@@ -2767,10 +3253,6 @@
       <w:proofErr w:type="spellEnd"/>
       <w:r>
         <w:rPr>
-          <w:rFonts w:ascii="Palatino" w:eastAsia="Times New Roman" w:hAnsi="Palatino" w:cs="Arial"/>
-          <w:color w:val="3F3F3F"/>
-          <w:sz w:val="18"/>
-          <w:szCs w:val="18"/>
           <w:shd w:val="clear" w:color="auto" w:fill="FFFFFF"/>
           <w:lang w:val="it-IT" w:eastAsia="it-IT"/>
         </w:rPr>
@@ -2779,10 +3261,6 @@
       <w:proofErr w:type="spellStart"/>
       <w:r>
         <w:rPr>
-          <w:rFonts w:ascii="Palatino" w:eastAsia="Times New Roman" w:hAnsi="Palatino" w:cs="Arial"/>
-          <w:color w:val="3F3F3F"/>
-          <w:sz w:val="18"/>
-          <w:szCs w:val="18"/>
           <w:shd w:val="clear" w:color="auto" w:fill="FFFFFF"/>
           <w:lang w:val="it-IT" w:eastAsia="it-IT"/>
         </w:rPr>
@@ -2791,10 +3269,6 @@
       <w:proofErr w:type="spellEnd"/>
       <w:r>
         <w:rPr>
-          <w:rFonts w:ascii="Palatino" w:eastAsia="Times New Roman" w:hAnsi="Palatino" w:cs="Arial"/>
-          <w:color w:val="3F3F3F"/>
-          <w:sz w:val="18"/>
-          <w:szCs w:val="18"/>
           <w:shd w:val="clear" w:color="auto" w:fill="FFFFFF"/>
           <w:lang w:val="it-IT" w:eastAsia="it-IT"/>
         </w:rPr>
@@ -2803,10 +3277,6 @@
       <w:proofErr w:type="spellStart"/>
       <w:r>
         <w:rPr>
-          <w:rFonts w:ascii="Palatino" w:eastAsia="Times New Roman" w:hAnsi="Palatino" w:cs="Arial"/>
-          <w:color w:val="3F3F3F"/>
-          <w:sz w:val="18"/>
-          <w:szCs w:val="18"/>
           <w:shd w:val="clear" w:color="auto" w:fill="FFFFFF"/>
           <w:lang w:val="it-IT" w:eastAsia="it-IT"/>
         </w:rPr>
@@ -2815,10 +3285,6 @@
       <w:proofErr w:type="spellEnd"/>
       <w:r>
         <w:rPr>
-          <w:rFonts w:ascii="Palatino" w:eastAsia="Times New Roman" w:hAnsi="Palatino" w:cs="Arial"/>
-          <w:color w:val="3F3F3F"/>
-          <w:sz w:val="18"/>
-          <w:szCs w:val="18"/>
           <w:shd w:val="clear" w:color="auto" w:fill="FFFFFF"/>
           <w:lang w:val="it-IT" w:eastAsia="it-IT"/>
         </w:rPr>
@@ -2827,10 +3293,6 @@
       <w:proofErr w:type="spellStart"/>
       <w:r>
         <w:rPr>
-          <w:rFonts w:ascii="Palatino" w:eastAsia="Times New Roman" w:hAnsi="Palatino" w:cs="Arial"/>
-          <w:color w:val="3F3F3F"/>
-          <w:sz w:val="18"/>
-          <w:szCs w:val="18"/>
           <w:shd w:val="clear" w:color="auto" w:fill="FFFFFF"/>
           <w:lang w:val="it-IT" w:eastAsia="it-IT"/>
         </w:rPr>
@@ -2839,10 +3301,6 @@
       <w:proofErr w:type="spellEnd"/>
       <w:r>
         <w:rPr>
-          <w:rFonts w:ascii="Palatino" w:eastAsia="Times New Roman" w:hAnsi="Palatino" w:cs="Arial"/>
-          <w:color w:val="3F3F3F"/>
-          <w:sz w:val="18"/>
-          <w:szCs w:val="18"/>
           <w:shd w:val="clear" w:color="auto" w:fill="FFFFFF"/>
           <w:lang w:val="it-IT" w:eastAsia="it-IT"/>
         </w:rPr>
@@ -2851,10 +3309,6 @@
       <w:proofErr w:type="spellStart"/>
       <w:r>
         <w:rPr>
-          <w:rFonts w:ascii="Palatino" w:eastAsia="Times New Roman" w:hAnsi="Palatino" w:cs="Arial"/>
-          <w:color w:val="3F3F3F"/>
-          <w:sz w:val="18"/>
-          <w:szCs w:val="18"/>
           <w:shd w:val="clear" w:color="auto" w:fill="FFFFFF"/>
           <w:lang w:val="it-IT" w:eastAsia="it-IT"/>
         </w:rPr>
@@ -2863,10 +3317,6 @@
       <w:proofErr w:type="spellEnd"/>
       <w:r>
         <w:rPr>
-          <w:rFonts w:ascii="Palatino" w:eastAsia="Times New Roman" w:hAnsi="Palatino" w:cs="Arial"/>
-          <w:color w:val="3F3F3F"/>
-          <w:sz w:val="18"/>
-          <w:szCs w:val="18"/>
           <w:shd w:val="clear" w:color="auto" w:fill="FFFFFF"/>
           <w:lang w:val="it-IT" w:eastAsia="it-IT"/>
         </w:rPr>
@@ -2877,13 +3327,12 @@
       <w:pPr>
         <w:pStyle w:val="Testocommento"/>
         <w:rPr>
-          <w:rFonts w:ascii="Palatino" w:hAnsi="Palatino"/>
           <w:lang w:val="it-IT"/>
         </w:rPr>
       </w:pPr>
     </w:p>
   </w:comment>
-  <w:comment w:id="5" w:author="CHIOSA  ROBERTO" w:date="2021-09-02T16:27:00Z" w:initials="CR">
+  <w:comment w:id="7" w:author="CHIOSA  ROBERTO" w:date="2021-09-02T16:27:00Z" w:initials="CR">
     <w:p>
       <w:pPr>
         <w:pStyle w:val="Testocommento"/>
@@ -2991,7 +3440,7 @@
       <w:proofErr w:type="spellEnd"/>
     </w:p>
   </w:comment>
-  <w:comment w:id="6" w:author="CHIOSA  ROBERTO" w:date="2021-09-02T16:28:00Z" w:initials="CR">
+  <w:comment w:id="8" w:author="CHIOSA  ROBERTO" w:date="2021-09-02T16:28:00Z" w:initials="CR">
     <w:p>
       <w:pPr>
         <w:pStyle w:val="Testocommento"/>
@@ -3021,6 +3470,8 @@
   <w15:commentEx w15:paraId="3DF5E195" w15:done="0"/>
   <w15:commentEx w15:paraId="2BEAE5DA" w15:done="0"/>
   <w15:commentEx w15:paraId="6414B12B" w15:done="0"/>
+  <w15:commentEx w15:paraId="1AB8B285" w15:done="0"/>
+  <w15:commentEx w15:paraId="1320BD89" w15:done="0"/>
   <w15:commentEx w15:paraId="7979901A" w15:done="0"/>
   <w15:commentEx w15:paraId="79F28CB1" w15:done="0"/>
   <w15:commentEx w15:paraId="7D7A4E81" w15:done="0"/>
@@ -3033,6 +3484,8 @@
   <w16cex:commentExtensible w16cex:durableId="24DB7708" w16cex:dateUtc="2021-09-02T14:15:00Z"/>
   <w16cex:commentExtensible w16cex:durableId="24DB7B4F" w16cex:dateUtc="2021-09-02T14:33:00Z"/>
   <w16cex:commentExtensible w16cex:durableId="24E462CE" w16cex:dateUtc="2021-09-09T08:39:00Z"/>
+  <w16cex:commentExtensible w16cex:durableId="24E9A6D9" w16cex:dateUtc="2021-09-13T08:30:00Z"/>
+  <w16cex:commentExtensible w16cex:durableId="24E9A6CA" w16cex:dateUtc="2021-09-13T08:30:00Z"/>
   <w16cex:commentExtensible w16cex:durableId="24DB7999" w16cex:dateUtc="2021-09-02T14:26:00Z"/>
   <w16cex:commentExtensible w16cex:durableId="24DB7A03" w16cex:dateUtc="2021-09-02T14:27:00Z"/>
   <w16cex:commentExtensible w16cex:durableId="24DB7A20" w16cex:dateUtc="2021-09-02T14:28:00Z"/>
@@ -3045,6 +3498,8 @@
   <w16cid:commentId w16cid:paraId="3DF5E195" w16cid:durableId="24DB7708"/>
   <w16cid:commentId w16cid:paraId="2BEAE5DA" w16cid:durableId="24DB7B4F"/>
   <w16cid:commentId w16cid:paraId="6414B12B" w16cid:durableId="24E462CE"/>
+  <w16cid:commentId w16cid:paraId="1AB8B285" w16cid:durableId="24E9A6D9"/>
+  <w16cid:commentId w16cid:paraId="1320BD89" w16cid:durableId="24E9A6CA"/>
   <w16cid:commentId w16cid:paraId="7979901A" w16cid:durableId="24DB7999"/>
   <w16cid:commentId w16cid:paraId="79F28CB1" w16cid:durableId="24DB7A03"/>
   <w16cid:commentId w16cid:paraId="7D7A4E81" w16cid:durableId="24DB7A20"/>
@@ -3167,6 +3622,119 @@
     </w:lvl>
   </w:abstractNum>
   <w:abstractNum w:abstractNumId="1" w15:restartNumberingAfterBreak="0">
+    <w:nsid w:val="20865D70"/>
+    <w:multiLevelType w:val="hybridMultilevel"/>
+    <w:tmpl w:val="D20483B2"/>
+    <w:lvl w:ilvl="0" w:tplc="04100001">
+      <w:start w:val="1"/>
+      <w:numFmt w:val="bullet"/>
+      <w:lvlText w:val=""/>
+      <w:lvlJc w:val="left"/>
+      <w:pPr>
+        <w:ind w:left="720" w:hanging="360"/>
+      </w:pPr>
+      <w:rPr>
+        <w:rFonts w:ascii="Symbol" w:hAnsi="Symbol" w:hint="default"/>
+      </w:rPr>
+    </w:lvl>
+    <w:lvl w:ilvl="1" w:tplc="04100003">
+      <w:start w:val="1"/>
+      <w:numFmt w:val="bullet"/>
+      <w:lvlText w:val="o"/>
+      <w:lvlJc w:val="left"/>
+      <w:pPr>
+        <w:ind w:left="1440" w:hanging="360"/>
+      </w:pPr>
+      <w:rPr>
+        <w:rFonts w:ascii="Courier New" w:hAnsi="Courier New" w:cs="Courier New" w:hint="default"/>
+      </w:rPr>
+    </w:lvl>
+    <w:lvl w:ilvl="2" w:tplc="04100005" w:tentative="1">
+      <w:start w:val="1"/>
+      <w:numFmt w:val="bullet"/>
+      <w:lvlText w:val=""/>
+      <w:lvlJc w:val="left"/>
+      <w:pPr>
+        <w:ind w:left="2160" w:hanging="360"/>
+      </w:pPr>
+      <w:rPr>
+        <w:rFonts w:ascii="Wingdings" w:hAnsi="Wingdings" w:hint="default"/>
+      </w:rPr>
+    </w:lvl>
+    <w:lvl w:ilvl="3" w:tplc="04100001" w:tentative="1">
+      <w:start w:val="1"/>
+      <w:numFmt w:val="bullet"/>
+      <w:lvlText w:val=""/>
+      <w:lvlJc w:val="left"/>
+      <w:pPr>
+        <w:ind w:left="2880" w:hanging="360"/>
+      </w:pPr>
+      <w:rPr>
+        <w:rFonts w:ascii="Symbol" w:hAnsi="Symbol" w:hint="default"/>
+      </w:rPr>
+    </w:lvl>
+    <w:lvl w:ilvl="4" w:tplc="04100003" w:tentative="1">
+      <w:start w:val="1"/>
+      <w:numFmt w:val="bullet"/>
+      <w:lvlText w:val="o"/>
+      <w:lvlJc w:val="left"/>
+      <w:pPr>
+        <w:ind w:left="3600" w:hanging="360"/>
+      </w:pPr>
+      <w:rPr>
+        <w:rFonts w:ascii="Courier New" w:hAnsi="Courier New" w:cs="Courier New" w:hint="default"/>
+      </w:rPr>
+    </w:lvl>
+    <w:lvl w:ilvl="5" w:tplc="04100005" w:tentative="1">
+      <w:start w:val="1"/>
+      <w:numFmt w:val="bullet"/>
+      <w:lvlText w:val=""/>
+      <w:lvlJc w:val="left"/>
+      <w:pPr>
+        <w:ind w:left="4320" w:hanging="360"/>
+      </w:pPr>
+      <w:rPr>
+        <w:rFonts w:ascii="Wingdings" w:hAnsi="Wingdings" w:hint="default"/>
+      </w:rPr>
+    </w:lvl>
+    <w:lvl w:ilvl="6" w:tplc="04100001" w:tentative="1">
+      <w:start w:val="1"/>
+      <w:numFmt w:val="bullet"/>
+      <w:lvlText w:val=""/>
+      <w:lvlJc w:val="left"/>
+      <w:pPr>
+        <w:ind w:left="5040" w:hanging="360"/>
+      </w:pPr>
+      <w:rPr>
+        <w:rFonts w:ascii="Symbol" w:hAnsi="Symbol" w:hint="default"/>
+      </w:rPr>
+    </w:lvl>
+    <w:lvl w:ilvl="7" w:tplc="04100003" w:tentative="1">
+      <w:start w:val="1"/>
+      <w:numFmt w:val="bullet"/>
+      <w:lvlText w:val="o"/>
+      <w:lvlJc w:val="left"/>
+      <w:pPr>
+        <w:ind w:left="5760" w:hanging="360"/>
+      </w:pPr>
+      <w:rPr>
+        <w:rFonts w:ascii="Courier New" w:hAnsi="Courier New" w:cs="Courier New" w:hint="default"/>
+      </w:rPr>
+    </w:lvl>
+    <w:lvl w:ilvl="8" w:tplc="04100005" w:tentative="1">
+      <w:start w:val="1"/>
+      <w:numFmt w:val="bullet"/>
+      <w:lvlText w:val=""/>
+      <w:lvlJc w:val="left"/>
+      <w:pPr>
+        <w:ind w:left="6480" w:hanging="360"/>
+      </w:pPr>
+      <w:rPr>
+        <w:rFonts w:ascii="Wingdings" w:hAnsi="Wingdings" w:hint="default"/>
+      </w:rPr>
+    </w:lvl>
+  </w:abstractNum>
+  <w:abstractNum w:abstractNumId="2" w15:restartNumberingAfterBreak="0">
     <w:nsid w:val="31AD7FA8"/>
     <w:multiLevelType w:val="multilevel"/>
     <w:tmpl w:val="911C7554"/>
@@ -3279,10 +3847,10 @@
       </w:rPr>
     </w:lvl>
   </w:abstractNum>
-  <w:abstractNum w:abstractNumId="2" w15:restartNumberingAfterBreak="0">
+  <w:abstractNum w:abstractNumId="3" w15:restartNumberingAfterBreak="0">
     <w:nsid w:val="35DA3613"/>
     <w:multiLevelType w:val="hybridMultilevel"/>
-    <w:tmpl w:val="62B29BCE"/>
+    <w:tmpl w:val="35D0C140"/>
     <w:lvl w:ilvl="0" w:tplc="04100001">
       <w:start w:val="1"/>
       <w:numFmt w:val="bullet"/>
@@ -3392,7 +3960,7 @@
       </w:rPr>
     </w:lvl>
   </w:abstractNum>
-  <w:abstractNum w:abstractNumId="3" w15:restartNumberingAfterBreak="0">
+  <w:abstractNum w:abstractNumId="4" w15:restartNumberingAfterBreak="0">
     <w:nsid w:val="360A4FCE"/>
     <w:multiLevelType w:val="hybridMultilevel"/>
     <w:tmpl w:val="7C4E529A"/>
@@ -3481,7 +4049,7 @@
       </w:pPr>
     </w:lvl>
   </w:abstractNum>
-  <w:abstractNum w:abstractNumId="4" w15:restartNumberingAfterBreak="0">
+  <w:abstractNum w:abstractNumId="5" w15:restartNumberingAfterBreak="0">
     <w:nsid w:val="39AA651F"/>
     <w:multiLevelType w:val="hybridMultilevel"/>
     <w:tmpl w:val="5E066316"/>
@@ -3594,7 +4162,7 @@
       </w:rPr>
     </w:lvl>
   </w:abstractNum>
-  <w:abstractNum w:abstractNumId="5" w15:restartNumberingAfterBreak="0">
+  <w:abstractNum w:abstractNumId="6" w15:restartNumberingAfterBreak="0">
     <w:nsid w:val="4667123D"/>
     <w:multiLevelType w:val="hybridMultilevel"/>
     <w:tmpl w:val="BA4CA482"/>
@@ -3706,7 +4274,7 @@
       </w:rPr>
     </w:lvl>
   </w:abstractNum>
-  <w:abstractNum w:abstractNumId="6" w15:restartNumberingAfterBreak="0">
+  <w:abstractNum w:abstractNumId="7" w15:restartNumberingAfterBreak="0">
     <w:nsid w:val="569F630D"/>
     <w:multiLevelType w:val="hybridMultilevel"/>
     <w:tmpl w:val="FC143B4A"/>
@@ -3818,7 +4386,7 @@
       </w:rPr>
     </w:lvl>
   </w:abstractNum>
-  <w:abstractNum w:abstractNumId="7" w15:restartNumberingAfterBreak="0">
+  <w:abstractNum w:abstractNumId="8" w15:restartNumberingAfterBreak="0">
     <w:nsid w:val="5F0344B8"/>
     <w:multiLevelType w:val="hybridMultilevel"/>
     <w:tmpl w:val="2D988B4A"/>
@@ -3931,7 +4499,7 @@
       </w:rPr>
     </w:lvl>
   </w:abstractNum>
-  <w:abstractNum w:abstractNumId="8" w15:restartNumberingAfterBreak="0">
+  <w:abstractNum w:abstractNumId="9" w15:restartNumberingAfterBreak="0">
     <w:nsid w:val="6F381691"/>
     <w:multiLevelType w:val="hybridMultilevel"/>
     <w:tmpl w:val="A8A8BAC4"/>
@@ -4044,7 +4612,7 @@
       </w:rPr>
     </w:lvl>
   </w:abstractNum>
-  <w:abstractNum w:abstractNumId="9" w15:restartNumberingAfterBreak="0">
+  <w:abstractNum w:abstractNumId="10" w15:restartNumberingAfterBreak="0">
     <w:nsid w:val="72D93013"/>
     <w:multiLevelType w:val="hybridMultilevel"/>
     <w:tmpl w:val="185E2A5E"/>
@@ -4157,7 +4725,7 @@
       </w:rPr>
     </w:lvl>
   </w:abstractNum>
-  <w:abstractNum w:abstractNumId="10" w15:restartNumberingAfterBreak="0">
+  <w:abstractNum w:abstractNumId="11" w15:restartNumberingAfterBreak="0">
     <w:nsid w:val="7EC0533F"/>
     <w:multiLevelType w:val="hybridMultilevel"/>
     <w:tmpl w:val="B8AADB8A"/>
@@ -4271,37 +4839,40 @@
     </w:lvl>
   </w:abstractNum>
   <w:num w:numId="1">
-    <w:abstractNumId w:val="6"/>
+    <w:abstractNumId w:val="7"/>
   </w:num>
   <w:num w:numId="2">
     <w:abstractNumId w:val="0"/>
   </w:num>
   <w:num w:numId="3">
+    <w:abstractNumId w:val="6"/>
+  </w:num>
+  <w:num w:numId="4">
+    <w:abstractNumId w:val="2"/>
+  </w:num>
+  <w:num w:numId="5">
+    <w:abstractNumId w:val="4"/>
+  </w:num>
+  <w:num w:numId="6">
+    <w:abstractNumId w:val="3"/>
+  </w:num>
+  <w:num w:numId="7">
+    <w:abstractNumId w:val="8"/>
+  </w:num>
+  <w:num w:numId="8">
+    <w:abstractNumId w:val="11"/>
+  </w:num>
+  <w:num w:numId="9">
+    <w:abstractNumId w:val="10"/>
+  </w:num>
+  <w:num w:numId="10">
     <w:abstractNumId w:val="5"/>
   </w:num>
-  <w:num w:numId="4">
-    <w:abstractNumId w:val="1"/>
-  </w:num>
-  <w:num w:numId="5">
-    <w:abstractNumId w:val="3"/>
-  </w:num>
-  <w:num w:numId="6">
-    <w:abstractNumId w:val="2"/>
-  </w:num>
-  <w:num w:numId="7">
-    <w:abstractNumId w:val="7"/>
-  </w:num>
-  <w:num w:numId="8">
-    <w:abstractNumId w:val="10"/>
-  </w:num>
-  <w:num w:numId="9">
+  <w:num w:numId="11">
     <w:abstractNumId w:val="9"/>
   </w:num>
-  <w:num w:numId="10">
-    <w:abstractNumId w:val="4"/>
-  </w:num>
-  <w:num w:numId="11">
-    <w:abstractNumId w:val="8"/>
+  <w:num w:numId="12">
+    <w:abstractNumId w:val="1"/>
   </w:num>
 </w:numbering>
 </file>
@@ -4325,7 +4896,11 @@
         <w:lang w:val="it-IT" w:eastAsia="en-US" w:bidi="ar-SA"/>
       </w:rPr>
     </w:rPrDefault>
-    <w:pPrDefault/>
+    <w:pPrDefault>
+      <w:pPr>
+        <w:ind w:firstLine="284"/>
+      </w:pPr>
+    </w:pPrDefault>
   </w:docDefaults>
   <w:latentStyles w:defLockedState="0" w:defUIPriority="99" w:defSemiHidden="0" w:defUnhideWhenUsed="0" w:defQFormat="0" w:count="376">
     <w:lsdException w:name="Normal" w:uiPriority="0" w:qFormat="1"/>
@@ -4708,7 +5283,10 @@
   <w:style w:type="paragraph" w:default="1" w:styleId="Normale">
     <w:name w:val="Normal"/>
     <w:qFormat/>
-    <w:rsid w:val="00423D77"/>
+    <w:rsid w:val="000A341E"/>
+    <w:pPr>
+      <w:jc w:val="both"/>
+    </w:pPr>
     <w:rPr>
       <w:rFonts w:ascii="Palatino Linotype" w:hAnsi="Palatino Linotype"/>
       <w:sz w:val="21"/>
@@ -4754,7 +5332,6 @@
   <w:style w:type="character" w:default="1" w:styleId="Carpredefinitoparagrafo">
     <w:name w:val="Default Paragraph Font"/>
     <w:uiPriority w:val="1"/>
-    <w:semiHidden/>
     <w:unhideWhenUsed/>
   </w:style>
   <w:style w:type="table" w:default="1" w:styleId="Tabellanormale">
@@ -4848,7 +5425,6 @@
     <w:basedOn w:val="Normale"/>
     <w:link w:val="TestocommentoCarattere"/>
     <w:uiPriority w:val="99"/>
-    <w:semiHidden/>
     <w:unhideWhenUsed/>
     <w:rsid w:val="00B0427D"/>
     <w:rPr>
@@ -4861,7 +5437,6 @@
     <w:basedOn w:val="Carpredefinitoparagrafo"/>
     <w:link w:val="Testocommento"/>
     <w:uiPriority w:val="99"/>
-    <w:semiHidden/>
     <w:rsid w:val="00B0427D"/>
     <w:rPr>
       <w:rFonts w:ascii="Palatino Linotype" w:hAnsi="Palatino Linotype"/>
@@ -5247,4 +5822,16 @@
     </a:ext>
   </a:extLst>
 </a:theme>
+</file>
+
+<file path=customXml/item1.xml><?xml version="1.0" encoding="utf-8"?>
+<b:Sources xmlns:b="http://schemas.openxmlformats.org/officeDocument/2006/bibliography" xmlns="http://schemas.openxmlformats.org/officeDocument/2006/bibliography" SelectedStyle="/APASixthEditionOfficeOnline.xsl" StyleName="APA" Version="6"/>
+</file>
+
+<file path=customXml/itemProps1.xml><?xml version="1.0" encoding="utf-8"?>
+<ds:datastoreItem xmlns:ds="http://schemas.openxmlformats.org/officeDocument/2006/customXml" ds:itemID="{00E320A1-8F1D-A54E-BA11-A8EAEC2E4DFF}">
+  <ds:schemaRefs>
+    <ds:schemaRef ds:uri="http://schemas.openxmlformats.org/officeDocument/2006/bibliography"/>
+  </ds:schemaRefs>
+</ds:datastoreItem>
 </file>
</xml_diff>

<commit_message>
updated figures and paper
</commit_message>
<xml_diff>
--- a/Roberto Chiosa/Paper/matrix-profile-draft.docx
+++ b/Roberto Chiosa/Paper/matrix-profile-draft.docx
@@ -31,87 +31,383 @@
     </w:p>
     <w:p>
       <w:r>
-        <w:t>The rapidly growing electrification of buildings energy systems and appliances lead to an increasing</w:t>
+        <w:t>The rapidly growing electrification of buildings energy systems and appliances lead to an increasing electricity demand.</w:t>
       </w:r>
       <w:r>
         <w:t xml:space="preserve"> </w:t>
       </w:r>
       <w:r>
-        <w:t>electricity</w:t>
-      </w:r>
-      <w:r>
-        <w:t xml:space="preserve"> demand.</w:t>
+        <w:t>On a global scale, direct and indirect C</w:t>
+      </w:r>
+      <w:r>
+        <w:t>O</w:t>
+      </w:r>
+      <w:r>
+        <w:t xml:space="preserve">2 emissions from buildings energy use reached its </w:t>
+      </w:r>
+      <w:r>
+        <w:t>all-time</w:t>
+      </w:r>
+      <w:r>
+        <w:t xml:space="preserve"> high in 2019 \</w:t>
+      </w:r>
+      <w:proofErr w:type="gramStart"/>
+      <w:r>
+        <w:t>cite{</w:t>
+      </w:r>
+      <w:proofErr w:type="gramEnd"/>
+      <w:r>
+        <w:t xml:space="preserve">IEEA2020}. In </w:t>
+      </w:r>
+      <w:r>
+        <w:t>Europe</w:t>
+      </w:r>
+      <w:r>
+        <w:t xml:space="preserve"> \cite</w:t>
       </w:r>
       <w:r>
         <w:t xml:space="preserve"> </w:t>
       </w:r>
       <w:r>
-        <w:t xml:space="preserve">On a global scale, direct and indirect Co2 emissions from buildings energy use reached its </w:t>
-      </w:r>
-      <w:r>
-        <w:t>all-time</w:t>
-      </w:r>
-      <w:r>
-        <w:t xml:space="preserve"> high in 2019 \</w:t>
+        <w:rPr>
+          <w:rFonts w:ascii="Calibri" w:hAnsi="Calibri" w:cs="Calibri"/>
+        </w:rPr>
+        <w:t>{</w:t>
+      </w:r>
+      <w:r>
+        <w:t>EU2019</w:t>
+      </w:r>
+      <w:r>
+        <w:t xml:space="preserve">} estimates that Buildings sector account for 40% of final energy use and 36% of CO2 </w:t>
+      </w:r>
+      <w:r>
+        <w:t>emissions.</w:t>
+      </w:r>
+      <w:r>
+        <w:t xml:space="preserve"> </w:t>
+      </w:r>
+      <w:r>
+        <w:t xml:space="preserve">The targets imposed by the European community </w:t>
+      </w:r>
+      <w:r>
+        <w:t>to reduce greenhouse emissions by at least 55% by 2030 \</w:t>
       </w:r>
       <w:proofErr w:type="gramStart"/>
       <w:r>
         <w:t>cite{</w:t>
       </w:r>
+      <w:r>
+        <w:t xml:space="preserve"> </w:t>
+      </w:r>
+      <w:r>
+        <w:rPr>
+          <w:rFonts w:ascii="Calibri" w:hAnsi="Calibri" w:cs="Calibri"/>
+        </w:rPr>
+        <w:t>﻿</w:t>
+      </w:r>
       <w:proofErr w:type="gramEnd"/>
       <w:r>
-        <w:t xml:space="preserve">IEEA2020}. </w:t>
-      </w:r>
-      <w:r>
-        <w:t xml:space="preserve">In </w:t>
-      </w:r>
-      <w:r>
-        <w:t>Europe</w:t>
+        <w:t>EU2018</w:t>
+      </w:r>
+      <w:r>
+        <w:t xml:space="preserve">} </w:t>
+      </w:r>
+      <w:r>
+        <w:t xml:space="preserve">highlight the </w:t>
+      </w:r>
+      <w:r>
+        <w:t>critical</w:t>
+      </w:r>
+      <w:r>
+        <w:t xml:space="preserve"> role played </w:t>
+      </w:r>
+      <w:r>
+        <w:t xml:space="preserve">of buildings. </w:t>
+      </w:r>
+      <w:r>
+        <w:t>Considering that \</w:t>
+      </w:r>
+      <w:proofErr w:type="gramStart"/>
+      <w:r>
+        <w:t>cite{</w:t>
       </w:r>
       <w:r>
         <w:t xml:space="preserve"> </w:t>
       </w:r>
       <w:r>
-        <w:t>\cite</w:t>
+        <w:rPr>
+          <w:rFonts w:ascii="Calibri" w:hAnsi="Calibri" w:cs="Calibri"/>
+        </w:rPr>
+        <w:t>﻿</w:t>
+      </w:r>
+      <w:proofErr w:type="gramEnd"/>
+      <w:r>
+        <w:t xml:space="preserve">Ramesh2010 </w:t>
+      </w:r>
+      <w:r>
+        <w:t xml:space="preserve">} estimates that almost </w:t>
+      </w:r>
+      <w:r>
+        <w:t>90% of the total energy consumed during the life cycle of a building</w:t>
+      </w:r>
+      <w:r>
+        <w:t xml:space="preserve"> depends on the building operation, r</w:t>
+      </w:r>
+      <w:r>
+        <w:t xml:space="preserve">educing </w:t>
+      </w:r>
+      <w:r>
+        <w:t>energy consumption</w:t>
+      </w:r>
+      <w:r>
+        <w:t>, increas</w:t>
+      </w:r>
+      <w:r>
+        <w:t>ing</w:t>
       </w:r>
       <w:r>
         <w:t xml:space="preserve"> </w:t>
       </w:r>
       <w:r>
+        <w:t xml:space="preserve">appliances </w:t>
+      </w:r>
+      <w:r>
+        <w:t xml:space="preserve">efficiency and </w:t>
+      </w:r>
+      <w:r>
+        <w:t xml:space="preserve">prevent </w:t>
+      </w:r>
+      <w:r>
+        <w:t xml:space="preserve">energy </w:t>
+      </w:r>
+      <w:r>
+        <w:t>wastes</w:t>
+      </w:r>
+      <w:r>
+        <w:t xml:space="preserve"> is the key to </w:t>
+      </w:r>
+      <w:r>
+        <w:t xml:space="preserve">meet climate change </w:t>
+      </w:r>
+      <w:r>
+        <w:t>goals.</w:t>
+      </w:r>
+    </w:p>
+    <w:p>
+      <w:pPr>
+        <w:ind w:firstLine="0"/>
+      </w:pPr>
+    </w:p>
+    <w:p>
+      <w:r>
+        <w:t xml:space="preserve">The opportunity that has been presented in the last years comes from the IT sector. </w:t>
+      </w:r>
+      <w:r>
+        <w:t>A</w:t>
+      </w:r>
+      <w:r>
+        <w:t xml:space="preserve"> large amount of </w:t>
+      </w:r>
+      <w:r>
+        <w:t xml:space="preserve">operation </w:t>
+      </w:r>
+      <w:r>
+        <w:t>data is produced by the operation of buildings thanks to the increasingly widespread introduction of IOT devices</w:t>
+      </w:r>
+      <w:r>
+        <w:t>. \</w:t>
+      </w:r>
+      <w:proofErr w:type="gramStart"/>
+      <w:r>
+        <w:t>cite{</w:t>
+      </w:r>
+      <w:r>
+        <w:t xml:space="preserve"> </w:t>
+      </w:r>
+      <w:r>
         <w:rPr>
           <w:rFonts w:ascii="Calibri" w:hAnsi="Calibri" w:cs="Calibri"/>
         </w:rPr>
-        <w:t>{</w:t>
-      </w:r>
-      <w:r>
-        <w:t>EU2019</w:t>
-      </w:r>
-      <w:r>
-        <w:t xml:space="preserve">} estimates that </w:t>
-      </w:r>
-      <w:r>
-        <w:t xml:space="preserve">Buildings sector account for 40% of final energy use and 36% of CO2 </w:t>
-      </w:r>
-      <w:r>
-        <w:t>emissions.</w:t>
+        <w:t>﻿</w:t>
+      </w:r>
+      <w:proofErr w:type="gramEnd"/>
+      <w:r>
+        <w:t xml:space="preserve">Erhan2021 </w:t>
+      </w:r>
+      <w:r>
+        <w:t xml:space="preserve">} estimates that building sector accounts for. reaching zettabyte of data making buildings </w:t>
+      </w:r>
+      <w:r>
+        <w:t>not only and</w:t>
+      </w:r>
+      <w:r>
+        <w:t xml:space="preserve"> energy </w:t>
+      </w:r>
+      <w:r>
+        <w:t xml:space="preserve">intensive </w:t>
+      </w:r>
+      <w:r>
+        <w:t>but information intensive \cite{</w:t>
+      </w:r>
+      <w:r>
+        <w:rPr>
+          <w:rFonts w:ascii="Calibri" w:hAnsi="Calibri" w:cs="Calibri"/>
+        </w:rPr>
+        <w:t>﻿</w:t>
+      </w:r>
+      <w:r>
+        <w:t>Fan2021</w:t>
+      </w:r>
+      <w:r>
+        <w:t xml:space="preserve">}. </w:t>
+      </w:r>
+    </w:p>
+    <w:p/>
+    <w:p>
+      <w:r>
+        <w:t xml:space="preserve">Building data are heterogeneous </w:t>
+      </w:r>
+      <w:r>
+        <w:t xml:space="preserve">and </w:t>
+      </w:r>
+      <w:r>
+        <w:t xml:space="preserve">reflects </w:t>
+      </w:r>
+      <w:r>
+        <w:t>the</w:t>
+      </w:r>
+      <w:r>
+        <w:t xml:space="preserve"> complex interaction that occurs between occupants, energy systems, the building envelope, and external conditions</w:t>
+      </w:r>
+      <w:r>
+        <w:t xml:space="preserve">. </w:t>
+      </w:r>
+      <w:r>
+        <w:t>Managing those data is not trivial \</w:t>
+      </w:r>
+      <w:proofErr w:type="gramStart"/>
+      <w:r>
+        <w:t>cite{</w:t>
       </w:r>
       <w:r>
         <w:t xml:space="preserve"> </w:t>
       </w:r>
       <w:r>
-        <w:t xml:space="preserve">The targets imposed by the European community </w:t>
-      </w:r>
-      <w:r>
-        <w:t>to reduce greenhouse emissions by at least 55% by 2030 \</w:t>
+        <w:rPr>
+          <w:rFonts w:ascii="Calibri" w:hAnsi="Calibri" w:cs="Calibri"/>
+        </w:rPr>
+        <w:t>﻿</w:t>
+      </w:r>
+      <w:proofErr w:type="gramEnd"/>
+      <w:r>
+        <w:t xml:space="preserve">Molina-Solana2017 </w:t>
+      </w:r>
+      <w:r>
+        <w:t>}</w:t>
+      </w:r>
+      <w:r>
+        <w:t xml:space="preserve">, however if properly managed </w:t>
+      </w:r>
+      <w:r>
+        <w:t xml:space="preserve">ingested </w:t>
+      </w:r>
+      <w:r>
+        <w:t xml:space="preserve">and analysed, provide the opportunity to gain insight on the building operational behaviour </w:t>
+      </w:r>
+      <w:r>
+        <w:t>discovering opportunities for savings</w:t>
+      </w:r>
+      <w:r>
+        <w:t xml:space="preserve">. </w:t>
+      </w:r>
+    </w:p>
+    <w:p/>
+    <w:p>
+      <w:r>
+        <w:t xml:space="preserve">Integration of IoT sensors and Machine learning approaches to automatically infer information about the energy usage in buildings has been proved to be effective </w:t>
+      </w:r>
+      <w:r>
+        <w:t>to variety of tasks \</w:t>
       </w:r>
       <w:proofErr w:type="gramStart"/>
       <w:r>
         <w:t>cite{</w:t>
       </w:r>
+      <w:proofErr w:type="gramEnd"/>
+      <w:r>
+        <w:t>Molina-Solana2017</w:t>
+      </w:r>
+      <w:r>
+        <w:t xml:space="preserve">}: </w:t>
+      </w:r>
+      <w:r>
+        <w:t>pattern recognition</w:t>
+      </w:r>
+      <w:r>
+        <w:t xml:space="preserve">, analysis for performing essential tasks in building energy management such as energy consumption forecasting, anomaly detection and diagnosis, advanced benchmarking, load profiling, and schedule optimization of building energy systems. </w:t>
+      </w:r>
+    </w:p>
+    <w:p/>
+    <w:p>
+      <w:r>
+        <w:t>In this paper</w:t>
+      </w:r>
+      <w:r>
+        <w:t xml:space="preserve">, </w:t>
+      </w:r>
+      <w:r>
+        <w:t>we focus anomaly detection</w:t>
+      </w:r>
+      <w:r>
+        <w:t xml:space="preserve"> of electrical loads in buildings</w:t>
+      </w:r>
+      <w:r>
+        <w:t xml:space="preserve">, </w:t>
+      </w:r>
+      <w:r>
+        <w:t xml:space="preserve">which is a key application to aid decision </w:t>
+      </w:r>
+      <w:r>
+        <w:t>makers</w:t>
+      </w:r>
+      <w:r>
+        <w:t xml:space="preserve"> to reduce wastes and promote sustainable behaviour of end users.</w:t>
+      </w:r>
+    </w:p>
+    <w:p/>
+    <w:p>
+      <w:pPr>
+        <w:pStyle w:val="Titolo2"/>
+      </w:pPr>
+      <w:r>
+        <w:t xml:space="preserve">1.1 </w:t>
+      </w:r>
+      <w:r>
+        <w:t>–</w:t>
+      </w:r>
       <w:r>
         <w:t xml:space="preserve"> </w:t>
       </w:r>
       <w:r>
+        <w:t>Anomaly detection: related work</w:t>
+      </w:r>
+      <w:r>
+        <w:t xml:space="preserve"> </w:t>
+      </w:r>
+    </w:p>
+    <w:p/>
+    <w:p>
+      <w:r>
+        <w:t>Anomaly detection can be employed in detecting abnormal behaviour of end users, detection of faulty appliance or energy subsystem and spotting technical and non-technical energy loss \</w:t>
+      </w:r>
+      <w:proofErr w:type="gramStart"/>
+      <w:r>
+        <w:t>cite{</w:t>
+      </w:r>
+      <w:r>
+        <w:t xml:space="preserve"> </w:t>
+      </w:r>
+      <w:r>
         <w:rPr>
           <w:rFonts w:ascii="Calibri" w:hAnsi="Calibri" w:cs="Calibri"/>
         </w:rPr>
@@ -119,28 +415,34 @@
       </w:r>
       <w:proofErr w:type="gramEnd"/>
       <w:r>
-        <w:t>EU2018</w:t>
-      </w:r>
-      <w:r>
-        <w:t xml:space="preserve">} </w:t>
-      </w:r>
-      <w:r>
-        <w:t xml:space="preserve">highlight the </w:t>
-      </w:r>
-      <w:r>
-        <w:t>critical</w:t>
-      </w:r>
-      <w:r>
-        <w:t xml:space="preserve"> role played </w:t>
-      </w:r>
-      <w:r>
-        <w:t xml:space="preserve">of buildings. </w:t>
-      </w:r>
-      <w:r>
-        <w:t xml:space="preserve">Considering that </w:t>
-      </w:r>
-      <w:r>
-        <w:t>\</w:t>
+        <w:t>Himeur2020</w:t>
+      </w:r>
+      <w:r>
+        <w:t>}.</w:t>
+      </w:r>
+    </w:p>
+    <w:p>
+      <w:r>
+        <w:t>An</w:t>
+      </w:r>
+      <w:r>
+        <w:t xml:space="preserve"> anomaly is a point that deviates from normal expected behaviour</w:t>
+      </w:r>
+    </w:p>
+    <w:p>
+      <w:pPr>
+        <w:ind w:firstLine="0"/>
+      </w:pPr>
+    </w:p>
+    <w:p>
+      <w:r>
+        <w:t>Many categorization have been proposed in literature</w:t>
+      </w:r>
+      <w:r>
+        <w:t xml:space="preserve"> and some are specific for building environments</w:t>
+      </w:r>
+      <w:r>
+        <w:t xml:space="preserve"> \</w:t>
       </w:r>
       <w:proofErr w:type="gramStart"/>
       <w:r>
@@ -150,373 +452,40 @@
         <w:t xml:space="preserve"> </w:t>
       </w:r>
       <w:r>
+        <w:t>Himeur</w:t>
+      </w:r>
+      <w:proofErr w:type="gramEnd"/>
+      <w:r>
+        <w:t>2020</w:t>
+      </w:r>
+      <w:r>
+        <w:t xml:space="preserve">, </w:t>
+      </w:r>
+      <w:r>
         <w:rPr>
           <w:rFonts w:ascii="Calibri" w:hAnsi="Calibri" w:cs="Calibri"/>
         </w:rPr>
         <w:t>﻿</w:t>
       </w:r>
+      <w:r>
+        <w:t>Erhan20</w:t>
+      </w:r>
+      <w:r>
+        <w:t>21}</w:t>
+      </w:r>
+      <w:r>
+        <w:t xml:space="preserve">. The scope of this paper is not to go deep into </w:t>
+      </w:r>
+      <w:proofErr w:type="gramStart"/>
+      <w:r>
+        <w:t>categorization,</w:t>
+      </w:r>
       <w:proofErr w:type="gramEnd"/>
       <w:r>
-        <w:t xml:space="preserve">Ramesh2010 </w:t>
-      </w:r>
-      <w:r>
-        <w:t>}</w:t>
-      </w:r>
-      <w:r>
-        <w:t xml:space="preserve"> estimates </w:t>
-      </w:r>
-      <w:r>
-        <w:t xml:space="preserve">that almost </w:t>
-      </w:r>
-      <w:r>
-        <w:t>90% of the total energy consumed during the life cycle of a building</w:t>
-      </w:r>
-      <w:r>
-        <w:t xml:space="preserve"> depends on the building operation</w:t>
-      </w:r>
-      <w:r>
-        <w:t>, r</w:t>
-      </w:r>
-      <w:r>
-        <w:t xml:space="preserve">educing </w:t>
-      </w:r>
-      <w:r>
-        <w:t>energy consumption</w:t>
-      </w:r>
-      <w:r>
-        <w:t>, increas</w:t>
-      </w:r>
-      <w:r>
-        <w:t>ing</w:t>
-      </w:r>
-      <w:r>
-        <w:t xml:space="preserve"> </w:t>
-      </w:r>
-      <w:r>
-        <w:t xml:space="preserve">appliances </w:t>
-      </w:r>
-      <w:r>
-        <w:t xml:space="preserve">efficiency and </w:t>
-      </w:r>
-      <w:r>
-        <w:t xml:space="preserve">prevent </w:t>
-      </w:r>
-      <w:r>
-        <w:t xml:space="preserve">energy </w:t>
-      </w:r>
-      <w:r>
-        <w:t>wastes</w:t>
-      </w:r>
-      <w:r>
-        <w:t xml:space="preserve"> is the key to </w:t>
-      </w:r>
-      <w:r>
-        <w:t xml:space="preserve">meet climate change </w:t>
-      </w:r>
-      <w:r>
-        <w:t>goals.</w:t>
-      </w:r>
-    </w:p>
-    <w:p>
-      <w:pPr>
-        <w:ind w:firstLine="0"/>
-      </w:pPr>
-    </w:p>
-    <w:p>
-      <w:r>
-        <w:t xml:space="preserve">The opportunity that has been presented in the last years comes from the IT sector. </w:t>
-      </w:r>
-      <w:r>
-        <w:t>A</w:t>
-      </w:r>
-      <w:r>
-        <w:t xml:space="preserve"> large amount of </w:t>
-      </w:r>
-      <w:r>
-        <w:t xml:space="preserve">operation </w:t>
-      </w:r>
-      <w:r>
-        <w:t>data is produced by the operation of buildings thanks to the increasingly widespread introduction of IOT devices</w:t>
-      </w:r>
-      <w:r>
-        <w:t xml:space="preserve">. </w:t>
-      </w:r>
-      <w:r>
-        <w:t>\</w:t>
-      </w:r>
-      <w:proofErr w:type="gramStart"/>
-      <w:r>
-        <w:t>cite{</w:t>
-      </w:r>
-      <w:r>
-        <w:t xml:space="preserve"> </w:t>
-      </w:r>
-      <w:r>
-        <w:rPr>
-          <w:rFonts w:ascii="Calibri" w:hAnsi="Calibri" w:cs="Calibri"/>
-        </w:rPr>
-        <w:t>﻿</w:t>
-      </w:r>
-      <w:proofErr w:type="gramEnd"/>
-      <w:r>
-        <w:t xml:space="preserve">Erhan2021 </w:t>
-      </w:r>
-      <w:r>
-        <w:t>}</w:t>
-      </w:r>
-      <w:r>
-        <w:t xml:space="preserve"> estimates that building sector accounts for</w:t>
-      </w:r>
-      <w:r>
-        <w:t>. reaching zettabyte</w:t>
-      </w:r>
-      <w:r>
-        <w:t xml:space="preserve"> of data making buildings </w:t>
-      </w:r>
-      <w:r>
-        <w:t>not only and</w:t>
-      </w:r>
-      <w:r>
-        <w:t xml:space="preserve"> energy </w:t>
-      </w:r>
-      <w:r>
-        <w:t xml:space="preserve">intensive </w:t>
-      </w:r>
-      <w:r>
-        <w:t>but information intensive \cite{</w:t>
-      </w:r>
-      <w:r>
-        <w:rPr>
-          <w:rFonts w:ascii="Calibri" w:hAnsi="Calibri" w:cs="Calibri"/>
-        </w:rPr>
-        <w:t>﻿</w:t>
-      </w:r>
-      <w:r>
-        <w:t>Fan2021</w:t>
-      </w:r>
-      <w:r>
-        <w:t xml:space="preserve">}. </w:t>
-      </w:r>
-    </w:p>
-    <w:p/>
-    <w:p>
-      <w:r>
-        <w:t xml:space="preserve">Building data are heterogeneous </w:t>
-      </w:r>
-      <w:r>
-        <w:t xml:space="preserve">and </w:t>
-      </w:r>
-      <w:r>
-        <w:t xml:space="preserve">reflects </w:t>
-      </w:r>
-      <w:r>
-        <w:t>the</w:t>
-      </w:r>
-      <w:r>
-        <w:t xml:space="preserve"> complex interaction that occurs between occupants, energy systems, the building envelope, and external conditions</w:t>
-      </w:r>
-      <w:r>
-        <w:t xml:space="preserve">. </w:t>
-      </w:r>
-      <w:r>
-        <w:t>Managing those data is not trivial \</w:t>
-      </w:r>
-      <w:proofErr w:type="gramStart"/>
-      <w:r>
-        <w:t>cite{</w:t>
-      </w:r>
-      <w:r>
-        <w:t xml:space="preserve"> </w:t>
-      </w:r>
-      <w:r>
-        <w:rPr>
-          <w:rFonts w:ascii="Calibri" w:hAnsi="Calibri" w:cs="Calibri"/>
-        </w:rPr>
-        <w:t>﻿</w:t>
-      </w:r>
-      <w:proofErr w:type="gramEnd"/>
-      <w:r>
-        <w:t xml:space="preserve">Molina-Solana2017 </w:t>
-      </w:r>
-      <w:r>
-        <w:t>}</w:t>
-      </w:r>
-      <w:r>
-        <w:t xml:space="preserve">, however if properly managed </w:t>
-      </w:r>
-      <w:r>
-        <w:t xml:space="preserve">ingested </w:t>
-      </w:r>
-      <w:r>
-        <w:t xml:space="preserve">and analysed, provide the opportunity to gain insight on the building operational behaviour </w:t>
-      </w:r>
-      <w:r>
-        <w:t>discovering opportunities for savings</w:t>
-      </w:r>
-      <w:r>
-        <w:t xml:space="preserve">. </w:t>
-      </w:r>
-    </w:p>
-    <w:p/>
-    <w:p>
-      <w:r>
-        <w:t xml:space="preserve">Integration of IoT sensors and </w:t>
-      </w:r>
-      <w:r>
-        <w:t xml:space="preserve">Machine learning approaches </w:t>
-      </w:r>
-      <w:r>
-        <w:t xml:space="preserve">to automatically infer information about the energy usage in buildings has been proved to be effective </w:t>
-      </w:r>
-      <w:r>
-        <w:t>to variety of tasks</w:t>
-      </w:r>
-      <w:r>
-        <w:t xml:space="preserve"> </w:t>
-      </w:r>
-      <w:r>
-        <w:t>\</w:t>
-      </w:r>
-      <w:proofErr w:type="gramStart"/>
-      <w:r>
-        <w:t>cite{</w:t>
-      </w:r>
-      <w:proofErr w:type="gramEnd"/>
-      <w:r>
-        <w:t>Molina-Solana2017</w:t>
-      </w:r>
-      <w:r>
-        <w:t xml:space="preserve">}: </w:t>
-      </w:r>
-      <w:r>
-        <w:t>pattern recognition</w:t>
-      </w:r>
-      <w:r>
-        <w:t xml:space="preserve">, analysis for performing essential tasks in building energy management such as energy consumption forecasting, anomaly detection and diagnosis, advanced benchmarking, load profiling, and schedule optimization of building energy systems. </w:t>
-      </w:r>
-    </w:p>
-    <w:p/>
-    <w:p>
-      <w:r>
-        <w:t>In this paper</w:t>
-      </w:r>
-      <w:r>
-        <w:t xml:space="preserve">, </w:t>
-      </w:r>
-      <w:r>
-        <w:t>we focus anomaly detection</w:t>
-      </w:r>
-      <w:r>
-        <w:t xml:space="preserve"> of electrical loads in buildings</w:t>
-      </w:r>
-      <w:r>
-        <w:t xml:space="preserve">, </w:t>
-      </w:r>
-      <w:r>
-        <w:t xml:space="preserve">which is a key application to aid decision </w:t>
-      </w:r>
-      <w:r>
-        <w:t>makers</w:t>
-      </w:r>
-      <w:r>
-        <w:t xml:space="preserve"> to reduce wastes and promote sustainable behaviour of end users.</w:t>
-      </w:r>
-    </w:p>
-    <w:p/>
-    <w:p>
-      <w:pPr>
-        <w:pStyle w:val="Titolo2"/>
-      </w:pPr>
-      <w:r>
-        <w:t xml:space="preserve">1.1 </w:t>
-      </w:r>
-      <w:r>
-        <w:t>–</w:t>
-      </w:r>
-      <w:r>
-        <w:t xml:space="preserve"> </w:t>
-      </w:r>
-      <w:r>
-        <w:t>Anomaly detection: related work</w:t>
-      </w:r>
-      <w:r>
-        <w:t xml:space="preserve"> </w:t>
-      </w:r>
-    </w:p>
-    <w:p/>
-    <w:p>
-      <w:r>
-        <w:t>Anomaly detection can be employed in detecting abnormal behaviour of end users, detection of faulty appliance or energy subsystem and spotting technical and non-technical energy loss \</w:t>
-      </w:r>
-      <w:proofErr w:type="gramStart"/>
-      <w:r>
-        <w:t>cite{</w:t>
-      </w:r>
-      <w:r>
-        <w:t xml:space="preserve"> </w:t>
-      </w:r>
-      <w:r>
-        <w:rPr>
-          <w:rFonts w:ascii="Calibri" w:hAnsi="Calibri" w:cs="Calibri"/>
-        </w:rPr>
-        <w:t>﻿</w:t>
-      </w:r>
-      <w:proofErr w:type="gramEnd"/>
-      <w:r>
-        <w:t>Himeur2020</w:t>
-      </w:r>
-      <w:r>
-        <w:t>}.</w:t>
-      </w:r>
-    </w:p>
-    <w:p>
-      <w:r>
-        <w:t>An</w:t>
-      </w:r>
-      <w:r>
-        <w:t xml:space="preserve"> anomaly </w:t>
-      </w:r>
-      <w:r>
-        <w:t>is a point that deviates from normal expected behaviour</w:t>
-      </w:r>
-    </w:p>
-    <w:p>
-      <w:pPr>
-        <w:ind w:firstLine="0"/>
-      </w:pPr>
-    </w:p>
-    <w:p>
-      <w:r>
-        <w:t>Many categorization have been proposed in literature \</w:t>
-      </w:r>
-      <w:proofErr w:type="gramStart"/>
-      <w:r>
-        <w:t>cite{</w:t>
-      </w:r>
-      <w:r>
-        <w:t xml:space="preserve"> </w:t>
-      </w:r>
-      <w:r>
-        <w:t>Himeur</w:t>
-      </w:r>
-      <w:proofErr w:type="gramEnd"/>
-      <w:r>
-        <w:t>2020</w:t>
-      </w:r>
-      <w:r>
-        <w:t xml:space="preserve">, </w:t>
-      </w:r>
-      <w:r>
-        <w:rPr>
-          <w:rFonts w:ascii="Calibri" w:hAnsi="Calibri" w:cs="Calibri"/>
-        </w:rPr>
-        <w:t>﻿</w:t>
-      </w:r>
-      <w:r>
-        <w:t>Erhan20</w:t>
-      </w:r>
-      <w:r>
-        <w:t>21}, we adopt the anomaly classification based on type, level and algorithm as reported in figure.</w:t>
+        <w:t xml:space="preserve"> thus we adopted an</w:t>
+      </w:r>
+      <w:r>
+        <w:t xml:space="preserve"> anomaly classification based on type, level and algorithm as reported in figure.</w:t>
       </w:r>
     </w:p>
     <w:p/>
@@ -525,15 +494,23 @@
         <w:ind w:firstLine="0"/>
         <w:jc w:val="center"/>
       </w:pPr>
+    </w:p>
+    <w:p>
+      <w:pPr>
+        <w:ind w:firstLine="0"/>
+      </w:pPr>
+    </w:p>
+    <w:p>
       <w:r>
         <w:rPr>
           <w:noProof/>
         </w:rPr>
+        <w:lastRenderedPageBreak/>
         <w:drawing>
-          <wp:inline distT="0" distB="0" distL="0" distR="0" wp14:anchorId="696897B1" wp14:editId="57FD78A0">
-            <wp:extent cx="5958110" cy="1520456"/>
-            <wp:effectExtent l="0" t="0" r="0" b="3810"/>
-            <wp:docPr id="7" name="Immagine 7"/>
+          <wp:inline distT="0" distB="0" distL="0" distR="0" wp14:anchorId="7BF16694" wp14:editId="2D0829AF">
+            <wp:extent cx="5551715" cy="1896298"/>
+            <wp:effectExtent l="0" t="0" r="0" b="0"/>
+            <wp:docPr id="10" name="Immagine 10"/>
             <wp:cNvGraphicFramePr>
               <a:graphicFrameLocks xmlns:a="http://schemas.openxmlformats.org/drawingml/2006/main" noChangeAspect="1"/>
             </wp:cNvGraphicFramePr>
@@ -541,11 +518,11 @@
               <a:graphicData uri="http://schemas.openxmlformats.org/drawingml/2006/picture">
                 <pic:pic xmlns:pic="http://schemas.openxmlformats.org/drawingml/2006/picture">
                   <pic:nvPicPr>
-                    <pic:cNvPr id="7" name="Immagine 7"/>
+                    <pic:cNvPr id="10" name="Immagine 10"/>
                     <pic:cNvPicPr/>
                   </pic:nvPicPr>
                   <pic:blipFill>
-                    <a:blip r:embed="rId10" cstate="print">
+                    <a:blip r:embed="rId10">
                       <a:extLst>
                         <a:ext uri="{28A0092B-C50C-407E-A947-70E740481C1C}">
                           <a14:useLocalDpi xmlns:a14="http://schemas.microsoft.com/office/drawing/2010/main" val="0"/>
@@ -559,7 +536,7 @@
                   <pic:spPr>
                     <a:xfrm>
                       <a:off x="0" y="0"/>
-                      <a:ext cx="6044570" cy="1542520"/>
+                      <a:ext cx="5560475" cy="1899290"/>
                     </a:xfrm>
                     <a:prstGeom prst="rect">
                       <a:avLst/>
@@ -574,13 +551,34 @@
     </w:p>
     <w:p>
       <w:pPr>
+        <w:pStyle w:val="Didascalia"/>
+      </w:pPr>
+      <w:r>
+        <w:t xml:space="preserve">Figure </w:t>
+      </w:r>
+      <w:r>
+        <w:fldChar w:fldCharType="begin"/>
+      </w:r>
+      <w:r>
+        <w:instrText xml:space="preserve"> SEQ Figure \* ARABIC </w:instrText>
+      </w:r>
+      <w:r>
+        <w:fldChar w:fldCharType="separate"/>
+      </w:r>
+      <w:r>
+        <w:t>1</w:t>
+      </w:r>
+      <w:r>
+        <w:fldChar w:fldCharType="end"/>
+      </w:r>
+    </w:p>
+    <w:p>
+      <w:pPr>
         <w:ind w:firstLine="0"/>
       </w:pPr>
     </w:p>
-    <w:p/>
-    <w:p>
-      <w:r>
-        <w:lastRenderedPageBreak/>
+    <w:p>
+      <w:r>
         <w:t xml:space="preserve">Regarding the classification of anomaly type: </w:t>
       </w:r>
       <w:r>
@@ -1014,6 +1012,7 @@
     <w:p/>
     <w:p>
       <w:r>
+        <w:lastRenderedPageBreak/>
         <w:t xml:space="preserve">Given two time series and a given subsequence length, </w:t>
       </w:r>
       <w:r>
@@ -1082,576 +1081,533 @@
     </w:p>
     <w:p>
       <w:r>
-        <w:t>By finding the minimum value of t</w:t>
-      </w:r>
-      <w:r>
-        <w:t xml:space="preserve">he Matrix Profile </w:t>
-      </w:r>
-      <w:r>
-        <w:t>is possible</w:t>
-      </w:r>
-      <w:r>
-        <w:t xml:space="preserve"> to find the best matching subsequence in a</w:t>
+        <w:t xml:space="preserve">By finding the minimum value of the Matrix Profile is possible to find the best matching subsequence in a series, </w:t>
+      </w:r>
+      <w:proofErr w:type="gramStart"/>
+      <w:r>
+        <w:t>i.e.</w:t>
+      </w:r>
+      <w:proofErr w:type="gramEnd"/>
+      <w:r>
+        <w:t xml:space="preserve"> motif discovery, on the other side by finding the maximum value of the Matrix </w:t>
+      </w:r>
+      <w:r>
+        <w:t>Profile it</w:t>
+      </w:r>
+      <w:r>
+        <w:t xml:space="preserve"> is possible to find the subsequence with the largest distance to its nearest match, i.e. discord discovery</w:t>
+      </w:r>
+      <w:r>
+        <w:t xml:space="preserve">. </w:t>
+      </w:r>
+      <w:r>
+        <w:t>In this sense d</w:t>
+      </w:r>
+      <w:r>
+        <w:t>iscord discovery may be interpreted as an anomaly detection method that discovers the most unique sub sequences in a dataset. Discord discovery using MP as anomaly detection method has been employed with success in different fields</w:t>
+      </w:r>
+      <w:r>
+        <w:t>.</w:t>
+      </w:r>
+    </w:p>
+    <w:p>
+      <w:r>
+        <w:t xml:space="preserve">In medical field </w:t>
+      </w:r>
+      <w:r>
+        <w:t>\cite{</w:t>
+      </w:r>
+      <w:r>
+        <w:rPr>
+          <w:rFonts w:ascii="Calibri" w:hAnsi="Calibri" w:cs="Calibri"/>
+        </w:rPr>
+        <w:t>﻿</w:t>
+      </w:r>
+      <w:r>
+        <w:t>Alshaer2020} proposes an unsupervised real time anomaly detection method based on continuous learning of time series shaplets extracted though Matrix Profile algorithm. Those shaplets are extracted and stored in an anomaly library and then used for anomaly detectio</w:t>
+      </w:r>
+      <w:r>
+        <w:t>n in an electro-cardiogram (ECG) time series (</w:t>
+      </w:r>
+      <w:r>
+        <w:rPr>
+          <w:rFonts w:ascii="Calibri" w:hAnsi="Calibri" w:cs="Calibri"/>
+        </w:rPr>
+        <w:t>﻿</w:t>
+      </w:r>
+      <w:r>
+        <w:t>MIT-BIH database [32]</w:t>
+      </w:r>
+      <w:r>
+        <w:t xml:space="preserve">), using a </w:t>
+      </w:r>
+      <w:r>
+        <w:t>in a sliding window.</w:t>
+      </w:r>
+    </w:p>
+    <w:p>
+      <w:r>
+        <w:t>An industrial application of anomaly detection is presented in</w:t>
+      </w:r>
+      <w:r>
+        <w:t>\cite{</w:t>
+      </w:r>
+      <w:r>
+        <w:rPr>
+          <w:rFonts w:ascii="Calibri" w:hAnsi="Calibri" w:cs="Calibri"/>
+        </w:rPr>
+        <w:t>﻿</w:t>
+      </w:r>
+      <w:r>
+        <w:t xml:space="preserve">Anton2020} </w:t>
+      </w:r>
+      <w:r>
+        <w:t xml:space="preserve">which </w:t>
+      </w:r>
+      <w:r>
+        <w:t xml:space="preserve">combines the classical approach of Matrix profile with the hamming distance to automatically detect </w:t>
+      </w:r>
+      <w:r>
+        <w:t>intrusions</w:t>
+      </w:r>
+      <w:r>
+        <w:t xml:space="preserve"> in </w:t>
+      </w:r>
+      <w:r>
+        <w:t>the network of a water processing facility</w:t>
+      </w:r>
+      <w:r>
+        <w:t>.</w:t>
+      </w:r>
+    </w:p>
+    <w:p>
+      <w:r>
+        <w:t>\</w:t>
+      </w:r>
+      <w:proofErr w:type="gramStart"/>
+      <w:r>
+        <w:t xml:space="preserve">cite{ </w:t>
+      </w:r>
+      <w:r>
+        <w:rPr>
+          <w:rFonts w:ascii="Calibri" w:hAnsi="Calibri" w:cs="Calibri"/>
+        </w:rPr>
+        <w:t>﻿</w:t>
+      </w:r>
+      <w:proofErr w:type="gramEnd"/>
+      <w:r>
+        <w:t xml:space="preserve">Madrid2019 } applies </w:t>
+      </w:r>
+      <w:r>
+        <w:t xml:space="preserve">a generalization of MP </w:t>
+      </w:r>
+      <w:r>
+        <w:t xml:space="preserve">algorithm </w:t>
+      </w:r>
+      <w:r>
+        <w:t xml:space="preserve"> called Pan </w:t>
+      </w:r>
+      <w:proofErr w:type="spellStart"/>
+      <w:r>
+        <w:t>MP</w:t>
+      </w:r>
+      <w:r>
+        <w:t>to</w:t>
+      </w:r>
+      <w:proofErr w:type="spellEnd"/>
+      <w:r>
+        <w:t xml:space="preserve"> find different length anomalies in </w:t>
+      </w:r>
+      <w:r>
+        <w:rPr>
+          <w:rFonts w:ascii="Calibri" w:hAnsi="Calibri" w:cs="Calibri"/>
+        </w:rPr>
+        <w:t>﻿</w:t>
+      </w:r>
+      <w:r>
+        <w:t>automated pedestrian counting system developed in Taipei</w:t>
+      </w:r>
+      <w:r>
+        <w:t>.</w:t>
+      </w:r>
+    </w:p>
+    <w:p>
+      <w:r>
+        <w:t xml:space="preserve">MP is an effective method used to identify anomalies in IT field. </w:t>
+      </w:r>
+      <w:r>
+        <w:t>\</w:t>
+      </w:r>
+      <w:proofErr w:type="gramStart"/>
+      <w:r>
+        <w:t>cite{</w:t>
+      </w:r>
+      <w:proofErr w:type="gramEnd"/>
+      <w:r>
+        <w:t xml:space="preserve">DinalHerath2019} introduces </w:t>
+      </w:r>
+      <w:r>
+        <w:rPr>
+          <w:rFonts w:ascii="Calibri" w:hAnsi="Calibri" w:cs="Calibri"/>
+        </w:rPr>
+        <w:t>﻿</w:t>
+      </w:r>
+      <w:r>
+        <w:t>a real time anomaly detection framework based on matrix profile called RAMP (Real-Time Aggregated Matrix Profile), that is able to identify anomalies in scientific workflows.  (</w:t>
+      </w:r>
+      <w:proofErr w:type="gramStart"/>
+      <w:r>
+        <w:t>building</w:t>
+      </w:r>
+      <w:proofErr w:type="gramEnd"/>
+      <w:r>
+        <w:t xml:space="preserve"> block).</w:t>
       </w:r>
       <w:r>
         <w:t xml:space="preserve"> </w:t>
       </w:r>
       <w:r>
-        <w:t xml:space="preserve">series, </w:t>
+        <w:t>\</w:t>
       </w:r>
       <w:proofErr w:type="gramStart"/>
       <w:r>
-        <w:t>i.e.</w:t>
+        <w:t>cite{</w:t>
+      </w:r>
+      <w:r>
+        <w:t xml:space="preserve"> </w:t>
+      </w:r>
+      <w:r>
+        <w:rPr>
+          <w:rFonts w:ascii="Calibri" w:hAnsi="Calibri" w:cs="Calibri"/>
+        </w:rPr>
+        <w:t>﻿</w:t>
       </w:r>
       <w:proofErr w:type="gramEnd"/>
       <w:r>
-        <w:t xml:space="preserve"> motif discovery, </w:t>
-      </w:r>
-      <w:r>
-        <w:t xml:space="preserve">on the other side by finding the maximum value </w:t>
-      </w:r>
-      <w:r>
-        <w:t xml:space="preserve">of the Matrix Profile </w:t>
-      </w:r>
-      <w:r>
-        <w:t xml:space="preserve"> it is possible</w:t>
-      </w:r>
-      <w:r>
-        <w:t xml:space="preserve"> to find the subsequence with the largest distance</w:t>
+        <w:t>DePaepe2020a</w:t>
+      </w:r>
+      <w:r>
+        <w:t xml:space="preserve">} </w:t>
+      </w:r>
+      <w:r>
+        <w:t xml:space="preserve">Applies a noise elimination technique </w:t>
+      </w:r>
+      <w:r>
+        <w:t>based on</w:t>
+      </w:r>
+      <w:r>
+        <w:t xml:space="preserve"> Matri</w:t>
+      </w:r>
+      <w:r>
+        <w:t>x</w:t>
       </w:r>
       <w:r>
         <w:t xml:space="preserve"> </w:t>
       </w:r>
       <w:r>
-        <w:t>to its nearest match, i.e. discord discovery</w:t>
-      </w:r>
-      <w:r>
-        <w:t xml:space="preserve">. </w:t>
-      </w:r>
-      <w:r>
-        <w:t xml:space="preserve">Discord discovery may be interpreted as an anomaly detection method that discovers the most unique sub sequences in a dataset by comparing every sub </w:t>
-      </w:r>
-      <w:r>
-        <w:t>sequence</w:t>
-      </w:r>
-      <w:r>
-        <w:t xml:space="preserve"> with all the others. Discord discovery using MP as anomaly detection method has been employed with success in different fields</w:t>
+        <w:t>P</w:t>
+      </w:r>
+      <w:r>
+        <w:t>rofile</w:t>
+      </w:r>
+      <w:r>
+        <w:t xml:space="preserve"> on real </w:t>
+      </w:r>
+      <w:r>
+        <w:t xml:space="preserve"> </w:t>
+      </w:r>
+      <w:r>
+        <w:t>Yahoo!  internet traffic metrics to detect anomalous behaviours</w:t>
       </w:r>
       <w:r>
         <w:t>.</w:t>
       </w:r>
-    </w:p>
-    <w:p>
-      <w:r>
-        <w:t xml:space="preserve">In medical field </w:t>
+      <w:r>
+        <w:t xml:space="preserve">\cite{ </w:t>
+      </w:r>
+      <w:r>
+        <w:rPr>
+          <w:rFonts w:ascii="Calibri" w:hAnsi="Calibri" w:cs="Calibri"/>
+        </w:rPr>
+        <w:t>﻿</w:t>
+      </w:r>
+      <w:r>
+        <w:t xml:space="preserve">DePaepe2019 } demonstrate how the elimination of noise can help in anomaly detection of noisy date by testing the algorithm on </w:t>
+      </w:r>
+      <w:proofErr w:type="spellStart"/>
+      <w:r>
+        <w:t>N</w:t>
+      </w:r>
+      <w:r>
+        <w:t>umenta</w:t>
+      </w:r>
+      <w:proofErr w:type="spellEnd"/>
+      <w:r>
+        <w:t xml:space="preserve"> </w:t>
+      </w:r>
+      <w:r>
+        <w:t>B</w:t>
+      </w:r>
+      <w:r>
+        <w:t>enchmark</w:t>
+      </w:r>
+      <w:r>
+        <w:t xml:space="preserve"> \cite{</w:t>
+      </w:r>
+      <w:r>
+        <w:t xml:space="preserve"> </w:t>
+      </w:r>
+      <w:r>
+        <w:rPr>
+          <w:rFonts w:ascii="Calibri" w:hAnsi="Calibri" w:cs="Calibri"/>
+        </w:rPr>
+        <w:t>﻿</w:t>
+      </w:r>
+      <w:r>
+        <w:t xml:space="preserve">Ahmad2017 </w:t>
+      </w:r>
+      <w:r>
+        <w:t>}</w:t>
+      </w:r>
+      <w:r>
+        <w:t>.</w:t>
+      </w:r>
+    </w:p>
+    <w:p>
+      <w:r>
+        <w:t>In the energy field there are few implementations of MP algorithm. \</w:t>
+      </w:r>
+      <w:proofErr w:type="gramStart"/>
+      <w:r>
+        <w:t xml:space="preserve">cite{ </w:t>
+      </w:r>
+      <w:r>
+        <w:rPr>
+          <w:rFonts w:ascii="Calibri" w:hAnsi="Calibri" w:cs="Calibri"/>
+        </w:rPr>
+        <w:t>﻿</w:t>
+      </w:r>
+      <w:proofErr w:type="gramEnd"/>
+      <w:r>
+        <w:t>Nichiforov2020 } Identifies anomalous patterns though a basic application of Matrix Profile on public building energy traces and then classifies the pattern</w:t>
+      </w:r>
+      <w:r>
+        <w:t>.</w:t>
       </w:r>
       <w:r>
         <w:t>\cite{</w:t>
       </w:r>
       <w:r>
+        <w:t xml:space="preserve"> </w:t>
+      </w:r>
+      <w:r>
         <w:rPr>
           <w:rFonts w:ascii="Calibri" w:hAnsi="Calibri" w:cs="Calibri"/>
         </w:rPr>
         <w:t>﻿</w:t>
       </w:r>
       <w:r>
-        <w:t xml:space="preserve">Alshaer2020} proposes an unsupervised real time anomaly detection method based on continuous learning of time series shaplets extracted though Matrix Profile algorithm. Those shaplets are </w:t>
+        <w:t>Zhu2020</w:t>
+      </w:r>
+      <w:r>
+        <w:t xml:space="preserve">} demonstrates how Matrix Profile can be useful in detecting anomalies in different fields in particular in meter swapping and earthquake monitoring. </w:t>
+      </w:r>
+      <w:r>
+        <w:t>\</w:t>
+      </w:r>
+      <w:proofErr w:type="gramStart"/>
+      <w:r>
+        <w:t>cite</w:t>
+      </w:r>
+      <w:proofErr w:type="gramEnd"/>
+      <w:r>
+        <w:t>{</w:t>
+      </w:r>
+      <w:r>
+        <w:rPr>
+          <w:rFonts w:ascii="Calibri" w:hAnsi="Calibri" w:cs="Calibri"/>
+        </w:rPr>
+        <w:t>﻿</w:t>
+      </w:r>
+      <w:r>
+        <w:t>DePaepe2020b</w:t>
+      </w:r>
+      <w:r>
+        <w:t xml:space="preserve">} applied an implementation of the classic Matrix Profile, called Contextual Matrix Profile, in detection of anomalous energy consumption on a ventilation units of three households. </w:t>
+      </w:r>
+      <w:r>
+        <w:t>\</w:t>
+      </w:r>
+      <w:proofErr w:type="gramStart"/>
+      <w:r>
+        <w:t>cite{</w:t>
+      </w:r>
+      <w:r>
+        <w:t xml:space="preserve"> </w:t>
+      </w:r>
+      <w:r>
+        <w:rPr>
+          <w:rFonts w:ascii="Calibri" w:hAnsi="Calibri" w:cs="Calibri"/>
+        </w:rPr>
+        <w:t>﻿</w:t>
+      </w:r>
+      <w:proofErr w:type="gramEnd"/>
+      <w:r>
+        <w:t xml:space="preserve">Park2020a </w:t>
+      </w:r>
+      <w:r>
+        <w:t xml:space="preserve">} applies MP as a part of </w:t>
+      </w:r>
+      <w:proofErr w:type="spellStart"/>
+      <w:r>
+        <w:t>a</w:t>
+      </w:r>
+      <w:proofErr w:type="spellEnd"/>
+      <w:r>
+        <w:t xml:space="preserve"> automated load profile discord identification ( ALDI ) based on statistic </w:t>
+      </w:r>
+      <w:r>
+        <w:t xml:space="preserve">comparison between normal and anomalous patterns </w:t>
+      </w:r>
+      <w:r>
+        <w:t>in a large portfolio of buildings</w:t>
+      </w:r>
+      <w:r>
+        <w:t>.</w:t>
+      </w:r>
+    </w:p>
+    <w:p/>
+    <w:p>
+      <w:pPr>
+        <w:pStyle w:val="Titolo2"/>
+      </w:pPr>
+      <w:r>
+        <w:t xml:space="preserve">1.4 </w:t>
+      </w:r>
+      <w:r>
+        <w:t>–</w:t>
+      </w:r>
+      <w:r>
+        <w:t xml:space="preserve"> </w:t>
+      </w:r>
+      <w:r>
+        <w:t>Implication MP on energy domain</w:t>
+      </w:r>
+    </w:p>
+    <w:p/>
+    <w:p>
+      <w:r>
+        <w:t>From the previous literature review it emerges that the MP method have been employed successfully</w:t>
+      </w:r>
+      <w:r>
+        <w:t xml:space="preserve"> in different fields for anomaly </w:t>
+      </w:r>
+      <w:r>
+        <w:t>detection</w:t>
+      </w:r>
+      <w:r>
+        <w:t xml:space="preserve"> and the authors have proposed different implementations according to the field of interest. In fact, even if MP is an </w:t>
+      </w:r>
+      <w:r>
+        <w:t>unsupervised</w:t>
+      </w:r>
+      <w:r>
+        <w:t xml:space="preserve"> method useful for discord discovery every field have different boundary conditions and different restrictions </w:t>
+      </w:r>
+      <w:r>
+        <w:t>that</w:t>
+      </w:r>
+      <w:r>
+        <w:t xml:space="preserve"> cannot be overlooked. In the field of building, the most interesting timeseries are those related to energy consumption. Those timeseries are strictly correlated to many different </w:t>
+      </w:r>
+      <w:r>
+        <w:t>variables</w:t>
+      </w:r>
+      <w:r>
+        <w:t xml:space="preserve"> </w:t>
+      </w:r>
+      <w:r>
+        <w:t>such</w:t>
+      </w:r>
+      <w:r>
+        <w:t xml:space="preserve"> as occupation, weather conditions, energy </w:t>
+      </w:r>
+      <w:r>
+        <w:t>systems</w:t>
+      </w:r>
+      <w:r>
+        <w:t xml:space="preserve"> and so on. A completely </w:t>
+      </w:r>
+      <w:r>
+        <w:t>unsupervised</w:t>
+      </w:r>
+      <w:r>
+        <w:t xml:space="preserve"> method may fi by its nature to consider the relation with those variables and extract ineffective or trivial results, not useful for anomaly detection. </w:t>
+      </w:r>
+    </w:p>
+    <w:p>
+      <w:commentRangeStart w:id="3"/>
+      <w:r>
+        <w:t>In</w:t>
+      </w:r>
+      <w:commentRangeEnd w:id="3"/>
+      <w:r>
+        <w:rPr>
+          <w:rStyle w:val="Rimandocommento"/>
+        </w:rPr>
+        <w:commentReference w:id="3"/>
+      </w:r>
+      <w:r>
+        <w:t xml:space="preserve"> building an anomaly is an unexpected </w:t>
+      </w:r>
+      <w:r>
+        <w:t>behaviour</w:t>
+      </w:r>
+      <w:r>
+        <w:t xml:space="preserve"> that consists in a </w:t>
+      </w:r>
+      <w:r>
+        <w:t>strongly different energy consumption.  T</w:t>
+      </w:r>
+      <w:r>
+        <w:t xml:space="preserve">he classic MP (with z-score normalization) </w:t>
+      </w:r>
+      <w:r>
+        <w:t xml:space="preserve">searches for each subsequence the nearest </w:t>
+      </w:r>
+      <w:r>
+        <w:t>neighbour</w:t>
+      </w:r>
+      <w:r>
+        <w:t xml:space="preserve"> based on shape similarity, however, </w:t>
+      </w:r>
+      <w:r>
+        <w:t>anomalous shapes</w:t>
+      </w:r>
+      <w:r>
+        <w:t xml:space="preserve"> not always correspond to anomalous energy consumption, as well as similar shapes in z score not always reflect similar</w:t>
+      </w:r>
+      <w:r>
+        <w:t xml:space="preserve"> behaviour. With reference to figure it is possible to appreciate </w:t>
+      </w:r>
+      <w:r>
+        <w:t>how</w:t>
+      </w:r>
+      <w:r>
+        <w:t xml:space="preserve"> three </w:t>
+      </w:r>
+      <w:r>
+        <w:t>sub sequences</w:t>
+      </w:r>
+      <w:r>
+        <w:t xml:space="preserve"> of electrical load timeseries are</w:t>
+      </w:r>
+      <w:r>
+        <w:t xml:space="preserve"> considered similar </w:t>
       </w:r>
       <w:r>
         <w:lastRenderedPageBreak/>
-        <w:t>extracted and stored in an anomaly library and then used for anomaly detectio</w:t>
-      </w:r>
-      <w:r>
-        <w:t>n in an electro-cardiogram (ECG) time series (</w:t>
-      </w:r>
-      <w:r>
-        <w:rPr>
-          <w:rFonts w:ascii="Calibri" w:hAnsi="Calibri" w:cs="Calibri"/>
-        </w:rPr>
-        <w:t>﻿</w:t>
-      </w:r>
-      <w:r>
-        <w:t>MIT-BIH database [32]</w:t>
-      </w:r>
-      <w:r>
-        <w:t xml:space="preserve">), using a </w:t>
-      </w:r>
-      <w:r>
-        <w:t>in a sliding window.</w:t>
-      </w:r>
-    </w:p>
-    <w:p>
-      <w:r>
-        <w:t>An industrial application of anomaly detection is presented in</w:t>
-      </w:r>
-      <w:r>
-        <w:t>\cite{</w:t>
-      </w:r>
-      <w:r>
-        <w:rPr>
-          <w:rFonts w:ascii="Calibri" w:hAnsi="Calibri" w:cs="Calibri"/>
-        </w:rPr>
-        <w:t>﻿</w:t>
-      </w:r>
-      <w:r>
-        <w:t xml:space="preserve">Anton2020} </w:t>
-      </w:r>
-      <w:r>
-        <w:t xml:space="preserve">which </w:t>
-      </w:r>
-      <w:r>
-        <w:t xml:space="preserve">combines the classical approach of Matrix profile with the hamming distance to automatically detect </w:t>
-      </w:r>
-      <w:r>
-        <w:t>intrusions</w:t>
-      </w:r>
-      <w:r>
-        <w:t xml:space="preserve"> in </w:t>
-      </w:r>
-      <w:r>
-        <w:t>the network of a water processing facility</w:t>
-      </w:r>
-      <w:r>
-        <w:t>.</w:t>
-      </w:r>
-    </w:p>
-    <w:p>
-      <w:r>
-        <w:t>\</w:t>
-      </w:r>
-      <w:proofErr w:type="gramStart"/>
-      <w:r>
-        <w:t xml:space="preserve">cite{ </w:t>
-      </w:r>
-      <w:r>
-        <w:rPr>
-          <w:rFonts w:ascii="Calibri" w:hAnsi="Calibri" w:cs="Calibri"/>
-        </w:rPr>
-        <w:t>﻿</w:t>
-      </w:r>
-      <w:proofErr w:type="gramEnd"/>
-      <w:r>
-        <w:t xml:space="preserve">Madrid2019 } applies </w:t>
-      </w:r>
-      <w:r>
-        <w:t xml:space="preserve">a generalization of MP </w:t>
-      </w:r>
-      <w:r>
-        <w:t xml:space="preserve">algorithm </w:t>
-      </w:r>
-      <w:r>
-        <w:t xml:space="preserve"> called Pan </w:t>
-      </w:r>
-      <w:proofErr w:type="spellStart"/>
-      <w:r>
-        <w:t>MP</w:t>
-      </w:r>
-      <w:r>
-        <w:t>to</w:t>
-      </w:r>
-      <w:proofErr w:type="spellEnd"/>
-      <w:r>
-        <w:t xml:space="preserve"> find different length anomalies in </w:t>
-      </w:r>
-      <w:r>
-        <w:rPr>
-          <w:rFonts w:ascii="Calibri" w:hAnsi="Calibri" w:cs="Calibri"/>
-        </w:rPr>
-        <w:t>﻿</w:t>
-      </w:r>
-      <w:r>
-        <w:t>automated pedestrian counting system developed in Taipei</w:t>
-      </w:r>
-      <w:r>
-        <w:t>.</w:t>
-      </w:r>
-    </w:p>
-    <w:p/>
-    <w:p>
-      <w:r>
-        <w:t xml:space="preserve">MP is an effective method used to identify anomalies in IT field. </w:t>
-      </w:r>
-      <w:r>
-        <w:t>\</w:t>
-      </w:r>
-      <w:proofErr w:type="gramStart"/>
-      <w:r>
-        <w:t>cite{</w:t>
-      </w:r>
-      <w:proofErr w:type="gramEnd"/>
-      <w:r>
-        <w:t xml:space="preserve">DinalHerath2019} introduces </w:t>
-      </w:r>
-      <w:r>
-        <w:rPr>
-          <w:rFonts w:ascii="Calibri" w:hAnsi="Calibri" w:cs="Calibri"/>
-        </w:rPr>
-        <w:t>﻿</w:t>
-      </w:r>
-      <w:r>
-        <w:t>a real time anomaly detection framework based on matrix profile called RAMP (Real-Time Aggregated Matrix Profile), that is able to identify anomalies in scientific workflows.  (</w:t>
-      </w:r>
-      <w:proofErr w:type="gramStart"/>
-      <w:r>
-        <w:t>building</w:t>
-      </w:r>
-      <w:proofErr w:type="gramEnd"/>
-      <w:r>
-        <w:t xml:space="preserve"> block).</w:t>
-      </w:r>
-      <w:r>
-        <w:t xml:space="preserve"> </w:t>
-      </w:r>
-      <w:r>
-        <w:t>\</w:t>
-      </w:r>
-      <w:proofErr w:type="gramStart"/>
-      <w:r>
-        <w:t>cite{</w:t>
-      </w:r>
-      <w:r>
-        <w:t xml:space="preserve"> </w:t>
-      </w:r>
-      <w:r>
-        <w:rPr>
-          <w:rFonts w:ascii="Calibri" w:hAnsi="Calibri" w:cs="Calibri"/>
-        </w:rPr>
-        <w:t>﻿</w:t>
-      </w:r>
-      <w:proofErr w:type="gramEnd"/>
-      <w:r>
-        <w:t>DePaepe2020a</w:t>
-      </w:r>
-      <w:r>
-        <w:t xml:space="preserve">} </w:t>
-      </w:r>
-      <w:r>
-        <w:t xml:space="preserve">Applies a noise elimination technique </w:t>
-      </w:r>
-      <w:r>
-        <w:t>based on</w:t>
-      </w:r>
-      <w:r>
-        <w:t xml:space="preserve"> Matri</w:t>
-      </w:r>
-      <w:r>
-        <w:t>x</w:t>
-      </w:r>
-      <w:r>
-        <w:t xml:space="preserve"> </w:t>
-      </w:r>
-      <w:r>
-        <w:t>P</w:t>
-      </w:r>
-      <w:r>
-        <w:t>rofile</w:t>
-      </w:r>
-      <w:r>
-        <w:t xml:space="preserve"> on real </w:t>
-      </w:r>
-      <w:r>
-        <w:t xml:space="preserve"> </w:t>
-      </w:r>
-      <w:r>
-        <w:t>Yahoo!  internet traffic metrics to detect anomalous behaviours</w:t>
-      </w:r>
-      <w:r>
-        <w:t>.</w:t>
-      </w:r>
-      <w:r>
-        <w:t xml:space="preserve">\cite{ </w:t>
-      </w:r>
-      <w:r>
-        <w:rPr>
-          <w:rFonts w:ascii="Calibri" w:hAnsi="Calibri" w:cs="Calibri"/>
-        </w:rPr>
-        <w:t>﻿</w:t>
-      </w:r>
-      <w:r>
-        <w:t xml:space="preserve">DePaepe2019 } demonstrate how the elimination of noise can help in anomaly detection of noisy date by testing the algorithm on </w:t>
-      </w:r>
-      <w:proofErr w:type="spellStart"/>
-      <w:r>
-        <w:t>N</w:t>
-      </w:r>
-      <w:r>
-        <w:t>umenta</w:t>
-      </w:r>
-      <w:proofErr w:type="spellEnd"/>
-      <w:r>
-        <w:t xml:space="preserve"> </w:t>
-      </w:r>
-      <w:r>
-        <w:t>B</w:t>
-      </w:r>
-      <w:r>
-        <w:t>enchmark</w:t>
-      </w:r>
-      <w:r>
-        <w:t xml:space="preserve"> \cite{</w:t>
-      </w:r>
-      <w:r>
-        <w:t xml:space="preserve"> </w:t>
-      </w:r>
-      <w:r>
-        <w:rPr>
-          <w:rFonts w:ascii="Calibri" w:hAnsi="Calibri" w:cs="Calibri"/>
-        </w:rPr>
-        <w:t>﻿</w:t>
-      </w:r>
-      <w:r>
-        <w:t>Ahmad2017</w:t>
-      </w:r>
-      <w:r>
-        <w:t xml:space="preserve"> </w:t>
-      </w:r>
-      <w:r>
-        <w:t>}</w:t>
-      </w:r>
-      <w:r>
-        <w:t>.</w:t>
-      </w:r>
-    </w:p>
-    <w:p>
-      <w:r>
-        <w:t>In the energy field there are few implementations of MP algorithm. \</w:t>
-      </w:r>
-      <w:proofErr w:type="gramStart"/>
-      <w:r>
-        <w:t xml:space="preserve">cite{ </w:t>
-      </w:r>
-      <w:r>
-        <w:rPr>
-          <w:rFonts w:ascii="Calibri" w:hAnsi="Calibri" w:cs="Calibri"/>
-        </w:rPr>
-        <w:t>﻿</w:t>
-      </w:r>
-      <w:proofErr w:type="gramEnd"/>
-      <w:r>
-        <w:t>Nichiforov2020 } Identifies anomalous patterns though a basic application of Matrix Profile on public building energy traces and then classifies the pattern</w:t>
-      </w:r>
-      <w:r>
-        <w:t>.</w:t>
-      </w:r>
-      <w:r>
-        <w:t>\cite{</w:t>
-      </w:r>
-      <w:r>
-        <w:t xml:space="preserve"> </w:t>
-      </w:r>
-      <w:r>
-        <w:rPr>
-          <w:rFonts w:ascii="Calibri" w:hAnsi="Calibri" w:cs="Calibri"/>
-        </w:rPr>
-        <w:t>﻿</w:t>
-      </w:r>
-      <w:r>
-        <w:t>Zhu2020</w:t>
-      </w:r>
-      <w:r>
-        <w:t xml:space="preserve">} demonstrates how Matrix Profile can be useful in detecting anomalies in different fields in particular in meter swapping and earthquake monitoring. </w:t>
-      </w:r>
-      <w:r>
-        <w:t>\</w:t>
-      </w:r>
-      <w:proofErr w:type="gramStart"/>
-      <w:r>
-        <w:t>cite</w:t>
-      </w:r>
-      <w:proofErr w:type="gramEnd"/>
-      <w:r>
-        <w:t>{</w:t>
-      </w:r>
-      <w:r>
-        <w:rPr>
-          <w:rFonts w:ascii="Calibri" w:hAnsi="Calibri" w:cs="Calibri"/>
-        </w:rPr>
-        <w:t>﻿</w:t>
-      </w:r>
-      <w:r>
-        <w:t>DePaepe2020b</w:t>
-      </w:r>
-      <w:r>
-        <w:t xml:space="preserve">} applied an implementation of the classic Matrix Profile, called Contextual Matrix Profile, in detection of anomalous energy consumption on a ventilation units of three households. </w:t>
-      </w:r>
-      <w:r>
-        <w:t>\</w:t>
-      </w:r>
-      <w:proofErr w:type="gramStart"/>
-      <w:r>
-        <w:t>cite{</w:t>
-      </w:r>
-      <w:r>
-        <w:t xml:space="preserve"> </w:t>
-      </w:r>
-      <w:r>
-        <w:rPr>
-          <w:rFonts w:ascii="Calibri" w:hAnsi="Calibri" w:cs="Calibri"/>
-        </w:rPr>
-        <w:t>﻿</w:t>
-      </w:r>
-      <w:proofErr w:type="gramEnd"/>
-      <w:r>
-        <w:t>Park2020a</w:t>
-      </w:r>
-      <w:r>
-        <w:t xml:space="preserve"> </w:t>
-      </w:r>
-      <w:r>
-        <w:t xml:space="preserve">} applies MP as a part of </w:t>
-      </w:r>
-      <w:proofErr w:type="spellStart"/>
-      <w:r>
-        <w:t>a</w:t>
-      </w:r>
-      <w:proofErr w:type="spellEnd"/>
-      <w:r>
-        <w:t xml:space="preserve"> automated load </w:t>
-      </w:r>
-      <w:r>
-        <w:t xml:space="preserve">profile discord identification ( ALDI ) </w:t>
-      </w:r>
-      <w:r>
-        <w:t xml:space="preserve">based on statistic </w:t>
-      </w:r>
-      <w:r>
-        <w:t xml:space="preserve">comparison between normal and anomalous patterns </w:t>
-      </w:r>
-      <w:r>
-        <w:t>in a large portfolio of buildings</w:t>
-      </w:r>
-      <w:r>
-        <w:t>.</w:t>
-      </w:r>
-    </w:p>
-    <w:p/>
-    <w:p>
-      <w:pPr>
-        <w:pStyle w:val="Titolo2"/>
-      </w:pPr>
-      <w:r>
-        <w:t xml:space="preserve">1.4 </w:t>
-      </w:r>
-      <w:r>
-        <w:t>–</w:t>
-      </w:r>
-      <w:r>
-        <w:t xml:space="preserve"> </w:t>
-      </w:r>
-      <w:r>
-        <w:t>Implication MP on energy domain</w:t>
-      </w:r>
-    </w:p>
-    <w:p/>
-    <w:p>
-      <w:r>
-        <w:t>From the previous literature review it emerges that the MP method have been employed successfully</w:t>
-      </w:r>
-      <w:r>
-        <w:t xml:space="preserve"> in different fields for anomaly </w:t>
-      </w:r>
-      <w:r>
-        <w:t>detection</w:t>
-      </w:r>
-      <w:r>
-        <w:t xml:space="preserve"> and the authors have proposed different implementations according to the field of interest. In fact, even if MP is an </w:t>
-      </w:r>
-      <w:r>
-        <w:t>unsupervised</w:t>
-      </w:r>
-      <w:r>
-        <w:t xml:space="preserve"> method useful for discord discovery every field have different boundary conditions and different restrictions </w:t>
-      </w:r>
-      <w:r>
-        <w:t>that</w:t>
-      </w:r>
-      <w:r>
-        <w:t xml:space="preserve"> cannot be overlooked. In the field of building, the most interesting timeseries are those related to energy consumption. Those timeseries are strictly correlated to many different </w:t>
-      </w:r>
-      <w:r>
-        <w:t>variables</w:t>
-      </w:r>
-      <w:r>
-        <w:t xml:space="preserve"> </w:t>
-      </w:r>
-      <w:r>
-        <w:t>such</w:t>
-      </w:r>
-      <w:r>
-        <w:t xml:space="preserve"> as occupation, weather conditions, energy </w:t>
-      </w:r>
-      <w:r>
-        <w:t>systems</w:t>
-      </w:r>
-      <w:r>
-        <w:t xml:space="preserve"> and so on. A completely </w:t>
-      </w:r>
-      <w:r>
-        <w:t>unsupervised</w:t>
-      </w:r>
-      <w:r>
-        <w:t xml:space="preserve"> method may fi by its nature to consider the relation with those variables and extract ineffective or trivial results, not useful for anomaly detection. </w:t>
-      </w:r>
-    </w:p>
-    <w:p>
-      <w:commentRangeStart w:id="3"/>
-      <w:r>
-        <w:t>In</w:t>
-      </w:r>
-      <w:commentRangeEnd w:id="3"/>
-      <w:r>
-        <w:rPr>
-          <w:rStyle w:val="Rimandocommento"/>
-        </w:rPr>
-        <w:commentReference w:id="3"/>
-      </w:r>
-      <w:r>
-        <w:t xml:space="preserve"> building an anomaly is an unexpected </w:t>
-      </w:r>
-      <w:r>
-        <w:t>behaviour</w:t>
-      </w:r>
-      <w:r>
-        <w:t xml:space="preserve"> that consists in a </w:t>
-      </w:r>
-      <w:r>
-        <w:t>strongly different energy consumption.  T</w:t>
-      </w:r>
-      <w:r>
-        <w:t xml:space="preserve">he classic MP (with z-score normalization) </w:t>
-      </w:r>
-      <w:r>
-        <w:t xml:space="preserve">searches for each subsequence the nearest </w:t>
-      </w:r>
-      <w:r>
-        <w:t>neighbour</w:t>
-      </w:r>
-      <w:r>
-        <w:t xml:space="preserve"> based on shape similarity, however, </w:t>
-      </w:r>
-      <w:r>
-        <w:t>anomalous shapes</w:t>
-      </w:r>
-      <w:r>
-        <w:t xml:space="preserve"> not always correspond to anomalous energy consumption, as well as similar shapes in z score not always reflect similar</w:t>
-      </w:r>
-      <w:r>
-        <w:t xml:space="preserve"> behaviour. With reference to figure it is possible to appreciate </w:t>
-      </w:r>
-      <w:r>
-        <w:t>how</w:t>
-      </w:r>
-      <w:r>
-        <w:t xml:space="preserve"> three </w:t>
-      </w:r>
-      <w:r>
-        <w:t>sub sequences</w:t>
-      </w:r>
-      <w:r>
-        <w:t xml:space="preserve"> of electrical load timeseries are</w:t>
-      </w:r>
-      <w:r>
-        <w:t xml:space="preserve"> considered similar in z score while without normalization the amplitudes are very different reflecting ver</w:t>
+        <w:t>in z score while without normalization the amplitudes are very different reflecting ver</w:t>
       </w:r>
       <w:r>
         <w:t>y</w:t>
@@ -1669,12 +1625,11 @@
         <w:rPr>
           <w:noProof/>
         </w:rPr>
-        <w:lastRenderedPageBreak/>
         <w:drawing>
-          <wp:inline distT="0" distB="0" distL="0" distR="0" wp14:anchorId="2E97E34C" wp14:editId="74D017B6">
-            <wp:extent cx="5129615" cy="2931208"/>
-            <wp:effectExtent l="0" t="0" r="1270" b="2540"/>
-            <wp:docPr id="11" name="Immagine 11"/>
+          <wp:inline distT="0" distB="0" distL="0" distR="0" wp14:anchorId="3E130966" wp14:editId="03E065DD">
+            <wp:extent cx="5197643" cy="2970082"/>
+            <wp:effectExtent l="0" t="0" r="0" b="1905"/>
+            <wp:docPr id="4" name="Immagine 4"/>
             <wp:cNvGraphicFramePr>
               <a:graphicFrameLocks xmlns:a="http://schemas.openxmlformats.org/drawingml/2006/main" noChangeAspect="1"/>
             </wp:cNvGraphicFramePr>
@@ -1682,7 +1637,7 @@
               <a:graphicData uri="http://schemas.openxmlformats.org/drawingml/2006/picture">
                 <pic:pic xmlns:pic="http://schemas.openxmlformats.org/drawingml/2006/picture">
                   <pic:nvPicPr>
-                    <pic:cNvPr id="11" name="Immagine 11"/>
+                    <pic:cNvPr id="4" name="Immagine 4"/>
                     <pic:cNvPicPr/>
                   </pic:nvPicPr>
                   <pic:blipFill>
@@ -1700,7 +1655,7 @@
                   <pic:spPr>
                     <a:xfrm>
                       <a:off x="0" y="0"/>
-                      <a:ext cx="5151552" cy="2943744"/>
+                      <a:ext cx="5201514" cy="2972294"/>
                     </a:xfrm>
                     <a:prstGeom prst="rect">
                       <a:avLst/>
@@ -1720,11 +1675,21 @@
       <w:r>
         <w:t xml:space="preserve">Figure </w:t>
       </w:r>
-      <w:fldSimple w:instr=" SEQ Figure \* ARABIC ">
-        <w:r>
-          <w:t>1</w:t>
-        </w:r>
-      </w:fldSimple>
+      <w:r>
+        <w:fldChar w:fldCharType="begin"/>
+      </w:r>
+      <w:r>
+        <w:instrText xml:space="preserve"> SEQ Figure \* ARABIC </w:instrText>
+      </w:r>
+      <w:r>
+        <w:fldChar w:fldCharType="separate"/>
+      </w:r>
+      <w:r>
+        <w:t>1</w:t>
+      </w:r>
+      <w:r>
+        <w:fldChar w:fldCharType="end"/>
+      </w:r>
     </w:p>
     <w:p>
       <w:r>
@@ -1778,10 +1743,7 @@
       </w:r>
       <w:proofErr w:type="gramEnd"/>
       <w:r>
-        <w:t>DePaepe2020a</w:t>
-      </w:r>
-      <w:r>
-        <w:t xml:space="preserve"> </w:t>
+        <w:t xml:space="preserve">DePaepe2020a </w:t>
       </w:r>
       <w:r>
         <w:t xml:space="preserve">} where </w:t>
@@ -1812,10 +1774,10 @@
           <w:noProof/>
         </w:rPr>
         <w:drawing>
-          <wp:inline distT="0" distB="0" distL="0" distR="0" wp14:anchorId="11FE7B85" wp14:editId="2AAE8F33">
-            <wp:extent cx="3454304" cy="1973888"/>
-            <wp:effectExtent l="0" t="0" r="635" b="0"/>
-            <wp:docPr id="12" name="Immagine 12"/>
+          <wp:inline distT="0" distB="0" distL="0" distR="0" wp14:anchorId="2D24E346" wp14:editId="117AAF2B">
+            <wp:extent cx="3994099" cy="2282341"/>
+            <wp:effectExtent l="0" t="0" r="0" b="3810"/>
+            <wp:docPr id="6" name="Immagine 6"/>
             <wp:cNvGraphicFramePr>
               <a:graphicFrameLocks xmlns:a="http://schemas.openxmlformats.org/drawingml/2006/main" noChangeAspect="1"/>
             </wp:cNvGraphicFramePr>
@@ -1823,7 +1785,7 @@
               <a:graphicData uri="http://schemas.openxmlformats.org/drawingml/2006/picture">
                 <pic:pic xmlns:pic="http://schemas.openxmlformats.org/drawingml/2006/picture">
                   <pic:nvPicPr>
-                    <pic:cNvPr id="12" name="Immagine 12"/>
+                    <pic:cNvPr id="6" name="Immagine 6"/>
                     <pic:cNvPicPr/>
                   </pic:nvPicPr>
                   <pic:blipFill>
@@ -1841,7 +1803,7 @@
                   <pic:spPr>
                     <a:xfrm>
                       <a:off x="0" y="0"/>
-                      <a:ext cx="3462018" cy="1978296"/>
+                      <a:ext cx="4023332" cy="2299046"/>
                     </a:xfrm>
                     <a:prstGeom prst="rect">
                       <a:avLst/>
@@ -1863,24 +1825,9 @@
         <w:t xml:space="preserve">Figure </w:t>
       </w:r>
       <w:r>
-        <w:fldChar w:fldCharType="begin"/>
-      </w:r>
-      <w:r>
-        <w:instrText xml:space="preserve"> SEQ Figure \* ARABIC </w:instrText>
-      </w:r>
-      <w:r>
-        <w:fldChar w:fldCharType="separate"/>
-      </w:r>
-      <w:r>
-        <w:t>1</w:t>
-      </w:r>
-      <w:r>
-        <w:fldChar w:fldCharType="end"/>
-      </w:r>
-    </w:p>
-    <w:p/>
-    <w:p/>
-    <w:p/>
+        <w:t>2</w:t>
+      </w:r>
+    </w:p>
     <w:p>
       <w:commentRangeStart w:id="4"/>
       <w:r>
@@ -1942,6 +1889,7 @@
     </w:p>
     <w:p>
       <w:r>
+        <w:lastRenderedPageBreak/>
         <w:t>However,</w:t>
       </w:r>
       <w:r>
@@ -1959,7 +1907,6 @@
         <w:t xml:space="preserve"> similarity search is always performed and then some regions are excluded form motif/discord search. </w:t>
       </w:r>
       <w:r>
-        <w:lastRenderedPageBreak/>
         <w:t>Sometimes</w:t>
       </w:r>
       <w:r>
@@ -1986,134 +1933,339 @@
         <w:t xml:space="preserve"> where CMP algorithm permits to define ranges along T1 and T2 and look for the best matching subsequence among these ranges. This permits different grouping before the MP calculation thus providing different insights.</w:t>
       </w:r>
     </w:p>
-    <w:p/>
-    <w:p/>
+    <w:p>
+      <w:pPr>
+        <w:ind w:firstLine="0"/>
+      </w:pPr>
+    </w:p>
+    <w:p>
+      <w:pPr>
+        <w:pStyle w:val="Titolo2"/>
+        <w:rPr>
+          <w:lang w:val="en-US"/>
+        </w:rPr>
+      </w:pPr>
+      <w:r>
+        <w:t>1.</w:t>
+      </w:r>
+      <w:r>
+        <w:t>5</w:t>
+      </w:r>
+      <w:r>
+        <w:rPr>
+          <w:lang w:val="en-US"/>
+        </w:rPr>
+        <w:t xml:space="preserve">- </w:t>
+      </w:r>
+      <w:commentRangeStart w:id="5"/>
+      <w:r>
+        <w:rPr>
+          <w:lang w:val="en-US"/>
+        </w:rPr>
+        <w:t>Contribution of the paper</w:t>
+      </w:r>
+      <w:commentRangeEnd w:id="5"/>
+      <w:r>
+        <w:rPr>
+          <w:rStyle w:val="Rimandocommento"/>
+        </w:rPr>
+        <w:commentReference w:id="5"/>
+      </w:r>
+    </w:p>
+    <w:p>
+      <w:pPr>
+        <w:rPr>
+          <w:lang w:val="en-US"/>
+        </w:rPr>
+      </w:pPr>
+      <w:r>
+        <w:rPr>
+          <w:lang w:val="en-US"/>
+        </w:rPr>
+        <w:t xml:space="preserve">The </w:t>
+      </w:r>
+      <w:r>
+        <w:rPr>
+          <w:lang w:val="en-US"/>
+        </w:rPr>
+        <w:t>prompt</w:t>
+      </w:r>
+      <w:r>
+        <w:rPr>
+          <w:lang w:val="en-US"/>
+        </w:rPr>
+        <w:t xml:space="preserve"> and accurate </w:t>
+      </w:r>
+      <w:r>
+        <w:rPr>
+          <w:lang w:val="en-US"/>
+        </w:rPr>
+        <w:t>discovery of anomalies in building ele</w:t>
+      </w:r>
+      <w:r>
+        <w:rPr>
+          <w:lang w:val="en-US"/>
+        </w:rPr>
+        <w:t>c</w:t>
+      </w:r>
+      <w:r>
+        <w:rPr>
+          <w:lang w:val="en-US"/>
+        </w:rPr>
+        <w:t xml:space="preserve">trical load </w:t>
+      </w:r>
+      <w:r>
+        <w:rPr>
+          <w:lang w:val="en-US"/>
+        </w:rPr>
+        <w:t xml:space="preserve">is the key to reduce energy wastes and enhance energy management in buildings. To this aim the objective of this work is to </w:t>
+      </w:r>
+      <w:r>
+        <w:rPr>
+          <w:lang w:val="en-US"/>
+        </w:rPr>
+        <w:t>detect anomalous electric load at building level in quasi real time through the unsupervised anomaly detection methods based on matrix profile method.</w:t>
+      </w:r>
+      <w:r>
+        <w:rPr>
+          <w:lang w:val="en-US"/>
+        </w:rPr>
+        <w:t xml:space="preserve"> According to the previous literature review and excursus on implication of MP as anomaly detection method, this paper </w:t>
+      </w:r>
+      <w:r>
+        <w:rPr>
+          <w:lang w:val="en-US"/>
+        </w:rPr>
+        <w:t>intends</w:t>
+      </w:r>
+      <w:r>
+        <w:rPr>
+          <w:lang w:val="en-US"/>
+        </w:rPr>
+        <w:t xml:space="preserve"> to address the following issues by </w:t>
+      </w:r>
+      <w:r>
+        <w:rPr>
+          <w:lang w:val="en-US"/>
+        </w:rPr>
+        <w:t>contributing</w:t>
+      </w:r>
+      <w:r>
+        <w:rPr>
+          <w:lang w:val="en-US"/>
+        </w:rPr>
+        <w:t xml:space="preserve"> as follows:</w:t>
+      </w:r>
+    </w:p>
+    <w:p>
+      <w:pPr>
+        <w:pStyle w:val="Paragrafoelenco"/>
+        <w:numPr>
+          <w:ilvl w:val="0"/>
+          <w:numId w:val="13"/>
+        </w:numPr>
+        <w:rPr>
+          <w:lang w:val="en-US"/>
+        </w:rPr>
+      </w:pPr>
+      <w:r>
+        <w:rPr>
+          <w:lang w:val="en-US"/>
+        </w:rPr>
+        <w:t>Overcame issue of z</w:t>
+      </w:r>
+      <w:r>
+        <w:rPr>
+          <w:lang w:val="en-US"/>
+        </w:rPr>
+        <w:t>-</w:t>
+      </w:r>
+      <w:r>
+        <w:rPr>
+          <w:lang w:val="en-US"/>
+        </w:rPr>
+        <w:t>score in energy with the use of Euclidean distance</w:t>
+      </w:r>
+    </w:p>
+    <w:p>
+      <w:pPr>
+        <w:pStyle w:val="Paragrafoelenco"/>
+        <w:numPr>
+          <w:ilvl w:val="0"/>
+          <w:numId w:val="13"/>
+        </w:numPr>
+        <w:rPr>
+          <w:lang w:val="en-US"/>
+        </w:rPr>
+      </w:pPr>
+      <w:r>
+        <w:rPr>
+          <w:lang w:val="en-US"/>
+        </w:rPr>
+        <w:t xml:space="preserve">Apply a contextual anomaly detection by </w:t>
+      </w:r>
+      <w:r>
+        <w:rPr>
+          <w:lang w:val="en-US"/>
+        </w:rPr>
+        <w:t>applying</w:t>
+      </w:r>
+      <w:r>
+        <w:rPr>
+          <w:lang w:val="en-US"/>
+        </w:rPr>
+        <w:t xml:space="preserve"> an advanced contextual matrix profile method with the definition of context and groups through an unsupervised </w:t>
+      </w:r>
+      <w:r>
+        <w:rPr>
+          <w:lang w:val="en-US"/>
+        </w:rPr>
+        <w:t>fashion</w:t>
+      </w:r>
+    </w:p>
+    <w:p>
+      <w:pPr>
+        <w:pStyle w:val="Paragrafoelenco"/>
+        <w:numPr>
+          <w:ilvl w:val="0"/>
+          <w:numId w:val="13"/>
+        </w:numPr>
+        <w:rPr>
+          <w:lang w:val="en-US"/>
+        </w:rPr>
+      </w:pPr>
+      <w:r>
+        <w:rPr>
+          <w:lang w:val="en-US"/>
+        </w:rPr>
+        <w:t xml:space="preserve">Couple </w:t>
+      </w:r>
+      <w:r>
+        <w:rPr>
+          <w:lang w:val="en-US"/>
+        </w:rPr>
+        <w:t>unsupervised</w:t>
+      </w:r>
+      <w:r>
+        <w:rPr>
+          <w:lang w:val="en-US"/>
+        </w:rPr>
+        <w:t xml:space="preserve"> automatic data driven methods, without setting any parameters</w:t>
+      </w:r>
+    </w:p>
+    <w:p>
+      <w:pPr>
+        <w:pStyle w:val="Paragrafoelenco"/>
+        <w:numPr>
+          <w:ilvl w:val="0"/>
+          <w:numId w:val="13"/>
+        </w:numPr>
+        <w:rPr>
+          <w:lang w:val="en-US"/>
+        </w:rPr>
+      </w:pPr>
+      <w:r>
+        <w:rPr>
+          <w:lang w:val="en-US"/>
+        </w:rPr>
+        <w:t xml:space="preserve">Propose </w:t>
+      </w:r>
+      <w:r>
+        <w:rPr>
+          <w:lang w:val="en-US"/>
+        </w:rPr>
+        <w:t>an</w:t>
+      </w:r>
+      <w:r>
+        <w:rPr>
+          <w:lang w:val="en-US"/>
+        </w:rPr>
+        <w:t xml:space="preserve"> almost real time anomaly detection method</w:t>
+      </w:r>
+    </w:p>
+    <w:p>
+      <w:pPr>
+        <w:pStyle w:val="Paragrafoelenco"/>
+        <w:numPr>
+          <w:ilvl w:val="0"/>
+          <w:numId w:val="13"/>
+        </w:numPr>
+        <w:rPr>
+          <w:lang w:val="en-US"/>
+        </w:rPr>
+      </w:pPr>
+      <w:r>
+        <w:rPr>
+          <w:lang w:val="en-US"/>
+        </w:rPr>
+        <w:t xml:space="preserve">Define a clever anomaly score that </w:t>
+      </w:r>
+      <w:r>
+        <w:rPr>
+          <w:lang w:val="en-US"/>
+        </w:rPr>
+        <w:t>talked</w:t>
+      </w:r>
+      <w:r>
+        <w:rPr>
+          <w:lang w:val="en-US"/>
+        </w:rPr>
+        <w:t xml:space="preserve"> into account only positive anomalies (higher </w:t>
+      </w:r>
+      <w:r>
+        <w:rPr>
+          <w:lang w:val="en-US"/>
+        </w:rPr>
+        <w:t>power</w:t>
+      </w:r>
+      <w:r>
+        <w:rPr>
+          <w:lang w:val="en-US"/>
+        </w:rPr>
+        <w:t xml:space="preserve"> consumption)</w:t>
+      </w:r>
+    </w:p>
+    <w:p>
+      <w:pPr>
+        <w:rPr>
+          <w:lang w:val="en-US"/>
+        </w:rPr>
+      </w:pPr>
+      <w:r>
+        <w:rPr>
+          <w:lang w:val="en-US"/>
+        </w:rPr>
+        <w:t xml:space="preserve">The rest of the paper is organized as follows: in section 2 in section data analytics methods are </w:t>
+      </w:r>
+      <w:r>
+        <w:rPr>
+          <w:lang w:val="en-US"/>
+        </w:rPr>
+        <w:t>presented,</w:t>
+      </w:r>
+      <w:r>
+        <w:rPr>
+          <w:lang w:val="en-US"/>
+        </w:rPr>
+        <w:t xml:space="preserve"> in section 3 the methodological framework, in section 4 results and discussions.</w:t>
+      </w:r>
+    </w:p>
+    <w:p>
+      <w:pPr>
+        <w:rPr>
+          <w:lang w:val="en-US"/>
+        </w:rPr>
+      </w:pPr>
+    </w:p>
     <w:p>
       <w:pPr>
         <w:pStyle w:val="Titolo1"/>
-        <w:rPr>
-          <w:lang w:val="it-IT"/>
-        </w:rPr>
-      </w:pPr>
-      <w:r>
-        <w:rPr>
-          <w:lang w:val="it-IT"/>
-        </w:rPr>
-        <w:t xml:space="preserve">2.- </w:t>
-      </w:r>
-      <w:commentRangeStart w:id="5"/>
-      <w:proofErr w:type="spellStart"/>
-      <w:r>
-        <w:rPr>
-          <w:lang w:val="it-IT"/>
-        </w:rPr>
-        <w:t>Contribution</w:t>
-      </w:r>
-      <w:proofErr w:type="spellEnd"/>
-      <w:r>
-        <w:rPr>
-          <w:lang w:val="it-IT"/>
-        </w:rPr>
-        <w:t xml:space="preserve"> of the </w:t>
-      </w:r>
-      <w:proofErr w:type="spellStart"/>
-      <w:r>
-        <w:rPr>
-          <w:lang w:val="it-IT"/>
-        </w:rPr>
-        <w:t>paper</w:t>
-      </w:r>
-      <w:commentRangeEnd w:id="5"/>
-      <w:proofErr w:type="spellEnd"/>
-      <w:r>
-        <w:rPr>
-          <w:rStyle w:val="Rimandocommento"/>
-        </w:rPr>
-        <w:commentReference w:id="5"/>
-      </w:r>
-    </w:p>
-    <w:p>
-      <w:pPr>
-        <w:rPr>
-          <w:lang w:val="it-IT"/>
-        </w:rPr>
-      </w:pPr>
-      <w:r>
-        <w:rPr>
-          <w:lang w:val="it-IT"/>
-        </w:rPr>
-        <w:t xml:space="preserve">Spiegazione snella di come </w:t>
-      </w:r>
-      <w:proofErr w:type="spellStart"/>
-      <w:r>
-        <w:rPr>
-          <w:lang w:val="it-IT"/>
-        </w:rPr>
-        <w:t>unsuper</w:t>
-      </w:r>
-      <w:r>
-        <w:rPr>
-          <w:lang w:val="it-IT"/>
-        </w:rPr>
-        <w:t>vised</w:t>
-      </w:r>
-      <w:proofErr w:type="spellEnd"/>
-    </w:p>
-    <w:p>
-      <w:pPr>
-        <w:rPr>
-          <w:lang w:val="en-US"/>
-        </w:rPr>
-      </w:pPr>
-      <w:r>
-        <w:rPr>
-          <w:lang w:val="en-US"/>
-        </w:rPr>
-        <w:t xml:space="preserve">Fine </w:t>
-      </w:r>
-      <w:proofErr w:type="spellStart"/>
-      <w:r>
-        <w:rPr>
-          <w:lang w:val="en-US"/>
-        </w:rPr>
-        <w:t>dell’introduction</w:t>
-      </w:r>
-      <w:proofErr w:type="spellEnd"/>
-      <w:r>
-        <w:rPr>
-          <w:lang w:val="en-US"/>
-        </w:rPr>
-        <w:t xml:space="preserve"> piu </w:t>
-      </w:r>
-      <w:proofErr w:type="spellStart"/>
-      <w:r>
-        <w:rPr>
-          <w:lang w:val="en-US"/>
-        </w:rPr>
-        <w:t>cosa</w:t>
-      </w:r>
-      <w:proofErr w:type="spellEnd"/>
-      <w:r>
-        <w:rPr>
-          <w:lang w:val="en-US"/>
-        </w:rPr>
-        <w:t xml:space="preserve"> </w:t>
-      </w:r>
-      <w:proofErr w:type="spellStart"/>
-      <w:r>
-        <w:rPr>
-          <w:lang w:val="en-US"/>
-        </w:rPr>
-        <w:t>risolviamo</w:t>
-      </w:r>
-      <w:proofErr w:type="spellEnd"/>
-    </w:p>
-    <w:p>
-      <w:pPr>
-        <w:pStyle w:val="Titolo1"/>
-      </w:pPr>
-      <w:r>
-        <w:t>3.-</w:t>
+      </w:pPr>
+      <w:r>
+        <w:t>2</w:t>
+      </w:r>
+      <w:r>
+        <w:t>.-</w:t>
       </w:r>
       <w:r>
         <w:t>Description of the Data Analysis Methods</w:t>
@@ -2486,7 +2638,11 @@
       </w:r>
       <w:proofErr w:type="spellEnd"/>
       <w:r>
-        <w:t xml:space="preserve">  between the z-normalized  sequence </w:t>
+        <w:t xml:space="preserve">  between the z-normalized  </w:t>
+      </w:r>
+      <w:r>
+        <w:lastRenderedPageBreak/>
+        <w:t xml:space="preserve">sequence </w:t>
       </w:r>
       <w:proofErr w:type="spellStart"/>
       <w:r>
@@ -2535,32 +2691,113 @@
       </w:r>
       <w:proofErr w:type="gramEnd"/>
       <w:r>
-        <w:t xml:space="preserve"> be calculated. </w:t>
+        <w:t xml:space="preserve"> be calculated. Behin</w:t>
+      </w:r>
+      <w:r>
+        <w:t>d</w:t>
+      </w:r>
+      <w:r>
+        <w:t xml:space="preserve"> the MP algorithm there are more efficient algorithms such as stamp and stomp that provides the complete MP in a more efficient and time saving way</w:t>
+      </w:r>
+      <w:r>
+        <w:br w:type="textWrapping" w:clear="all"/>
+      </w:r>
+    </w:p>
+    <w:p>
+      <w:r>
+        <w:t xml:space="preserve">By joining information of MP index and MP many insights could be extracted. The main application is the motif and discord discovery that consists in finding respectively the minimum and the maximum of the MP and locating the nearest neighbour of the subsequence starting in that </w:t>
+      </w:r>
+      <w:proofErr w:type="gramStart"/>
+      <w:r>
+        <w:t>particular index</w:t>
+      </w:r>
+      <w:proofErr w:type="gramEnd"/>
+      <w:r>
+        <w:t>.</w:t>
+      </w:r>
+    </w:p>
+    <w:p/>
+    <w:p>
+      <w:r>
+        <w:t xml:space="preserve">The </w:t>
       </w:r>
       <w:proofErr w:type="spellStart"/>
       <w:r>
-        <w:t>Behing</w:t>
+        <w:t>mMP</w:t>
       </w:r>
       <w:proofErr w:type="spellEnd"/>
       <w:r>
-        <w:t xml:space="preserve"> the MP algorithm there are more efficient algorithms such as stamp and stomp that provides the complete MP in a more efficient and time saving way</w:t>
-      </w:r>
-    </w:p>
-    <w:p/>
-    <w:p>
-      <w:r>
-        <w:lastRenderedPageBreak/>
-        <w:br w:type="textWrapping" w:clear="all"/>
-      </w:r>
+        <w:t xml:space="preserve"> is the column wise minimum over the entire full distance matrix</w:t>
+      </w:r>
+      <w:r>
+        <w:t>, meaning that if finds the best matching T1 subsequence (</w:t>
+      </w:r>
+      <w:proofErr w:type="gramStart"/>
+      <w:r>
+        <w:t>i.e.</w:t>
+      </w:r>
+      <w:proofErr w:type="gramEnd"/>
+      <w:r>
+        <w:t xml:space="preserve"> minimum distance) for any subsequence in T2. On the other </w:t>
+      </w:r>
+      <w:proofErr w:type="gramStart"/>
+      <w:r>
+        <w:t>hand</w:t>
+      </w:r>
+      <w:proofErr w:type="gramEnd"/>
+      <w:r>
+        <w:t xml:space="preserve"> contextual matrix profile is defined as the minimum over rectangular regions of the full distance matrix, allowing to find the best matching subsequence in ranges dover T1 and T2 allowing to group data in custom quay comparing only portions of T1 with portions of T2</w:t>
+      </w:r>
+    </w:p>
+    <w:p>
+      <w:pPr>
+        <w:ind w:firstLine="0"/>
+      </w:pPr>
+    </w:p>
+    <w:p>
+      <w:pPr>
+        <w:rPr>
+          <w:lang w:val="en-US"/>
+        </w:rPr>
+      </w:pPr>
+      <w:r>
+        <w:rPr>
+          <w:lang w:val="en-US"/>
+        </w:rPr>
+        <w:t>Contextual Matrix Profile</w:t>
+      </w:r>
+    </w:p>
+    <w:p>
+      <w:pPr>
+        <w:rPr>
+          <w:lang w:val="en-US"/>
+        </w:rPr>
+      </w:pPr>
+    </w:p>
+    <w:p>
+      <w:pPr>
+        <w:rPr>
+          <w:lang w:val="en-US"/>
+        </w:rPr>
+      </w:pPr>
+    </w:p>
+    <w:p>
+      <w:pPr>
+        <w:ind w:firstLine="0"/>
+        <w:rPr>
+          <w:lang w:val="en-US"/>
+        </w:rPr>
+      </w:pPr>
       <w:r>
         <w:rPr>
           <w:noProof/>
+          <w:lang w:val="en-US"/>
         </w:rPr>
         <w:drawing>
-          <wp:inline distT="0" distB="0" distL="0" distR="0" wp14:anchorId="038B259F" wp14:editId="0C2EFACA">
-            <wp:extent cx="6116320" cy="2842895"/>
-            <wp:effectExtent l="0" t="0" r="5080" b="1905"/>
-            <wp:docPr id="1" name="Immagine 1" descr="Immagine che contiene testo, elettronico, calcolatrice&#10;&#10;Descrizione generata automaticamente"/>
+          <wp:inline distT="0" distB="0" distL="0" distR="0" wp14:anchorId="32C643EB" wp14:editId="48775D6E">
+            <wp:extent cx="6116320" cy="2346325"/>
+            <wp:effectExtent l="0" t="0" r="5080" b="3175"/>
+            <wp:docPr id="8" name="Immagine 8" descr="Immagine che contiene testo, elettronico&#10;&#10;Descrizione generata automaticamente"/>
             <wp:cNvGraphicFramePr>
               <a:graphicFrameLocks xmlns:a="http://schemas.openxmlformats.org/drawingml/2006/main" noChangeAspect="1"/>
             </wp:cNvGraphicFramePr>
@@ -2568,7 +2805,7 @@
               <a:graphicData uri="http://schemas.openxmlformats.org/drawingml/2006/picture">
                 <pic:pic xmlns:pic="http://schemas.openxmlformats.org/drawingml/2006/picture">
                   <pic:nvPicPr>
-                    <pic:cNvPr id="5" name="Immagine 5" descr="Immagine che contiene testo, elettronico, calcolatrice&#10;&#10;Descrizione generata automaticamente"/>
+                    <pic:cNvPr id="8" name="Immagine 8" descr="Immagine che contiene testo, elettronico&#10;&#10;Descrizione generata automaticamente"/>
                     <pic:cNvPicPr/>
                   </pic:nvPicPr>
                   <pic:blipFill>
@@ -2586,7 +2823,7 @@
                   <pic:spPr>
                     <a:xfrm>
                       <a:off x="0" y="0"/>
-                      <a:ext cx="6116320" cy="2842895"/>
+                      <a:ext cx="6116320" cy="2346325"/>
                     </a:xfrm>
                     <a:prstGeom prst="rect">
                       <a:avLst/>
@@ -2600,68 +2837,524 @@
       </w:r>
     </w:p>
     <w:p>
-      <w:r>
-        <w:t xml:space="preserve">By joining information of MP index and MP many insights could be extracted. The main application is the motif and discord discovery that consists in finding respectively the minimum and the maximum of the MP and locating the nearest neighbour of the subsequence starting in that </w:t>
+      <w:pPr>
+        <w:pStyle w:val="Didascalia"/>
+      </w:pPr>
+    </w:p>
+    <w:p>
+      <w:pPr>
+        <w:pStyle w:val="Didascalia"/>
+      </w:pPr>
+      <w:r>
+        <w:t xml:space="preserve">Figure </w:t>
+      </w:r>
+      <w:r>
+        <w:t>3</w:t>
+      </w:r>
+    </w:p>
+    <w:p>
+      <w:pPr>
+        <w:ind w:firstLine="0"/>
+        <w:rPr>
+          <w:lang w:val="en-US"/>
+        </w:rPr>
+      </w:pPr>
+    </w:p>
+    <w:p>
+      <w:pPr>
+        <w:pStyle w:val="Titolo2"/>
+      </w:pPr>
+      <w:r>
+        <w:t xml:space="preserve">2.2 – </w:t>
+      </w:r>
+      <w:r>
+        <w:t>Decisio</w:t>
+      </w:r>
+      <w:r>
+        <w:t>n</w:t>
+      </w:r>
+      <w:r>
+        <w:t xml:space="preserve"> tre</w:t>
+      </w:r>
+      <w:r>
+        <w:t xml:space="preserve">e </w:t>
+      </w:r>
+    </w:p>
+    <w:p/>
+    <w:p>
+      <w:r>
+        <w:t xml:space="preserve">Classification is the task that assigns a class label to </w:t>
+      </w:r>
+      <w:r>
+        <w:t>unlabelled</w:t>
+      </w:r>
+      <w:r>
+        <w:t xml:space="preserve"> instances through a classification model which </w:t>
       </w:r>
       <w:proofErr w:type="gramStart"/>
       <w:r>
-        <w:t>particular index</w:t>
+        <w:t>is able to</w:t>
       </w:r>
       <w:proofErr w:type="gramEnd"/>
       <w:r>
+        <w:t xml:space="preserve"> create a relationship between </w:t>
+      </w:r>
+      <w:r>
+        <w:t>the predicted or target variable and the predictive variables.</w:t>
+      </w:r>
+    </w:p>
+    <w:p>
+      <w:r>
+        <w:t xml:space="preserve">Among the numerous classification methods </w:t>
+      </w:r>
+      <w:r>
+        <w:rPr>
+          <w:lang w:val="en-US"/>
+        </w:rPr>
+        <w:t>used to describe and explore complex data</w:t>
+      </w:r>
+      <w:r>
+        <w:t>, the most used are those based on decision</w:t>
+      </w:r>
+      <w:r>
+        <w:rPr>
+          <w:lang w:val="en-US"/>
+        </w:rPr>
+        <w:t xml:space="preserve"> trees </w:t>
+      </w:r>
+      <w:r>
+        <w:rPr>
+          <w:lang w:val="en-US"/>
+        </w:rPr>
+        <w:t xml:space="preserve">thanks to </w:t>
+      </w:r>
+      <w:r>
+        <w:rPr>
+          <w:lang w:val="en-US"/>
+        </w:rPr>
+        <w:t>their capability to be easily translated in graphical form</w:t>
+      </w:r>
+      <w:r>
+        <w:rPr>
+          <w:lang w:val="en-US"/>
+        </w:rPr>
+        <w:t xml:space="preserve"> are </w:t>
+      </w:r>
+      <w:r>
+        <w:rPr>
+          <w:lang w:val="en-US"/>
+        </w:rPr>
+        <w:t>commonly used</w:t>
+      </w:r>
+      <w:r>
+        <w:rPr>
+          <w:lang w:val="en-US"/>
+        </w:rPr>
+        <w:t xml:space="preserve"> </w:t>
+      </w:r>
+      <w:r>
+        <w:rPr>
+          <w:lang w:val="en-US"/>
+        </w:rPr>
+        <w:t>in different fields</w:t>
+      </w:r>
+      <w:r>
+        <w:rPr>
+          <w:lang w:val="en-US"/>
+        </w:rPr>
+        <w:t xml:space="preserve"> </w:t>
+      </w:r>
+      <w:r>
+        <w:rPr>
+          <w:lang w:val="en-US"/>
+        </w:rPr>
+        <w:t>\cite{</w:t>
+      </w:r>
+      <w:r>
+        <w:rPr>
+          <w:rFonts w:ascii="Calibri" w:hAnsi="Calibri" w:cs="Calibri"/>
+          <w:lang w:val="en-US"/>
+        </w:rPr>
+        <w:t>﻿</w:t>
+      </w:r>
+      <w:r>
+        <w:rPr>
+          <w:lang w:val="en-US"/>
+        </w:rPr>
+        <w:t>Grubinger2014</w:t>
+      </w:r>
+      <w:r>
+        <w:rPr>
+          <w:lang w:val="en-US"/>
+        </w:rPr>
+        <w:t>}</w:t>
+      </w:r>
+      <w:r>
+        <w:rPr>
+          <w:lang w:val="en-US"/>
+        </w:rPr>
+        <w:t xml:space="preserve">. </w:t>
+      </w:r>
+      <w:r>
+        <w:rPr>
+          <w:lang w:val="en-US"/>
+        </w:rPr>
+        <w:t xml:space="preserve"> </w:t>
+      </w:r>
+      <w:r>
+        <w:rPr>
+          <w:lang w:val="en-US"/>
+        </w:rPr>
+        <w:t xml:space="preserve">Depending on the type of target </w:t>
+      </w:r>
+      <w:r>
+        <w:rPr>
+          <w:lang w:val="en-US"/>
+        </w:rPr>
+        <w:t>variable</w:t>
+      </w:r>
+      <w:r>
+        <w:rPr>
+          <w:lang w:val="en-US"/>
+        </w:rPr>
+        <w:t xml:space="preserve"> a decision tree can be a classification tree (categorical target variable) or regression tree (numerical target variable)</w:t>
+      </w:r>
+      <w:r>
+        <w:rPr>
+          <w:lang w:val="en-US"/>
+        </w:rPr>
+        <w:t xml:space="preserve"> \</w:t>
+      </w:r>
+      <w:proofErr w:type="gramStart"/>
+      <w:r>
+        <w:rPr>
+          <w:lang w:val="en-US"/>
+        </w:rPr>
+        <w:t>cite{</w:t>
+      </w:r>
+      <w:r>
+        <w:t xml:space="preserve"> </w:t>
+      </w:r>
+      <w:r>
+        <w:rPr>
+          <w:rFonts w:ascii="Calibri" w:hAnsi="Calibri" w:cs="Calibri"/>
+          <w:lang w:val="en-US"/>
+        </w:rPr>
+        <w:t>﻿</w:t>
+      </w:r>
+      <w:proofErr w:type="gramEnd"/>
+      <w:r>
+        <w:rPr>
+          <w:lang w:val="en-US"/>
+        </w:rPr>
+        <w:t>Tan2011</w:t>
+      </w:r>
+      <w:r>
+        <w:rPr>
+          <w:lang w:val="en-US"/>
+        </w:rPr>
+        <w:t xml:space="preserve"> </w:t>
+      </w:r>
+      <w:r>
+        <w:rPr>
+          <w:lang w:val="en-US"/>
+        </w:rPr>
+        <w:t>}</w:t>
+      </w:r>
+      <w:r>
+        <w:rPr>
+          <w:lang w:val="en-US"/>
+        </w:rPr>
+        <w:t xml:space="preserve">. </w:t>
+      </w:r>
+    </w:p>
+    <w:p>
+      <w:pPr>
+        <w:rPr>
+          <w:lang w:val="en-US"/>
+        </w:rPr>
+      </w:pPr>
+    </w:p>
+    <w:p>
+      <w:pPr>
+        <w:rPr>
+          <w:lang w:val="en-US"/>
+        </w:rPr>
+      </w:pPr>
+      <w:r>
+        <w:rPr>
+          <w:lang w:val="en-US"/>
+        </w:rPr>
+        <w:t xml:space="preserve">In this paper is employed the recursive partitioning decision tree called classification and regression tree CART. </w:t>
+      </w:r>
+      <w:r>
+        <w:rPr>
+          <w:lang w:val="en-US"/>
+        </w:rPr>
+        <w:t>Starting from the root (all the available instances</w:t>
+      </w:r>
+      <w:proofErr w:type="gramStart"/>
+      <w:r>
+        <w:rPr>
+          <w:lang w:val="en-US"/>
+        </w:rPr>
+        <w:t>),t</w:t>
+      </w:r>
+      <w:r>
+        <w:rPr>
+          <w:lang w:val="en-US"/>
+        </w:rPr>
+        <w:t>his</w:t>
+      </w:r>
+      <w:proofErr w:type="gramEnd"/>
+      <w:r>
+        <w:rPr>
+          <w:lang w:val="en-US"/>
+        </w:rPr>
+        <w:t xml:space="preserve"> method proceeds through a binary decision </w:t>
+      </w:r>
+      <w:r>
+        <w:rPr>
+          <w:lang w:val="en-US"/>
+        </w:rPr>
+        <w:t>fashion</w:t>
+      </w:r>
+      <w:r>
+        <w:rPr>
+          <w:lang w:val="en-US"/>
+        </w:rPr>
+        <w:t xml:space="preserve"> to split the instances in pure</w:t>
+      </w:r>
+      <w:r>
+        <w:rPr>
+          <w:lang w:val="en-US"/>
+        </w:rPr>
+        <w:t>r</w:t>
+      </w:r>
+      <w:r>
+        <w:rPr>
+          <w:lang w:val="en-US"/>
+        </w:rPr>
+        <w:t xml:space="preserve"> subsets</w:t>
+      </w:r>
+      <w:r>
+        <w:rPr>
+          <w:lang w:val="en-US"/>
+        </w:rPr>
+        <w:t xml:space="preserve"> (nodes)</w:t>
+      </w:r>
+      <w:r>
+        <w:rPr>
+          <w:lang w:val="en-US"/>
+        </w:rPr>
+        <w:t xml:space="preserve"> in a froward stepwise </w:t>
+      </w:r>
+      <w:r>
+        <w:rPr>
+          <w:lang w:val="en-US"/>
+        </w:rPr>
+        <w:t>fashion</w:t>
+      </w:r>
+      <w:r>
+        <w:rPr>
+          <w:lang w:val="en-US"/>
+        </w:rPr>
+        <w:t xml:space="preserve"> maximizing at each step </w:t>
+      </w:r>
+      <w:r>
+        <w:rPr>
+          <w:lang w:val="en-US"/>
+        </w:rPr>
+        <w:lastRenderedPageBreak/>
+        <w:t>the purity of each node</w:t>
+      </w:r>
+      <w:r>
+        <w:rPr>
+          <w:lang w:val="en-US"/>
+        </w:rPr>
+        <w:t>, yielding local optimum \cite{</w:t>
+      </w:r>
+      <w:r>
+        <w:t xml:space="preserve"> </w:t>
+      </w:r>
+      <w:r>
+        <w:rPr>
+          <w:rFonts w:ascii="Calibri" w:hAnsi="Calibri" w:cs="Calibri"/>
+          <w:lang w:val="en-US"/>
+        </w:rPr>
+        <w:t>﻿</w:t>
+      </w:r>
+      <w:r>
+        <w:rPr>
+          <w:lang w:val="en-US"/>
+        </w:rPr>
+        <w:t>Grubinger2014</w:t>
+      </w:r>
+      <w:r>
+        <w:rPr>
+          <w:lang w:val="en-US"/>
+        </w:rPr>
+        <w:t>}</w:t>
+      </w:r>
+      <w:r>
+        <w:rPr>
+          <w:lang w:val="en-US"/>
+        </w:rPr>
+        <w:t xml:space="preserve"> once a stopping condition is satisfied</w:t>
+      </w:r>
+      <w:r>
+        <w:rPr>
+          <w:lang w:val="en-US"/>
+        </w:rPr>
         <w:t>.</w:t>
       </w:r>
-    </w:p>
-    <w:p>
-      <w:pPr>
-        <w:ind w:firstLine="0"/>
-      </w:pPr>
-    </w:p>
-    <w:p>
-      <w:pPr>
-        <w:rPr>
-          <w:lang w:val="it-IT"/>
-        </w:rPr>
-      </w:pPr>
-      <w:proofErr w:type="spellStart"/>
-      <w:r>
-        <w:rPr>
-          <w:lang w:val="it-IT"/>
-        </w:rPr>
-        <w:t>Contextual</w:t>
-      </w:r>
-      <w:proofErr w:type="spellEnd"/>
-      <w:r>
-        <w:rPr>
-          <w:lang w:val="it-IT"/>
-        </w:rPr>
-        <w:t xml:space="preserve"> Matrix </w:t>
-      </w:r>
-      <w:proofErr w:type="spellStart"/>
-      <w:r>
-        <w:rPr>
-          <w:lang w:val="it-IT"/>
-        </w:rPr>
-        <w:t>Profile</w:t>
-      </w:r>
-      <w:proofErr w:type="spellEnd"/>
-    </w:p>
-    <w:p>
-      <w:pPr>
-        <w:rPr>
-          <w:lang w:val="it-IT"/>
-        </w:rPr>
-      </w:pPr>
-      <w:r>
-        <w:rPr>
-          <w:lang w:val="it-IT"/>
-        </w:rPr>
-        <w:t>CART</w:t>
-      </w:r>
-    </w:p>
-    <w:p>
-      <w:r>
-        <w:t>cluster</w:t>
+      <w:r>
+        <w:rPr>
+          <w:lang w:val="en-US"/>
+        </w:rPr>
+        <w:t xml:space="preserve"> </w:t>
+      </w:r>
+      <w:r>
+        <w:rPr>
+          <w:lang w:val="en-US"/>
+        </w:rPr>
+        <w:t xml:space="preserve">The purity of each node can be identified through an </w:t>
+      </w:r>
+      <w:r>
+        <w:rPr>
+          <w:lang w:val="en-US"/>
+        </w:rPr>
+        <w:t>impurity</w:t>
+      </w:r>
+      <w:r>
+        <w:rPr>
+          <w:lang w:val="en-US"/>
+        </w:rPr>
+        <w:t xml:space="preserve"> measure </w:t>
+      </w:r>
+      <w:r>
+        <w:rPr>
+          <w:lang w:val="en-US"/>
+        </w:rPr>
+        <w:t>\</w:t>
+      </w:r>
+      <w:proofErr w:type="gramStart"/>
+      <w:r>
+        <w:rPr>
+          <w:lang w:val="en-US"/>
+        </w:rPr>
+        <w:t>cite{</w:t>
+      </w:r>
+      <w:r>
+        <w:t xml:space="preserve"> </w:t>
+      </w:r>
+      <w:r>
+        <w:rPr>
+          <w:rFonts w:ascii="Calibri" w:hAnsi="Calibri" w:cs="Calibri"/>
+          <w:lang w:val="en-US"/>
+        </w:rPr>
+        <w:t>﻿</w:t>
+      </w:r>
+      <w:proofErr w:type="gramEnd"/>
+      <w:r>
+        <w:rPr>
+          <w:lang w:val="en-US"/>
+        </w:rPr>
+        <w:t>Yan2016a</w:t>
+      </w:r>
+      <w:r>
+        <w:rPr>
+          <w:lang w:val="en-US"/>
+        </w:rPr>
+        <w:t xml:space="preserve">, </w:t>
+      </w:r>
+      <w:r>
+        <w:rPr>
+          <w:rFonts w:ascii="Calibri" w:hAnsi="Calibri" w:cs="Calibri"/>
+          <w:lang w:val="en-US"/>
+        </w:rPr>
+        <w:t>﻿</w:t>
+      </w:r>
+      <w:r>
+        <w:rPr>
+          <w:lang w:val="en-US"/>
+        </w:rPr>
+        <w:t>Capozzoli2018a</w:t>
+      </w:r>
+      <w:r>
+        <w:rPr>
+          <w:lang w:val="en-US"/>
+        </w:rPr>
+        <w:t xml:space="preserve">, </w:t>
+      </w:r>
+      <w:r>
+        <w:rPr>
+          <w:rFonts w:ascii="Calibri" w:hAnsi="Calibri" w:cs="Calibri"/>
+          <w:lang w:val="en-US"/>
+        </w:rPr>
+        <w:t>﻿</w:t>
+      </w:r>
+      <w:r>
+        <w:rPr>
+          <w:lang w:val="en-US"/>
+        </w:rPr>
+        <w:t>Tan2011</w:t>
+      </w:r>
+      <w:r>
+        <w:rPr>
+          <w:lang w:val="en-US"/>
+        </w:rPr>
+        <w:t xml:space="preserve"> }</w:t>
+      </w:r>
+      <w:r>
+        <w:rPr>
+          <w:lang w:val="en-US"/>
+        </w:rPr>
+        <w:t>.</w:t>
+      </w:r>
+    </w:p>
+    <w:p>
+      <w:pPr>
+        <w:rPr>
+          <w:lang w:val="en-US"/>
+        </w:rPr>
+      </w:pPr>
+    </w:p>
+    <w:p>
+      <w:pPr>
+        <w:pStyle w:val="Titolo2"/>
+      </w:pPr>
+      <w:r>
+        <w:t>2.</w:t>
+      </w:r>
+      <w:r>
+        <w:t>3</w:t>
+      </w:r>
+      <w:r>
+        <w:t xml:space="preserve"> </w:t>
+      </w:r>
+      <w:r>
+        <w:t>–</w:t>
+      </w:r>
+      <w:r>
+        <w:t xml:space="preserve"> </w:t>
+      </w:r>
+      <w:r>
+        <w:t xml:space="preserve">Clustering </w:t>
+      </w:r>
+    </w:p>
+    <w:p/>
+    <w:p>
+      <w:r>
+        <w:t>Clustering is the process of grouping instances based on similarity within some attributes, the goal is to create groups (</w:t>
+      </w:r>
+      <w:proofErr w:type="gramStart"/>
+      <w:r>
+        <w:t>i.e.</w:t>
+      </w:r>
+      <w:proofErr w:type="gramEnd"/>
+      <w:r>
+        <w:t xml:space="preserve"> clusters) in which objects </w:t>
       </w:r>
     </w:p>
     <w:p/>
@@ -2728,77 +3421,172 @@
     <w:p/>
     <w:p>
       <w:pPr>
-        <w:rPr>
-          <w:lang w:val="it-IT"/>
-        </w:rPr>
-      </w:pPr>
+        <w:pStyle w:val="Titolo2"/>
+      </w:pPr>
+      <w:r>
+        <w:t xml:space="preserve">6.1 </w:t>
+      </w:r>
+      <w:r>
+        <w:t>–</w:t>
+      </w:r>
+      <w:r>
+        <w:t xml:space="preserve"> </w:t>
+      </w:r>
+      <w:proofErr w:type="gramStart"/>
+      <w:r>
+        <w:t>Pre</w:t>
+      </w:r>
+      <w:r>
+        <w:t xml:space="preserve"> P</w:t>
+      </w:r>
+      <w:r>
+        <w:t>rocessing</w:t>
+      </w:r>
+      <w:proofErr w:type="gramEnd"/>
+    </w:p>
+    <w:p>
+      <w:pPr>
+        <w:pStyle w:val="Titolo2"/>
+      </w:pPr>
+      <w:r>
+        <w:t>6.1 - Context definition</w:t>
+      </w:r>
+    </w:p>
+    <w:p>
+      <w:pPr>
+        <w:pStyle w:val="Titolo2"/>
+      </w:pPr>
+      <w:r>
+        <w:t>6.1 - Groups definition</w:t>
+      </w:r>
+    </w:p>
+    <w:p>
+      <w:pPr>
+        <w:pStyle w:val="Titolo2"/>
+      </w:pPr>
+      <w:r>
+        <w:t>6.1 - Contextual matrix profile</w:t>
+      </w:r>
+    </w:p>
+    <w:p>
+      <w:pPr>
+        <w:pStyle w:val="Titolo2"/>
+      </w:pPr>
+      <w:r>
+        <w:t>6.1 - Anomaly detection</w:t>
+      </w:r>
+    </w:p>
+    <w:p>
+      <w:pPr>
+        <w:pStyle w:val="Titolo2"/>
+      </w:pPr>
+      <w:r>
+        <w:t>6.1 - Anomaly library</w:t>
+      </w:r>
+    </w:p>
+    <w:p/>
+    <w:p>
+      <w:pPr>
+        <w:pStyle w:val="Titolo1"/>
+      </w:pPr>
+      <w:r>
+        <w:t xml:space="preserve">5. - </w:t>
+      </w:r>
+      <w:r>
+        <w:t>Case study</w:t>
+      </w:r>
+    </w:p>
+    <w:p>
+      <w:r>
+        <w:t xml:space="preserve">The case study </w:t>
+      </w:r>
+      <w:r>
+        <w:t>analysed</w:t>
+      </w:r>
+      <w:r>
+        <w:t xml:space="preserve"> refers to the energy consumption of a MV/LV transformer</w:t>
+      </w:r>
+      <w:r>
+        <w:t xml:space="preserve"> </w:t>
+      </w:r>
+      <w:r>
+        <w:t>cabin identified as “substation C”, that serves a part of the main campus of Politecnico di Torino (PoliTo), an Italian university located in Turin. The measurement infrastructure provides the total electrical load with 15 min timestamps. In order to use a dataset that is large enough to capture the behaviour of the electrical load, with regular occupation patterns</w:t>
+      </w:r>
+    </w:p>
+    <w:p/>
+    <w:p>
+      <w:pPr>
+        <w:pStyle w:val="Titolo1"/>
+      </w:pPr>
+      <w:r>
+        <w:t xml:space="preserve">6. </w:t>
+      </w:r>
+      <w:r>
+        <w:t>–</w:t>
+      </w:r>
+      <w:r>
+        <w:t xml:space="preserve"> </w:t>
+      </w:r>
+      <w:r>
+        <w:t>Results</w:t>
+      </w:r>
+    </w:p>
+    <w:p/>
+    <w:p>
+      <w:pPr>
+        <w:pStyle w:val="Titolo2"/>
+      </w:pPr>
+      <w:r>
+        <w:t xml:space="preserve">6.1 - </w:t>
+      </w:r>
       <w:proofErr w:type="spellStart"/>
       <w:r>
-        <w:rPr>
-          <w:lang w:val="it-IT"/>
-        </w:rPr>
-        <w:t>Anomaly</w:t>
+        <w:t>Preprocessing</w:t>
       </w:r>
       <w:proofErr w:type="spellEnd"/>
-      <w:r>
-        <w:rPr>
-          <w:lang w:val="it-IT"/>
-        </w:rPr>
-        <w:t xml:space="preserve"> score</w:t>
-      </w:r>
-    </w:p>
-    <w:p>
-      <w:pPr>
-        <w:ind w:firstLine="0"/>
-        <w:rPr>
-          <w:lang w:val="it-IT"/>
-        </w:rPr>
-      </w:pPr>
-    </w:p>
-    <w:p>
-      <w:pPr>
-        <w:pStyle w:val="Titolo1"/>
-      </w:pPr>
-      <w:r>
-        <w:t xml:space="preserve">5. - </w:t>
-      </w:r>
-      <w:r>
-        <w:t>Case study</w:t>
-      </w:r>
-    </w:p>
-    <w:p>
-      <w:r>
-        <w:t xml:space="preserve">The case study </w:t>
-      </w:r>
-      <w:r>
-        <w:t>analysed</w:t>
-      </w:r>
-      <w:r>
-        <w:t xml:space="preserve"> refers to the energy consumption of a MV/LV transformer</w:t>
-      </w:r>
-      <w:r>
-        <w:t xml:space="preserve"> </w:t>
-      </w:r>
-      <w:r>
-        <w:t xml:space="preserve">cabin identified as “substation C”, that serves a part of the main campus of Politecnico di Torino (PoliTo), an Italian university located in Turin. The measurement infrastructure provides the total electrical load with 15 min timestamps. </w:t>
-      </w:r>
+    </w:p>
+    <w:p>
+      <w:pPr>
+        <w:pStyle w:val="Titolo2"/>
+      </w:pPr>
+      <w:r>
+        <w:t>6.1 - Context definition</w:t>
+      </w:r>
+    </w:p>
+    <w:p>
+      <w:pPr>
+        <w:pStyle w:val="Titolo2"/>
+      </w:pPr>
+      <w:r>
+        <w:t>6.1 - Groups definition</w:t>
+      </w:r>
+    </w:p>
+    <w:p>
+      <w:pPr>
+        <w:pStyle w:val="Titolo2"/>
+      </w:pPr>
+      <w:r>
+        <w:t>6.1 - Contextual matrix profile</w:t>
+      </w:r>
+    </w:p>
+    <w:p>
+      <w:pPr>
+        <w:pStyle w:val="Titolo2"/>
+      </w:pPr>
       <w:r>
         <w:lastRenderedPageBreak/>
-        <w:t>In order to use a dataset that is large enough to capture the behaviour of the electrical load, with regular occupation patterns</w:t>
+        <w:t>6.1 - Anomaly detection</w:t>
+      </w:r>
+    </w:p>
+    <w:p>
+      <w:pPr>
+        <w:pStyle w:val="Titolo2"/>
+      </w:pPr>
+      <w:r>
+        <w:t>6.1 - Anomaly library</w:t>
       </w:r>
     </w:p>
     <w:p/>
-    <w:p>
-      <w:pPr>
-        <w:pStyle w:val="Titolo1"/>
-      </w:pPr>
-      <w:r>
-        <w:t xml:space="preserve">6. - </w:t>
-      </w:r>
-      <w:r>
-        <w:t>Results</w:t>
-      </w:r>
-    </w:p>
     <w:p>
       <w:pPr>
         <w:pStyle w:val="Titolo1"/>
@@ -3366,7 +4154,7 @@
       <w:pPr>
         <w:pStyle w:val="Testocommento"/>
         <w:rPr>
-          <w:lang w:val="en-US"/>
+          <w:lang w:val="it-IT"/>
         </w:rPr>
       </w:pPr>
       <w:r>
@@ -3375,21 +4163,19 @@
         </w:rPr>
         <w:annotationRef/>
       </w:r>
-      <w:proofErr w:type="spellStart"/>
-      <w:r>
-        <w:rPr>
-          <w:lang w:val="en-US"/>
+      <w:r>
+        <w:rPr>
+          <w:lang w:val="it-IT"/>
         </w:rPr>
         <w:t>zscore</w:t>
       </w:r>
-      <w:proofErr w:type="spellEnd"/>
     </w:p>
   </w:comment>
   <w:comment w:id="4" w:author="CHIOSA  ROBERTO" w:date="2021-09-13T10:30:00Z" w:initials="CR">
     <w:p>
       <w:pPr>
         <w:rPr>
-          <w:lang w:val="en-US"/>
+          <w:lang w:val="it-IT"/>
         </w:rPr>
       </w:pPr>
       <w:r>
@@ -3402,12 +4188,12 @@
     <w:p>
       <w:pPr>
         <w:rPr>
-          <w:lang w:val="en-US"/>
-        </w:rPr>
-      </w:pPr>
-      <w:r>
-        <w:rPr>
-          <w:lang w:val="en-US"/>
+          <w:lang w:val="it-IT"/>
+        </w:rPr>
+      </w:pPr>
+      <w:r>
+        <w:rPr>
+          <w:lang w:val="it-IT"/>
         </w:rPr>
         <w:t>Introduction of domain knowledge</w:t>
       </w:r>
@@ -4686,6 +5472,119 @@
     </w:lvl>
   </w:abstractNum>
   <w:abstractNum w:abstractNumId="8" w15:restartNumberingAfterBreak="0">
+    <w:nsid w:val="57D70A55"/>
+    <w:multiLevelType w:val="hybridMultilevel"/>
+    <w:tmpl w:val="0BFC0936"/>
+    <w:lvl w:ilvl="0" w:tplc="04100001">
+      <w:start w:val="1"/>
+      <w:numFmt w:val="bullet"/>
+      <w:lvlText w:val=""/>
+      <w:lvlJc w:val="left"/>
+      <w:pPr>
+        <w:ind w:left="1004" w:hanging="360"/>
+      </w:pPr>
+      <w:rPr>
+        <w:rFonts w:ascii="Symbol" w:hAnsi="Symbol" w:hint="default"/>
+      </w:rPr>
+    </w:lvl>
+    <w:lvl w:ilvl="1" w:tplc="04100003" w:tentative="1">
+      <w:start w:val="1"/>
+      <w:numFmt w:val="bullet"/>
+      <w:lvlText w:val="o"/>
+      <w:lvlJc w:val="left"/>
+      <w:pPr>
+        <w:ind w:left="1724" w:hanging="360"/>
+      </w:pPr>
+      <w:rPr>
+        <w:rFonts w:ascii="Courier New" w:hAnsi="Courier New" w:cs="Courier New" w:hint="default"/>
+      </w:rPr>
+    </w:lvl>
+    <w:lvl w:ilvl="2" w:tplc="04100005" w:tentative="1">
+      <w:start w:val="1"/>
+      <w:numFmt w:val="bullet"/>
+      <w:lvlText w:val=""/>
+      <w:lvlJc w:val="left"/>
+      <w:pPr>
+        <w:ind w:left="2444" w:hanging="360"/>
+      </w:pPr>
+      <w:rPr>
+        <w:rFonts w:ascii="Wingdings" w:hAnsi="Wingdings" w:hint="default"/>
+      </w:rPr>
+    </w:lvl>
+    <w:lvl w:ilvl="3" w:tplc="04100001" w:tentative="1">
+      <w:start w:val="1"/>
+      <w:numFmt w:val="bullet"/>
+      <w:lvlText w:val=""/>
+      <w:lvlJc w:val="left"/>
+      <w:pPr>
+        <w:ind w:left="3164" w:hanging="360"/>
+      </w:pPr>
+      <w:rPr>
+        <w:rFonts w:ascii="Symbol" w:hAnsi="Symbol" w:hint="default"/>
+      </w:rPr>
+    </w:lvl>
+    <w:lvl w:ilvl="4" w:tplc="04100003" w:tentative="1">
+      <w:start w:val="1"/>
+      <w:numFmt w:val="bullet"/>
+      <w:lvlText w:val="o"/>
+      <w:lvlJc w:val="left"/>
+      <w:pPr>
+        <w:ind w:left="3884" w:hanging="360"/>
+      </w:pPr>
+      <w:rPr>
+        <w:rFonts w:ascii="Courier New" w:hAnsi="Courier New" w:cs="Courier New" w:hint="default"/>
+      </w:rPr>
+    </w:lvl>
+    <w:lvl w:ilvl="5" w:tplc="04100005" w:tentative="1">
+      <w:start w:val="1"/>
+      <w:numFmt w:val="bullet"/>
+      <w:lvlText w:val=""/>
+      <w:lvlJc w:val="left"/>
+      <w:pPr>
+        <w:ind w:left="4604" w:hanging="360"/>
+      </w:pPr>
+      <w:rPr>
+        <w:rFonts w:ascii="Wingdings" w:hAnsi="Wingdings" w:hint="default"/>
+      </w:rPr>
+    </w:lvl>
+    <w:lvl w:ilvl="6" w:tplc="04100001" w:tentative="1">
+      <w:start w:val="1"/>
+      <w:numFmt w:val="bullet"/>
+      <w:lvlText w:val=""/>
+      <w:lvlJc w:val="left"/>
+      <w:pPr>
+        <w:ind w:left="5324" w:hanging="360"/>
+      </w:pPr>
+      <w:rPr>
+        <w:rFonts w:ascii="Symbol" w:hAnsi="Symbol" w:hint="default"/>
+      </w:rPr>
+    </w:lvl>
+    <w:lvl w:ilvl="7" w:tplc="04100003" w:tentative="1">
+      <w:start w:val="1"/>
+      <w:numFmt w:val="bullet"/>
+      <w:lvlText w:val="o"/>
+      <w:lvlJc w:val="left"/>
+      <w:pPr>
+        <w:ind w:left="6044" w:hanging="360"/>
+      </w:pPr>
+      <w:rPr>
+        <w:rFonts w:ascii="Courier New" w:hAnsi="Courier New" w:cs="Courier New" w:hint="default"/>
+      </w:rPr>
+    </w:lvl>
+    <w:lvl w:ilvl="8" w:tplc="04100005" w:tentative="1">
+      <w:start w:val="1"/>
+      <w:numFmt w:val="bullet"/>
+      <w:lvlText w:val=""/>
+      <w:lvlJc w:val="left"/>
+      <w:pPr>
+        <w:ind w:left="6764" w:hanging="360"/>
+      </w:pPr>
+      <w:rPr>
+        <w:rFonts w:ascii="Wingdings" w:hAnsi="Wingdings" w:hint="default"/>
+      </w:rPr>
+    </w:lvl>
+  </w:abstractNum>
+  <w:abstractNum w:abstractNumId="9" w15:restartNumberingAfterBreak="0">
     <w:nsid w:val="5F0344B8"/>
     <w:multiLevelType w:val="hybridMultilevel"/>
     <w:tmpl w:val="2D988B4A"/>
@@ -4798,7 +5697,7 @@
       </w:rPr>
     </w:lvl>
   </w:abstractNum>
-  <w:abstractNum w:abstractNumId="9" w15:restartNumberingAfterBreak="0">
+  <w:abstractNum w:abstractNumId="10" w15:restartNumberingAfterBreak="0">
     <w:nsid w:val="6F381691"/>
     <w:multiLevelType w:val="hybridMultilevel"/>
     <w:tmpl w:val="A8A8BAC4"/>
@@ -4911,7 +5810,7 @@
       </w:rPr>
     </w:lvl>
   </w:abstractNum>
-  <w:abstractNum w:abstractNumId="10" w15:restartNumberingAfterBreak="0">
+  <w:abstractNum w:abstractNumId="11" w15:restartNumberingAfterBreak="0">
     <w:nsid w:val="72D93013"/>
     <w:multiLevelType w:val="hybridMultilevel"/>
     <w:tmpl w:val="185E2A5E"/>
@@ -5024,7 +5923,7 @@
       </w:rPr>
     </w:lvl>
   </w:abstractNum>
-  <w:abstractNum w:abstractNumId="11" w15:restartNumberingAfterBreak="0">
+  <w:abstractNum w:abstractNumId="12" w15:restartNumberingAfterBreak="0">
     <w:nsid w:val="7EC0533F"/>
     <w:multiLevelType w:val="hybridMultilevel"/>
     <w:tmpl w:val="B8AADB8A"/>
@@ -5156,22 +6055,25 @@
     <w:abstractNumId w:val="3"/>
   </w:num>
   <w:num w:numId="7">
-    <w:abstractNumId w:val="8"/>
+    <w:abstractNumId w:val="9"/>
   </w:num>
   <w:num w:numId="8">
-    <w:abstractNumId w:val="11"/>
+    <w:abstractNumId w:val="12"/>
   </w:num>
   <w:num w:numId="9">
-    <w:abstractNumId w:val="10"/>
+    <w:abstractNumId w:val="11"/>
   </w:num>
   <w:num w:numId="10">
     <w:abstractNumId w:val="5"/>
   </w:num>
   <w:num w:numId="11">
-    <w:abstractNumId w:val="9"/>
+    <w:abstractNumId w:val="10"/>
   </w:num>
   <w:num w:numId="12">
     <w:abstractNumId w:val="1"/>
+  </w:num>
+  <w:num w:numId="13">
+    <w:abstractNumId w:val="8"/>
   </w:num>
 </w:numbering>
 </file>
@@ -5628,9 +6530,32 @@
       <w:szCs w:val="24"/>
     </w:rPr>
   </w:style>
+  <w:style w:type="paragraph" w:styleId="Titolo3">
+    <w:name w:val="heading 3"/>
+    <w:basedOn w:val="Normale"/>
+    <w:next w:val="Normale"/>
+    <w:link w:val="Titolo3Carattere"/>
+    <w:uiPriority w:val="9"/>
+    <w:unhideWhenUsed/>
+    <w:qFormat/>
+    <w:rsid w:val="006375D1"/>
+    <w:pPr>
+      <w:keepNext/>
+      <w:keepLines/>
+      <w:spacing w:before="40"/>
+      <w:outlineLvl w:val="2"/>
+    </w:pPr>
+    <w:rPr>
+      <w:rFonts w:asciiTheme="majorHAnsi" w:eastAsiaTheme="majorEastAsia" w:hAnsiTheme="majorHAnsi" w:cstheme="majorBidi"/>
+      <w:color w:val="1F3763" w:themeColor="accent1" w:themeShade="7F"/>
+      <w:sz w:val="24"/>
+      <w:szCs w:val="24"/>
+    </w:rPr>
+  </w:style>
   <w:style w:type="character" w:default="1" w:styleId="Carpredefinitoparagrafo">
     <w:name w:val="Default Paragraph Font"/>
     <w:uiPriority w:val="1"/>
+    <w:semiHidden/>
     <w:unhideWhenUsed/>
   </w:style>
   <w:style w:type="table" w:default="1" w:styleId="Tabellanormale">
@@ -5837,6 +6762,18 @@
       <w:color w:val="000000" w:themeColor="text1"/>
       <w:sz w:val="16"/>
       <w:szCs w:val="16"/>
+    </w:rPr>
+  </w:style>
+  <w:style w:type="character" w:customStyle="1" w:styleId="Titolo3Carattere">
+    <w:name w:val="Titolo 3 Carattere"/>
+    <w:basedOn w:val="Carpredefinitoparagrafo"/>
+    <w:link w:val="Titolo3"/>
+    <w:uiPriority w:val="9"/>
+    <w:rsid w:val="006375D1"/>
+    <w:rPr>
+      <w:rFonts w:asciiTheme="majorHAnsi" w:eastAsiaTheme="majorEastAsia" w:hAnsiTheme="majorHAnsi" w:cstheme="majorBidi"/>
+      <w:color w:val="1F3763" w:themeColor="accent1" w:themeShade="7F"/>
+      <w:lang w:val="en-GB"/>
     </w:rPr>
   </w:style>
 </w:styles>

</xml_diff>

<commit_message>
updated images in paper
</commit_message>
<xml_diff>
--- a/Roberto Chiosa/Paper/matrix-profile-draft.docx
+++ b/Roberto Chiosa/Paper/matrix-profile-draft.docx
@@ -6206,38 +6206,6 @@
     </w:p>
     <w:p>
       <w:pPr>
-        <w:pStyle w:val="Els-body-text-large"/>
-        <w:rPr>
-          <w:lang w:val="en-GB"/>
-        </w:rPr>
-      </w:pPr>
-    </w:p>
-    <w:p>
-      <w:pPr>
-        <w:pStyle w:val="Els-body-text-large"/>
-        <w:rPr>
-          <w:lang w:val="en-GB"/>
-        </w:rPr>
-      </w:pPr>
-    </w:p>
-    <w:p>
-      <w:pPr>
-        <w:pStyle w:val="Els-body-text-large"/>
-        <w:rPr>
-          <w:lang w:val="en-GB"/>
-        </w:rPr>
-      </w:pPr>
-    </w:p>
-    <w:p>
-      <w:pPr>
-        <w:pStyle w:val="Els-body-text-large"/>
-        <w:rPr>
-          <w:lang w:val="en-GB"/>
-        </w:rPr>
-      </w:pPr>
-    </w:p>
-    <w:p>
-      <w:pPr>
         <w:spacing w:line="360" w:lineRule="auto"/>
         <w:jc w:val="center"/>
       </w:pPr>
@@ -6246,10 +6214,10 @@
           <w:noProof/>
         </w:rPr>
         <w:drawing>
-          <wp:inline distT="0" distB="0" distL="0" distR="0" wp14:anchorId="4301E9AB" wp14:editId="415CC5F7">
-            <wp:extent cx="6116320" cy="2801620"/>
-            <wp:effectExtent l="0" t="0" r="5080" b="5080"/>
-            <wp:docPr id="11" name="Immagine 11"/>
+          <wp:inline distT="0" distB="0" distL="0" distR="0" wp14:anchorId="18B31EB0" wp14:editId="637D1124">
+            <wp:extent cx="6116320" cy="3590290"/>
+            <wp:effectExtent l="0" t="0" r="5080" b="3810"/>
+            <wp:docPr id="8" name="Immagine 8"/>
             <wp:cNvGraphicFramePr>
               <a:graphicFrameLocks xmlns:a="http://schemas.openxmlformats.org/drawingml/2006/main" noChangeAspect="1"/>
             </wp:cNvGraphicFramePr>
@@ -6257,7 +6225,7 @@
               <a:graphicData uri="http://schemas.openxmlformats.org/drawingml/2006/picture">
                 <pic:pic xmlns:pic="http://schemas.openxmlformats.org/drawingml/2006/picture">
                   <pic:nvPicPr>
-                    <pic:cNvPr id="11" name="Immagine 11"/>
+                    <pic:cNvPr id="8" name="Immagine 8"/>
                     <pic:cNvPicPr/>
                   </pic:nvPicPr>
                   <pic:blipFill>
@@ -6275,7 +6243,7 @@
                   <pic:spPr>
                     <a:xfrm>
                       <a:off x="0" y="0"/>
-                      <a:ext cx="6116320" cy="2801620"/>
+                      <a:ext cx="6116320" cy="3590290"/>
                     </a:xfrm>
                     <a:prstGeom prst="rect">
                       <a:avLst/>
@@ -6355,75 +6323,152 @@
     <w:p>
       <w:pPr>
         <w:pStyle w:val="Els-body-text-large"/>
-        <w:rPr>
-          <w:lang w:val="en-GB"/>
-        </w:rPr>
-      </w:pPr>
-      <w:r>
-        <w:rPr>
-          <w:lang w:val="en-GB"/>
-        </w:rPr>
-        <w:t xml:space="preserve">Context are defined in an unsupervised way through the CART. The total electrical load as target variable </w:t>
+      </w:pPr>
+      <w:r>
+        <w:t xml:space="preserve">In order to proceed with contextual matrix profile analysis two main </w:t>
+      </w:r>
+      <w:proofErr w:type="gramStart"/>
+      <w:r>
+        <w:t>parameters</w:t>
+      </w:r>
+      <w:proofErr w:type="gramEnd"/>
+      <w:r>
+        <w:t xml:space="preserve"> have to be set. The subsequence time </w:t>
       </w:r>
       <w:proofErr w:type="spellStart"/>
       <w:r>
-        <w:rPr>
-          <w:lang w:val="en-GB"/>
-        </w:rPr>
-        <w:t>anf</w:t>
+        <w:t>windon</w:t>
       </w:r>
       <w:proofErr w:type="spellEnd"/>
       <w:r>
-        <w:rPr>
-          <w:lang w:val="en-GB"/>
-        </w:rPr>
-        <w:t xml:space="preserve"> hour of the day ad </w:t>
+        <w:t xml:space="preserve"> length and the length of </w:t>
       </w:r>
       <w:proofErr w:type="spellStart"/>
       <w:r>
-        <w:rPr>
-          <w:lang w:val="en-GB"/>
-        </w:rPr>
-        <w:t>predictice</w:t>
+        <w:t>tha</w:t>
       </w:r>
       <w:proofErr w:type="spellEnd"/>
       <w:r>
-        <w:rPr>
-          <w:lang w:val="en-GB"/>
-        </w:rPr>
-        <w:t xml:space="preserve"> variable. The resulting time </w:t>
+        <w:t xml:space="preserve"> context. Those two </w:t>
       </w:r>
       <w:proofErr w:type="spellStart"/>
       <w:r>
-        <w:rPr>
-          <w:lang w:val="en-GB"/>
-        </w:rPr>
-        <w:t>winow</w:t>
+        <w:t>parmaeters</w:t>
       </w:r>
       <w:proofErr w:type="spellEnd"/>
       <w:r>
-        <w:rPr>
-          <w:lang w:val="en-GB"/>
-        </w:rPr>
-        <w:t xml:space="preserve"> define homogeneous regions of the electrical load. We decided to define the contexts </w:t>
+        <w:t xml:space="preserve"> are usually set a priori in our analysis we use CART to define interesting time window length.</w:t>
+      </w:r>
+    </w:p>
+    <w:p>
+      <w:pPr>
+        <w:pStyle w:val="Els-body-text-large"/>
+      </w:pPr>
+      <w:r>
+        <w:t>The total electrical power is predicted using hours as predictive variable.</w:t>
+      </w:r>
+    </w:p>
+    <w:p>
+      <w:pPr>
+        <w:pStyle w:val="Els-body-text-large"/>
+      </w:pPr>
+      <w:r>
+        <w:t xml:space="preserve">The identified time window </w:t>
+      </w:r>
+      <w:proofErr w:type="gramStart"/>
+      <w:r>
+        <w:t>represent</w:t>
+      </w:r>
+      <w:proofErr w:type="gramEnd"/>
+      <w:r>
+        <w:t xml:space="preserve"> interesting regions of the power consumption in which the electrical load has a peculiar behaviour. The identification of these region </w:t>
+      </w:r>
+      <w:proofErr w:type="gramStart"/>
+      <w:r>
+        <w:t>have</w:t>
+      </w:r>
+      <w:proofErr w:type="gramEnd"/>
+      <w:r>
+        <w:t xml:space="preserve"> a twofold meaning, identify interesting region and </w:t>
+      </w:r>
+      <w:proofErr w:type="spellStart"/>
+      <w:r>
+        <w:t>identifythe</w:t>
+      </w:r>
+      <w:proofErr w:type="spellEnd"/>
+      <w:r>
+        <w:t xml:space="preserve"> length of subsequence.</w:t>
+      </w:r>
+    </w:p>
+    <w:p>
+      <w:pPr>
+        <w:pStyle w:val="Els-body-text-large"/>
+      </w:pPr>
+      <w:r>
+        <w:t xml:space="preserve">The context is defined as the time interval in which subsequences may start. Since we are interested in subsequences falling int the interesting region denoted by the cart we decided to set to 1 h </w:t>
+      </w:r>
+      <w:proofErr w:type="spellStart"/>
+      <w:r>
+        <w:t>m_c</w:t>
+      </w:r>
+      <w:proofErr w:type="spellEnd"/>
+      <w:r>
+        <w:t xml:space="preserve">. With reference to figure with the definition of this context we analyze all the subsequences of length m that start inside the </w:t>
+      </w:r>
+      <w:proofErr w:type="spellStart"/>
+      <w:r>
+        <w:t>m_c</w:t>
+      </w:r>
+      <w:proofErr w:type="spellEnd"/>
+      <w:r>
+        <w:t xml:space="preserve"> interval and ends in the m interval.</w:t>
       </w:r>
     </w:p>
     <w:p>
       <w:pPr>
         <w:pStyle w:val="Els-2ndorder-head"/>
-        <w:rPr>
-          <w:lang w:val="en-GB"/>
-        </w:rPr>
-      </w:pPr>
-      <w:r>
-        <w:rPr>
-          <w:lang w:val="en-GB"/>
-        </w:rPr>
+      </w:pPr>
+      <w:r>
         <w:t>Groups definition</w:t>
       </w:r>
     </w:p>
     <w:p>
       <w:pPr>
+        <w:pStyle w:val="Els-body-text-large"/>
+      </w:pPr>
+      <w:r>
+        <w:t>clusters are defined by means of hierarchical clustering with Euclidean distance of daily electrical load profiles. The resulting clusters are considered representative of some electrical load behavior.</w:t>
+      </w:r>
+    </w:p>
+    <w:p>
+      <w:pPr>
+        <w:pStyle w:val="Els-body-text-large"/>
+      </w:pPr>
+    </w:p>
+    <w:p>
+      <w:pPr>
+        <w:pStyle w:val="Els-body-text-large"/>
+        <w:rPr>
+          <w:lang w:val="en-GB"/>
+        </w:rPr>
+      </w:pPr>
+      <w:r>
+        <w:rPr>
+          <w:lang w:val="en-GB"/>
+        </w:rPr>
+        <w:t>Contextual matrix profile</w:t>
+      </w:r>
+    </w:p>
+    <w:p>
+      <w:pPr>
+        <w:pStyle w:val="Els-body-text-large"/>
+      </w:pPr>
+      <w:r>
+        <w:t xml:space="preserve">Contextual matrix profile is constructed for each context generated by the cart. </w:t>
+      </w:r>
+    </w:p>
+    <w:p>
+      <w:pPr>
         <w:pStyle w:val="Els-2ndorder-head"/>
         <w:rPr>
           <w:lang w:val="en-GB"/>
@@ -6433,7 +6478,56 @@
         <w:rPr>
           <w:lang w:val="en-GB"/>
         </w:rPr>
-        <w:t>Contextual matrix profile</w:t>
+        <w:t>Anomaly detection</w:t>
+      </w:r>
+    </w:p>
+    <w:p>
+      <w:pPr>
+        <w:pStyle w:val="Els-body-text-large"/>
+      </w:pPr>
+      <w:r>
+        <w:t xml:space="preserve">The anomaly detection is performed </w:t>
+      </w:r>
+      <w:proofErr w:type="gramStart"/>
+      <w:r>
+        <w:t>in a given</w:t>
+      </w:r>
+      <w:proofErr w:type="gramEnd"/>
+      <w:r>
+        <w:t xml:space="preserve"> context in a </w:t>
+      </w:r>
+      <w:proofErr w:type="spellStart"/>
+      <w:r>
+        <w:t>give</w:t>
+      </w:r>
+      <w:proofErr w:type="spellEnd"/>
+      <w:r>
+        <w:t xml:space="preserve"> n group, since groups have similar boundary </w:t>
+      </w:r>
+      <w:proofErr w:type="spellStart"/>
+      <w:r>
+        <w:t>condiions</w:t>
+      </w:r>
+      <w:proofErr w:type="spellEnd"/>
+      <w:r>
+        <w:t>.</w:t>
+      </w:r>
+      <w:r>
+        <w:t xml:space="preserve"> </w:t>
+      </w:r>
+      <w:r>
+        <w:t xml:space="preserve">Anomaly score different </w:t>
+      </w:r>
+      <w:r>
+        <w:t xml:space="preserve">methods have been </w:t>
+      </w:r>
+      <w:proofErr w:type="spellStart"/>
+      <w:r>
+        <w:t>apliied</w:t>
+      </w:r>
+      <w:proofErr w:type="spellEnd"/>
+      <w:r>
+        <w:t>. The severity of the anomaly I calculated through majority voting.</w:t>
       </w:r>
     </w:p>
     <w:p>
@@ -6447,21 +6541,61 @@
         <w:rPr>
           <w:lang w:val="en-GB"/>
         </w:rPr>
-        <w:t>Anomaly detection</w:t>
-      </w:r>
-    </w:p>
-    <w:p>
-      <w:r>
-        <w:t xml:space="preserve">Anomaly </w:t>
+        <w:t>Anomaly library</w:t>
+      </w:r>
+    </w:p>
+    <w:p>
+      <w:r>
+        <w:t>Once detected the anomalies are saved into an anomaly library in which context severity and profile are stored.</w:t>
+      </w:r>
+    </w:p>
+    <w:p/>
+    <w:p>
+      <w:pPr>
+        <w:pStyle w:val="Els-1storder-head"/>
+      </w:pPr>
+      <w:r>
+        <w:t>Results</w:t>
+      </w:r>
+    </w:p>
+    <w:p>
+      <w:pPr>
+        <w:pStyle w:val="Els-body-text-large"/>
+      </w:pPr>
+      <w:r>
+        <w:t xml:space="preserve">The case study </w:t>
+      </w:r>
+      <w:proofErr w:type="spellStart"/>
+      <w:r>
+        <w:t>analysed</w:t>
+      </w:r>
+      <w:proofErr w:type="spellEnd"/>
+      <w:r>
+        <w:t xml:space="preserve"> refers to the energy consumption of a MV/LV transformer cabin identified as “substation C”, that serves a part of the main campus of Politecnico di Torino (PoliTo), an Italian university located in Turin. The measurement infrastructure provides the total electrical load with 15 min timestamps. </w:t>
       </w:r>
       <w:proofErr w:type="gramStart"/>
       <w:r>
-        <w:t>score</w:t>
+        <w:t>In order to</w:t>
       </w:r>
       <w:proofErr w:type="gramEnd"/>
       <w:r>
-        <w:t xml:space="preserve"> different </w:t>
-      </w:r>
+        <w:t xml:space="preserve"> use a dataset that is large enough to capture the </w:t>
+      </w:r>
+      <w:proofErr w:type="spellStart"/>
+      <w:r>
+        <w:t>behaviour</w:t>
+      </w:r>
+      <w:proofErr w:type="spellEnd"/>
+      <w:r>
+        <w:t xml:space="preserve"> of the electrical load, with regular occupation patterns</w:t>
+      </w:r>
+    </w:p>
+    <w:p>
+      <w:pPr>
+        <w:rPr>
+          <w:lang w:val="en-US"/>
+        </w:rPr>
+      </w:pPr>
     </w:p>
     <w:p>
       <w:pPr>
@@ -6470,69 +6604,30 @@
           <w:lang w:val="en-GB"/>
         </w:rPr>
       </w:pPr>
-      <w:r>
-        <w:rPr>
-          <w:lang w:val="en-GB"/>
-        </w:rPr>
-        <w:t>Anomaly library</w:t>
-      </w:r>
-    </w:p>
-    <w:p>
-      <w:pPr>
-        <w:pStyle w:val="Els-1storder-head"/>
-        <w:rPr>
-          <w:lang w:val="en-GB"/>
-        </w:rPr>
-      </w:pPr>
-      <w:r>
-        <w:rPr>
-          <w:lang w:val="en-GB"/>
-        </w:rPr>
-        <w:t>Case study</w:t>
-      </w:r>
-      <w:r>
-        <w:rPr>
-          <w:lang w:val="en-GB"/>
-        </w:rPr>
-        <w:t xml:space="preserve"> </w:t>
-      </w:r>
-    </w:p>
-    <w:p>
-      <w:pPr>
-        <w:pStyle w:val="Els-body-text-large"/>
-        <w:rPr>
-          <w:lang w:val="en-GB"/>
-        </w:rPr>
-      </w:pPr>
-      <w:r>
-        <w:rPr>
-          <w:lang w:val="en-GB"/>
-        </w:rPr>
-        <w:t xml:space="preserve">The case study analysed refers to the energy consumption of a MV/LV transformer cabin identified as “substation C”, that serves a part of the main campus of Politecnico di Torino (PoliTo), an Italian university located in Turin. The measurement infrastructure provides the total electrical load with 15 min timestamps. </w:t>
-      </w:r>
       <w:proofErr w:type="gramStart"/>
       <w:r>
         <w:rPr>
           <w:lang w:val="en-GB"/>
         </w:rPr>
-        <w:t>In order to</w:t>
+        <w:t>Pre Processing</w:t>
       </w:r>
       <w:proofErr w:type="gramEnd"/>
-      <w:r>
-        <w:rPr>
-          <w:lang w:val="en-GB"/>
-        </w:rPr>
-        <w:t xml:space="preserve"> use a dataset that is large enough to capture the behaviour of the electrical load, with regular occupation patterns</w:t>
-      </w:r>
-    </w:p>
-    <w:p>
-      <w:pPr>
-        <w:pStyle w:val="Els-body-text-large"/>
-        <w:rPr>
-          <w:lang w:val="en-GB"/>
-        </w:rPr>
-      </w:pPr>
-    </w:p>
+    </w:p>
+    <w:p>
+      <w:pPr>
+        <w:pStyle w:val="Els-2ndorder-head"/>
+        <w:rPr>
+          <w:lang w:val="en-GB"/>
+        </w:rPr>
+      </w:pPr>
+      <w:r>
+        <w:rPr>
+          <w:lang w:val="en-GB"/>
+        </w:rPr>
+        <w:t>Context definition</w:t>
+      </w:r>
+    </w:p>
+    <w:p/>
     <w:p>
       <w:pPr>
         <w:spacing w:line="360" w:lineRule="auto"/>
@@ -6542,127 +6637,7 @@
         <w:rPr>
           <w:noProof/>
         </w:rPr>
-        <w:drawing>
-          <wp:inline distT="0" distB="0" distL="0" distR="0" wp14:anchorId="128C643F" wp14:editId="091869CC">
-            <wp:extent cx="3368834" cy="3012036"/>
-            <wp:effectExtent l="0" t="0" r="0" b="0"/>
-            <wp:docPr id="24" name="Immagine 24"/>
-            <wp:cNvGraphicFramePr>
-              <a:graphicFrameLocks xmlns:a="http://schemas.openxmlformats.org/drawingml/2006/main" noChangeAspect="1"/>
-            </wp:cNvGraphicFramePr>
-            <a:graphic xmlns:a="http://schemas.openxmlformats.org/drawingml/2006/main">
-              <a:graphicData uri="http://schemas.openxmlformats.org/drawingml/2006/picture">
-                <pic:pic xmlns:pic="http://schemas.openxmlformats.org/drawingml/2006/picture">
-                  <pic:nvPicPr>
-                    <pic:cNvPr id="24" name="Immagine 24"/>
-                    <pic:cNvPicPr/>
-                  </pic:nvPicPr>
-                  <pic:blipFill>
-                    <a:blip r:embed="rId17" cstate="print">
-                      <a:extLst>
-                        <a:ext uri="{28A0092B-C50C-407E-A947-70E740481C1C}">
-                          <a14:useLocalDpi xmlns:a14="http://schemas.microsoft.com/office/drawing/2010/main" val="0"/>
-                        </a:ext>
-                      </a:extLst>
-                    </a:blip>
-                    <a:stretch>
-                      <a:fillRect/>
-                    </a:stretch>
-                  </pic:blipFill>
-                  <pic:spPr>
-                    <a:xfrm>
-                      <a:off x="0" y="0"/>
-                      <a:ext cx="3370133" cy="3013197"/>
-                    </a:xfrm>
-                    <a:prstGeom prst="rect">
-                      <a:avLst/>
-                    </a:prstGeom>
-                  </pic:spPr>
-                </pic:pic>
-              </a:graphicData>
-            </a:graphic>
-          </wp:inline>
-        </w:drawing>
-      </w:r>
-    </w:p>
-    <w:p>
-      <w:pPr>
-        <w:pStyle w:val="Els-caption"/>
-        <w:jc w:val="center"/>
-        <w:rPr>
-          <w:lang w:val="en-GB"/>
-        </w:rPr>
-      </w:pPr>
-      <w:r>
-        <w:rPr>
-          <w:lang w:val="en-GB"/>
-        </w:rPr>
-        <w:t>Fig. 1. (a) first picture; (b) second picture.</w:t>
-      </w:r>
-    </w:p>
-    <w:p>
-      <w:pPr>
-        <w:pStyle w:val="Els-body-text-large"/>
-        <w:rPr>
-          <w:lang w:val="en-GB"/>
-        </w:rPr>
-      </w:pPr>
-    </w:p>
-    <w:p>
-      <w:pPr>
-        <w:pStyle w:val="Els-2ndorder-head"/>
-        <w:rPr>
-          <w:lang w:val="en-GB"/>
-        </w:rPr>
-      </w:pPr>
-      <w:r>
-        <w:rPr>
-          <w:lang w:val="en-GB"/>
-        </w:rPr>
         <w:lastRenderedPageBreak/>
-        <w:t>Results</w:t>
-      </w:r>
-    </w:p>
-    <w:p>
-      <w:pPr>
-        <w:pStyle w:val="Els-2ndorder-head"/>
-        <w:rPr>
-          <w:lang w:val="en-GB"/>
-        </w:rPr>
-      </w:pPr>
-      <w:proofErr w:type="gramStart"/>
-      <w:r>
-        <w:rPr>
-          <w:lang w:val="en-GB"/>
-        </w:rPr>
-        <w:t>Pre Processing</w:t>
-      </w:r>
-      <w:proofErr w:type="gramEnd"/>
-    </w:p>
-    <w:p>
-      <w:pPr>
-        <w:pStyle w:val="Els-2ndorder-head"/>
-        <w:rPr>
-          <w:lang w:val="en-GB"/>
-        </w:rPr>
-      </w:pPr>
-      <w:r>
-        <w:rPr>
-          <w:lang w:val="en-GB"/>
-        </w:rPr>
-        <w:t>Context definition</w:t>
-      </w:r>
-    </w:p>
-    <w:p/>
-    <w:p>
-      <w:pPr>
-        <w:spacing w:line="360" w:lineRule="auto"/>
-        <w:jc w:val="center"/>
-      </w:pPr>
-      <w:r>
-        <w:rPr>
-          <w:noProof/>
-        </w:rPr>
         <w:drawing>
           <wp:inline distT="0" distB="0" distL="0" distR="0" wp14:anchorId="1280C097" wp14:editId="06007F9E">
             <wp:extent cx="6116320" cy="1885315"/>
@@ -6679,7 +6654,7 @@
                     <pic:cNvPicPr/>
                   </pic:nvPicPr>
                   <pic:blipFill>
-                    <a:blip r:embed="rId18" cstate="print">
+                    <a:blip r:embed="rId17" cstate="print">
                       <a:extLst>
                         <a:ext uri="{28A0092B-C50C-407E-A947-70E740481C1C}">
                           <a14:useLocalDpi xmlns:a14="http://schemas.microsoft.com/office/drawing/2010/main" val="0"/>
@@ -6775,7 +6750,7 @@
                     <pic:cNvPicPr/>
                   </pic:nvPicPr>
                   <pic:blipFill>
-                    <a:blip r:embed="rId19" cstate="print">
+                    <a:blip r:embed="rId18" cstate="print">
                       <a:extLst>
                         <a:ext uri="{28A0092B-C50C-407E-A947-70E740481C1C}">
                           <a14:useLocalDpi xmlns:a14="http://schemas.microsoft.com/office/drawing/2010/main" val="0"/>
@@ -6864,7 +6839,7 @@
                     <pic:cNvPicPr/>
                   </pic:nvPicPr>
                   <pic:blipFill>
-                    <a:blip r:embed="rId20" cstate="print">
+                    <a:blip r:embed="rId19" cstate="print">
                       <a:extLst>
                         <a:ext uri="{28A0092B-C50C-407E-A947-70E740481C1C}">
                           <a14:useLocalDpi xmlns:a14="http://schemas.microsoft.com/office/drawing/2010/main" val="0"/>
@@ -6947,7 +6922,7 @@
                     <pic:cNvPicPr/>
                   </pic:nvPicPr>
                   <pic:blipFill>
-                    <a:blip r:embed="rId21" cstate="print">
+                    <a:blip r:embed="rId20" cstate="print">
                       <a:extLst>
                         <a:ext uri="{28A0092B-C50C-407E-A947-70E740481C1C}">
                           <a14:useLocalDpi xmlns:a14="http://schemas.microsoft.com/office/drawing/2010/main" val="0"/>
@@ -7380,7 +7355,7 @@
       </w:pPr>
     </w:p>
     <w:sectPr>
-      <w:headerReference w:type="default" r:id="rId22"/>
+      <w:headerReference w:type="default" r:id="rId21"/>
       <w:pgSz w:w="11900" w:h="16840"/>
       <w:pgMar w:top="1417" w:right="1134" w:bottom="1134" w:left="1134" w:header="708" w:footer="708" w:gutter="0"/>
       <w:cols w:space="708"/>
@@ -8292,21 +8267,7 @@
         <w:rPr>
           <w:lang w:val="it-IT"/>
         </w:rPr>
-        <w:t xml:space="preserve">(Alfonso </w:t>
-      </w:r>
-      <w:proofErr w:type="spellStart"/>
-      <w:r>
-        <w:rPr>
-          <w:lang w:val="it-IT"/>
-        </w:rPr>
-        <w:t>Capozzoli</w:t>
-      </w:r>
-      <w:proofErr w:type="spellEnd"/>
-      <w:r>
-        <w:rPr>
-          <w:lang w:val="it-IT"/>
-        </w:rPr>
-        <w:t>)</w:t>
+        <w:t>(Alfonso Capozzoli)</w:t>
       </w:r>
     </w:p>
     <w:p>

</xml_diff>